<commit_message>
docs: Edit project plan
</commit_message>
<xml_diff>
--- a/02_Project_Management/ProjectPlan.docx
+++ b/02_Project_Management/ProjectPlan.docx
@@ -314,13 +314,7 @@
           <w:rFonts w:ascii="Arial Unicode MS" w:eastAsia="Arial Unicode MS" w:hAnsi="Arial Unicode MS" w:cs="Arial Unicode MS"/>
         </w:rPr>
         <w:tab/>
-        <w:t>Raspberry</w:t>
-      </w:r>
-      <w:r>
-        <w:rPr>
-          <w:rFonts w:ascii="Arial Unicode MS" w:eastAsia="Arial Unicode MS" w:hAnsi="Arial Unicode MS" w:cs="Arial Unicode MS"/>
-        </w:rPr>
-        <w:t xml:space="preserve"> Pi </w:t>
+        <w:t xml:space="preserve">Raspberry Pi </w:t>
       </w:r>
       <w:r>
         <w:rPr>
@@ -394,13 +388,7 @@
         <w:rPr>
           <w:rFonts w:ascii="Arial Unicode MS" w:eastAsia="Arial Unicode MS" w:hAnsi="Arial Unicode MS" w:cs="Arial Unicode MS"/>
         </w:rPr>
-        <w:t>Raspber</w:t>
-      </w:r>
-      <w:r>
-        <w:rPr>
-          <w:rFonts w:ascii="Arial Unicode MS" w:eastAsia="Arial Unicode MS" w:hAnsi="Arial Unicode MS" w:cs="Arial Unicode MS"/>
-        </w:rPr>
-        <w:t xml:space="preserve">ry Pi </w:t>
+        <w:t xml:space="preserve">Raspberry Pi </w:t>
       </w:r>
       <w:r>
         <w:rPr>
@@ -512,14 +500,7 @@
           <w:rFonts w:ascii="Arial Unicode MS" w:eastAsia="Arial Unicode MS" w:hAnsi="Arial Unicode MS" w:cs="Arial Unicode MS"/>
           <w:cs/>
         </w:rPr>
-        <w:t>จะทำการ</w:t>
-      </w:r>
-      <w:r>
-        <w:rPr>
-          <w:rFonts w:ascii="Arial Unicode MS" w:eastAsia="Arial Unicode MS" w:hAnsi="Arial Unicode MS" w:cs="Arial Unicode MS"/>
-          <w:cs/>
-        </w:rPr>
-        <w:t xml:space="preserve">ส่งคำสั่งที่ใช้ผู้ใช้สั่งผ่านทาง </w:t>
+        <w:t xml:space="preserve">จะทำการส่งคำสั่งที่ใช้ผู้ใช้สั่งผ่านทาง </w:t>
       </w:r>
       <w:r>
         <w:rPr>
@@ -682,13 +663,7 @@
         <w:rPr>
           <w:rFonts w:ascii="Arial Unicode MS" w:eastAsia="Arial Unicode MS" w:hAnsi="Arial Unicode MS" w:cs="Arial Unicode MS"/>
         </w:rPr>
-        <w:t>Raspberry P</w:t>
-      </w:r>
-      <w:r>
-        <w:rPr>
-          <w:rFonts w:ascii="Arial Unicode MS" w:eastAsia="Arial Unicode MS" w:hAnsi="Arial Unicode MS" w:cs="Arial Unicode MS"/>
-        </w:rPr>
-        <w:t xml:space="preserve">i 3 </w:t>
+        <w:t xml:space="preserve">Raspberry Pi 3 </w:t>
       </w:r>
       <w:r>
         <w:rPr>
@@ -1037,11 +1012,6 @@
           <w:b/>
         </w:rPr>
         <w:tab/>
-      </w:r>
-      <w:r>
-        <w:rPr>
-          <w:b/>
-        </w:rPr>
         <w:t>Output</w:t>
       </w:r>
       <w:r>
@@ -1675,13 +1645,7 @@
         <w:rPr>
           <w:rFonts w:ascii="Arial Unicode MS" w:eastAsia="Arial Unicode MS" w:hAnsi="Arial Unicode MS" w:cs="Arial Unicode MS"/>
         </w:rPr>
-        <w:t>Cloud Databa</w:t>
-      </w:r>
-      <w:r>
-        <w:rPr>
-          <w:rFonts w:ascii="Arial Unicode MS" w:eastAsia="Arial Unicode MS" w:hAnsi="Arial Unicode MS" w:cs="Arial Unicode MS"/>
-        </w:rPr>
-        <w:t xml:space="preserve">se </w:t>
+        <w:t xml:space="preserve">Cloud Database </w:t>
       </w:r>
       <w:r>
         <w:rPr>
@@ -2037,8 +2001,6 @@
           <w:b/>
         </w:rPr>
       </w:pPr>
-      <w:bookmarkStart w:id="5" w:name="_GoBack"/>
-      <w:bookmarkEnd w:id="5"/>
       <w:r>
         <w:rPr>
           <w:b/>
@@ -2104,16 +2066,7 @@
           <w:bCs/>
           <w:cs/>
         </w:rPr>
-        <w:t>วิเคราะห์ข้อมูลจากข้อมู</w:t>
-      </w:r>
-      <w:r>
-        <w:rPr>
-          <w:rFonts w:ascii="Arial Unicode MS" w:eastAsia="Arial Unicode MS" w:hAnsi="Arial Unicode MS" w:cs="Arial Unicode MS"/>
-          <w:b/>
-          <w:bCs/>
-          <w:cs/>
-        </w:rPr>
-        <w:t>ลสภาพอากาศ ความชื้น อุณหภูมิ และ อื่นๆ</w:t>
+        <w:t>วิเคราะห์ข้อมูลจากข้อมูลสภาพอากาศ ความชื้น อุณหภูมิ และ อื่นๆ</w:t>
       </w:r>
     </w:p>
     <w:p>
@@ -3989,13 +3942,7 @@
         </w:rPr>
       </w:pPr>
     </w:p>
-    <w:p>
-      <w:pPr>
-        <w:rPr>
-          <w:rFonts w:hint="cs"/>
-        </w:rPr>
-      </w:pPr>
-    </w:p>
+    <w:p/>
     <w:p>
       <w:pPr>
         <w:rPr>
@@ -6288,7 +6235,7 @@
         <w:tc>
           <w:tcPr>
             <w:tcW w:w="1185" w:type="dxa"/>
-            <w:shd w:val="clear" w:color="auto" w:fill="FF9900"/>
+            <w:shd w:val="clear" w:color="auto" w:fill="5B9BD5" w:themeFill="accent5"/>
             <w:tcMar>
               <w:top w:w="100" w:type="dxa"/>
               <w:left w:w="100" w:type="dxa"/>
@@ -7814,7 +7761,7 @@
         <w:tc>
           <w:tcPr>
             <w:tcW w:w="1185" w:type="dxa"/>
-            <w:shd w:val="clear" w:color="auto" w:fill="3D85C6"/>
+            <w:shd w:val="clear" w:color="auto" w:fill="5B9BD5" w:themeFill="accent5"/>
             <w:tcMar>
               <w:top w:w="100" w:type="dxa"/>
               <w:left w:w="100" w:type="dxa"/>
@@ -9037,7 +8984,7 @@
         <w:tc>
           <w:tcPr>
             <w:tcW w:w="1185" w:type="dxa"/>
-            <w:shd w:val="clear" w:color="auto" w:fill="3D85C6"/>
+            <w:shd w:val="clear" w:color="auto" w:fill="5B9BD5" w:themeFill="accent5"/>
             <w:tcMar>
               <w:top w:w="100" w:type="dxa"/>
               <w:left w:w="100" w:type="dxa"/>
@@ -9932,7 +9879,7 @@
                 <w:sz w:val="18"/>
                 <w:szCs w:val="18"/>
               </w:rPr>
-              <w:t>PE</w:t>
+              <w:t>P</w:t>
             </w:r>
           </w:p>
         </w:tc>
@@ -10250,7 +10197,7 @@
                 <w:sz w:val="18"/>
                 <w:szCs w:val="18"/>
               </w:rPr>
-              <w:t>PE</w:t>
+              <w:t>P</w:t>
             </w:r>
           </w:p>
         </w:tc>
@@ -10569,7 +10516,7 @@
                 <w:sz w:val="18"/>
                 <w:szCs w:val="18"/>
               </w:rPr>
-              <w:t>PE</w:t>
+              <w:t>P</w:t>
             </w:r>
           </w:p>
         </w:tc>
@@ -10888,7 +10835,7 @@
                 <w:sz w:val="18"/>
                 <w:szCs w:val="18"/>
               </w:rPr>
-              <w:t>PE</w:t>
+              <w:t>P</w:t>
             </w:r>
           </w:p>
         </w:tc>
@@ -11212,7 +11159,7 @@
                 <w:sz w:val="18"/>
                 <w:szCs w:val="18"/>
               </w:rPr>
-              <w:t>EAO</w:t>
+              <w:t>E</w:t>
             </w:r>
           </w:p>
         </w:tc>
@@ -14359,6 +14306,8 @@
           <w:szCs w:val="48"/>
         </w:rPr>
       </w:pPr>
+      <w:bookmarkStart w:id="5" w:name="_GoBack"/>
+      <w:bookmarkEnd w:id="5"/>
     </w:p>
     <w:p>
       <w:pPr>
@@ -14386,11 +14335,6 @@
       </w:pPr>
     </w:p>
     <w:p>
-      <w:pPr>
-        <w:rPr>
-          <w:rFonts w:hint="cs"/>
-        </w:rPr>
-      </w:pPr>
       <w:r>
         <w:rPr>
           <w:rFonts w:cs="Angsana New"/>

</xml_diff>

<commit_message>
feat: Update system integration strategy
</commit_message>
<xml_diff>
--- a/02_Project_Management/ProjectPlan.docx
+++ b/02_Project_Management/ProjectPlan.docx
@@ -40,21 +40,12 @@
         </w:rPr>
         <w:t xml:space="preserve">: </w:t>
       </w:r>
-      <w:proofErr w:type="spellStart"/>
       <w:r>
         <w:rPr>
           <w:sz w:val="24"/>
           <w:szCs w:val="24"/>
         </w:rPr>
-        <w:t>HoyKhom</w:t>
-      </w:r>
-      <w:proofErr w:type="spellEnd"/>
-      <w:r>
-        <w:rPr>
-          <w:sz w:val="24"/>
-          <w:szCs w:val="24"/>
-        </w:rPr>
-        <w:t xml:space="preserve">  </w:t>
+        <w:t xml:space="preserve">HoyKhom  </w:t>
       </w:r>
       <w:r>
         <w:rPr>
@@ -100,19 +91,9 @@
         </w:rPr>
         <w:t xml:space="preserve">: </w:t>
       </w:r>
-      <w:proofErr w:type="spellStart"/>
-      <w:r>
-        <w:t>Isara</w:t>
-      </w:r>
-      <w:proofErr w:type="spellEnd"/>
-      <w:r>
-        <w:t xml:space="preserve"> </w:t>
-      </w:r>
-      <w:proofErr w:type="spellStart"/>
-      <w:r>
-        <w:t>Naranirattisai</w:t>
-      </w:r>
-      <w:proofErr w:type="spellEnd"/>
+      <w:r>
+        <w:t>Isara Naranirattisai</w:t>
+      </w:r>
     </w:p>
     <w:p>
       <w:r>
@@ -125,19 +106,9 @@
         </w:rPr>
         <w:t xml:space="preserve">    </w:t>
       </w:r>
-      <w:proofErr w:type="spellStart"/>
-      <w:r>
-        <w:t>Peerawat</w:t>
-      </w:r>
-      <w:proofErr w:type="spellEnd"/>
-      <w:r>
-        <w:t xml:space="preserve"> </w:t>
-      </w:r>
-      <w:proofErr w:type="spellStart"/>
-      <w:r>
-        <w:t>Pipattanakulchai</w:t>
-      </w:r>
-      <w:proofErr w:type="spellEnd"/>
+      <w:r>
+        <w:t>Peerawat Pipattanakulchai</w:t>
+      </w:r>
     </w:p>
     <w:p>
       <w:r>
@@ -165,19 +136,9 @@
         </w:rPr>
         <w:t xml:space="preserve">    </w:t>
       </w:r>
-      <w:proofErr w:type="spellStart"/>
-      <w:r>
-        <w:t>Patcharapon</w:t>
-      </w:r>
-      <w:proofErr w:type="spellEnd"/>
-      <w:r>
-        <w:t xml:space="preserve"> </w:t>
-      </w:r>
-      <w:proofErr w:type="spellStart"/>
-      <w:r>
-        <w:t>Jantana</w:t>
-      </w:r>
-      <w:proofErr w:type="spellEnd"/>
+      <w:r>
+        <w:t>Patcharapon Jantana</w:t>
+      </w:r>
     </w:p>
     <w:p>
       <w:r>
@@ -190,19 +151,9 @@
         </w:rPr>
         <w:t xml:space="preserve">    </w:t>
       </w:r>
-      <w:proofErr w:type="spellStart"/>
-      <w:r>
-        <w:t>Thanatcha</w:t>
-      </w:r>
-      <w:proofErr w:type="spellEnd"/>
-      <w:r>
-        <w:t xml:space="preserve"> </w:t>
-      </w:r>
-      <w:proofErr w:type="spellStart"/>
-      <w:r>
-        <w:t>Sangpetch</w:t>
-      </w:r>
-      <w:proofErr w:type="spellEnd"/>
+      <w:r>
+        <w:t>Thanatcha Sangpetch</w:t>
+      </w:r>
     </w:p>
     <w:p>
       <w:pPr>
@@ -417,54 +368,33 @@
           <w:rFonts w:ascii="Arial Unicode MS" w:eastAsia="Arial Unicode MS" w:hAnsi="Arial Unicode MS" w:cs="Arial Unicode MS"/>
         </w:rPr>
         <w:tab/>
-      </w:r>
-      <w:proofErr w:type="spellStart"/>
+        <w:t xml:space="preserve">Matlab </w:t>
+      </w:r>
       <w:r>
         <w:rPr>
           <w:rFonts w:ascii="Arial Unicode MS" w:eastAsia="Arial Unicode MS" w:hAnsi="Arial Unicode MS" w:cs="Arial Unicode MS"/>
-        </w:rPr>
-        <w:t>Matlab</w:t>
-      </w:r>
-      <w:proofErr w:type="spellEnd"/>
+          <w:cs/>
+        </w:rPr>
+        <w:t xml:space="preserve">จะทำการวิเคราะห์รูปภาพและสภาพอากาศต่างๆ เมื่อมีการกดปุ่มที่โปรแกรมที่มีหน้า </w:t>
+      </w:r>
       <w:r>
         <w:rPr>
           <w:rFonts w:ascii="Arial Unicode MS" w:eastAsia="Arial Unicode MS" w:hAnsi="Arial Unicode MS" w:cs="Arial Unicode MS"/>
         </w:rPr>
-        <w:t xml:space="preserve"> </w:t>
+        <w:t xml:space="preserve">UI </w:t>
       </w:r>
       <w:r>
         <w:rPr>
           <w:rFonts w:ascii="Arial Unicode MS" w:eastAsia="Arial Unicode MS" w:hAnsi="Arial Unicode MS" w:cs="Arial Unicode MS"/>
           <w:cs/>
         </w:rPr>
-        <w:t xml:space="preserve">จะทำการวิเคราะห์รูปภาพและสภาพอากาศต่างๆ เมื่อมีการกดปุ่มที่โปรแกรมที่มีหน้า </w:t>
+        <w:t xml:space="preserve">ที่เขียนจาก </w:t>
       </w:r>
       <w:r>
         <w:rPr>
           <w:rFonts w:ascii="Arial Unicode MS" w:eastAsia="Arial Unicode MS" w:hAnsi="Arial Unicode MS" w:cs="Arial Unicode MS"/>
         </w:rPr>
-        <w:t xml:space="preserve">UI </w:t>
-      </w:r>
-      <w:r>
-        <w:rPr>
-          <w:rFonts w:ascii="Arial Unicode MS" w:eastAsia="Arial Unicode MS" w:hAnsi="Arial Unicode MS" w:cs="Arial Unicode MS"/>
-          <w:cs/>
-        </w:rPr>
-        <w:t xml:space="preserve">ที่เขียนจาก </w:t>
-      </w:r>
-      <w:proofErr w:type="spellStart"/>
-      <w:r>
-        <w:rPr>
-          <w:rFonts w:ascii="Arial Unicode MS" w:eastAsia="Arial Unicode MS" w:hAnsi="Arial Unicode MS" w:cs="Arial Unicode MS"/>
-        </w:rPr>
-        <w:t>Matlab</w:t>
-      </w:r>
-      <w:proofErr w:type="spellEnd"/>
-      <w:r>
-        <w:rPr>
-          <w:rFonts w:ascii="Arial Unicode MS" w:eastAsia="Arial Unicode MS" w:hAnsi="Arial Unicode MS" w:cs="Arial Unicode MS"/>
-        </w:rPr>
-        <w:t xml:space="preserve"> </w:t>
+        <w:t xml:space="preserve">Matlab </w:t>
       </w:r>
       <w:r>
         <w:rPr>
@@ -1117,7 +1047,6 @@
         </w:rPr>
       </w:pPr>
       <w:r>
-        <w:lastRenderedPageBreak/>
         <w:tab/>
       </w:r>
       <w:r>
@@ -1249,6 +1178,7 @@
           <w:rFonts w:ascii="Arial Unicode MS" w:eastAsia="Arial Unicode MS" w:hAnsi="Arial Unicode MS" w:cs="Arial Unicode MS"/>
           <w:cs/>
         </w:rPr>
+        <w:lastRenderedPageBreak/>
         <w:t xml:space="preserve">รูปถ่าย และ ค่าความชื้นที่ได้รับจาก </w:t>
       </w:r>
       <w:r>
@@ -1621,14 +1551,12 @@
       <w:r>
         <w:tab/>
       </w:r>
-      <w:proofErr w:type="spellStart"/>
       <w:r>
         <w:rPr>
           <w:b/>
         </w:rPr>
         <w:t>Matlab</w:t>
       </w:r>
-      <w:proofErr w:type="spellEnd"/>
     </w:p>
     <w:p>
       <w:pPr>
@@ -1693,19 +1621,11 @@
         </w:rPr>
         <w:t xml:space="preserve">จาก </w:t>
       </w:r>
-      <w:proofErr w:type="spellStart"/>
       <w:r>
         <w:rPr>
           <w:rFonts w:ascii="Arial Unicode MS" w:eastAsia="Arial Unicode MS" w:hAnsi="Arial Unicode MS" w:cs="Arial Unicode MS"/>
         </w:rPr>
-        <w:t>matlab</w:t>
-      </w:r>
-      <w:proofErr w:type="spellEnd"/>
-      <w:r>
-        <w:rPr>
-          <w:rFonts w:ascii="Arial Unicode MS" w:eastAsia="Arial Unicode MS" w:hAnsi="Arial Unicode MS" w:cs="Arial Unicode MS"/>
-        </w:rPr>
-        <w:t xml:space="preserve"> </w:t>
+        <w:t xml:space="preserve">matlab </w:t>
       </w:r>
       <w:r>
         <w:rPr>
@@ -1849,19 +1769,11 @@
         </w:rPr>
         <w:t xml:space="preserve"> โดย </w:t>
       </w:r>
-      <w:proofErr w:type="spellStart"/>
       <w:r>
         <w:rPr>
           <w:rFonts w:ascii="Arial Unicode MS" w:eastAsia="Arial Unicode MS" w:hAnsi="Arial Unicode MS" w:cs="Arial Unicode MS"/>
         </w:rPr>
-        <w:t>Matlab</w:t>
-      </w:r>
-      <w:proofErr w:type="spellEnd"/>
-      <w:r>
-        <w:rPr>
-          <w:rFonts w:ascii="Arial Unicode MS" w:eastAsia="Arial Unicode MS" w:hAnsi="Arial Unicode MS" w:cs="Arial Unicode MS"/>
-        </w:rPr>
-        <w:t xml:space="preserve"> </w:t>
+        <w:t xml:space="preserve">Matlab </w:t>
       </w:r>
       <w:r>
         <w:rPr>
@@ -1925,19 +1837,11 @@
         </w:rPr>
         <w:t xml:space="preserve">แล้วนำมาประมวลผลผ่านโปรแกรม </w:t>
       </w:r>
-      <w:proofErr w:type="spellStart"/>
       <w:r>
         <w:rPr>
           <w:rFonts w:ascii="Arial Unicode MS" w:eastAsia="Arial Unicode MS" w:hAnsi="Arial Unicode MS" w:cs="Arial Unicode MS"/>
         </w:rPr>
-        <w:t>matlab</w:t>
-      </w:r>
-      <w:proofErr w:type="spellEnd"/>
-      <w:r>
-        <w:rPr>
-          <w:rFonts w:ascii="Arial Unicode MS" w:eastAsia="Arial Unicode MS" w:hAnsi="Arial Unicode MS" w:cs="Arial Unicode MS"/>
-        </w:rPr>
-        <w:t xml:space="preserve">  </w:t>
+        <w:t xml:space="preserve">matlab  </w:t>
       </w:r>
       <w:r>
         <w:rPr>
@@ -2005,7 +1909,6 @@
         <w:rPr>
           <w:b/>
         </w:rPr>
-        <w:lastRenderedPageBreak/>
         <w:t>Input</w:t>
       </w:r>
     </w:p>
@@ -2066,6 +1969,7 @@
           <w:bCs/>
           <w:cs/>
         </w:rPr>
+        <w:lastRenderedPageBreak/>
         <w:t>วิเคราะห์ข้อมูลจากข้อมูลสภาพอากาศ ความชื้น อุณหภูมิ และ อื่นๆ</w:t>
       </w:r>
     </w:p>
@@ -2533,17 +2437,8 @@
                 <w:sz w:val="20"/>
                 <w:szCs w:val="20"/>
               </w:rPr>
-              <w:t xml:space="preserve">Image Processing , UI in </w:t>
+              <w:t>Image Processing , UI in Matlab</w:t>
             </w:r>
-            <w:proofErr w:type="spellStart"/>
-            <w:r>
-              <w:rPr>
-                <w:sz w:val="20"/>
-                <w:szCs w:val="20"/>
-              </w:rPr>
-              <w:t>Matlab</w:t>
-            </w:r>
-            <w:proofErr w:type="spellEnd"/>
           </w:p>
         </w:tc>
         <w:tc>
@@ -2647,17 +2542,8 @@
                 <w:sz w:val="20"/>
                 <w:szCs w:val="20"/>
               </w:rPr>
-              <w:t xml:space="preserve">UI in </w:t>
+              <w:t>UI in matlab</w:t>
             </w:r>
-            <w:proofErr w:type="spellStart"/>
-            <w:r>
-              <w:rPr>
-                <w:sz w:val="20"/>
-                <w:szCs w:val="20"/>
-              </w:rPr>
-              <w:t>matlab</w:t>
-            </w:r>
-            <w:proofErr w:type="spellEnd"/>
           </w:p>
           <w:p>
             <w:pPr>
@@ -2733,31 +2619,13 @@
               </w:rPr>
               <w:t>(</w:t>
             </w:r>
-            <w:proofErr w:type="spellStart"/>
             <w:r>
               <w:rPr>
                 <w:sz w:val="20"/>
                 <w:szCs w:val="20"/>
               </w:rPr>
-              <w:t>Peerawat</w:t>
+              <w:t>Peerawat Pipattanakulchai</w:t>
             </w:r>
-            <w:proofErr w:type="spellEnd"/>
-            <w:r>
-              <w:rPr>
-                <w:sz w:val="20"/>
-                <w:szCs w:val="20"/>
-              </w:rPr>
-              <w:t xml:space="preserve"> </w:t>
-            </w:r>
-            <w:proofErr w:type="spellStart"/>
-            <w:r>
-              <w:rPr>
-                <w:sz w:val="20"/>
-                <w:szCs w:val="20"/>
-              </w:rPr>
-              <w:t>Pipattanakulchai</w:t>
-            </w:r>
-            <w:proofErr w:type="spellEnd"/>
             <w:r>
               <w:rPr>
                 <w:rFonts w:cs="Angsana New"/>
@@ -2895,23 +2763,7 @@
                 <w:sz w:val="20"/>
                 <w:szCs w:val="20"/>
               </w:rPr>
-              <w:t xml:space="preserve">Implement unit test between </w:t>
-            </w:r>
-            <w:proofErr w:type="spellStart"/>
-            <w:r>
-              <w:rPr>
-                <w:sz w:val="20"/>
-                <w:szCs w:val="20"/>
-              </w:rPr>
-              <w:t>rPi</w:t>
-            </w:r>
-            <w:proofErr w:type="spellEnd"/>
-            <w:r>
-              <w:rPr>
-                <w:sz w:val="20"/>
-                <w:szCs w:val="20"/>
-              </w:rPr>
-              <w:t xml:space="preserve"> STM32 </w:t>
+              <w:t xml:space="preserve">Implement unit test between rPi STM32 </w:t>
             </w:r>
           </w:p>
           <w:p>
@@ -3211,31 +3063,13 @@
               </w:rPr>
               <w:t>(</w:t>
             </w:r>
-            <w:proofErr w:type="spellStart"/>
             <w:r>
               <w:rPr>
                 <w:sz w:val="20"/>
                 <w:szCs w:val="20"/>
               </w:rPr>
-              <w:t>Isara</w:t>
+              <w:t>Isara Naranirattisai</w:t>
             </w:r>
-            <w:proofErr w:type="spellEnd"/>
-            <w:r>
-              <w:rPr>
-                <w:sz w:val="20"/>
-                <w:szCs w:val="20"/>
-              </w:rPr>
-              <w:t xml:space="preserve"> </w:t>
-            </w:r>
-            <w:proofErr w:type="spellStart"/>
-            <w:r>
-              <w:rPr>
-                <w:sz w:val="20"/>
-                <w:szCs w:val="20"/>
-              </w:rPr>
-              <w:t>Naranirattisai</w:t>
-            </w:r>
-            <w:proofErr w:type="spellEnd"/>
             <w:r>
               <w:rPr>
                 <w:rFonts w:cs="Angsana New"/>
@@ -3396,23 +3230,7 @@
                 <w:sz w:val="20"/>
                 <w:szCs w:val="20"/>
               </w:rPr>
-              <w:t xml:space="preserve">Line Bot </w:t>
-            </w:r>
-            <w:proofErr w:type="spellStart"/>
-            <w:r>
-              <w:rPr>
-                <w:sz w:val="20"/>
-                <w:szCs w:val="20"/>
-              </w:rPr>
-              <w:t>Api</w:t>
-            </w:r>
-            <w:proofErr w:type="spellEnd"/>
-            <w:r>
-              <w:rPr>
-                <w:sz w:val="20"/>
-                <w:szCs w:val="20"/>
-              </w:rPr>
-              <w:t xml:space="preserve"> </w:t>
+              <w:t xml:space="preserve">Line Bot Api </w:t>
             </w:r>
             <w:r>
               <w:rPr>
@@ -3557,23 +3375,13 @@
                 <w:szCs w:val="20"/>
               </w:rPr>
             </w:pPr>
-            <w:proofErr w:type="spellStart"/>
             <w:r>
               <w:rPr>
                 <w:rFonts w:ascii="Arial Unicode MS" w:eastAsia="Arial Unicode MS" w:hAnsi="Arial Unicode MS" w:cs="Arial Unicode MS"/>
                 <w:sz w:val="20"/>
                 <w:szCs w:val="20"/>
               </w:rPr>
-              <w:t>Eao</w:t>
-            </w:r>
-            <w:proofErr w:type="spellEnd"/>
-            <w:r>
-              <w:rPr>
-                <w:rFonts w:ascii="Arial Unicode MS" w:eastAsia="Arial Unicode MS" w:hAnsi="Arial Unicode MS" w:cs="Arial Unicode MS"/>
-                <w:sz w:val="20"/>
-                <w:szCs w:val="20"/>
-              </w:rPr>
-              <w:t xml:space="preserve"> </w:t>
+              <w:t xml:space="preserve">Eao </w:t>
             </w:r>
             <w:r>
               <w:rPr>
@@ -3603,31 +3411,13 @@
               </w:rPr>
               <w:t>(</w:t>
             </w:r>
-            <w:proofErr w:type="spellStart"/>
             <w:r>
               <w:rPr>
                 <w:sz w:val="20"/>
                 <w:szCs w:val="20"/>
               </w:rPr>
-              <w:t>Thanatcha</w:t>
+              <w:t>Thanatcha sangphet</w:t>
             </w:r>
-            <w:proofErr w:type="spellEnd"/>
-            <w:r>
-              <w:rPr>
-                <w:sz w:val="20"/>
-                <w:szCs w:val="20"/>
-              </w:rPr>
-              <w:t xml:space="preserve"> </w:t>
-            </w:r>
-            <w:proofErr w:type="spellStart"/>
-            <w:r>
-              <w:rPr>
-                <w:sz w:val="20"/>
-                <w:szCs w:val="20"/>
-              </w:rPr>
-              <w:t>sangphet</w:t>
-            </w:r>
-            <w:proofErr w:type="spellEnd"/>
             <w:r>
               <w:rPr>
                 <w:rFonts w:cs="Angsana New"/>
@@ -3793,7 +3583,6 @@
                 <w:szCs w:val="20"/>
               </w:rPr>
             </w:pPr>
-            <w:proofErr w:type="spellStart"/>
             <w:r>
               <w:rPr>
                 <w:sz w:val="20"/>
@@ -3801,7 +3590,6 @@
               </w:rPr>
               <w:t>Mr</w:t>
             </w:r>
-            <w:proofErr w:type="spellEnd"/>
             <w:r>
               <w:rPr>
                 <w:rFonts w:cs="Angsana New"/>
@@ -4001,15 +3789,7 @@
         <w:t xml:space="preserve">: </w:t>
       </w:r>
       <w:r>
-        <w:t xml:space="preserve">Raspberry Pi 3, STM32 </w:t>
-      </w:r>
-      <w:proofErr w:type="spellStart"/>
-      <w:r>
-        <w:t>Nucleo</w:t>
-      </w:r>
-      <w:proofErr w:type="spellEnd"/>
-      <w:r>
-        <w:t xml:space="preserve"> , Moisture Sensor</w:t>
+        <w:t>Raspberry Pi 3, STM32 Nucleo , Moisture Sensor</w:t>
       </w:r>
     </w:p>
     <w:p>
@@ -4081,11 +3861,9 @@
         </w:rPr>
         <w:t xml:space="preserve">: </w:t>
       </w:r>
-      <w:proofErr w:type="spellStart"/>
       <w:r>
         <w:t>Matlab</w:t>
       </w:r>
-      <w:proofErr w:type="spellEnd"/>
       <w:r>
         <w:rPr>
           <w:rFonts w:cs="Angsana New"/>
@@ -4121,13 +3899,8 @@
         </w:rPr>
         <w:t>(</w:t>
       </w:r>
-      <w:proofErr w:type="spellStart"/>
-      <w:r>
-        <w:t>RPi</w:t>
-      </w:r>
-      <w:proofErr w:type="spellEnd"/>
-      <w:r>
-        <w:t xml:space="preserve"> and Bot</w:t>
+      <w:r>
+        <w:t>RPi and Bot</w:t>
       </w:r>
       <w:r>
         <w:rPr>
@@ -4189,15 +3962,7 @@
         <w:t xml:space="preserve">: </w:t>
       </w:r>
       <w:r>
-        <w:t xml:space="preserve">Deploy on </w:t>
-      </w:r>
-      <w:proofErr w:type="spellStart"/>
-      <w:r>
-        <w:t>heroku</w:t>
-      </w:r>
-      <w:proofErr w:type="spellEnd"/>
-      <w:r>
-        <w:t xml:space="preserve"> </w:t>
+        <w:t xml:space="preserve">Deploy on heroku </w:t>
       </w:r>
       <w:r>
         <w:rPr>
@@ -4621,6 +4386,7 @@
       <w:pPr>
         <w:ind w:left="720"/>
         <w:rPr>
+          <w:rFonts w:cs="Angsana New"/>
           <w:sz w:val="28"/>
           <w:szCs w:val="28"/>
         </w:rPr>
@@ -4641,6 +4407,56 @@
           <w:cs/>
         </w:rPr>
         <w:t xml:space="preserve">: </w:t>
+      </w:r>
+    </w:p>
+    <w:p>
+      <w:pPr>
+        <w:ind w:left="720"/>
+        <w:jc w:val="center"/>
+        <w:rPr>
+          <w:sz w:val="28"/>
+          <w:szCs w:val="28"/>
+        </w:rPr>
+      </w:pPr>
+      <w:r>
+        <w:rPr>
+          <w:noProof/>
+        </w:rPr>
+        <w:drawing>
+          <wp:inline distT="0" distB="0" distL="0" distR="0" wp14:anchorId="5EDEC26D" wp14:editId="0C029D77">
+            <wp:extent cx="2292824" cy="1289761"/>
+            <wp:effectExtent l="0" t="0" r="0" b="5715"/>
+            <wp:docPr id="6" name="Picture 6"/>
+            <wp:cNvGraphicFramePr>
+              <a:graphicFrameLocks xmlns:a="http://schemas.openxmlformats.org/drawingml/2006/main" noChangeAspect="1"/>
+            </wp:cNvGraphicFramePr>
+            <a:graphic xmlns:a="http://schemas.openxmlformats.org/drawingml/2006/main">
+              <a:graphicData uri="http://schemas.openxmlformats.org/drawingml/2006/picture">
+                <pic:pic xmlns:pic="http://schemas.openxmlformats.org/drawingml/2006/picture">
+                  <pic:nvPicPr>
+                    <pic:cNvPr id="1" name=""/>
+                    <pic:cNvPicPr/>
+                  </pic:nvPicPr>
+                  <pic:blipFill>
+                    <a:blip r:embed="rId6"/>
+                    <a:stretch>
+                      <a:fillRect/>
+                    </a:stretch>
+                  </pic:blipFill>
+                  <pic:spPr>
+                    <a:xfrm>
+                      <a:off x="0" y="0"/>
+                      <a:ext cx="2295167" cy="1291079"/>
+                    </a:xfrm>
+                    <a:prstGeom prst="rect">
+                      <a:avLst/>
+                    </a:prstGeom>
+                  </pic:spPr>
+                </pic:pic>
+              </a:graphicData>
+            </a:graphic>
+          </wp:inline>
+        </w:drawing>
       </w:r>
     </w:p>
     <w:p>
@@ -4748,6 +4564,7 @@
           <w:sz w:val="28"/>
           <w:szCs w:val="28"/>
         </w:rPr>
+        <w:lastRenderedPageBreak/>
         <w:tab/>
       </w:r>
     </w:p>
@@ -4882,7 +4699,6 @@
         </w:rPr>
         <w:t>(</w:t>
       </w:r>
-      <w:proofErr w:type="spellStart"/>
       <w:r>
         <w:rPr>
           <w:sz w:val="28"/>
@@ -4890,7 +4706,6 @@
         </w:rPr>
         <w:t>Git</w:t>
       </w:r>
-      <w:proofErr w:type="spellEnd"/>
       <w:r>
         <w:rPr>
           <w:rFonts w:cs="Angsana New"/>
@@ -4932,7 +4747,6 @@
           <w:szCs w:val="36"/>
           <w:u w:val="single"/>
         </w:rPr>
-        <w:lastRenderedPageBreak/>
         <w:t>Work Breakdown Structure and Schedule</w:t>
       </w:r>
     </w:p>
@@ -6809,21 +6623,12 @@
               </w:rPr>
               <w:t>-</w:t>
             </w:r>
-            <w:proofErr w:type="spellStart"/>
             <w:r>
               <w:rPr>
                 <w:sz w:val="18"/>
                 <w:szCs w:val="18"/>
               </w:rPr>
-              <w:t>Pi&amp;STM</w:t>
-            </w:r>
-            <w:proofErr w:type="spellEnd"/>
-            <w:r>
-              <w:rPr>
-                <w:sz w:val="18"/>
-                <w:szCs w:val="18"/>
-              </w:rPr>
-              <w:t xml:space="preserve"> Integration</w:t>
+              <w:t>Pi&amp;STM Integration</w:t>
             </w:r>
           </w:p>
         </w:tc>
@@ -7724,17 +7529,8 @@
                 <w:sz w:val="18"/>
                 <w:szCs w:val="18"/>
               </w:rPr>
-              <w:t xml:space="preserve">Learning </w:t>
+              <w:t>Learning Linebot</w:t>
             </w:r>
-            <w:proofErr w:type="spellStart"/>
-            <w:r>
-              <w:rPr>
-                <w:sz w:val="18"/>
-                <w:szCs w:val="18"/>
-              </w:rPr>
-              <w:t>Linebot</w:t>
-            </w:r>
-            <w:proofErr w:type="spellEnd"/>
           </w:p>
         </w:tc>
         <w:tc>
@@ -8935,21 +8731,12 @@
               </w:rPr>
               <w:t>-</w:t>
             </w:r>
-            <w:proofErr w:type="spellStart"/>
             <w:r>
               <w:rPr>
                 <w:sz w:val="18"/>
                 <w:szCs w:val="18"/>
               </w:rPr>
-              <w:t>Design&amp;Create</w:t>
-            </w:r>
-            <w:proofErr w:type="spellEnd"/>
-            <w:r>
-              <w:rPr>
-                <w:sz w:val="18"/>
-                <w:szCs w:val="18"/>
-              </w:rPr>
-              <w:t xml:space="preserve"> DB</w:t>
+              <w:t>Design&amp;Create DB</w:t>
             </w:r>
           </w:p>
         </w:tc>
@@ -9542,7 +9329,6 @@
                 <w:szCs w:val="18"/>
               </w:rPr>
             </w:pPr>
-            <w:proofErr w:type="spellStart"/>
             <w:r>
               <w:rPr>
                 <w:b/>
@@ -9551,7 +9337,6 @@
               </w:rPr>
               <w:t>Matlab</w:t>
             </w:r>
-            <w:proofErr w:type="spellEnd"/>
           </w:p>
         </w:tc>
         <w:tc>
@@ -10153,23 +9938,7 @@
                 <w:sz w:val="18"/>
                 <w:szCs w:val="18"/>
               </w:rPr>
-              <w:t xml:space="preserve">GUI in </w:t>
-            </w:r>
-            <w:proofErr w:type="spellStart"/>
-            <w:r>
-              <w:rPr>
-                <w:sz w:val="18"/>
-                <w:szCs w:val="18"/>
-              </w:rPr>
-              <w:t>matlab</w:t>
-            </w:r>
-            <w:proofErr w:type="spellEnd"/>
-            <w:r>
-              <w:rPr>
-                <w:sz w:val="18"/>
-                <w:szCs w:val="18"/>
-              </w:rPr>
-              <w:t xml:space="preserve"> &amp; Testing</w:t>
+              <w:t>GUI in matlab &amp; Testing</w:t>
             </w:r>
           </w:p>
         </w:tc>
@@ -10465,6 +10234,7 @@
                 <w:szCs w:val="18"/>
                 <w:cs/>
               </w:rPr>
+              <w:lastRenderedPageBreak/>
               <w:t xml:space="preserve">  -</w:t>
             </w:r>
             <w:r>
@@ -10472,23 +10242,7 @@
                 <w:sz w:val="18"/>
                 <w:szCs w:val="18"/>
               </w:rPr>
-              <w:t xml:space="preserve">check count and </w:t>
-            </w:r>
-            <w:proofErr w:type="spellStart"/>
-            <w:r>
-              <w:rPr>
-                <w:sz w:val="18"/>
-                <w:szCs w:val="18"/>
-              </w:rPr>
-              <w:t>desease</w:t>
-            </w:r>
-            <w:proofErr w:type="spellEnd"/>
-            <w:r>
-              <w:rPr>
-                <w:sz w:val="18"/>
-                <w:szCs w:val="18"/>
-              </w:rPr>
-              <w:t xml:space="preserve"> durian</w:t>
+              <w:t>check count and desease durian</w:t>
             </w:r>
           </w:p>
         </w:tc>
@@ -10791,23 +10545,7 @@
                 <w:sz w:val="18"/>
                 <w:szCs w:val="18"/>
               </w:rPr>
-              <w:t xml:space="preserve">integration </w:t>
-            </w:r>
-            <w:proofErr w:type="spellStart"/>
-            <w:r>
-              <w:rPr>
-                <w:sz w:val="18"/>
-                <w:szCs w:val="18"/>
-              </w:rPr>
-              <w:t>matlab</w:t>
-            </w:r>
-            <w:proofErr w:type="spellEnd"/>
-            <w:r>
-              <w:rPr>
-                <w:sz w:val="18"/>
-                <w:szCs w:val="18"/>
-              </w:rPr>
-              <w:t xml:space="preserve"> program and fix bug</w:t>
+              <w:t>integration matlab program and fix bug</w:t>
             </w:r>
           </w:p>
         </w:tc>
@@ -11107,21 +10845,12 @@
               </w:rPr>
               <w:t xml:space="preserve">  - </w:t>
             </w:r>
-            <w:proofErr w:type="spellStart"/>
             <w:r>
               <w:rPr>
                 <w:sz w:val="18"/>
                 <w:szCs w:val="18"/>
               </w:rPr>
-              <w:t>kmean</w:t>
-            </w:r>
-            <w:proofErr w:type="spellEnd"/>
-            <w:r>
-              <w:rPr>
-                <w:sz w:val="18"/>
-                <w:szCs w:val="18"/>
-              </w:rPr>
-              <w:t xml:space="preserve"> clustering</w:t>
+              <w:t>kmean clustering</w:t>
             </w:r>
           </w:p>
           <w:p>
@@ -11440,7 +11169,6 @@
                 <w:szCs w:val="18"/>
                 <w:cs/>
               </w:rPr>
-              <w:lastRenderedPageBreak/>
               <w:t>-</w:t>
             </w:r>
             <w:r>
@@ -11751,21 +11479,12 @@
               </w:rPr>
               <w:t>-</w:t>
             </w:r>
-            <w:proofErr w:type="spellStart"/>
             <w:r>
               <w:rPr>
                 <w:sz w:val="18"/>
                 <w:szCs w:val="18"/>
               </w:rPr>
-              <w:t>Statictical</w:t>
-            </w:r>
-            <w:proofErr w:type="spellEnd"/>
-            <w:r>
-              <w:rPr>
-                <w:sz w:val="18"/>
-                <w:szCs w:val="18"/>
-              </w:rPr>
-              <w:t xml:space="preserve"> visualization</w:t>
+              <w:t>Statictical visualization</w:t>
             </w:r>
           </w:p>
         </w:tc>
@@ -13982,17 +13701,8 @@
                 <w:sz w:val="18"/>
                 <w:szCs w:val="18"/>
               </w:rPr>
-              <w:t xml:space="preserve">Team </w:t>
+              <w:t>Team planing</w:t>
             </w:r>
-            <w:proofErr w:type="spellStart"/>
-            <w:r>
-              <w:rPr>
-                <w:sz w:val="18"/>
-                <w:szCs w:val="18"/>
-              </w:rPr>
-              <w:t>planing</w:t>
-            </w:r>
-            <w:proofErr w:type="spellEnd"/>
           </w:p>
         </w:tc>
         <w:tc>
@@ -14306,8 +14016,6 @@
           <w:szCs w:val="48"/>
         </w:rPr>
       </w:pPr>
-      <w:bookmarkStart w:id="5" w:name="_GoBack"/>
-      <w:bookmarkEnd w:id="5"/>
     </w:p>
     <w:p>
       <w:pPr>
@@ -14395,7 +14103,7 @@
                     <pic:cNvPicPr preferRelativeResize="0"/>
                   </pic:nvPicPr>
                   <pic:blipFill>
-                    <a:blip r:embed="rId6"/>
+                    <a:blip r:embed="rId7"/>
                     <a:srcRect/>
                     <a:stretch>
                       <a:fillRect/>
@@ -14468,41 +14176,13 @@
         </w:rPr>
         <w:t xml:space="preserve">และ รับข้อมูลจาก </w:t>
       </w:r>
-      <w:proofErr w:type="spellStart"/>
       <w:r>
         <w:rPr>
           <w:rFonts w:ascii="Arial Unicode MS" w:eastAsia="Arial Unicode MS" w:hAnsi="Arial Unicode MS" w:cs="Arial Unicode MS"/>
           <w:sz w:val="20"/>
           <w:szCs w:val="20"/>
         </w:rPr>
-        <w:t>Openweather</w:t>
-      </w:r>
-      <w:proofErr w:type="spellEnd"/>
-      <w:r>
-        <w:rPr>
-          <w:rFonts w:ascii="Arial Unicode MS" w:eastAsia="Arial Unicode MS" w:hAnsi="Arial Unicode MS" w:cs="Arial Unicode MS"/>
-          <w:sz w:val="20"/>
-          <w:szCs w:val="20"/>
-        </w:rPr>
-        <w:t xml:space="preserve"> </w:t>
-      </w:r>
-      <w:proofErr w:type="spellStart"/>
-      <w:r>
-        <w:rPr>
-          <w:rFonts w:ascii="Arial Unicode MS" w:eastAsia="Arial Unicode MS" w:hAnsi="Arial Unicode MS" w:cs="Arial Unicode MS"/>
-          <w:sz w:val="20"/>
-          <w:szCs w:val="20"/>
-        </w:rPr>
-        <w:t>Api</w:t>
-      </w:r>
-      <w:proofErr w:type="spellEnd"/>
-      <w:r>
-        <w:rPr>
-          <w:rFonts w:ascii="Arial Unicode MS" w:eastAsia="Arial Unicode MS" w:hAnsi="Arial Unicode MS" w:cs="Arial Unicode MS"/>
-          <w:sz w:val="20"/>
-          <w:szCs w:val="20"/>
-        </w:rPr>
-        <w:t xml:space="preserve">, </w:t>
+        <w:t xml:space="preserve">Openweather Api, </w:t>
       </w:r>
       <w:r>
         <w:rPr>
@@ -14649,7 +14329,7 @@
                     <pic:cNvPicPr preferRelativeResize="0"/>
                   </pic:nvPicPr>
                   <pic:blipFill>
-                    <a:blip r:embed="rId7"/>
+                    <a:blip r:embed="rId8"/>
                     <a:srcRect/>
                     <a:stretch>
                       <a:fillRect/>
@@ -14715,7 +14395,7 @@
                     <pic:cNvPicPr preferRelativeResize="0"/>
                   </pic:nvPicPr>
                   <pic:blipFill>
-                    <a:blip r:embed="rId8"/>
+                    <a:blip r:embed="rId9"/>
                     <a:srcRect/>
                     <a:stretch>
                       <a:fillRect/>
@@ -14780,7 +14460,7 @@
                     <pic:cNvPicPr preferRelativeResize="0"/>
                   </pic:nvPicPr>
                   <pic:blipFill>
-                    <a:blip r:embed="rId9"/>
+                    <a:blip r:embed="rId10"/>
                     <a:srcRect t="10039"/>
                     <a:stretch>
                       <a:fillRect/>
@@ -14807,32 +14487,17 @@
       <w:pPr>
         <w:jc w:val="center"/>
         <w:rPr>
-          <w:sz w:val="28"/>
-          <w:szCs w:val="28"/>
-        </w:rPr>
-      </w:pPr>
-      <w:r>
-        <w:rPr>
-          <w:sz w:val="28"/>
-          <w:szCs w:val="28"/>
-        </w:rPr>
-        <w:t>Real</w:t>
-      </w:r>
-      <w:r>
-        <w:rPr>
           <w:rFonts w:cs="Angsana New"/>
           <w:sz w:val="28"/>
           <w:szCs w:val="28"/>
-          <w:cs/>
-        </w:rPr>
-        <w:t>-</w:t>
-      </w:r>
+        </w:rPr>
+      </w:pPr>
       <w:r>
         <w:rPr>
           <w:sz w:val="28"/>
           <w:szCs w:val="28"/>
         </w:rPr>
-        <w:t xml:space="preserve">Time </w:t>
+        <w:t>Real</w:t>
       </w:r>
       <w:r>
         <w:rPr>
@@ -14841,14 +14506,14 @@
           <w:szCs w:val="28"/>
           <w:cs/>
         </w:rPr>
-        <w:t>(</w:t>
+        <w:t>-</w:t>
       </w:r>
       <w:r>
         <w:rPr>
           <w:sz w:val="28"/>
           <w:szCs w:val="28"/>
         </w:rPr>
-        <w:t>Optional</w:t>
+        <w:t xml:space="preserve">Time </w:t>
       </w:r>
       <w:r>
         <w:rPr>
@@ -14857,7 +14522,631 @@
           <w:szCs w:val="28"/>
           <w:cs/>
         </w:rPr>
+        <w:t>(</w:t>
+      </w:r>
+      <w:r>
+        <w:rPr>
+          <w:sz w:val="28"/>
+          <w:szCs w:val="28"/>
+        </w:rPr>
+        <w:t>Optional</w:t>
+      </w:r>
+      <w:r>
+        <w:rPr>
+          <w:rFonts w:cs="Angsana New"/>
+          <w:sz w:val="28"/>
+          <w:szCs w:val="28"/>
+          <w:cs/>
+        </w:rPr>
         <w:t>)</w:t>
+      </w:r>
+    </w:p>
+    <w:p>
+      <w:pPr>
+        <w:jc w:val="center"/>
+        <w:rPr>
+          <w:rFonts w:cs="Angsana New"/>
+          <w:sz w:val="28"/>
+          <w:szCs w:val="28"/>
+        </w:rPr>
+      </w:pPr>
+    </w:p>
+    <w:p>
+      <w:pPr>
+        <w:jc w:val="center"/>
+        <w:rPr>
+          <w:rFonts w:cs="Angsana New"/>
+          <w:sz w:val="28"/>
+          <w:szCs w:val="28"/>
+        </w:rPr>
+      </w:pPr>
+    </w:p>
+    <w:p>
+      <w:pPr>
+        <w:jc w:val="center"/>
+        <w:rPr>
+          <w:rFonts w:cs="Angsana New"/>
+          <w:sz w:val="28"/>
+          <w:szCs w:val="28"/>
+        </w:rPr>
+      </w:pPr>
+    </w:p>
+    <w:p>
+      <w:pPr>
+        <w:jc w:val="center"/>
+        <w:rPr>
+          <w:rFonts w:cs="Angsana New"/>
+          <w:sz w:val="28"/>
+          <w:szCs w:val="28"/>
+        </w:rPr>
+      </w:pPr>
+    </w:p>
+    <w:p>
+      <w:pPr>
+        <w:jc w:val="center"/>
+        <w:rPr>
+          <w:rFonts w:cs="Angsana New"/>
+          <w:sz w:val="28"/>
+          <w:szCs w:val="28"/>
+        </w:rPr>
+      </w:pPr>
+    </w:p>
+    <w:p>
+      <w:pPr>
+        <w:jc w:val="center"/>
+        <w:rPr>
+          <w:rFonts w:cs="Angsana New"/>
+          <w:sz w:val="52"/>
+          <w:szCs w:val="52"/>
+        </w:rPr>
+      </w:pPr>
+      <w:r>
+        <w:rPr>
+          <w:rFonts w:cs="Angsana New"/>
+          <w:sz w:val="52"/>
+          <w:szCs w:val="52"/>
+        </w:rPr>
+        <w:lastRenderedPageBreak/>
+        <w:t>System Integration Strategy</w:t>
+      </w:r>
+    </w:p>
+    <w:p>
+      <w:pPr>
+        <w:jc w:val="center"/>
+        <w:rPr>
+          <w:rFonts w:asciiTheme="majorBidi" w:hAnsiTheme="majorBidi" w:cstheme="majorBidi"/>
+          <w:sz w:val="36"/>
+          <w:szCs w:val="36"/>
+        </w:rPr>
+      </w:pPr>
+    </w:p>
+    <w:p>
+      <w:pPr>
+        <w:rPr>
+          <w:rFonts w:asciiTheme="majorBidi" w:hAnsiTheme="majorBidi" w:cstheme="majorBidi"/>
+          <w:sz w:val="36"/>
+          <w:szCs w:val="36"/>
+        </w:rPr>
+      </w:pPr>
+      <w:r>
+        <w:rPr>
+          <w:rFonts w:asciiTheme="majorBidi" w:hAnsiTheme="majorBidi" w:cstheme="majorBidi"/>
+          <w:sz w:val="36"/>
+          <w:szCs w:val="36"/>
+          <w:cs/>
+        </w:rPr>
+        <w:t xml:space="preserve">แบ่งส่วนต่างๆเป็น </w:t>
+      </w:r>
+      <w:r>
+        <w:rPr>
+          <w:rFonts w:asciiTheme="majorBidi" w:hAnsiTheme="majorBidi" w:cstheme="majorBidi"/>
+          <w:sz w:val="36"/>
+          <w:szCs w:val="36"/>
+        </w:rPr>
+        <w:t>Modules</w:t>
+      </w:r>
+      <w:r>
+        <w:rPr>
+          <w:rFonts w:asciiTheme="majorBidi" w:hAnsiTheme="majorBidi" w:cstheme="majorBidi"/>
+          <w:sz w:val="36"/>
+          <w:szCs w:val="36"/>
+        </w:rPr>
+        <w:t xml:space="preserve"> </w:t>
+      </w:r>
+      <w:r>
+        <w:rPr>
+          <w:rFonts w:asciiTheme="majorBidi" w:hAnsiTheme="majorBidi" w:cstheme="majorBidi" w:hint="cs"/>
+          <w:sz w:val="36"/>
+          <w:szCs w:val="36"/>
+          <w:cs/>
+        </w:rPr>
+        <w:t xml:space="preserve">ได้แก่ </w:t>
+      </w:r>
+      <w:r>
+        <w:rPr>
+          <w:rFonts w:asciiTheme="majorBidi" w:hAnsiTheme="majorBidi" w:cstheme="majorBidi"/>
+          <w:sz w:val="36"/>
+          <w:szCs w:val="36"/>
+        </w:rPr>
+        <w:t xml:space="preserve">STM32, Raspberry Pi3, Matlab, Server, Database </w:t>
+      </w:r>
+      <w:r>
+        <w:rPr>
+          <w:rFonts w:asciiTheme="majorBidi" w:hAnsiTheme="majorBidi" w:cstheme="majorBidi" w:hint="cs"/>
+          <w:sz w:val="36"/>
+          <w:szCs w:val="36"/>
+          <w:cs/>
+        </w:rPr>
+        <w:t>และนำมาเชื่อมต่อกันดังรูป</w:t>
+      </w:r>
+      <w:r>
+        <w:rPr>
+          <w:rFonts w:asciiTheme="majorBidi" w:hAnsiTheme="majorBidi" w:cstheme="majorBidi"/>
+          <w:sz w:val="36"/>
+          <w:szCs w:val="36"/>
+        </w:rPr>
+        <w:t xml:space="preserve"> </w:t>
+      </w:r>
+      <w:r>
+        <w:rPr>
+          <w:rFonts w:asciiTheme="majorBidi" w:hAnsiTheme="majorBidi" w:cstheme="majorBidi" w:hint="cs"/>
+          <w:sz w:val="36"/>
+          <w:szCs w:val="36"/>
+          <w:cs/>
+        </w:rPr>
+        <w:t xml:space="preserve"> โดยจะมีการ </w:t>
+      </w:r>
+      <w:r>
+        <w:rPr>
+          <w:rFonts w:asciiTheme="majorBidi" w:hAnsiTheme="majorBidi" w:cstheme="majorBidi"/>
+          <w:sz w:val="36"/>
+          <w:szCs w:val="36"/>
+        </w:rPr>
+        <w:t xml:space="preserve">develop </w:t>
+      </w:r>
+      <w:r>
+        <w:rPr>
+          <w:rFonts w:asciiTheme="majorBidi" w:hAnsiTheme="majorBidi" w:cstheme="majorBidi" w:hint="cs"/>
+          <w:sz w:val="36"/>
+          <w:szCs w:val="36"/>
+          <w:cs/>
+        </w:rPr>
+        <w:t xml:space="preserve">และ </w:t>
+      </w:r>
+      <w:r>
+        <w:rPr>
+          <w:rFonts w:asciiTheme="majorBidi" w:hAnsiTheme="majorBidi" w:cstheme="majorBidi"/>
+          <w:sz w:val="36"/>
+          <w:szCs w:val="36"/>
+        </w:rPr>
+        <w:t xml:space="preserve">test </w:t>
+      </w:r>
+      <w:r>
+        <w:rPr>
+          <w:rFonts w:asciiTheme="majorBidi" w:hAnsiTheme="majorBidi" w:cstheme="majorBidi" w:hint="cs"/>
+          <w:sz w:val="36"/>
+          <w:szCs w:val="36"/>
+          <w:cs/>
+        </w:rPr>
+        <w:t>(</w:t>
+      </w:r>
+      <w:r>
+        <w:rPr>
+          <w:rFonts w:asciiTheme="majorBidi" w:hAnsiTheme="majorBidi" w:cstheme="majorBidi"/>
+          <w:sz w:val="36"/>
+          <w:szCs w:val="36"/>
+        </w:rPr>
+        <w:t>Unit Test</w:t>
+      </w:r>
+      <w:r>
+        <w:rPr>
+          <w:rFonts w:asciiTheme="majorBidi" w:hAnsiTheme="majorBidi" w:cstheme="majorBidi" w:hint="cs"/>
+          <w:sz w:val="36"/>
+          <w:szCs w:val="36"/>
+          <w:cs/>
+        </w:rPr>
+        <w:t>)</w:t>
+      </w:r>
+      <w:r>
+        <w:rPr>
+          <w:rFonts w:asciiTheme="majorBidi" w:hAnsiTheme="majorBidi" w:cstheme="majorBidi"/>
+          <w:sz w:val="36"/>
+          <w:szCs w:val="36"/>
+        </w:rPr>
+        <w:t xml:space="preserve"> </w:t>
+      </w:r>
+      <w:r>
+        <w:rPr>
+          <w:rFonts w:asciiTheme="majorBidi" w:hAnsiTheme="majorBidi" w:cstheme="majorBidi" w:hint="cs"/>
+          <w:sz w:val="36"/>
+          <w:szCs w:val="36"/>
+          <w:cs/>
+        </w:rPr>
+        <w:t xml:space="preserve">ในแต่ละ </w:t>
+      </w:r>
+      <w:r>
+        <w:rPr>
+          <w:rFonts w:asciiTheme="majorBidi" w:hAnsiTheme="majorBidi" w:cstheme="majorBidi"/>
+          <w:sz w:val="36"/>
+          <w:szCs w:val="36"/>
+        </w:rPr>
+        <w:t xml:space="preserve">modules </w:t>
+      </w:r>
+      <w:r>
+        <w:rPr>
+          <w:rFonts w:asciiTheme="majorBidi" w:hAnsiTheme="majorBidi" w:cstheme="majorBidi" w:hint="cs"/>
+          <w:sz w:val="36"/>
+          <w:szCs w:val="36"/>
+          <w:cs/>
+        </w:rPr>
+        <w:t xml:space="preserve">จากนั้นจะเชื่อมต่อกันทำการ </w:t>
+      </w:r>
+      <w:r>
+        <w:rPr>
+          <w:rFonts w:asciiTheme="majorBidi" w:hAnsiTheme="majorBidi" w:cstheme="majorBidi"/>
+          <w:sz w:val="36"/>
+          <w:szCs w:val="36"/>
+        </w:rPr>
+        <w:t xml:space="preserve">Integration Test </w:t>
+      </w:r>
+      <w:r>
+        <w:rPr>
+          <w:rFonts w:asciiTheme="majorBidi" w:hAnsiTheme="majorBidi" w:cstheme="majorBidi" w:hint="cs"/>
+          <w:sz w:val="36"/>
+          <w:szCs w:val="36"/>
+          <w:cs/>
+        </w:rPr>
+        <w:t xml:space="preserve">โดยที่ระหว่าง </w:t>
+      </w:r>
+      <w:r>
+        <w:rPr>
+          <w:rFonts w:asciiTheme="majorBidi" w:hAnsiTheme="majorBidi" w:cstheme="majorBidi"/>
+          <w:sz w:val="36"/>
+          <w:szCs w:val="36"/>
+        </w:rPr>
+        <w:t xml:space="preserve">Development  </w:t>
+      </w:r>
+      <w:r>
+        <w:rPr>
+          <w:rFonts w:asciiTheme="majorBidi" w:hAnsiTheme="majorBidi" w:cstheme="majorBidi" w:hint="cs"/>
+          <w:sz w:val="36"/>
+          <w:szCs w:val="36"/>
+          <w:cs/>
+        </w:rPr>
+        <w:t xml:space="preserve">จะต้องทำ </w:t>
+      </w:r>
+      <w:r>
+        <w:rPr>
+          <w:rFonts w:asciiTheme="majorBidi" w:hAnsiTheme="majorBidi" w:cstheme="majorBidi"/>
+          <w:sz w:val="36"/>
+          <w:szCs w:val="36"/>
+        </w:rPr>
+        <w:t xml:space="preserve">Database </w:t>
+      </w:r>
+      <w:r>
+        <w:rPr>
+          <w:rFonts w:asciiTheme="majorBidi" w:hAnsiTheme="majorBidi" w:cstheme="majorBidi" w:hint="cs"/>
+          <w:sz w:val="36"/>
+          <w:szCs w:val="36"/>
+          <w:cs/>
+        </w:rPr>
+        <w:t xml:space="preserve">มาก่อนเพื่อให้ </w:t>
+      </w:r>
+      <w:r>
+        <w:rPr>
+          <w:rFonts w:asciiTheme="majorBidi" w:hAnsiTheme="majorBidi" w:cstheme="majorBidi"/>
+          <w:sz w:val="36"/>
+          <w:szCs w:val="36"/>
+        </w:rPr>
+        <w:t>“Line and Restful”</w:t>
+      </w:r>
+      <w:r>
+        <w:rPr>
+          <w:rFonts w:asciiTheme="majorBidi" w:hAnsiTheme="majorBidi" w:cstheme="majorBidi" w:hint="cs"/>
+          <w:sz w:val="36"/>
+          <w:szCs w:val="36"/>
+          <w:cs/>
+        </w:rPr>
+        <w:t xml:space="preserve"> </w:t>
+      </w:r>
+      <w:r>
+        <w:rPr>
+          <w:rFonts w:asciiTheme="majorBidi" w:hAnsiTheme="majorBidi" w:cstheme="majorBidi"/>
+          <w:sz w:val="36"/>
+          <w:szCs w:val="36"/>
+        </w:rPr>
+        <w:t xml:space="preserve"> </w:t>
+      </w:r>
+      <w:r>
+        <w:rPr>
+          <w:rFonts w:asciiTheme="majorBidi" w:hAnsiTheme="majorBidi" w:cstheme="majorBidi" w:hint="cs"/>
+          <w:sz w:val="36"/>
+          <w:szCs w:val="36"/>
+          <w:cs/>
+        </w:rPr>
+        <w:t xml:space="preserve">และ </w:t>
+      </w:r>
+      <w:r>
+        <w:rPr>
+          <w:rFonts w:asciiTheme="majorBidi" w:hAnsiTheme="majorBidi" w:cstheme="majorBidi"/>
+          <w:sz w:val="36"/>
+          <w:szCs w:val="36"/>
+        </w:rPr>
+        <w:t xml:space="preserve">“Matlab” </w:t>
+      </w:r>
+      <w:r>
+        <w:rPr>
+          <w:rFonts w:asciiTheme="majorBidi" w:hAnsiTheme="majorBidi" w:cstheme="majorBidi" w:hint="cs"/>
+          <w:sz w:val="36"/>
+          <w:szCs w:val="36"/>
+          <w:cs/>
+        </w:rPr>
+        <w:t>เรียกใช้</w:t>
+      </w:r>
+    </w:p>
+    <w:p>
+      <w:pPr>
+        <w:rPr>
+          <w:rFonts w:asciiTheme="majorBidi" w:hAnsiTheme="majorBidi" w:cstheme="majorBidi"/>
+          <w:sz w:val="36"/>
+          <w:szCs w:val="36"/>
+        </w:rPr>
+      </w:pPr>
+    </w:p>
+    <w:p>
+      <w:pPr>
+        <w:rPr>
+          <w:rFonts w:asciiTheme="majorBidi" w:hAnsiTheme="majorBidi" w:cstheme="majorBidi"/>
+          <w:sz w:val="36"/>
+          <w:szCs w:val="36"/>
+        </w:rPr>
+      </w:pPr>
+      <w:r>
+        <w:rPr>
+          <w:rFonts w:asciiTheme="majorBidi" w:hAnsiTheme="majorBidi" w:cstheme="majorBidi"/>
+          <w:sz w:val="36"/>
+          <w:szCs w:val="36"/>
+        </w:rPr>
+        <w:t xml:space="preserve">STM 32 </w:t>
+      </w:r>
+      <w:r>
+        <w:rPr>
+          <w:rFonts w:asciiTheme="majorBidi" w:hAnsiTheme="majorBidi" w:cstheme="majorBidi" w:hint="cs"/>
+          <w:sz w:val="36"/>
+          <w:szCs w:val="36"/>
+          <w:cs/>
+        </w:rPr>
+        <w:t xml:space="preserve">และ </w:t>
+      </w:r>
+      <w:r>
+        <w:rPr>
+          <w:rFonts w:asciiTheme="majorBidi" w:hAnsiTheme="majorBidi" w:cstheme="majorBidi"/>
+          <w:sz w:val="36"/>
+          <w:szCs w:val="36"/>
+        </w:rPr>
+        <w:t xml:space="preserve">Raspberry Pi 3 </w:t>
+      </w:r>
+      <w:r>
+        <w:rPr>
+          <w:rFonts w:asciiTheme="majorBidi" w:hAnsiTheme="majorBidi" w:cstheme="majorBidi" w:hint="cs"/>
+          <w:sz w:val="36"/>
+          <w:szCs w:val="36"/>
+          <w:cs/>
+        </w:rPr>
+        <w:t>จะใช้การเชื่อมต่อโดย</w:t>
+      </w:r>
+      <w:r>
+        <w:rPr>
+          <w:rFonts w:asciiTheme="majorBidi" w:hAnsiTheme="majorBidi" w:cstheme="majorBidi"/>
+          <w:sz w:val="36"/>
+          <w:szCs w:val="36"/>
+        </w:rPr>
+        <w:t xml:space="preserve"> UART</w:t>
+      </w:r>
+    </w:p>
+    <w:p>
+      <w:pPr>
+        <w:rPr>
+          <w:rFonts w:asciiTheme="majorBidi" w:hAnsiTheme="majorBidi" w:cstheme="majorBidi"/>
+          <w:sz w:val="36"/>
+          <w:szCs w:val="36"/>
+        </w:rPr>
+      </w:pPr>
+      <w:r>
+        <w:rPr>
+          <w:rFonts w:asciiTheme="majorBidi" w:hAnsiTheme="majorBidi" w:cstheme="majorBidi"/>
+          <w:sz w:val="36"/>
+          <w:szCs w:val="36"/>
+        </w:rPr>
+        <w:t xml:space="preserve">Matlab </w:t>
+      </w:r>
+      <w:r>
+        <w:rPr>
+          <w:rFonts w:asciiTheme="majorBidi" w:hAnsiTheme="majorBidi" w:cstheme="majorBidi" w:hint="cs"/>
+          <w:sz w:val="36"/>
+          <w:szCs w:val="36"/>
+          <w:cs/>
+        </w:rPr>
+        <w:t xml:space="preserve">และ  </w:t>
+      </w:r>
+      <w:r>
+        <w:rPr>
+          <w:rFonts w:asciiTheme="majorBidi" w:hAnsiTheme="majorBidi" w:cstheme="majorBidi"/>
+          <w:sz w:val="36"/>
+          <w:szCs w:val="36"/>
+        </w:rPr>
+        <w:t xml:space="preserve">Database </w:t>
+      </w:r>
+      <w:r>
+        <w:rPr>
+          <w:rFonts w:asciiTheme="majorBidi" w:hAnsiTheme="majorBidi" w:cstheme="majorBidi" w:hint="cs"/>
+          <w:sz w:val="36"/>
+          <w:szCs w:val="36"/>
+          <w:cs/>
+        </w:rPr>
+        <w:t xml:space="preserve">จะดึงโดยใช้ </w:t>
+      </w:r>
+      <w:r>
+        <w:rPr>
+          <w:rFonts w:asciiTheme="majorBidi" w:hAnsiTheme="majorBidi" w:cstheme="majorBidi"/>
+          <w:sz w:val="36"/>
+          <w:szCs w:val="36"/>
+        </w:rPr>
+        <w:t xml:space="preserve">host, user, password </w:t>
+      </w:r>
+      <w:r>
+        <w:rPr>
+          <w:rFonts w:asciiTheme="majorBidi" w:hAnsiTheme="majorBidi" w:cstheme="majorBidi" w:hint="cs"/>
+          <w:sz w:val="36"/>
+          <w:szCs w:val="36"/>
+          <w:cs/>
+        </w:rPr>
+        <w:t xml:space="preserve">ของ </w:t>
+      </w:r>
+      <w:r>
+        <w:rPr>
+          <w:rFonts w:asciiTheme="majorBidi" w:hAnsiTheme="majorBidi" w:cstheme="majorBidi"/>
+          <w:sz w:val="36"/>
+          <w:szCs w:val="36"/>
+        </w:rPr>
+        <w:t xml:space="preserve">database </w:t>
+      </w:r>
+      <w:r>
+        <w:rPr>
+          <w:rFonts w:asciiTheme="majorBidi" w:hAnsiTheme="majorBidi" w:cstheme="majorBidi" w:hint="cs"/>
+          <w:sz w:val="36"/>
+          <w:szCs w:val="36"/>
+          <w:cs/>
+        </w:rPr>
+        <w:t>ตรงๆ</w:t>
+      </w:r>
+    </w:p>
+    <w:p>
+      <w:pPr>
+        <w:rPr>
+          <w:rFonts w:asciiTheme="majorBidi" w:hAnsiTheme="majorBidi" w:cstheme="majorBidi"/>
+          <w:sz w:val="36"/>
+          <w:szCs w:val="36"/>
+        </w:rPr>
+      </w:pPr>
+      <w:r>
+        <w:rPr>
+          <w:rFonts w:asciiTheme="majorBidi" w:hAnsiTheme="majorBidi" w:cstheme="majorBidi"/>
+          <w:sz w:val="36"/>
+          <w:szCs w:val="36"/>
+        </w:rPr>
+        <w:t xml:space="preserve">Line </w:t>
+      </w:r>
+      <w:r>
+        <w:rPr>
+          <w:rFonts w:asciiTheme="majorBidi" w:hAnsiTheme="majorBidi" w:cstheme="majorBidi" w:hint="cs"/>
+          <w:sz w:val="36"/>
+          <w:szCs w:val="36"/>
+          <w:cs/>
+        </w:rPr>
+        <w:t xml:space="preserve">และ </w:t>
+      </w:r>
+      <w:r>
+        <w:rPr>
+          <w:rFonts w:asciiTheme="majorBidi" w:hAnsiTheme="majorBidi" w:cstheme="majorBidi"/>
+          <w:sz w:val="36"/>
+          <w:szCs w:val="36"/>
+        </w:rPr>
+        <w:t xml:space="preserve">Respberry Pi </w:t>
+      </w:r>
+      <w:r>
+        <w:rPr>
+          <w:rFonts w:asciiTheme="majorBidi" w:hAnsiTheme="majorBidi" w:cstheme="majorBidi" w:hint="cs"/>
+          <w:sz w:val="36"/>
+          <w:szCs w:val="36"/>
+          <w:cs/>
+        </w:rPr>
+        <w:t xml:space="preserve">จะใช้ </w:t>
+      </w:r>
+      <w:r>
+        <w:rPr>
+          <w:rFonts w:asciiTheme="majorBidi" w:hAnsiTheme="majorBidi" w:cstheme="majorBidi"/>
+          <w:sz w:val="36"/>
+          <w:szCs w:val="36"/>
+        </w:rPr>
+        <w:t xml:space="preserve">Restful </w:t>
+      </w:r>
+      <w:r>
+        <w:rPr>
+          <w:rFonts w:asciiTheme="majorBidi" w:hAnsiTheme="majorBidi" w:cstheme="majorBidi" w:hint="cs"/>
+          <w:sz w:val="36"/>
+          <w:szCs w:val="36"/>
+          <w:cs/>
+        </w:rPr>
+        <w:t xml:space="preserve">และ </w:t>
+      </w:r>
+      <w:r>
+        <w:rPr>
+          <w:rFonts w:asciiTheme="majorBidi" w:hAnsiTheme="majorBidi" w:cstheme="majorBidi"/>
+          <w:sz w:val="36"/>
+          <w:szCs w:val="36"/>
+        </w:rPr>
+        <w:t>MQTT</w:t>
+      </w:r>
+      <w:bookmarkStart w:id="5" w:name="_GoBack"/>
+      <w:bookmarkEnd w:id="5"/>
+    </w:p>
+    <w:p>
+      <w:pPr>
+        <w:rPr>
+          <w:rFonts w:asciiTheme="majorBidi" w:hAnsiTheme="majorBidi" w:cstheme="majorBidi"/>
+          <w:sz w:val="36"/>
+          <w:szCs w:val="36"/>
+        </w:rPr>
+      </w:pPr>
+    </w:p>
+    <w:p>
+      <w:pPr>
+        <w:rPr>
+          <w:rFonts w:asciiTheme="majorBidi" w:hAnsiTheme="majorBidi" w:cstheme="majorBidi"/>
+          <w:sz w:val="36"/>
+          <w:szCs w:val="36"/>
+        </w:rPr>
+      </w:pPr>
+      <w:r>
+        <w:rPr>
+          <w:noProof/>
+        </w:rPr>
+        <w:drawing>
+          <wp:inline distT="0" distB="0" distL="0" distR="0" wp14:anchorId="70392571" wp14:editId="5DC58592">
+            <wp:extent cx="5733415" cy="3234690"/>
+            <wp:effectExtent l="0" t="0" r="635" b="3810"/>
+            <wp:docPr id="7" name="Picture 7"/>
+            <wp:cNvGraphicFramePr>
+              <a:graphicFrameLocks xmlns:a="http://schemas.openxmlformats.org/drawingml/2006/main" noChangeAspect="1"/>
+            </wp:cNvGraphicFramePr>
+            <a:graphic xmlns:a="http://schemas.openxmlformats.org/drawingml/2006/main">
+              <a:graphicData uri="http://schemas.openxmlformats.org/drawingml/2006/picture">
+                <pic:pic xmlns:pic="http://schemas.openxmlformats.org/drawingml/2006/picture">
+                  <pic:nvPicPr>
+                    <pic:cNvPr id="1" name=""/>
+                    <pic:cNvPicPr/>
+                  </pic:nvPicPr>
+                  <pic:blipFill>
+                    <a:blip r:embed="rId11"/>
+                    <a:stretch>
+                      <a:fillRect/>
+                    </a:stretch>
+                  </pic:blipFill>
+                  <pic:spPr>
+                    <a:xfrm>
+                      <a:off x="0" y="0"/>
+                      <a:ext cx="5733415" cy="3234690"/>
+                    </a:xfrm>
+                    <a:prstGeom prst="rect">
+                      <a:avLst/>
+                    </a:prstGeom>
+                  </pic:spPr>
+                </pic:pic>
+              </a:graphicData>
+            </a:graphic>
+          </wp:inline>
+        </w:drawing>
       </w:r>
     </w:p>
     <w:sectPr>

</xml_diff>

<commit_message>
feat: Update system integration on wed
</commit_message>
<xml_diff>
--- a/02_Project_Management/ProjectPlan.docx
+++ b/02_Project_Management/ProjectPlan.docx
@@ -40,12 +40,21 @@
         </w:rPr>
         <w:t xml:space="preserve">: </w:t>
       </w:r>
+      <w:proofErr w:type="spellStart"/>
       <w:r>
         <w:rPr>
           <w:sz w:val="24"/>
           <w:szCs w:val="24"/>
         </w:rPr>
-        <w:t xml:space="preserve">HoyKhom  </w:t>
+        <w:t>HoyKhom</w:t>
+      </w:r>
+      <w:proofErr w:type="spellEnd"/>
+      <w:r>
+        <w:rPr>
+          <w:sz w:val="24"/>
+          <w:szCs w:val="24"/>
+        </w:rPr>
+        <w:t xml:space="preserve">  </w:t>
       </w:r>
       <w:r>
         <w:rPr>
@@ -106,9 +115,19 @@
         </w:rPr>
         <w:t xml:space="preserve">    </w:t>
       </w:r>
-      <w:r>
-        <w:t>Peerawat Pipattanakulchai</w:t>
-      </w:r>
+      <w:proofErr w:type="spellStart"/>
+      <w:r>
+        <w:t>Peerawat</w:t>
+      </w:r>
+      <w:proofErr w:type="spellEnd"/>
+      <w:r>
+        <w:t xml:space="preserve"> </w:t>
+      </w:r>
+      <w:proofErr w:type="spellStart"/>
+      <w:r>
+        <w:t>Pipattanakulchai</w:t>
+      </w:r>
+      <w:proofErr w:type="spellEnd"/>
     </w:p>
     <w:p>
       <w:r>
@@ -121,9 +140,19 @@
         </w:rPr>
         <w:t xml:space="preserve">    </w:t>
       </w:r>
-      <w:r>
-        <w:t>Siridej Phanathanate</w:t>
-      </w:r>
+      <w:proofErr w:type="spellStart"/>
+      <w:r>
+        <w:t>Siridej</w:t>
+      </w:r>
+      <w:proofErr w:type="spellEnd"/>
+      <w:r>
+        <w:t xml:space="preserve"> </w:t>
+      </w:r>
+      <w:proofErr w:type="spellStart"/>
+      <w:r>
+        <w:t>Phanathanate</w:t>
+      </w:r>
+      <w:proofErr w:type="spellEnd"/>
     </w:p>
     <w:p>
       <w:r>
@@ -136,9 +165,19 @@
         </w:rPr>
         <w:t xml:space="preserve">    </w:t>
       </w:r>
-      <w:r>
-        <w:t>Patcharapon Jantana</w:t>
-      </w:r>
+      <w:proofErr w:type="spellStart"/>
+      <w:r>
+        <w:t>Patcharapon</w:t>
+      </w:r>
+      <w:proofErr w:type="spellEnd"/>
+      <w:r>
+        <w:t xml:space="preserve"> </w:t>
+      </w:r>
+      <w:proofErr w:type="spellStart"/>
+      <w:r>
+        <w:t>Jantana</w:t>
+      </w:r>
+      <w:proofErr w:type="spellEnd"/>
     </w:p>
     <w:p>
       <w:r>
@@ -151,9 +190,19 @@
         </w:rPr>
         <w:t xml:space="preserve">    </w:t>
       </w:r>
-      <w:r>
-        <w:t>Thanatcha Sangpetch</w:t>
-      </w:r>
+      <w:proofErr w:type="spellStart"/>
+      <w:r>
+        <w:t>Thanatcha</w:t>
+      </w:r>
+      <w:proofErr w:type="spellEnd"/>
+      <w:r>
+        <w:t xml:space="preserve"> </w:t>
+      </w:r>
+      <w:proofErr w:type="spellStart"/>
+      <w:r>
+        <w:t>Sangpetch</w:t>
+      </w:r>
+      <w:proofErr w:type="spellEnd"/>
     </w:p>
     <w:p>
       <w:pPr>
@@ -175,7 +224,23 @@
           <w:rFonts w:ascii="Arial Unicode MS" w:eastAsia="Arial Unicode MS" w:hAnsi="Arial Unicode MS" w:cs="Arial Unicode MS"/>
           <w:cs/>
         </w:rPr>
-        <w:t>พัฒนาและรวบรวมระบบเพื่อจัดการและสนับสนุนการพัฒนาผลผลิตทางการเกษตรด้วยเทคโนโลยี เพื่อติดตามผลต่างๆ เช่น การเจริญเติบโตของต้นไม้และผล  สภาพอากาศ และ ความชื้น เป็นต้น  เพื่อให้สามารถวางแผนแก้ปัญหา และคาดการณ์ปัญหาล่วงหน้าได้</w:t>
+        <w:t>พัฒนาและรวบรวมระบบเพื่อจัดการและสนับสนุนการพัฒนาผลผลิตทางการเกษตรด้วยเทคโนโลยี เพื่อติดตามผล</w:t>
+      </w:r>
+      <w:proofErr w:type="spellStart"/>
+      <w:r>
+        <w:rPr>
+          <w:rFonts w:ascii="Arial Unicode MS" w:eastAsia="Arial Unicode MS" w:hAnsi="Arial Unicode MS" w:cs="Arial Unicode MS"/>
+          <w:cs/>
+        </w:rPr>
+        <w:t>ต่างๆ</w:t>
+      </w:r>
+      <w:proofErr w:type="spellEnd"/>
+      <w:r>
+        <w:rPr>
+          <w:rFonts w:ascii="Arial Unicode MS" w:eastAsia="Arial Unicode MS" w:hAnsi="Arial Unicode MS" w:cs="Arial Unicode MS"/>
+          <w:cs/>
+        </w:rPr>
+        <w:t xml:space="preserve"> เช่น การเจริญเติบโตของต้นไม้และผล  สภาพอากาศ และ ความชื้น เป็นต้น  เพื่อให้สามารถวางแผนแก้ปัญหา และคาดการณ์ปัญหาล่วงหน้าได้</w:t>
       </w:r>
     </w:p>
     <w:p/>
@@ -272,7 +337,23 @@
           <w:rFonts w:ascii="Arial Unicode MS" w:eastAsia="Arial Unicode MS" w:hAnsi="Arial Unicode MS" w:cs="Arial Unicode MS"/>
           <w:cs/>
         </w:rPr>
-        <w:t xml:space="preserve">จะทำงานเป็นคาบเวลา เช่น ทุกๆ </w:t>
+        <w:t xml:space="preserve">จะทำงานเป็นคาบเวลา เช่น </w:t>
+      </w:r>
+      <w:proofErr w:type="spellStart"/>
+      <w:r>
+        <w:rPr>
+          <w:rFonts w:ascii="Arial Unicode MS" w:eastAsia="Arial Unicode MS" w:hAnsi="Arial Unicode MS" w:cs="Arial Unicode MS"/>
+          <w:cs/>
+        </w:rPr>
+        <w:t>ทุกๆ</w:t>
+      </w:r>
+      <w:proofErr w:type="spellEnd"/>
+      <w:r>
+        <w:rPr>
+          <w:rFonts w:ascii="Arial Unicode MS" w:eastAsia="Arial Unicode MS" w:hAnsi="Arial Unicode MS" w:cs="Arial Unicode MS"/>
+          <w:cs/>
+        </w:rPr>
+        <w:t xml:space="preserve"> </w:t>
       </w:r>
       <w:r>
         <w:rPr>
@@ -311,7 +392,23 @@
           <w:rFonts w:ascii="Arial Unicode MS" w:eastAsia="Arial Unicode MS" w:hAnsi="Arial Unicode MS" w:cs="Arial Unicode MS"/>
           <w:cs/>
         </w:rPr>
-        <w:t xml:space="preserve">และ ถ่ายรูปผลไม้(ในที่นี้คือทุเรียน) และส่งต่อไปยัง </w:t>
+        <w:t>และ ถ่ายรูปผลไม้(ใน</w:t>
+      </w:r>
+      <w:proofErr w:type="spellStart"/>
+      <w:r>
+        <w:rPr>
+          <w:rFonts w:ascii="Arial Unicode MS" w:eastAsia="Arial Unicode MS" w:hAnsi="Arial Unicode MS" w:cs="Arial Unicode MS"/>
+          <w:cs/>
+        </w:rPr>
+        <w:t>ที่นี้</w:t>
+      </w:r>
+      <w:proofErr w:type="spellEnd"/>
+      <w:r>
+        <w:rPr>
+          <w:rFonts w:ascii="Arial Unicode MS" w:eastAsia="Arial Unicode MS" w:hAnsi="Arial Unicode MS" w:cs="Arial Unicode MS"/>
+          <w:cs/>
+        </w:rPr>
+        <w:t xml:space="preserve">คือทุเรียน) และส่งต่อไปยัง </w:t>
       </w:r>
       <w:r>
         <w:rPr>
@@ -346,7 +443,23 @@
           <w:rFonts w:ascii="Arial Unicode MS" w:eastAsia="Arial Unicode MS" w:hAnsi="Arial Unicode MS" w:cs="Arial Unicode MS"/>
           <w:cs/>
         </w:rPr>
-        <w:t xml:space="preserve">และ อัพโหลดขึ้น </w:t>
+        <w:t xml:space="preserve">และ </w:t>
+      </w:r>
+      <w:proofErr w:type="spellStart"/>
+      <w:r>
+        <w:rPr>
+          <w:rFonts w:ascii="Arial Unicode MS" w:eastAsia="Arial Unicode MS" w:hAnsi="Arial Unicode MS" w:cs="Arial Unicode MS"/>
+          <w:cs/>
+        </w:rPr>
+        <w:t>อัพ</w:t>
+      </w:r>
+      <w:proofErr w:type="spellEnd"/>
+      <w:r>
+        <w:rPr>
+          <w:rFonts w:ascii="Arial Unicode MS" w:eastAsia="Arial Unicode MS" w:hAnsi="Arial Unicode MS" w:cs="Arial Unicode MS"/>
+          <w:cs/>
+        </w:rPr>
+        <w:t xml:space="preserve">โหลดขึ้น </w:t>
       </w:r>
       <w:r>
         <w:rPr>
@@ -368,14 +481,43 @@
           <w:rFonts w:ascii="Arial Unicode MS" w:eastAsia="Arial Unicode MS" w:hAnsi="Arial Unicode MS" w:cs="Arial Unicode MS"/>
         </w:rPr>
         <w:tab/>
-        <w:t xml:space="preserve">Matlab </w:t>
-      </w:r>
-      <w:r>
-        <w:rPr>
-          <w:rFonts w:ascii="Arial Unicode MS" w:eastAsia="Arial Unicode MS" w:hAnsi="Arial Unicode MS" w:cs="Arial Unicode MS"/>
-          <w:cs/>
-        </w:rPr>
-        <w:t xml:space="preserve">จะทำการวิเคราะห์รูปภาพและสภาพอากาศต่างๆ เมื่อมีการกดปุ่มที่โปรแกรมที่มีหน้า </w:t>
+      </w:r>
+      <w:proofErr w:type="spellStart"/>
+      <w:r>
+        <w:rPr>
+          <w:rFonts w:ascii="Arial Unicode MS" w:eastAsia="Arial Unicode MS" w:hAnsi="Arial Unicode MS" w:cs="Arial Unicode MS"/>
+        </w:rPr>
+        <w:t>Matlab</w:t>
+      </w:r>
+      <w:proofErr w:type="spellEnd"/>
+      <w:r>
+        <w:rPr>
+          <w:rFonts w:ascii="Arial Unicode MS" w:eastAsia="Arial Unicode MS" w:hAnsi="Arial Unicode MS" w:cs="Arial Unicode MS"/>
+        </w:rPr>
+        <w:t xml:space="preserve"> </w:t>
+      </w:r>
+      <w:r>
+        <w:rPr>
+          <w:rFonts w:ascii="Arial Unicode MS" w:eastAsia="Arial Unicode MS" w:hAnsi="Arial Unicode MS" w:cs="Arial Unicode MS"/>
+          <w:cs/>
+        </w:rPr>
+        <w:t>จะทำการวิเคราะห์รูปภาพและสภาพอากาศ</w:t>
+      </w:r>
+      <w:proofErr w:type="spellStart"/>
+      <w:r>
+        <w:rPr>
+          <w:rFonts w:ascii="Arial Unicode MS" w:eastAsia="Arial Unicode MS" w:hAnsi="Arial Unicode MS" w:cs="Arial Unicode MS"/>
+          <w:cs/>
+        </w:rPr>
+        <w:t>ต่างๆ</w:t>
+      </w:r>
+      <w:proofErr w:type="spellEnd"/>
+      <w:r>
+        <w:rPr>
+          <w:rFonts w:ascii="Arial Unicode MS" w:eastAsia="Arial Unicode MS" w:hAnsi="Arial Unicode MS" w:cs="Arial Unicode MS"/>
+          <w:cs/>
+        </w:rPr>
+        <w:t xml:space="preserve"> เมื่อมีการกดปุ่มที่โปรแกรมที่มีหน้า </w:t>
       </w:r>
       <w:r>
         <w:rPr>
@@ -390,11 +532,19 @@
         </w:rPr>
         <w:t xml:space="preserve">ที่เขียนจาก </w:t>
       </w:r>
-      <w:r>
-        <w:rPr>
-          <w:rFonts w:ascii="Arial Unicode MS" w:eastAsia="Arial Unicode MS" w:hAnsi="Arial Unicode MS" w:cs="Arial Unicode MS"/>
-        </w:rPr>
-        <w:t xml:space="preserve">Matlab </w:t>
+      <w:proofErr w:type="spellStart"/>
+      <w:r>
+        <w:rPr>
+          <w:rFonts w:ascii="Arial Unicode MS" w:eastAsia="Arial Unicode MS" w:hAnsi="Arial Unicode MS" w:cs="Arial Unicode MS"/>
+        </w:rPr>
+        <w:t>Matlab</w:t>
+      </w:r>
+      <w:proofErr w:type="spellEnd"/>
+      <w:r>
+        <w:rPr>
+          <w:rFonts w:ascii="Arial Unicode MS" w:eastAsia="Arial Unicode MS" w:hAnsi="Arial Unicode MS" w:cs="Arial Unicode MS"/>
+        </w:rPr>
+        <w:t xml:space="preserve"> </w:t>
       </w:r>
       <w:r>
         <w:rPr>
@@ -1221,12 +1371,21 @@
         <w:ind w:hanging="360"/>
         <w:contextualSpacing/>
       </w:pPr>
-      <w:r>
-        <w:rPr>
-          <w:rFonts w:ascii="Arial Unicode MS" w:eastAsia="Arial Unicode MS" w:hAnsi="Arial Unicode MS" w:cs="Arial Unicode MS"/>
-          <w:cs/>
-        </w:rPr>
-        <w:t xml:space="preserve">อัพโหลดรูปและข้อมูลขึ้นไปยัง </w:t>
+      <w:proofErr w:type="spellStart"/>
+      <w:r>
+        <w:rPr>
+          <w:rFonts w:ascii="Arial Unicode MS" w:eastAsia="Arial Unicode MS" w:hAnsi="Arial Unicode MS" w:cs="Arial Unicode MS"/>
+          <w:cs/>
+        </w:rPr>
+        <w:t>อัพ</w:t>
+      </w:r>
+      <w:proofErr w:type="spellEnd"/>
+      <w:r>
+        <w:rPr>
+          <w:rFonts w:ascii="Arial Unicode MS" w:eastAsia="Arial Unicode MS" w:hAnsi="Arial Unicode MS" w:cs="Arial Unicode MS"/>
+          <w:cs/>
+        </w:rPr>
+        <w:t xml:space="preserve">โหลดรูปและข้อมูลขึ้นไปยัง </w:t>
       </w:r>
       <w:r>
         <w:rPr>
@@ -1551,12 +1710,14 @@
       <w:r>
         <w:tab/>
       </w:r>
+      <w:proofErr w:type="spellStart"/>
       <w:r>
         <w:rPr>
           <w:b/>
         </w:rPr>
         <w:t>Matlab</w:t>
       </w:r>
+      <w:proofErr w:type="spellEnd"/>
     </w:p>
     <w:p>
       <w:pPr>
@@ -1567,7 +1728,23 @@
           <w:rFonts w:ascii="Arial Unicode MS" w:eastAsia="Arial Unicode MS" w:hAnsi="Arial Unicode MS" w:cs="Arial Unicode MS"/>
           <w:cs/>
         </w:rPr>
-        <w:t xml:space="preserve">เป็นส่วนที่เอาไว้วิเคราะห์ข้อมูลต่างๆ จาก </w:t>
+        <w:t>เป็นส่วนที่เอาไว้วิเคราะห์ข้อมูล</w:t>
+      </w:r>
+      <w:proofErr w:type="spellStart"/>
+      <w:r>
+        <w:rPr>
+          <w:rFonts w:ascii="Arial Unicode MS" w:eastAsia="Arial Unicode MS" w:hAnsi="Arial Unicode MS" w:cs="Arial Unicode MS"/>
+          <w:cs/>
+        </w:rPr>
+        <w:t>ต่างๆ</w:t>
+      </w:r>
+      <w:proofErr w:type="spellEnd"/>
+      <w:r>
+        <w:rPr>
+          <w:rFonts w:ascii="Arial Unicode MS" w:eastAsia="Arial Unicode MS" w:hAnsi="Arial Unicode MS" w:cs="Arial Unicode MS"/>
+          <w:cs/>
+        </w:rPr>
+        <w:t xml:space="preserve"> จาก </w:t>
       </w:r>
       <w:r>
         <w:rPr>
@@ -1621,11 +1798,19 @@
         </w:rPr>
         <w:t xml:space="preserve">จาก </w:t>
       </w:r>
-      <w:r>
-        <w:rPr>
-          <w:rFonts w:ascii="Arial Unicode MS" w:eastAsia="Arial Unicode MS" w:hAnsi="Arial Unicode MS" w:cs="Arial Unicode MS"/>
-        </w:rPr>
-        <w:t xml:space="preserve">matlab </w:t>
+      <w:proofErr w:type="spellStart"/>
+      <w:r>
+        <w:rPr>
+          <w:rFonts w:ascii="Arial Unicode MS" w:eastAsia="Arial Unicode MS" w:hAnsi="Arial Unicode MS" w:cs="Arial Unicode MS"/>
+        </w:rPr>
+        <w:t>matlab</w:t>
+      </w:r>
+      <w:proofErr w:type="spellEnd"/>
+      <w:r>
+        <w:rPr>
+          <w:rFonts w:ascii="Arial Unicode MS" w:eastAsia="Arial Unicode MS" w:hAnsi="Arial Unicode MS" w:cs="Arial Unicode MS"/>
+        </w:rPr>
+        <w:t xml:space="preserve"> </w:t>
       </w:r>
       <w:r>
         <w:rPr>
@@ -1769,11 +1954,19 @@
         </w:rPr>
         <w:t xml:space="preserve"> โดย </w:t>
       </w:r>
-      <w:r>
-        <w:rPr>
-          <w:rFonts w:ascii="Arial Unicode MS" w:eastAsia="Arial Unicode MS" w:hAnsi="Arial Unicode MS" w:cs="Arial Unicode MS"/>
-        </w:rPr>
-        <w:t xml:space="preserve">Matlab </w:t>
+      <w:proofErr w:type="spellStart"/>
+      <w:r>
+        <w:rPr>
+          <w:rFonts w:ascii="Arial Unicode MS" w:eastAsia="Arial Unicode MS" w:hAnsi="Arial Unicode MS" w:cs="Arial Unicode MS"/>
+        </w:rPr>
+        <w:t>Matlab</w:t>
+      </w:r>
+      <w:proofErr w:type="spellEnd"/>
+      <w:r>
+        <w:rPr>
+          <w:rFonts w:ascii="Arial Unicode MS" w:eastAsia="Arial Unicode MS" w:hAnsi="Arial Unicode MS" w:cs="Arial Unicode MS"/>
+        </w:rPr>
+        <w:t xml:space="preserve"> </w:t>
       </w:r>
       <w:r>
         <w:rPr>
@@ -1837,11 +2030,19 @@
         </w:rPr>
         <w:t xml:space="preserve">แล้วนำมาประมวลผลผ่านโปรแกรม </w:t>
       </w:r>
-      <w:r>
-        <w:rPr>
-          <w:rFonts w:ascii="Arial Unicode MS" w:eastAsia="Arial Unicode MS" w:hAnsi="Arial Unicode MS" w:cs="Arial Unicode MS"/>
-        </w:rPr>
-        <w:t xml:space="preserve">matlab  </w:t>
+      <w:proofErr w:type="spellStart"/>
+      <w:r>
+        <w:rPr>
+          <w:rFonts w:ascii="Arial Unicode MS" w:eastAsia="Arial Unicode MS" w:hAnsi="Arial Unicode MS" w:cs="Arial Unicode MS"/>
+        </w:rPr>
+        <w:t>matlab</w:t>
+      </w:r>
+      <w:proofErr w:type="spellEnd"/>
+      <w:r>
+        <w:rPr>
+          <w:rFonts w:ascii="Arial Unicode MS" w:eastAsia="Arial Unicode MS" w:hAnsi="Arial Unicode MS" w:cs="Arial Unicode MS"/>
+        </w:rPr>
+        <w:t xml:space="preserve">  </w:t>
       </w:r>
       <w:r>
         <w:rPr>
@@ -1970,8 +2171,19 @@
           <w:cs/>
         </w:rPr>
         <w:lastRenderedPageBreak/>
-        <w:t>วิเคราะห์ข้อมูลจากข้อมูลสภาพอากาศ ความชื้น อุณหภูมิ และ อื่นๆ</w:t>
-      </w:r>
+        <w:t xml:space="preserve">วิเคราะห์ข้อมูลจากข้อมูลสภาพอากาศ ความชื้น อุณหภูมิ และ </w:t>
+      </w:r>
+      <w:proofErr w:type="spellStart"/>
+      <w:r>
+        <w:rPr>
+          <w:rFonts w:ascii="Arial Unicode MS" w:eastAsia="Arial Unicode MS" w:hAnsi="Arial Unicode MS" w:cs="Arial Unicode MS"/>
+          <w:b/>
+          <w:bCs/>
+          <w:cs/>
+        </w:rPr>
+        <w:t>อื่นๆ</w:t>
+      </w:r>
+      <w:proofErr w:type="spellEnd"/>
     </w:p>
     <w:p>
       <w:pPr>
@@ -2001,7 +2213,23 @@
           <w:rFonts w:ascii="Arial Unicode MS" w:eastAsia="Arial Unicode MS" w:hAnsi="Arial Unicode MS" w:cs="Arial Unicode MS"/>
           <w:cs/>
         </w:rPr>
-        <w:t xml:space="preserve">แล้วมาประมวลผล เป็นกราฟต่างๆ </w:t>
+        <w:t>แล้วมาประมวลผล เป็นกราฟ</w:t>
+      </w:r>
+      <w:proofErr w:type="spellStart"/>
+      <w:r>
+        <w:rPr>
+          <w:rFonts w:ascii="Arial Unicode MS" w:eastAsia="Arial Unicode MS" w:hAnsi="Arial Unicode MS" w:cs="Arial Unicode MS"/>
+          <w:cs/>
+        </w:rPr>
+        <w:t>ต่างๆ</w:t>
+      </w:r>
+      <w:proofErr w:type="spellEnd"/>
+      <w:r>
+        <w:rPr>
+          <w:rFonts w:ascii="Arial Unicode MS" w:eastAsia="Arial Unicode MS" w:hAnsi="Arial Unicode MS" w:cs="Arial Unicode MS"/>
+          <w:cs/>
+        </w:rPr>
+        <w:t xml:space="preserve"> </w:t>
       </w:r>
     </w:p>
     <w:p>
@@ -2437,8 +2665,17 @@
                 <w:sz w:val="20"/>
                 <w:szCs w:val="20"/>
               </w:rPr>
-              <w:t>Image Processing , UI in Matlab</w:t>
-            </w:r>
+              <w:t xml:space="preserve">Image Processing , UI in </w:t>
+            </w:r>
+            <w:proofErr w:type="spellStart"/>
+            <w:r>
+              <w:rPr>
+                <w:sz w:val="20"/>
+                <w:szCs w:val="20"/>
+              </w:rPr>
+              <w:t>Matlab</w:t>
+            </w:r>
+            <w:proofErr w:type="spellEnd"/>
           </w:p>
         </w:tc>
         <w:tc>
@@ -2542,8 +2779,17 @@
                 <w:sz w:val="20"/>
                 <w:szCs w:val="20"/>
               </w:rPr>
-              <w:t>UI in matlab</w:t>
-            </w:r>
+              <w:t xml:space="preserve">UI in </w:t>
+            </w:r>
+            <w:proofErr w:type="spellStart"/>
+            <w:r>
+              <w:rPr>
+                <w:sz w:val="20"/>
+                <w:szCs w:val="20"/>
+              </w:rPr>
+              <w:t>matlab</w:t>
+            </w:r>
+            <w:proofErr w:type="spellEnd"/>
           </w:p>
           <w:p>
             <w:pPr>
@@ -2619,13 +2865,31 @@
               </w:rPr>
               <w:t>(</w:t>
             </w:r>
+            <w:proofErr w:type="spellStart"/>
             <w:r>
               <w:rPr>
                 <w:sz w:val="20"/>
                 <w:szCs w:val="20"/>
               </w:rPr>
-              <w:t>Peerawat Pipattanakulchai</w:t>
-            </w:r>
+              <w:t>Peerawat</w:t>
+            </w:r>
+            <w:proofErr w:type="spellEnd"/>
+            <w:r>
+              <w:rPr>
+                <w:sz w:val="20"/>
+                <w:szCs w:val="20"/>
+              </w:rPr>
+              <w:t xml:space="preserve"> </w:t>
+            </w:r>
+            <w:proofErr w:type="spellStart"/>
+            <w:r>
+              <w:rPr>
+                <w:sz w:val="20"/>
+                <w:szCs w:val="20"/>
+              </w:rPr>
+              <w:t>Pipattanakulchai</w:t>
+            </w:r>
+            <w:proofErr w:type="spellEnd"/>
             <w:r>
               <w:rPr>
                 <w:rFonts w:cs="Angsana New"/>
@@ -2763,7 +3027,23 @@
                 <w:sz w:val="20"/>
                 <w:szCs w:val="20"/>
               </w:rPr>
-              <w:t xml:space="preserve">Implement unit test between rPi STM32 </w:t>
+              <w:t xml:space="preserve">Implement unit test between </w:t>
+            </w:r>
+            <w:proofErr w:type="spellStart"/>
+            <w:r>
+              <w:rPr>
+                <w:sz w:val="20"/>
+                <w:szCs w:val="20"/>
+              </w:rPr>
+              <w:t>rPi</w:t>
+            </w:r>
+            <w:proofErr w:type="spellEnd"/>
+            <w:r>
+              <w:rPr>
+                <w:sz w:val="20"/>
+                <w:szCs w:val="20"/>
+              </w:rPr>
+              <w:t xml:space="preserve"> STM32 </w:t>
             </w:r>
           </w:p>
           <w:p>
@@ -2814,6 +3094,7 @@
                 <w:szCs w:val="20"/>
               </w:rPr>
             </w:pPr>
+            <w:proofErr w:type="spellStart"/>
             <w:r>
               <w:rPr>
                 <w:sz w:val="20"/>
@@ -2821,6 +3102,7 @@
               </w:rPr>
               <w:t>Pao</w:t>
             </w:r>
+            <w:proofErr w:type="spellEnd"/>
           </w:p>
           <w:p>
             <w:pPr>
@@ -2840,9 +3122,19 @@
               </w:rPr>
               <w:t>(</w:t>
             </w:r>
-            <w:r>
-              <w:t>Siridej Phanathanate</w:t>
-            </w:r>
+            <w:proofErr w:type="spellStart"/>
+            <w:r>
+              <w:t>Siridej</w:t>
+            </w:r>
+            <w:proofErr w:type="spellEnd"/>
+            <w:r>
+              <w:t xml:space="preserve"> </w:t>
+            </w:r>
+            <w:proofErr w:type="spellStart"/>
+            <w:r>
+              <w:t>Phanathanate</w:t>
+            </w:r>
+            <w:proofErr w:type="spellEnd"/>
             <w:r>
               <w:rPr>
                 <w:rFonts w:cs="Angsana New"/>
@@ -3230,7 +3522,23 @@
                 <w:sz w:val="20"/>
                 <w:szCs w:val="20"/>
               </w:rPr>
-              <w:t xml:space="preserve">Line Bot Api </w:t>
+              <w:t xml:space="preserve">Line Bot </w:t>
+            </w:r>
+            <w:proofErr w:type="spellStart"/>
+            <w:r>
+              <w:rPr>
+                <w:sz w:val="20"/>
+                <w:szCs w:val="20"/>
+              </w:rPr>
+              <w:t>Api</w:t>
+            </w:r>
+            <w:proofErr w:type="spellEnd"/>
+            <w:r>
+              <w:rPr>
+                <w:sz w:val="20"/>
+                <w:szCs w:val="20"/>
+              </w:rPr>
+              <w:t xml:space="preserve"> </w:t>
             </w:r>
             <w:r>
               <w:rPr>
@@ -3375,13 +3683,23 @@
                 <w:szCs w:val="20"/>
               </w:rPr>
             </w:pPr>
+            <w:proofErr w:type="spellStart"/>
             <w:r>
               <w:rPr>
                 <w:rFonts w:ascii="Arial Unicode MS" w:eastAsia="Arial Unicode MS" w:hAnsi="Arial Unicode MS" w:cs="Arial Unicode MS"/>
                 <w:sz w:val="20"/>
                 <w:szCs w:val="20"/>
               </w:rPr>
-              <w:t xml:space="preserve">Eao </w:t>
+              <w:t>Eao</w:t>
+            </w:r>
+            <w:proofErr w:type="spellEnd"/>
+            <w:r>
+              <w:rPr>
+                <w:rFonts w:ascii="Arial Unicode MS" w:eastAsia="Arial Unicode MS" w:hAnsi="Arial Unicode MS" w:cs="Arial Unicode MS"/>
+                <w:sz w:val="20"/>
+                <w:szCs w:val="20"/>
+              </w:rPr>
+              <w:t xml:space="preserve"> </w:t>
             </w:r>
             <w:r>
               <w:rPr>
@@ -3411,13 +3729,31 @@
               </w:rPr>
               <w:t>(</w:t>
             </w:r>
+            <w:proofErr w:type="spellStart"/>
             <w:r>
               <w:rPr>
                 <w:sz w:val="20"/>
                 <w:szCs w:val="20"/>
               </w:rPr>
-              <w:t>Thanatcha sangphet</w:t>
-            </w:r>
+              <w:t>Thanatcha</w:t>
+            </w:r>
+            <w:proofErr w:type="spellEnd"/>
+            <w:r>
+              <w:rPr>
+                <w:sz w:val="20"/>
+                <w:szCs w:val="20"/>
+              </w:rPr>
+              <w:t xml:space="preserve"> </w:t>
+            </w:r>
+            <w:proofErr w:type="spellStart"/>
+            <w:r>
+              <w:rPr>
+                <w:sz w:val="20"/>
+                <w:szCs w:val="20"/>
+              </w:rPr>
+              <w:t>sangphet</w:t>
+            </w:r>
+            <w:proofErr w:type="spellEnd"/>
             <w:r>
               <w:rPr>
                 <w:rFonts w:cs="Angsana New"/>
@@ -3583,6 +3919,7 @@
                 <w:szCs w:val="20"/>
               </w:rPr>
             </w:pPr>
+            <w:proofErr w:type="spellStart"/>
             <w:r>
               <w:rPr>
                 <w:sz w:val="20"/>
@@ -3590,6 +3927,7 @@
               </w:rPr>
               <w:t>Mr</w:t>
             </w:r>
+            <w:proofErr w:type="spellEnd"/>
             <w:r>
               <w:rPr>
                 <w:rFonts w:cs="Angsana New"/>
@@ -3789,7 +4127,15 @@
         <w:t xml:space="preserve">: </w:t>
       </w:r>
       <w:r>
-        <w:t>Raspberry Pi 3, STM32 Nucleo , Moisture Sensor</w:t>
+        <w:t xml:space="preserve">Raspberry Pi 3, STM32 </w:t>
+      </w:r>
+      <w:proofErr w:type="spellStart"/>
+      <w:r>
+        <w:t>Nucleo</w:t>
+      </w:r>
+      <w:proofErr w:type="spellEnd"/>
+      <w:r>
+        <w:t xml:space="preserve"> , Moisture Sensor</w:t>
       </w:r>
     </w:p>
     <w:p>
@@ -3861,9 +4207,11 @@
         </w:rPr>
         <w:t xml:space="preserve">: </w:t>
       </w:r>
+      <w:proofErr w:type="spellStart"/>
       <w:r>
         <w:t>Matlab</w:t>
       </w:r>
+      <w:proofErr w:type="spellEnd"/>
       <w:r>
         <w:rPr>
           <w:rFonts w:cs="Angsana New"/>
@@ -3899,8 +4247,13 @@
         </w:rPr>
         <w:t>(</w:t>
       </w:r>
-      <w:r>
-        <w:t>RPi and Bot</w:t>
+      <w:proofErr w:type="spellStart"/>
+      <w:r>
+        <w:t>RPi</w:t>
+      </w:r>
+      <w:proofErr w:type="spellEnd"/>
+      <w:r>
+        <w:t xml:space="preserve"> and Bot</w:t>
       </w:r>
       <w:r>
         <w:rPr>
@@ -3962,7 +4315,15 @@
         <w:t xml:space="preserve">: </w:t>
       </w:r>
       <w:r>
-        <w:t xml:space="preserve">Deploy on heroku </w:t>
+        <w:t xml:space="preserve">Deploy on </w:t>
+      </w:r>
+      <w:proofErr w:type="spellStart"/>
+      <w:r>
+        <w:t>heroku</w:t>
+      </w:r>
+      <w:proofErr w:type="spellEnd"/>
+      <w:r>
+        <w:t xml:space="preserve"> </w:t>
       </w:r>
       <w:r>
         <w:rPr>
@@ -4318,7 +4679,27 @@
           <w:szCs w:val="28"/>
           <w:cs/>
         </w:rPr>
-        <w:t>: เนื่องจากไม่เคยทำด้านนี้มาก่อนจึงส่งคนเรียนรู้ไวและมีทักษะโปรแกรมมิ่งมากๆทำด้านนี้</w:t>
+        <w:t>: เนื่องจากไม่เคยทำด้านนี้มาก่อนจึงส่งคนเรียนรู้ไวและมีทักษะโปรแกรมมิ่ง</w:t>
+      </w:r>
+      <w:proofErr w:type="spellStart"/>
+      <w:r>
+        <w:rPr>
+          <w:rFonts w:ascii="Arial Unicode MS" w:eastAsia="Arial Unicode MS" w:hAnsi="Arial Unicode MS" w:cs="Arial Unicode MS"/>
+          <w:sz w:val="28"/>
+          <w:szCs w:val="28"/>
+          <w:cs/>
+        </w:rPr>
+        <w:t>มากๆ</w:t>
+      </w:r>
+      <w:proofErr w:type="spellEnd"/>
+      <w:r>
+        <w:rPr>
+          <w:rFonts w:ascii="Arial Unicode MS" w:eastAsia="Arial Unicode MS" w:hAnsi="Arial Unicode MS" w:cs="Arial Unicode MS"/>
+          <w:sz w:val="28"/>
+          <w:szCs w:val="28"/>
+          <w:cs/>
+        </w:rPr>
+        <w:t>ทำด้านนี้</w:t>
       </w:r>
     </w:p>
     <w:p>
@@ -4699,6 +5080,7 @@
         </w:rPr>
         <w:t>(</w:t>
       </w:r>
+      <w:proofErr w:type="spellStart"/>
       <w:r>
         <w:rPr>
           <w:sz w:val="28"/>
@@ -4706,6 +5088,7 @@
         </w:rPr>
         <w:t>Git</w:t>
       </w:r>
+      <w:proofErr w:type="spellEnd"/>
       <w:r>
         <w:rPr>
           <w:rFonts w:cs="Angsana New"/>
@@ -6623,12 +7006,21 @@
               </w:rPr>
               <w:t>-</w:t>
             </w:r>
-            <w:r>
-              <w:rPr>
-                <w:sz w:val="18"/>
-                <w:szCs w:val="18"/>
-              </w:rPr>
-              <w:t>Pi&amp;STM Integration</w:t>
+            <w:proofErr w:type="spellStart"/>
+            <w:r>
+              <w:rPr>
+                <w:sz w:val="18"/>
+                <w:szCs w:val="18"/>
+              </w:rPr>
+              <w:t>Pi&amp;STM</w:t>
+            </w:r>
+            <w:proofErr w:type="spellEnd"/>
+            <w:r>
+              <w:rPr>
+                <w:sz w:val="18"/>
+                <w:szCs w:val="18"/>
+              </w:rPr>
+              <w:t xml:space="preserve"> Integration</w:t>
             </w:r>
           </w:p>
         </w:tc>
@@ -7529,8 +7921,17 @@
                 <w:sz w:val="18"/>
                 <w:szCs w:val="18"/>
               </w:rPr>
-              <w:t>Learning Linebot</w:t>
-            </w:r>
+              <w:t xml:space="preserve">Learning </w:t>
+            </w:r>
+            <w:proofErr w:type="spellStart"/>
+            <w:r>
+              <w:rPr>
+                <w:sz w:val="18"/>
+                <w:szCs w:val="18"/>
+              </w:rPr>
+              <w:t>Linebot</w:t>
+            </w:r>
+            <w:proofErr w:type="spellEnd"/>
           </w:p>
         </w:tc>
         <w:tc>
@@ -8731,12 +9132,21 @@
               </w:rPr>
               <w:t>-</w:t>
             </w:r>
-            <w:r>
-              <w:rPr>
-                <w:sz w:val="18"/>
-                <w:szCs w:val="18"/>
-              </w:rPr>
-              <w:t>Design&amp;Create DB</w:t>
+            <w:proofErr w:type="spellStart"/>
+            <w:r>
+              <w:rPr>
+                <w:sz w:val="18"/>
+                <w:szCs w:val="18"/>
+              </w:rPr>
+              <w:t>Design&amp;Create</w:t>
+            </w:r>
+            <w:proofErr w:type="spellEnd"/>
+            <w:r>
+              <w:rPr>
+                <w:sz w:val="18"/>
+                <w:szCs w:val="18"/>
+              </w:rPr>
+              <w:t xml:space="preserve"> DB</w:t>
             </w:r>
           </w:p>
         </w:tc>
@@ -9329,6 +9739,7 @@
                 <w:szCs w:val="18"/>
               </w:rPr>
             </w:pPr>
+            <w:proofErr w:type="spellStart"/>
             <w:r>
               <w:rPr>
                 <w:b/>
@@ -9337,6 +9748,7 @@
               </w:rPr>
               <w:t>Matlab</w:t>
             </w:r>
+            <w:proofErr w:type="spellEnd"/>
           </w:p>
         </w:tc>
         <w:tc>
@@ -9938,7 +10350,23 @@
                 <w:sz w:val="18"/>
                 <w:szCs w:val="18"/>
               </w:rPr>
-              <w:t>GUI in matlab &amp; Testing</w:t>
+              <w:t xml:space="preserve">GUI in </w:t>
+            </w:r>
+            <w:proofErr w:type="spellStart"/>
+            <w:r>
+              <w:rPr>
+                <w:sz w:val="18"/>
+                <w:szCs w:val="18"/>
+              </w:rPr>
+              <w:t>matlab</w:t>
+            </w:r>
+            <w:proofErr w:type="spellEnd"/>
+            <w:r>
+              <w:rPr>
+                <w:sz w:val="18"/>
+                <w:szCs w:val="18"/>
+              </w:rPr>
+              <w:t xml:space="preserve"> &amp; Testing</w:t>
             </w:r>
           </w:p>
         </w:tc>
@@ -10242,7 +10670,23 @@
                 <w:sz w:val="18"/>
                 <w:szCs w:val="18"/>
               </w:rPr>
-              <w:t>check count and desease durian</w:t>
+              <w:t xml:space="preserve">check count and </w:t>
+            </w:r>
+            <w:proofErr w:type="spellStart"/>
+            <w:r>
+              <w:rPr>
+                <w:sz w:val="18"/>
+                <w:szCs w:val="18"/>
+              </w:rPr>
+              <w:t>desease</w:t>
+            </w:r>
+            <w:proofErr w:type="spellEnd"/>
+            <w:r>
+              <w:rPr>
+                <w:sz w:val="18"/>
+                <w:szCs w:val="18"/>
+              </w:rPr>
+              <w:t xml:space="preserve"> durian</w:t>
             </w:r>
           </w:p>
         </w:tc>
@@ -10545,7 +10989,23 @@
                 <w:sz w:val="18"/>
                 <w:szCs w:val="18"/>
               </w:rPr>
-              <w:t>integration matlab program and fix bug</w:t>
+              <w:t xml:space="preserve">integration </w:t>
+            </w:r>
+            <w:proofErr w:type="spellStart"/>
+            <w:r>
+              <w:rPr>
+                <w:sz w:val="18"/>
+                <w:szCs w:val="18"/>
+              </w:rPr>
+              <w:t>matlab</w:t>
+            </w:r>
+            <w:proofErr w:type="spellEnd"/>
+            <w:r>
+              <w:rPr>
+                <w:sz w:val="18"/>
+                <w:szCs w:val="18"/>
+              </w:rPr>
+              <w:t xml:space="preserve"> program and fix bug</w:t>
             </w:r>
           </w:p>
         </w:tc>
@@ -10845,12 +11305,21 @@
               </w:rPr>
               <w:t xml:space="preserve">  - </w:t>
             </w:r>
-            <w:r>
-              <w:rPr>
-                <w:sz w:val="18"/>
-                <w:szCs w:val="18"/>
-              </w:rPr>
-              <w:t>kmean clustering</w:t>
+            <w:proofErr w:type="spellStart"/>
+            <w:r>
+              <w:rPr>
+                <w:sz w:val="18"/>
+                <w:szCs w:val="18"/>
+              </w:rPr>
+              <w:t>kmean</w:t>
+            </w:r>
+            <w:proofErr w:type="spellEnd"/>
+            <w:r>
+              <w:rPr>
+                <w:sz w:val="18"/>
+                <w:szCs w:val="18"/>
+              </w:rPr>
+              <w:t xml:space="preserve"> clustering</w:t>
             </w:r>
           </w:p>
           <w:p>
@@ -11479,12 +11948,21 @@
               </w:rPr>
               <w:t>-</w:t>
             </w:r>
-            <w:r>
-              <w:rPr>
-                <w:sz w:val="18"/>
-                <w:szCs w:val="18"/>
-              </w:rPr>
-              <w:t>Statictical visualization</w:t>
+            <w:proofErr w:type="spellStart"/>
+            <w:r>
+              <w:rPr>
+                <w:sz w:val="18"/>
+                <w:szCs w:val="18"/>
+              </w:rPr>
+              <w:t>Statictical</w:t>
+            </w:r>
+            <w:proofErr w:type="spellEnd"/>
+            <w:r>
+              <w:rPr>
+                <w:sz w:val="18"/>
+                <w:szCs w:val="18"/>
+              </w:rPr>
+              <w:t xml:space="preserve"> visualization</w:t>
             </w:r>
           </w:p>
         </w:tc>
@@ -13701,8 +14179,17 @@
                 <w:sz w:val="18"/>
                 <w:szCs w:val="18"/>
               </w:rPr>
-              <w:t>Team planing</w:t>
-            </w:r>
+              <w:t xml:space="preserve">Team </w:t>
+            </w:r>
+            <w:proofErr w:type="spellStart"/>
+            <w:r>
+              <w:rPr>
+                <w:sz w:val="18"/>
+                <w:szCs w:val="18"/>
+              </w:rPr>
+              <w:t>planing</w:t>
+            </w:r>
+            <w:proofErr w:type="spellEnd"/>
           </w:p>
         </w:tc>
         <w:tc>
@@ -14157,16 +14644,19 @@
           <w:szCs w:val="20"/>
           <w:cs/>
         </w:rPr>
-        <w:t xml:space="preserve">จะเป็นตัวจัดการข้อมูลต่างๆ เช่น </w:t>
-      </w:r>
+        <w:t>จะเป็นตัวจัดการข้อมูล</w:t>
+      </w:r>
+      <w:proofErr w:type="spellStart"/>
       <w:r>
         <w:rPr>
           <w:rFonts w:ascii="Arial Unicode MS" w:eastAsia="Arial Unicode MS" w:hAnsi="Arial Unicode MS" w:cs="Arial Unicode MS"/>
           <w:sz w:val="20"/>
           <w:szCs w:val="20"/>
-        </w:rPr>
-        <w:t xml:space="preserve">Database </w:t>
-      </w:r>
+          <w:cs/>
+        </w:rPr>
+        <w:t>ต่างๆ</w:t>
+      </w:r>
+      <w:proofErr w:type="spellEnd"/>
       <w:r>
         <w:rPr>
           <w:rFonts w:ascii="Arial Unicode MS" w:eastAsia="Arial Unicode MS" w:hAnsi="Arial Unicode MS" w:cs="Arial Unicode MS"/>
@@ -14174,7 +14664,7 @@
           <w:szCs w:val="20"/>
           <w:cs/>
         </w:rPr>
-        <w:t xml:space="preserve">และ รับข้อมูลจาก </w:t>
+        <w:t xml:space="preserve"> เช่น </w:t>
       </w:r>
       <w:r>
         <w:rPr>
@@ -14182,7 +14672,7 @@
           <w:sz w:val="20"/>
           <w:szCs w:val="20"/>
         </w:rPr>
-        <w:t xml:space="preserve">Openweather Api, </w:t>
+        <w:t xml:space="preserve">Database </w:t>
       </w:r>
       <w:r>
         <w:rPr>
@@ -14191,8 +14681,64 @@
           <w:szCs w:val="20"/>
           <w:cs/>
         </w:rPr>
-        <w:t>รวมถึงติดต่อกับอุปกรณ์ต่างๆ</w:t>
-      </w:r>
+        <w:t xml:space="preserve">และ รับข้อมูลจาก </w:t>
+      </w:r>
+      <w:proofErr w:type="spellStart"/>
+      <w:r>
+        <w:rPr>
+          <w:rFonts w:ascii="Arial Unicode MS" w:eastAsia="Arial Unicode MS" w:hAnsi="Arial Unicode MS" w:cs="Arial Unicode MS"/>
+          <w:sz w:val="20"/>
+          <w:szCs w:val="20"/>
+        </w:rPr>
+        <w:t>Openweather</w:t>
+      </w:r>
+      <w:proofErr w:type="spellEnd"/>
+      <w:r>
+        <w:rPr>
+          <w:rFonts w:ascii="Arial Unicode MS" w:eastAsia="Arial Unicode MS" w:hAnsi="Arial Unicode MS" w:cs="Arial Unicode MS"/>
+          <w:sz w:val="20"/>
+          <w:szCs w:val="20"/>
+        </w:rPr>
+        <w:t xml:space="preserve"> </w:t>
+      </w:r>
+      <w:proofErr w:type="spellStart"/>
+      <w:r>
+        <w:rPr>
+          <w:rFonts w:ascii="Arial Unicode MS" w:eastAsia="Arial Unicode MS" w:hAnsi="Arial Unicode MS" w:cs="Arial Unicode MS"/>
+          <w:sz w:val="20"/>
+          <w:szCs w:val="20"/>
+        </w:rPr>
+        <w:t>Api</w:t>
+      </w:r>
+      <w:proofErr w:type="spellEnd"/>
+      <w:r>
+        <w:rPr>
+          <w:rFonts w:ascii="Arial Unicode MS" w:eastAsia="Arial Unicode MS" w:hAnsi="Arial Unicode MS" w:cs="Arial Unicode MS"/>
+          <w:sz w:val="20"/>
+          <w:szCs w:val="20"/>
+        </w:rPr>
+        <w:t xml:space="preserve">, </w:t>
+      </w:r>
+      <w:r>
+        <w:rPr>
+          <w:rFonts w:ascii="Arial Unicode MS" w:eastAsia="Arial Unicode MS" w:hAnsi="Arial Unicode MS" w:cs="Arial Unicode MS"/>
+          <w:sz w:val="20"/>
+          <w:szCs w:val="20"/>
+          <w:cs/>
+        </w:rPr>
+        <w:t>รวมถึงติดต่อกับอุปกรณ์</w:t>
+      </w:r>
+      <w:proofErr w:type="spellStart"/>
+      <w:r>
+        <w:rPr>
+          <w:rFonts w:ascii="Arial Unicode MS" w:eastAsia="Arial Unicode MS" w:hAnsi="Arial Unicode MS" w:cs="Arial Unicode MS"/>
+          <w:sz w:val="20"/>
+          <w:szCs w:val="20"/>
+          <w:cs/>
+        </w:rPr>
+        <w:t>ต่างๆ</w:t>
+      </w:r>
+      <w:proofErr w:type="spellEnd"/>
     </w:p>
     <w:p>
       <w:pPr>
@@ -14635,21 +15181,41 @@
           <w:szCs w:val="36"/>
           <w:cs/>
         </w:rPr>
-        <w:t xml:space="preserve">แบ่งส่วนต่างๆเป็น </w:t>
-      </w:r>
+        <w:t>แบ่งส่วน</w:t>
+      </w:r>
+      <w:proofErr w:type="spellStart"/>
       <w:r>
         <w:rPr>
           <w:rFonts w:asciiTheme="majorBidi" w:hAnsiTheme="majorBidi" w:cstheme="majorBidi"/>
           <w:sz w:val="36"/>
           <w:szCs w:val="36"/>
-        </w:rPr>
-        <w:t>Modules</w:t>
-      </w:r>
+          <w:cs/>
+        </w:rPr>
+        <w:t>ต่างๆ</w:t>
+      </w:r>
+      <w:proofErr w:type="spellEnd"/>
       <w:r>
         <w:rPr>
           <w:rFonts w:asciiTheme="majorBidi" w:hAnsiTheme="majorBidi" w:cstheme="majorBidi"/>
           <w:sz w:val="36"/>
           <w:szCs w:val="36"/>
+          <w:cs/>
+        </w:rPr>
+        <w:t xml:space="preserve">เป็น </w:t>
+      </w:r>
+      <w:r>
+        <w:rPr>
+          <w:rFonts w:asciiTheme="majorBidi" w:hAnsiTheme="majorBidi" w:cstheme="majorBidi"/>
+          <w:sz w:val="36"/>
+          <w:szCs w:val="36"/>
+        </w:rPr>
+        <w:t>Modules</w:t>
+      </w:r>
+      <w:r>
+        <w:rPr>
+          <w:rFonts w:asciiTheme="majorBidi" w:hAnsiTheme="majorBidi" w:cstheme="majorBidi"/>
+          <w:sz w:val="36"/>
+          <w:szCs w:val="36"/>
         </w:rPr>
         <w:t xml:space="preserve"> </w:t>
       </w:r>
@@ -14668,7 +15234,25 @@
           <w:sz w:val="36"/>
           <w:szCs w:val="36"/>
         </w:rPr>
-        <w:t xml:space="preserve">STM32, Raspberry Pi3, Matlab, Server, Database </w:t>
+        <w:t xml:space="preserve">STM32, Raspberry Pi3, </w:t>
+      </w:r>
+      <w:proofErr w:type="spellStart"/>
+      <w:r>
+        <w:rPr>
+          <w:rFonts w:asciiTheme="majorBidi" w:hAnsiTheme="majorBidi" w:cstheme="majorBidi"/>
+          <w:sz w:val="36"/>
+          <w:szCs w:val="36"/>
+        </w:rPr>
+        <w:t>Matlab</w:t>
+      </w:r>
+      <w:proofErr w:type="spellEnd"/>
+      <w:r>
+        <w:rPr>
+          <w:rFonts w:asciiTheme="majorBidi" w:hAnsiTheme="majorBidi" w:cstheme="majorBidi"/>
+          <w:sz w:val="36"/>
+          <w:szCs w:val="36"/>
+        </w:rPr>
+        <w:t xml:space="preserve">, Server, Database </w:t>
       </w:r>
       <w:r>
         <w:rPr>
@@ -14872,7 +15456,25 @@
           <w:sz w:val="36"/>
           <w:szCs w:val="36"/>
         </w:rPr>
-        <w:t xml:space="preserve">“Matlab” </w:t>
+        <w:t>“</w:t>
+      </w:r>
+      <w:proofErr w:type="spellStart"/>
+      <w:r>
+        <w:rPr>
+          <w:rFonts w:asciiTheme="majorBidi" w:hAnsiTheme="majorBidi" w:cstheme="majorBidi"/>
+          <w:sz w:val="36"/>
+          <w:szCs w:val="36"/>
+        </w:rPr>
+        <w:t>Matlab</w:t>
+      </w:r>
+      <w:proofErr w:type="spellEnd"/>
+      <w:r>
+        <w:rPr>
+          <w:rFonts w:asciiTheme="majorBidi" w:hAnsiTheme="majorBidi" w:cstheme="majorBidi"/>
+          <w:sz w:val="36"/>
+          <w:szCs w:val="36"/>
+        </w:rPr>
+        <w:t xml:space="preserve">” </w:t>
       </w:r>
       <w:r>
         <w:rPr>
@@ -14952,13 +15554,23 @@
           <w:szCs w:val="36"/>
         </w:rPr>
       </w:pPr>
+      <w:proofErr w:type="spellStart"/>
       <w:r>
         <w:rPr>
           <w:rFonts w:asciiTheme="majorBidi" w:hAnsiTheme="majorBidi" w:cstheme="majorBidi"/>
           <w:sz w:val="36"/>
           <w:szCs w:val="36"/>
         </w:rPr>
-        <w:t xml:space="preserve">Matlab </w:t>
+        <w:t>Matlab</w:t>
+      </w:r>
+      <w:proofErr w:type="spellEnd"/>
+      <w:r>
+        <w:rPr>
+          <w:rFonts w:asciiTheme="majorBidi" w:hAnsiTheme="majorBidi" w:cstheme="majorBidi"/>
+          <w:sz w:val="36"/>
+          <w:szCs w:val="36"/>
+        </w:rPr>
+        <w:t xml:space="preserve"> </w:t>
       </w:r>
       <w:r>
         <w:rPr>
@@ -15011,6 +15623,7 @@
         </w:rPr>
         <w:t xml:space="preserve">database </w:t>
       </w:r>
+      <w:proofErr w:type="spellStart"/>
       <w:r>
         <w:rPr>
           <w:rFonts w:asciiTheme="majorBidi" w:hAnsiTheme="majorBidi" w:cstheme="majorBidi" w:hint="cs"/>
@@ -15020,6 +15633,7 @@
         </w:rPr>
         <w:t>ตรงๆ</w:t>
       </w:r>
+      <w:proofErr w:type="spellEnd"/>
     </w:p>
     <w:p>
       <w:pPr>
@@ -15046,13 +15660,23 @@
         </w:rPr>
         <w:t xml:space="preserve">และ </w:t>
       </w:r>
+      <w:proofErr w:type="spellStart"/>
       <w:r>
         <w:rPr>
           <w:rFonts w:asciiTheme="majorBidi" w:hAnsiTheme="majorBidi" w:cstheme="majorBidi"/>
           <w:sz w:val="36"/>
           <w:szCs w:val="36"/>
         </w:rPr>
-        <w:t xml:space="preserve">Respberry Pi </w:t>
+        <w:t>Respberry</w:t>
+      </w:r>
+      <w:proofErr w:type="spellEnd"/>
+      <w:r>
+        <w:rPr>
+          <w:rFonts w:asciiTheme="majorBidi" w:hAnsiTheme="majorBidi" w:cstheme="majorBidi"/>
+          <w:sz w:val="36"/>
+          <w:szCs w:val="36"/>
+        </w:rPr>
+        <w:t xml:space="preserve"> Pi </w:t>
       </w:r>
       <w:r>
         <w:rPr>
@@ -15088,8 +15712,6 @@
         </w:rPr>
         <w:t>MQTT</w:t>
       </w:r>
-      <w:bookmarkStart w:id="5" w:name="_GoBack"/>
-      <w:bookmarkEnd w:id="5"/>
     </w:p>
     <w:p>
       <w:pPr>
@@ -15147,6 +15769,193 @@
             </a:graphic>
           </wp:inline>
         </w:drawing>
+      </w:r>
+    </w:p>
+    <w:p>
+      <w:pPr>
+        <w:rPr>
+          <w:rFonts w:asciiTheme="majorBidi" w:hAnsiTheme="majorBidi" w:cstheme="majorBidi"/>
+          <w:sz w:val="36"/>
+          <w:szCs w:val="36"/>
+        </w:rPr>
+      </w:pPr>
+      <w:r>
+        <w:rPr>
+          <w:rFonts w:asciiTheme="majorBidi" w:hAnsiTheme="majorBidi" w:cstheme="majorBidi"/>
+          <w:sz w:val="36"/>
+          <w:szCs w:val="36"/>
+        </w:rPr>
+        <w:t xml:space="preserve">Integration </w:t>
+      </w:r>
+      <w:r>
+        <w:rPr>
+          <w:rFonts w:asciiTheme="majorBidi" w:hAnsiTheme="majorBidi" w:cstheme="majorBidi"/>
+          <w:sz w:val="36"/>
+          <w:szCs w:val="36"/>
+        </w:rPr>
+        <w:t>Update (3/15/2017):</w:t>
+      </w:r>
+    </w:p>
+    <w:p>
+      <w:pPr>
+        <w:rPr>
+          <w:rFonts w:asciiTheme="majorBidi" w:hAnsiTheme="majorBidi" w:cstheme="majorBidi"/>
+          <w:sz w:val="36"/>
+          <w:szCs w:val="36"/>
+        </w:rPr>
+      </w:pPr>
+      <w:r>
+        <w:rPr>
+          <w:rFonts w:asciiTheme="majorBidi" w:hAnsiTheme="majorBidi" w:cstheme="majorBidi"/>
+          <w:sz w:val="36"/>
+          <w:szCs w:val="36"/>
+        </w:rPr>
+        <w:tab/>
+        <w:t xml:space="preserve">- Integrate STM32 and </w:t>
+      </w:r>
+      <w:proofErr w:type="spellStart"/>
+      <w:r>
+        <w:rPr>
+          <w:rFonts w:asciiTheme="majorBidi" w:hAnsiTheme="majorBidi" w:cstheme="majorBidi"/>
+          <w:sz w:val="36"/>
+          <w:szCs w:val="36"/>
+        </w:rPr>
+        <w:t>RPi</w:t>
+      </w:r>
+      <w:proofErr w:type="spellEnd"/>
+      <w:r>
+        <w:rPr>
+          <w:rFonts w:asciiTheme="majorBidi" w:hAnsiTheme="majorBidi" w:cstheme="majorBidi"/>
+          <w:sz w:val="36"/>
+          <w:szCs w:val="36"/>
+        </w:rPr>
+        <w:t xml:space="preserve"> (Communicate) using UART (</w:t>
+      </w:r>
+      <w:proofErr w:type="spellStart"/>
+      <w:r>
+        <w:rPr>
+          <w:rFonts w:asciiTheme="majorBidi" w:hAnsiTheme="majorBidi" w:cstheme="majorBidi"/>
+          <w:sz w:val="36"/>
+          <w:szCs w:val="36"/>
+        </w:rPr>
+        <w:t>protocal</w:t>
+      </w:r>
+      <w:proofErr w:type="spellEnd"/>
+      <w:r>
+        <w:rPr>
+          <w:rFonts w:asciiTheme="majorBidi" w:hAnsiTheme="majorBidi" w:cstheme="majorBidi"/>
+          <w:sz w:val="36"/>
+          <w:szCs w:val="36"/>
+        </w:rPr>
+        <w:t>: mod bus).</w:t>
+      </w:r>
+    </w:p>
+    <w:p>
+      <w:pPr>
+        <w:rPr>
+          <w:rFonts w:asciiTheme="majorBidi" w:hAnsiTheme="majorBidi" w:cstheme="majorBidi"/>
+          <w:sz w:val="36"/>
+          <w:szCs w:val="36"/>
+        </w:rPr>
+      </w:pPr>
+      <w:r>
+        <w:rPr>
+          <w:rFonts w:asciiTheme="majorBidi" w:hAnsiTheme="majorBidi" w:cstheme="majorBidi"/>
+          <w:sz w:val="36"/>
+          <w:szCs w:val="36"/>
+        </w:rPr>
+        <w:tab/>
+        <w:t>- Line get data from ‘</w:t>
+      </w:r>
+      <w:proofErr w:type="spellStart"/>
+      <w:r>
+        <w:rPr>
+          <w:rFonts w:asciiTheme="majorBidi" w:hAnsiTheme="majorBidi" w:cstheme="majorBidi"/>
+          <w:sz w:val="36"/>
+          <w:szCs w:val="36"/>
+        </w:rPr>
+        <w:t>W</w:t>
+      </w:r>
+      <w:r>
+        <w:rPr>
+          <w:rFonts w:asciiTheme="majorBidi" w:hAnsiTheme="majorBidi" w:cstheme="majorBidi"/>
+          <w:sz w:val="36"/>
+          <w:szCs w:val="36"/>
+        </w:rPr>
+        <w:t>underground</w:t>
+      </w:r>
+      <w:proofErr w:type="spellEnd"/>
+      <w:r>
+        <w:rPr>
+          <w:rFonts w:asciiTheme="majorBidi" w:hAnsiTheme="majorBidi" w:cstheme="majorBidi"/>
+          <w:sz w:val="36"/>
+          <w:szCs w:val="36"/>
+        </w:rPr>
+        <w:t>’ API and commit to PostgreSQL database.</w:t>
+      </w:r>
+    </w:p>
+    <w:p>
+      <w:pPr>
+        <w:rPr>
+          <w:rFonts w:asciiTheme="majorBidi" w:hAnsiTheme="majorBidi" w:cstheme="majorBidi"/>
+          <w:sz w:val="36"/>
+          <w:szCs w:val="36"/>
+        </w:rPr>
+      </w:pPr>
+      <w:r>
+        <w:rPr>
+          <w:rFonts w:asciiTheme="majorBidi" w:hAnsiTheme="majorBidi" w:cstheme="majorBidi"/>
+          <w:sz w:val="36"/>
+          <w:szCs w:val="36"/>
+        </w:rPr>
+        <w:tab/>
+        <w:t>- Restful + Line</w:t>
+      </w:r>
+    </w:p>
+    <w:p>
+      <w:pPr>
+        <w:rPr>
+          <w:rFonts w:asciiTheme="majorBidi" w:hAnsiTheme="majorBidi" w:cstheme="majorBidi"/>
+          <w:sz w:val="36"/>
+          <w:szCs w:val="36"/>
+        </w:rPr>
+      </w:pPr>
+      <w:r>
+        <w:rPr>
+          <w:rFonts w:asciiTheme="majorBidi" w:hAnsiTheme="majorBidi" w:cstheme="majorBidi"/>
+          <w:sz w:val="36"/>
+          <w:szCs w:val="36"/>
+        </w:rPr>
+        <w:lastRenderedPageBreak/>
+        <w:t xml:space="preserve">Sub module: </w:t>
+      </w:r>
+    </w:p>
+    <w:p>
+      <w:pPr>
+        <w:rPr>
+          <w:rFonts w:asciiTheme="majorBidi" w:hAnsiTheme="majorBidi" w:cstheme="majorBidi" w:hint="cs"/>
+          <w:sz w:val="36"/>
+          <w:szCs w:val="36"/>
+        </w:rPr>
+      </w:pPr>
+      <w:r>
+        <w:rPr>
+          <w:rFonts w:asciiTheme="majorBidi" w:hAnsiTheme="majorBidi" w:cstheme="majorBidi"/>
+          <w:sz w:val="36"/>
+          <w:szCs w:val="36"/>
+        </w:rPr>
+        <w:tab/>
+        <w:t>Pi + Camera + local</w:t>
+      </w:r>
+      <w:bookmarkStart w:id="5" w:name="_GoBack"/>
+      <w:bookmarkEnd w:id="5"/>
+      <w:r>
+        <w:rPr>
+          <w:rFonts w:asciiTheme="majorBidi" w:hAnsiTheme="majorBidi" w:cstheme="majorBidi"/>
+          <w:sz w:val="36"/>
+          <w:szCs w:val="36"/>
+        </w:rPr>
+        <w:t xml:space="preserve"> database</w:t>
       </w:r>
     </w:p>
     <w:sectPr>
@@ -17948,6 +18757,21 @@
       <w:tblStyleColBandSize w:val="1"/>
     </w:tblPr>
   </w:style>
+  <w:style w:type="paragraph" w:styleId="ListParagraph">
+    <w:name w:val="List Paragraph"/>
+    <w:basedOn w:val="Normal"/>
+    <w:uiPriority w:val="34"/>
+    <w:qFormat/>
+    <w:rsid w:val="001B04ED"/>
+    <w:pPr>
+      <w:ind w:left="720"/>
+      <w:contextualSpacing/>
+    </w:pPr>
+    <w:rPr>
+      <w:rFonts w:cs="Cordia New"/>
+      <w:szCs w:val="28"/>
+    </w:rPr>
+  </w:style>
 </w:styles>
 </file>
 

</xml_diff>

<commit_message>
add: Update wbs and issue
</commit_message>
<xml_diff>
--- a/02_Project_Management/ProjectPlan.docx
+++ b/02_Project_Management/ProjectPlan.docx
@@ -8322,6 +8322,15 @@
               </w:rPr>
             </w:pPr>
           </w:p>
+          <w:p>
+            <w:pPr>
+              <w:rPr>
+                <w:color w:val="ED7D31" w:themeColor="accent2"/>
+                <w:sz w:val="18"/>
+                <w:szCs w:val="18"/>
+              </w:rPr>
+            </w:pPr>
+          </w:p>
         </w:tc>
         <w:tc>
           <w:tcPr>
@@ -8348,18 +8357,20 @@
         <w:tc>
           <w:tcPr>
             <w:tcW w:w="479" w:type="dxa"/>
-            <w:tcMar>
-              <w:top w:w="100" w:type="dxa"/>
-              <w:left w:w="100" w:type="dxa"/>
-              <w:bottom w:w="100" w:type="dxa"/>
-              <w:right w:w="100" w:type="dxa"/>
-            </w:tcMar>
-          </w:tcPr>
-          <w:p>
-            <w:pPr>
-              <w:widowControl w:val="0"/>
-              <w:spacing w:line="240" w:lineRule="auto"/>
-              <w:rPr>
+            <w:shd w:val="clear" w:color="auto" w:fill="ED7D31"/>
+            <w:tcMar>
+              <w:top w:w="100" w:type="dxa"/>
+              <w:left w:w="100" w:type="dxa"/>
+              <w:bottom w:w="100" w:type="dxa"/>
+              <w:right w:w="100" w:type="dxa"/>
+            </w:tcMar>
+          </w:tcPr>
+          <w:p>
+            <w:pPr>
+              <w:widowControl w:val="0"/>
+              <w:spacing w:line="240" w:lineRule="auto"/>
+              <w:rPr>
+                <w:color w:val="ED7D31" w:themeColor="accent2"/>
                 <w:sz w:val="18"/>
                 <w:szCs w:val="18"/>
               </w:rPr>
@@ -8369,18 +8380,20 @@
         <w:tc>
           <w:tcPr>
             <w:tcW w:w="535" w:type="dxa"/>
-            <w:tcMar>
-              <w:top w:w="100" w:type="dxa"/>
-              <w:left w:w="100" w:type="dxa"/>
-              <w:bottom w:w="100" w:type="dxa"/>
-              <w:right w:w="100" w:type="dxa"/>
-            </w:tcMar>
-          </w:tcPr>
-          <w:p>
-            <w:pPr>
-              <w:widowControl w:val="0"/>
-              <w:spacing w:line="240" w:lineRule="auto"/>
-              <w:rPr>
+            <w:shd w:val="clear" w:color="auto" w:fill="ED7D31"/>
+            <w:tcMar>
+              <w:top w:w="100" w:type="dxa"/>
+              <w:left w:w="100" w:type="dxa"/>
+              <w:bottom w:w="100" w:type="dxa"/>
+              <w:right w:w="100" w:type="dxa"/>
+            </w:tcMar>
+          </w:tcPr>
+          <w:p>
+            <w:pPr>
+              <w:widowControl w:val="0"/>
+              <w:spacing w:line="240" w:lineRule="auto"/>
+              <w:rPr>
+                <w:color w:val="ED7D31" w:themeColor="accent2"/>
                 <w:sz w:val="18"/>
                 <w:szCs w:val="18"/>
               </w:rPr>
@@ -8390,18 +8403,20 @@
         <w:tc>
           <w:tcPr>
             <w:tcW w:w="479" w:type="dxa"/>
-            <w:tcMar>
-              <w:top w:w="100" w:type="dxa"/>
-              <w:left w:w="100" w:type="dxa"/>
-              <w:bottom w:w="100" w:type="dxa"/>
-              <w:right w:w="100" w:type="dxa"/>
-            </w:tcMar>
-          </w:tcPr>
-          <w:p>
-            <w:pPr>
-              <w:widowControl w:val="0"/>
-              <w:spacing w:line="240" w:lineRule="auto"/>
-              <w:rPr>
+            <w:shd w:val="clear" w:color="auto" w:fill="ED7D31"/>
+            <w:tcMar>
+              <w:top w:w="100" w:type="dxa"/>
+              <w:left w:w="100" w:type="dxa"/>
+              <w:bottom w:w="100" w:type="dxa"/>
+              <w:right w:w="100" w:type="dxa"/>
+            </w:tcMar>
+          </w:tcPr>
+          <w:p>
+            <w:pPr>
+              <w:widowControl w:val="0"/>
+              <w:spacing w:line="240" w:lineRule="auto"/>
+              <w:rPr>
+                <w:color w:val="ED7D31" w:themeColor="accent2"/>
                 <w:sz w:val="18"/>
                 <w:szCs w:val="18"/>
               </w:rPr>
@@ -8516,6 +8531,7 @@
                 <w:szCs w:val="18"/>
               </w:rPr>
             </w:pPr>
+            <w:bookmarkStart w:id="5" w:name="_GoBack" w:colFirst="11" w:colLast="11"/>
             <w:r>
               <w:rPr>
                 <w:rFonts w:cs="Angsana New"/>
@@ -8651,7 +8667,7 @@
         <w:tc>
           <w:tcPr>
             <w:tcW w:w="479" w:type="dxa"/>
-            <w:shd w:val="clear" w:color="auto" w:fill="FF9900"/>
+            <w:shd w:val="clear" w:color="auto" w:fill="ED7D31"/>
             <w:tcMar>
               <w:top w:w="100" w:type="dxa"/>
               <w:left w:w="100" w:type="dxa"/>
@@ -8673,6 +8689,7 @@
         <w:tc>
           <w:tcPr>
             <w:tcW w:w="535" w:type="dxa"/>
+            <w:shd w:val="clear" w:color="auto" w:fill="ED7D31"/>
             <w:tcMar>
               <w:top w:w="100" w:type="dxa"/>
               <w:left w:w="100" w:type="dxa"/>
@@ -8694,6 +8711,7 @@
         <w:tc>
           <w:tcPr>
             <w:tcW w:w="479" w:type="dxa"/>
+            <w:shd w:val="clear" w:color="auto" w:fill="ED7D31"/>
             <w:tcMar>
               <w:top w:w="100" w:type="dxa"/>
               <w:left w:w="100" w:type="dxa"/>
@@ -8797,6 +8815,7 @@
           </w:p>
         </w:tc>
       </w:tr>
+      <w:bookmarkEnd w:id="5"/>
       <w:tr>
         <w:trPr>
           <w:trHeight w:val="420"/>
@@ -8954,7 +8973,7 @@
         <w:tc>
           <w:tcPr>
             <w:tcW w:w="479" w:type="dxa"/>
-            <w:shd w:val="clear" w:color="auto" w:fill="FF9900"/>
+            <w:shd w:val="clear" w:color="auto" w:fill="ED7D31"/>
             <w:tcMar>
               <w:top w:w="100" w:type="dxa"/>
               <w:left w:w="100" w:type="dxa"/>
@@ -8976,6 +8995,7 @@
         <w:tc>
           <w:tcPr>
             <w:tcW w:w="535" w:type="dxa"/>
+            <w:shd w:val="clear" w:color="auto" w:fill="ED7D31"/>
             <w:tcMar>
               <w:top w:w="100" w:type="dxa"/>
               <w:left w:w="100" w:type="dxa"/>
@@ -8997,6 +9017,7 @@
         <w:tc>
           <w:tcPr>
             <w:tcW w:w="479" w:type="dxa"/>
+            <w:shd w:val="clear" w:color="auto" w:fill="ED7D31"/>
             <w:tcMar>
               <w:top w:w="100" w:type="dxa"/>
               <w:left w:w="100" w:type="dxa"/>
@@ -15933,29 +15954,19 @@
     <w:p>
       <w:pPr>
         <w:rPr>
-          <w:rFonts w:asciiTheme="majorBidi" w:hAnsiTheme="majorBidi" w:cstheme="majorBidi" w:hint="cs"/>
-          <w:sz w:val="36"/>
-          <w:szCs w:val="36"/>
-        </w:rPr>
-      </w:pPr>
-      <w:r>
-        <w:rPr>
           <w:rFonts w:asciiTheme="majorBidi" w:hAnsiTheme="majorBidi" w:cstheme="majorBidi"/>
           <w:sz w:val="36"/>
           <w:szCs w:val="36"/>
         </w:rPr>
-        <w:tab/>
-        <w:t>Pi + Camera + local</w:t>
-      </w:r>
-      <w:bookmarkStart w:id="5" w:name="_GoBack"/>
-      <w:bookmarkEnd w:id="5"/>
+      </w:pPr>
       <w:r>
         <w:rPr>
           <w:rFonts w:asciiTheme="majorBidi" w:hAnsiTheme="majorBidi" w:cstheme="majorBidi"/>
           <w:sz w:val="36"/>
           <w:szCs w:val="36"/>
         </w:rPr>
-        <w:t xml:space="preserve"> database</w:t>
+        <w:tab/>
+        <w:t>Pi + Camera + local database</w:t>
       </w:r>
     </w:p>
     <w:sectPr>

</xml_diff>

<commit_message>
add: Update integrate plan to do today
</commit_message>
<xml_diff>
--- a/02_Project_Management/ProjectPlan.docx
+++ b/02_Project_Management/ProjectPlan.docx
@@ -40,21 +40,12 @@
         </w:rPr>
         <w:t xml:space="preserve">: </w:t>
       </w:r>
-      <w:proofErr w:type="spellStart"/>
       <w:r>
         <w:rPr>
           <w:sz w:val="24"/>
           <w:szCs w:val="24"/>
         </w:rPr>
-        <w:t>HoyKhom</w:t>
-      </w:r>
-      <w:proofErr w:type="spellEnd"/>
-      <w:r>
-        <w:rPr>
-          <w:sz w:val="24"/>
-          <w:szCs w:val="24"/>
-        </w:rPr>
-        <w:t xml:space="preserve">  </w:t>
+        <w:t xml:space="preserve">HoyKhom  </w:t>
       </w:r>
       <w:r>
         <w:rPr>
@@ -115,19 +106,9 @@
         </w:rPr>
         <w:t xml:space="preserve">    </w:t>
       </w:r>
-      <w:proofErr w:type="spellStart"/>
-      <w:r>
-        <w:t>Peerawat</w:t>
-      </w:r>
-      <w:proofErr w:type="spellEnd"/>
-      <w:r>
-        <w:t xml:space="preserve"> </w:t>
-      </w:r>
-      <w:proofErr w:type="spellStart"/>
-      <w:r>
-        <w:t>Pipattanakulchai</w:t>
-      </w:r>
-      <w:proofErr w:type="spellEnd"/>
+      <w:r>
+        <w:t>Peerawat Pipattanakulchai</w:t>
+      </w:r>
     </w:p>
     <w:p>
       <w:r>
@@ -140,19 +121,9 @@
         </w:rPr>
         <w:t xml:space="preserve">    </w:t>
       </w:r>
-      <w:proofErr w:type="spellStart"/>
-      <w:r>
-        <w:t>Siridej</w:t>
-      </w:r>
-      <w:proofErr w:type="spellEnd"/>
-      <w:r>
-        <w:t xml:space="preserve"> </w:t>
-      </w:r>
-      <w:proofErr w:type="spellStart"/>
-      <w:r>
-        <w:t>Phanathanate</w:t>
-      </w:r>
-      <w:proofErr w:type="spellEnd"/>
+      <w:r>
+        <w:t>Siridej Phanathanate</w:t>
+      </w:r>
     </w:p>
     <w:p>
       <w:r>
@@ -165,19 +136,9 @@
         </w:rPr>
         <w:t xml:space="preserve">    </w:t>
       </w:r>
-      <w:proofErr w:type="spellStart"/>
-      <w:r>
-        <w:t>Patcharapon</w:t>
-      </w:r>
-      <w:proofErr w:type="spellEnd"/>
-      <w:r>
-        <w:t xml:space="preserve"> </w:t>
-      </w:r>
-      <w:proofErr w:type="spellStart"/>
-      <w:r>
-        <w:t>Jantana</w:t>
-      </w:r>
-      <w:proofErr w:type="spellEnd"/>
+      <w:r>
+        <w:t>Patcharapon Jantana</w:t>
+      </w:r>
     </w:p>
     <w:p>
       <w:r>
@@ -190,19 +151,9 @@
         </w:rPr>
         <w:t xml:space="preserve">    </w:t>
       </w:r>
-      <w:proofErr w:type="spellStart"/>
-      <w:r>
-        <w:t>Thanatcha</w:t>
-      </w:r>
-      <w:proofErr w:type="spellEnd"/>
-      <w:r>
-        <w:t xml:space="preserve"> </w:t>
-      </w:r>
-      <w:proofErr w:type="spellStart"/>
-      <w:r>
-        <w:t>Sangpetch</w:t>
-      </w:r>
-      <w:proofErr w:type="spellEnd"/>
+      <w:r>
+        <w:t>Thanatcha Sangpetch</w:t>
+      </w:r>
     </w:p>
     <w:p>
       <w:pPr>
@@ -224,23 +175,7 @@
           <w:rFonts w:ascii="Arial Unicode MS" w:eastAsia="Arial Unicode MS" w:hAnsi="Arial Unicode MS" w:cs="Arial Unicode MS"/>
           <w:cs/>
         </w:rPr>
-        <w:t>พัฒนาและรวบรวมระบบเพื่อจัดการและสนับสนุนการพัฒนาผลผลิตทางการเกษตรด้วยเทคโนโลยี เพื่อติดตามผล</w:t>
-      </w:r>
-      <w:proofErr w:type="spellStart"/>
-      <w:r>
-        <w:rPr>
-          <w:rFonts w:ascii="Arial Unicode MS" w:eastAsia="Arial Unicode MS" w:hAnsi="Arial Unicode MS" w:cs="Arial Unicode MS"/>
-          <w:cs/>
-        </w:rPr>
-        <w:t>ต่างๆ</w:t>
-      </w:r>
-      <w:proofErr w:type="spellEnd"/>
-      <w:r>
-        <w:rPr>
-          <w:rFonts w:ascii="Arial Unicode MS" w:eastAsia="Arial Unicode MS" w:hAnsi="Arial Unicode MS" w:cs="Arial Unicode MS"/>
-          <w:cs/>
-        </w:rPr>
-        <w:t xml:space="preserve"> เช่น การเจริญเติบโตของต้นไม้และผล  สภาพอากาศ และ ความชื้น เป็นต้น  เพื่อให้สามารถวางแผนแก้ปัญหา และคาดการณ์ปัญหาล่วงหน้าได้</w:t>
+        <w:t>พัฒนาและรวบรวมระบบเพื่อจัดการและสนับสนุนการพัฒนาผลผลิตทางการเกษตรด้วยเทคโนโลยี เพื่อติดตามผลต่างๆ เช่น การเจริญเติบโตของต้นไม้และผล  สภาพอากาศ และ ความชื้น เป็นต้น  เพื่อให้สามารถวางแผนแก้ปัญหา และคาดการณ์ปัญหาล่วงหน้าได้</w:t>
       </w:r>
     </w:p>
     <w:p/>
@@ -337,78 +272,46 @@
           <w:rFonts w:ascii="Arial Unicode MS" w:eastAsia="Arial Unicode MS" w:hAnsi="Arial Unicode MS" w:cs="Arial Unicode MS"/>
           <w:cs/>
         </w:rPr>
-        <w:t xml:space="preserve">จะทำงานเป็นคาบเวลา เช่น </w:t>
-      </w:r>
-      <w:proofErr w:type="spellStart"/>
+        <w:t xml:space="preserve">จะทำงานเป็นคาบเวลา เช่น ทุกๆ </w:t>
+      </w:r>
       <w:r>
         <w:rPr>
           <w:rFonts w:ascii="Arial Unicode MS" w:eastAsia="Arial Unicode MS" w:hAnsi="Arial Unicode MS" w:cs="Arial Unicode MS"/>
-          <w:cs/>
-        </w:rPr>
-        <w:t>ทุกๆ</w:t>
-      </w:r>
-      <w:proofErr w:type="spellEnd"/>
+        </w:rPr>
+        <w:t xml:space="preserve">1 </w:t>
+      </w:r>
       <w:r>
         <w:rPr>
           <w:rFonts w:ascii="Arial Unicode MS" w:eastAsia="Arial Unicode MS" w:hAnsi="Arial Unicode MS" w:cs="Arial Unicode MS"/>
           <w:cs/>
         </w:rPr>
-        <w:t xml:space="preserve"> </w:t>
+        <w:t xml:space="preserve">วัน โดยค่าดังกล่าวจะตั้งค่าในตัว </w:t>
       </w:r>
       <w:r>
         <w:rPr>
           <w:rFonts w:ascii="Arial Unicode MS" w:eastAsia="Arial Unicode MS" w:hAnsi="Arial Unicode MS" w:cs="Arial Unicode MS"/>
         </w:rPr>
-        <w:t xml:space="preserve">1 </w:t>
+        <w:t xml:space="preserve">Pi </w:t>
       </w:r>
       <w:r>
         <w:rPr>
           <w:rFonts w:ascii="Arial Unicode MS" w:eastAsia="Arial Unicode MS" w:hAnsi="Arial Unicode MS" w:cs="Arial Unicode MS"/>
           <w:cs/>
         </w:rPr>
-        <w:t xml:space="preserve">วัน โดยค่าดังกล่าวจะตั้งค่าในตัว </w:t>
+        <w:t xml:space="preserve">เอง  เมื่อถึงคาบเวลาที่ต้องทำจะทำการร้องขอค่าเซนเซอร์ความชื้นจาก </w:t>
       </w:r>
       <w:r>
         <w:rPr>
           <w:rFonts w:ascii="Arial Unicode MS" w:eastAsia="Arial Unicode MS" w:hAnsi="Arial Unicode MS" w:cs="Arial Unicode MS"/>
         </w:rPr>
-        <w:t xml:space="preserve">Pi </w:t>
+        <w:t xml:space="preserve">STM32 </w:t>
       </w:r>
       <w:r>
         <w:rPr>
           <w:rFonts w:ascii="Arial Unicode MS" w:eastAsia="Arial Unicode MS" w:hAnsi="Arial Unicode MS" w:cs="Arial Unicode MS"/>
           <w:cs/>
         </w:rPr>
-        <w:t xml:space="preserve">เอง  เมื่อถึงคาบเวลาที่ต้องทำจะทำการร้องขอค่าเซนเซอร์ความชื้นจาก </w:t>
-      </w:r>
-      <w:r>
-        <w:rPr>
-          <w:rFonts w:ascii="Arial Unicode MS" w:eastAsia="Arial Unicode MS" w:hAnsi="Arial Unicode MS" w:cs="Arial Unicode MS"/>
-        </w:rPr>
-        <w:t xml:space="preserve">STM32 </w:t>
-      </w:r>
-      <w:r>
-        <w:rPr>
-          <w:rFonts w:ascii="Arial Unicode MS" w:eastAsia="Arial Unicode MS" w:hAnsi="Arial Unicode MS" w:cs="Arial Unicode MS"/>
-          <w:cs/>
-        </w:rPr>
-        <w:t>และ ถ่ายรูปผลไม้(ใน</w:t>
-      </w:r>
-      <w:proofErr w:type="spellStart"/>
-      <w:r>
-        <w:rPr>
-          <w:rFonts w:ascii="Arial Unicode MS" w:eastAsia="Arial Unicode MS" w:hAnsi="Arial Unicode MS" w:cs="Arial Unicode MS"/>
-          <w:cs/>
-        </w:rPr>
-        <w:t>ที่นี้</w:t>
-      </w:r>
-      <w:proofErr w:type="spellEnd"/>
-      <w:r>
-        <w:rPr>
-          <w:rFonts w:ascii="Arial Unicode MS" w:eastAsia="Arial Unicode MS" w:hAnsi="Arial Unicode MS" w:cs="Arial Unicode MS"/>
-          <w:cs/>
-        </w:rPr>
-        <w:t xml:space="preserve">คือทุเรียน) และส่งต่อไปยัง </w:t>
+        <w:t xml:space="preserve">และ ถ่ายรูปผลไม้(ในที่นี้คือทุเรียน) และส่งต่อไปยัง </w:t>
       </w:r>
       <w:r>
         <w:rPr>
@@ -443,23 +346,7 @@
           <w:rFonts w:ascii="Arial Unicode MS" w:eastAsia="Arial Unicode MS" w:hAnsi="Arial Unicode MS" w:cs="Arial Unicode MS"/>
           <w:cs/>
         </w:rPr>
-        <w:t xml:space="preserve">และ </w:t>
-      </w:r>
-      <w:proofErr w:type="spellStart"/>
-      <w:r>
-        <w:rPr>
-          <w:rFonts w:ascii="Arial Unicode MS" w:eastAsia="Arial Unicode MS" w:hAnsi="Arial Unicode MS" w:cs="Arial Unicode MS"/>
-          <w:cs/>
-        </w:rPr>
-        <w:t>อัพ</w:t>
-      </w:r>
-      <w:proofErr w:type="spellEnd"/>
-      <w:r>
-        <w:rPr>
-          <w:rFonts w:ascii="Arial Unicode MS" w:eastAsia="Arial Unicode MS" w:hAnsi="Arial Unicode MS" w:cs="Arial Unicode MS"/>
-          <w:cs/>
-        </w:rPr>
-        <w:t xml:space="preserve">โหลดขึ้น </w:t>
+        <w:t xml:space="preserve">และ อัพโหลดขึ้น </w:t>
       </w:r>
       <w:r>
         <w:rPr>
@@ -481,70 +368,33 @@
           <w:rFonts w:ascii="Arial Unicode MS" w:eastAsia="Arial Unicode MS" w:hAnsi="Arial Unicode MS" w:cs="Arial Unicode MS"/>
         </w:rPr>
         <w:tab/>
-      </w:r>
-      <w:proofErr w:type="spellStart"/>
+        <w:t xml:space="preserve">Matlab </w:t>
+      </w:r>
       <w:r>
         <w:rPr>
           <w:rFonts w:ascii="Arial Unicode MS" w:eastAsia="Arial Unicode MS" w:hAnsi="Arial Unicode MS" w:cs="Arial Unicode MS"/>
-        </w:rPr>
-        <w:t>Matlab</w:t>
-      </w:r>
-      <w:proofErr w:type="spellEnd"/>
+          <w:cs/>
+        </w:rPr>
+        <w:t xml:space="preserve">จะทำการวิเคราะห์รูปภาพและสภาพอากาศต่างๆ เมื่อมีการกดปุ่มที่โปรแกรมที่มีหน้า </w:t>
+      </w:r>
       <w:r>
         <w:rPr>
           <w:rFonts w:ascii="Arial Unicode MS" w:eastAsia="Arial Unicode MS" w:hAnsi="Arial Unicode MS" w:cs="Arial Unicode MS"/>
         </w:rPr>
-        <w:t xml:space="preserve"> </w:t>
+        <w:t xml:space="preserve">UI </w:t>
       </w:r>
       <w:r>
         <w:rPr>
           <w:rFonts w:ascii="Arial Unicode MS" w:eastAsia="Arial Unicode MS" w:hAnsi="Arial Unicode MS" w:cs="Arial Unicode MS"/>
           <w:cs/>
         </w:rPr>
-        <w:t>จะทำการวิเคราะห์รูปภาพและสภาพอากาศ</w:t>
-      </w:r>
-      <w:proofErr w:type="spellStart"/>
+        <w:t xml:space="preserve">ที่เขียนจาก </w:t>
+      </w:r>
       <w:r>
         <w:rPr>
           <w:rFonts w:ascii="Arial Unicode MS" w:eastAsia="Arial Unicode MS" w:hAnsi="Arial Unicode MS" w:cs="Arial Unicode MS"/>
-          <w:cs/>
-        </w:rPr>
-        <w:t>ต่างๆ</w:t>
-      </w:r>
-      <w:proofErr w:type="spellEnd"/>
-      <w:r>
-        <w:rPr>
-          <w:rFonts w:ascii="Arial Unicode MS" w:eastAsia="Arial Unicode MS" w:hAnsi="Arial Unicode MS" w:cs="Arial Unicode MS"/>
-          <w:cs/>
-        </w:rPr>
-        <w:t xml:space="preserve"> เมื่อมีการกดปุ่มที่โปรแกรมที่มีหน้า </w:t>
-      </w:r>
-      <w:r>
-        <w:rPr>
-          <w:rFonts w:ascii="Arial Unicode MS" w:eastAsia="Arial Unicode MS" w:hAnsi="Arial Unicode MS" w:cs="Arial Unicode MS"/>
-        </w:rPr>
-        <w:t xml:space="preserve">UI </w:t>
-      </w:r>
-      <w:r>
-        <w:rPr>
-          <w:rFonts w:ascii="Arial Unicode MS" w:eastAsia="Arial Unicode MS" w:hAnsi="Arial Unicode MS" w:cs="Arial Unicode MS"/>
-          <w:cs/>
-        </w:rPr>
-        <w:t xml:space="preserve">ที่เขียนจาก </w:t>
-      </w:r>
-      <w:proofErr w:type="spellStart"/>
-      <w:r>
-        <w:rPr>
-          <w:rFonts w:ascii="Arial Unicode MS" w:eastAsia="Arial Unicode MS" w:hAnsi="Arial Unicode MS" w:cs="Arial Unicode MS"/>
-        </w:rPr>
-        <w:t>Matlab</w:t>
-      </w:r>
-      <w:proofErr w:type="spellEnd"/>
-      <w:r>
-        <w:rPr>
-          <w:rFonts w:ascii="Arial Unicode MS" w:eastAsia="Arial Unicode MS" w:hAnsi="Arial Unicode MS" w:cs="Arial Unicode MS"/>
-        </w:rPr>
-        <w:t xml:space="preserve"> </w:t>
+        </w:rPr>
+        <w:t xml:space="preserve">Matlab </w:t>
       </w:r>
       <w:r>
         <w:rPr>
@@ -1371,21 +1221,12 @@
         <w:ind w:hanging="360"/>
         <w:contextualSpacing/>
       </w:pPr>
-      <w:proofErr w:type="spellStart"/>
       <w:r>
         <w:rPr>
           <w:rFonts w:ascii="Arial Unicode MS" w:eastAsia="Arial Unicode MS" w:hAnsi="Arial Unicode MS" w:cs="Arial Unicode MS"/>
           <w:cs/>
         </w:rPr>
-        <w:t>อัพ</w:t>
-      </w:r>
-      <w:proofErr w:type="spellEnd"/>
-      <w:r>
-        <w:rPr>
-          <w:rFonts w:ascii="Arial Unicode MS" w:eastAsia="Arial Unicode MS" w:hAnsi="Arial Unicode MS" w:cs="Arial Unicode MS"/>
-          <w:cs/>
-        </w:rPr>
-        <w:t xml:space="preserve">โหลดรูปและข้อมูลขึ้นไปยัง </w:t>
+        <w:t xml:space="preserve">อัพโหลดรูปและข้อมูลขึ้นไปยัง </w:t>
       </w:r>
       <w:r>
         <w:rPr>
@@ -1710,14 +1551,12 @@
       <w:r>
         <w:tab/>
       </w:r>
-      <w:proofErr w:type="spellStart"/>
       <w:r>
         <w:rPr>
           <w:b/>
         </w:rPr>
         <w:t>Matlab</w:t>
       </w:r>
-      <w:proofErr w:type="spellEnd"/>
     </w:p>
     <w:p>
       <w:pPr>
@@ -1728,23 +1567,20 @@
           <w:rFonts w:ascii="Arial Unicode MS" w:eastAsia="Arial Unicode MS" w:hAnsi="Arial Unicode MS" w:cs="Arial Unicode MS"/>
           <w:cs/>
         </w:rPr>
-        <w:t>เป็นส่วนที่เอาไว้วิเคราะห์ข้อมูล</w:t>
-      </w:r>
-      <w:proofErr w:type="spellStart"/>
+        <w:t xml:space="preserve">เป็นส่วนที่เอาไว้วิเคราะห์ข้อมูลต่างๆ จาก </w:t>
+      </w:r>
       <w:r>
         <w:rPr>
           <w:rFonts w:ascii="Arial Unicode MS" w:eastAsia="Arial Unicode MS" w:hAnsi="Arial Unicode MS" w:cs="Arial Unicode MS"/>
-          <w:cs/>
-        </w:rPr>
-        <w:t>ต่างๆ</w:t>
-      </w:r>
-      <w:proofErr w:type="spellEnd"/>
+        </w:rPr>
+        <w:t xml:space="preserve">Cloud Database </w:t>
+      </w:r>
       <w:r>
         <w:rPr>
           <w:rFonts w:ascii="Arial Unicode MS" w:eastAsia="Arial Unicode MS" w:hAnsi="Arial Unicode MS" w:cs="Arial Unicode MS"/>
           <w:cs/>
         </w:rPr>
-        <w:t xml:space="preserve"> จาก </w:t>
+        <w:t xml:space="preserve">และส่งผลการวิเคราะห์กลับไปยัง </w:t>
       </w:r>
       <w:r>
         <w:rPr>
@@ -1757,60 +1593,39 @@
           <w:rFonts w:ascii="Arial Unicode MS" w:eastAsia="Arial Unicode MS" w:hAnsi="Arial Unicode MS" w:cs="Arial Unicode MS"/>
           <w:cs/>
         </w:rPr>
-        <w:t xml:space="preserve">และส่งผลการวิเคราะห์กลับไปยัง </w:t>
+        <w:t xml:space="preserve">โดยจะมี </w:t>
       </w:r>
       <w:r>
         <w:rPr>
           <w:rFonts w:ascii="Arial Unicode MS" w:eastAsia="Arial Unicode MS" w:hAnsi="Arial Unicode MS" w:cs="Arial Unicode MS"/>
         </w:rPr>
-        <w:t xml:space="preserve">Cloud Database </w:t>
+        <w:t xml:space="preserve">Input </w:t>
       </w:r>
       <w:r>
         <w:rPr>
           <w:rFonts w:ascii="Arial Unicode MS" w:eastAsia="Arial Unicode MS" w:hAnsi="Arial Unicode MS" w:cs="Arial Unicode MS"/>
           <w:cs/>
         </w:rPr>
-        <w:t xml:space="preserve">โดยจะมี </w:t>
+        <w:t xml:space="preserve">และ </w:t>
       </w:r>
       <w:r>
         <w:rPr>
           <w:rFonts w:ascii="Arial Unicode MS" w:eastAsia="Arial Unicode MS" w:hAnsi="Arial Unicode MS" w:cs="Arial Unicode MS"/>
         </w:rPr>
-        <w:t xml:space="preserve">Input </w:t>
+        <w:t xml:space="preserve">Output </w:t>
       </w:r>
       <w:r>
         <w:rPr>
           <w:rFonts w:ascii="Arial Unicode MS" w:eastAsia="Arial Unicode MS" w:hAnsi="Arial Unicode MS" w:cs="Arial Unicode MS"/>
           <w:cs/>
         </w:rPr>
-        <w:t xml:space="preserve">และ </w:t>
+        <w:t xml:space="preserve">จาก </w:t>
       </w:r>
       <w:r>
         <w:rPr>
           <w:rFonts w:ascii="Arial Unicode MS" w:eastAsia="Arial Unicode MS" w:hAnsi="Arial Unicode MS" w:cs="Arial Unicode MS"/>
         </w:rPr>
-        <w:t xml:space="preserve">Output </w:t>
-      </w:r>
-      <w:r>
-        <w:rPr>
-          <w:rFonts w:ascii="Arial Unicode MS" w:eastAsia="Arial Unicode MS" w:hAnsi="Arial Unicode MS" w:cs="Arial Unicode MS"/>
-          <w:cs/>
-        </w:rPr>
-        <w:t xml:space="preserve">จาก </w:t>
-      </w:r>
-      <w:proofErr w:type="spellStart"/>
-      <w:r>
-        <w:rPr>
-          <w:rFonts w:ascii="Arial Unicode MS" w:eastAsia="Arial Unicode MS" w:hAnsi="Arial Unicode MS" w:cs="Arial Unicode MS"/>
-        </w:rPr>
-        <w:t>matlab</w:t>
-      </w:r>
-      <w:proofErr w:type="spellEnd"/>
-      <w:r>
-        <w:rPr>
-          <w:rFonts w:ascii="Arial Unicode MS" w:eastAsia="Arial Unicode MS" w:hAnsi="Arial Unicode MS" w:cs="Arial Unicode MS"/>
-        </w:rPr>
-        <w:t xml:space="preserve"> </w:t>
+        <w:t xml:space="preserve">matlab </w:t>
       </w:r>
       <w:r>
         <w:rPr>
@@ -1954,19 +1769,11 @@
         </w:rPr>
         <w:t xml:space="preserve"> โดย </w:t>
       </w:r>
-      <w:proofErr w:type="spellStart"/>
       <w:r>
         <w:rPr>
           <w:rFonts w:ascii="Arial Unicode MS" w:eastAsia="Arial Unicode MS" w:hAnsi="Arial Unicode MS" w:cs="Arial Unicode MS"/>
         </w:rPr>
-        <w:t>Matlab</w:t>
-      </w:r>
-      <w:proofErr w:type="spellEnd"/>
-      <w:r>
-        <w:rPr>
-          <w:rFonts w:ascii="Arial Unicode MS" w:eastAsia="Arial Unicode MS" w:hAnsi="Arial Unicode MS" w:cs="Arial Unicode MS"/>
-        </w:rPr>
-        <w:t xml:space="preserve"> </w:t>
+        <w:t xml:space="preserve">Matlab </w:t>
       </w:r>
       <w:r>
         <w:rPr>
@@ -2030,19 +1837,11 @@
         </w:rPr>
         <w:t xml:space="preserve">แล้วนำมาประมวลผลผ่านโปรแกรม </w:t>
       </w:r>
-      <w:proofErr w:type="spellStart"/>
       <w:r>
         <w:rPr>
           <w:rFonts w:ascii="Arial Unicode MS" w:eastAsia="Arial Unicode MS" w:hAnsi="Arial Unicode MS" w:cs="Arial Unicode MS"/>
         </w:rPr>
-        <w:t>matlab</w:t>
-      </w:r>
-      <w:proofErr w:type="spellEnd"/>
-      <w:r>
-        <w:rPr>
-          <w:rFonts w:ascii="Arial Unicode MS" w:eastAsia="Arial Unicode MS" w:hAnsi="Arial Unicode MS" w:cs="Arial Unicode MS"/>
-        </w:rPr>
-        <w:t xml:space="preserve">  </w:t>
+        <w:t xml:space="preserve">matlab  </w:t>
       </w:r>
       <w:r>
         <w:rPr>
@@ -2171,19 +1970,8 @@
           <w:cs/>
         </w:rPr>
         <w:lastRenderedPageBreak/>
-        <w:t xml:space="preserve">วิเคราะห์ข้อมูลจากข้อมูลสภาพอากาศ ความชื้น อุณหภูมิ และ </w:t>
-      </w:r>
-      <w:proofErr w:type="spellStart"/>
-      <w:r>
-        <w:rPr>
-          <w:rFonts w:ascii="Arial Unicode MS" w:eastAsia="Arial Unicode MS" w:hAnsi="Arial Unicode MS" w:cs="Arial Unicode MS"/>
-          <w:b/>
-          <w:bCs/>
-          <w:cs/>
-        </w:rPr>
-        <w:t>อื่นๆ</w:t>
-      </w:r>
-      <w:proofErr w:type="spellEnd"/>
+        <w:t>วิเคราะห์ข้อมูลจากข้อมูลสภาพอากาศ ความชื้น อุณหภูมิ และ อื่นๆ</w:t>
+      </w:r>
     </w:p>
     <w:p>
       <w:pPr>
@@ -2213,23 +2001,7 @@
           <w:rFonts w:ascii="Arial Unicode MS" w:eastAsia="Arial Unicode MS" w:hAnsi="Arial Unicode MS" w:cs="Arial Unicode MS"/>
           <w:cs/>
         </w:rPr>
-        <w:t>แล้วมาประมวลผล เป็นกราฟ</w:t>
-      </w:r>
-      <w:proofErr w:type="spellStart"/>
-      <w:r>
-        <w:rPr>
-          <w:rFonts w:ascii="Arial Unicode MS" w:eastAsia="Arial Unicode MS" w:hAnsi="Arial Unicode MS" w:cs="Arial Unicode MS"/>
-          <w:cs/>
-        </w:rPr>
-        <w:t>ต่างๆ</w:t>
-      </w:r>
-      <w:proofErr w:type="spellEnd"/>
-      <w:r>
-        <w:rPr>
-          <w:rFonts w:ascii="Arial Unicode MS" w:eastAsia="Arial Unicode MS" w:hAnsi="Arial Unicode MS" w:cs="Arial Unicode MS"/>
-          <w:cs/>
-        </w:rPr>
-        <w:t xml:space="preserve"> </w:t>
+        <w:t xml:space="preserve">แล้วมาประมวลผล เป็นกราฟต่างๆ </w:t>
       </w:r>
     </w:p>
     <w:p>
@@ -2665,17 +2437,8 @@
                 <w:sz w:val="20"/>
                 <w:szCs w:val="20"/>
               </w:rPr>
-              <w:t xml:space="preserve">Image Processing , UI in </w:t>
+              <w:t>Image Processing , UI in Matlab</w:t>
             </w:r>
-            <w:proofErr w:type="spellStart"/>
-            <w:r>
-              <w:rPr>
-                <w:sz w:val="20"/>
-                <w:szCs w:val="20"/>
-              </w:rPr>
-              <w:t>Matlab</w:t>
-            </w:r>
-            <w:proofErr w:type="spellEnd"/>
           </w:p>
         </w:tc>
         <w:tc>
@@ -2779,17 +2542,8 @@
                 <w:sz w:val="20"/>
                 <w:szCs w:val="20"/>
               </w:rPr>
-              <w:t xml:space="preserve">UI in </w:t>
+              <w:t>UI in matlab</w:t>
             </w:r>
-            <w:proofErr w:type="spellStart"/>
-            <w:r>
-              <w:rPr>
-                <w:sz w:val="20"/>
-                <w:szCs w:val="20"/>
-              </w:rPr>
-              <w:t>matlab</w:t>
-            </w:r>
-            <w:proofErr w:type="spellEnd"/>
           </w:p>
           <w:p>
             <w:pPr>
@@ -2865,31 +2619,13 @@
               </w:rPr>
               <w:t>(</w:t>
             </w:r>
-            <w:proofErr w:type="spellStart"/>
             <w:r>
               <w:rPr>
                 <w:sz w:val="20"/>
                 <w:szCs w:val="20"/>
               </w:rPr>
-              <w:t>Peerawat</w:t>
+              <w:t>Peerawat Pipattanakulchai</w:t>
             </w:r>
-            <w:proofErr w:type="spellEnd"/>
-            <w:r>
-              <w:rPr>
-                <w:sz w:val="20"/>
-                <w:szCs w:val="20"/>
-              </w:rPr>
-              <w:t xml:space="preserve"> </w:t>
-            </w:r>
-            <w:proofErr w:type="spellStart"/>
-            <w:r>
-              <w:rPr>
-                <w:sz w:val="20"/>
-                <w:szCs w:val="20"/>
-              </w:rPr>
-              <w:t>Pipattanakulchai</w:t>
-            </w:r>
-            <w:proofErr w:type="spellEnd"/>
             <w:r>
               <w:rPr>
                 <w:rFonts w:cs="Angsana New"/>
@@ -3027,23 +2763,7 @@
                 <w:sz w:val="20"/>
                 <w:szCs w:val="20"/>
               </w:rPr>
-              <w:t xml:space="preserve">Implement unit test between </w:t>
-            </w:r>
-            <w:proofErr w:type="spellStart"/>
-            <w:r>
-              <w:rPr>
-                <w:sz w:val="20"/>
-                <w:szCs w:val="20"/>
-              </w:rPr>
-              <w:t>rPi</w:t>
-            </w:r>
-            <w:proofErr w:type="spellEnd"/>
-            <w:r>
-              <w:rPr>
-                <w:sz w:val="20"/>
-                <w:szCs w:val="20"/>
-              </w:rPr>
-              <w:t xml:space="preserve"> STM32 </w:t>
+              <w:t xml:space="preserve">Implement unit test between rPi STM32 </w:t>
             </w:r>
           </w:p>
           <w:p>
@@ -3094,7 +2814,6 @@
                 <w:szCs w:val="20"/>
               </w:rPr>
             </w:pPr>
-            <w:proofErr w:type="spellStart"/>
             <w:r>
               <w:rPr>
                 <w:sz w:val="20"/>
@@ -3102,7 +2821,6 @@
               </w:rPr>
               <w:t>Pao</w:t>
             </w:r>
-            <w:proofErr w:type="spellEnd"/>
           </w:p>
           <w:p>
             <w:pPr>
@@ -3122,19 +2840,9 @@
               </w:rPr>
               <w:t>(</w:t>
             </w:r>
-            <w:proofErr w:type="spellStart"/>
             <w:r>
-              <w:t>Siridej</w:t>
+              <w:t>Siridej Phanathanate</w:t>
             </w:r>
-            <w:proofErr w:type="spellEnd"/>
-            <w:r>
-              <w:t xml:space="preserve"> </w:t>
-            </w:r>
-            <w:proofErr w:type="spellStart"/>
-            <w:r>
-              <w:t>Phanathanate</w:t>
-            </w:r>
-            <w:proofErr w:type="spellEnd"/>
             <w:r>
               <w:rPr>
                 <w:rFonts w:cs="Angsana New"/>
@@ -3522,23 +3230,7 @@
                 <w:sz w:val="20"/>
                 <w:szCs w:val="20"/>
               </w:rPr>
-              <w:t xml:space="preserve">Line Bot </w:t>
-            </w:r>
-            <w:proofErr w:type="spellStart"/>
-            <w:r>
-              <w:rPr>
-                <w:sz w:val="20"/>
-                <w:szCs w:val="20"/>
-              </w:rPr>
-              <w:t>Api</w:t>
-            </w:r>
-            <w:proofErr w:type="spellEnd"/>
-            <w:r>
-              <w:rPr>
-                <w:sz w:val="20"/>
-                <w:szCs w:val="20"/>
-              </w:rPr>
-              <w:t xml:space="preserve"> </w:t>
+              <w:t xml:space="preserve">Line Bot Api </w:t>
             </w:r>
             <w:r>
               <w:rPr>
@@ -3683,23 +3375,13 @@
                 <w:szCs w:val="20"/>
               </w:rPr>
             </w:pPr>
-            <w:proofErr w:type="spellStart"/>
             <w:r>
               <w:rPr>
                 <w:rFonts w:ascii="Arial Unicode MS" w:eastAsia="Arial Unicode MS" w:hAnsi="Arial Unicode MS" w:cs="Arial Unicode MS"/>
                 <w:sz w:val="20"/>
                 <w:szCs w:val="20"/>
               </w:rPr>
-              <w:t>Eao</w:t>
-            </w:r>
-            <w:proofErr w:type="spellEnd"/>
-            <w:r>
-              <w:rPr>
-                <w:rFonts w:ascii="Arial Unicode MS" w:eastAsia="Arial Unicode MS" w:hAnsi="Arial Unicode MS" w:cs="Arial Unicode MS"/>
-                <w:sz w:val="20"/>
-                <w:szCs w:val="20"/>
-              </w:rPr>
-              <w:t xml:space="preserve"> </w:t>
+              <w:t xml:space="preserve">Eao </w:t>
             </w:r>
             <w:r>
               <w:rPr>
@@ -3729,31 +3411,13 @@
               </w:rPr>
               <w:t>(</w:t>
             </w:r>
-            <w:proofErr w:type="spellStart"/>
             <w:r>
               <w:rPr>
                 <w:sz w:val="20"/>
                 <w:szCs w:val="20"/>
               </w:rPr>
-              <w:t>Thanatcha</w:t>
+              <w:t>Thanatcha sangphet</w:t>
             </w:r>
-            <w:proofErr w:type="spellEnd"/>
-            <w:r>
-              <w:rPr>
-                <w:sz w:val="20"/>
-                <w:szCs w:val="20"/>
-              </w:rPr>
-              <w:t xml:space="preserve"> </w:t>
-            </w:r>
-            <w:proofErr w:type="spellStart"/>
-            <w:r>
-              <w:rPr>
-                <w:sz w:val="20"/>
-                <w:szCs w:val="20"/>
-              </w:rPr>
-              <w:t>sangphet</w:t>
-            </w:r>
-            <w:proofErr w:type="spellEnd"/>
             <w:r>
               <w:rPr>
                 <w:rFonts w:cs="Angsana New"/>
@@ -3919,7 +3583,6 @@
                 <w:szCs w:val="20"/>
               </w:rPr>
             </w:pPr>
-            <w:proofErr w:type="spellStart"/>
             <w:r>
               <w:rPr>
                 <w:sz w:val="20"/>
@@ -3927,7 +3590,6 @@
               </w:rPr>
               <w:t>Mr</w:t>
             </w:r>
-            <w:proofErr w:type="spellEnd"/>
             <w:r>
               <w:rPr>
                 <w:rFonts w:cs="Angsana New"/>
@@ -4127,15 +3789,7 @@
         <w:t xml:space="preserve">: </w:t>
       </w:r>
       <w:r>
-        <w:t xml:space="preserve">Raspberry Pi 3, STM32 </w:t>
-      </w:r>
-      <w:proofErr w:type="spellStart"/>
-      <w:r>
-        <w:t>Nucleo</w:t>
-      </w:r>
-      <w:proofErr w:type="spellEnd"/>
-      <w:r>
-        <w:t xml:space="preserve"> , Moisture Sensor</w:t>
+        <w:t>Raspberry Pi 3, STM32 Nucleo , Moisture Sensor</w:t>
       </w:r>
     </w:p>
     <w:p>
@@ -4207,11 +3861,9 @@
         </w:rPr>
         <w:t xml:space="preserve">: </w:t>
       </w:r>
-      <w:proofErr w:type="spellStart"/>
       <w:r>
         <w:t>Matlab</w:t>
       </w:r>
-      <w:proofErr w:type="spellEnd"/>
       <w:r>
         <w:rPr>
           <w:rFonts w:cs="Angsana New"/>
@@ -4247,13 +3899,8 @@
         </w:rPr>
         <w:t>(</w:t>
       </w:r>
-      <w:proofErr w:type="spellStart"/>
-      <w:r>
-        <w:t>RPi</w:t>
-      </w:r>
-      <w:proofErr w:type="spellEnd"/>
-      <w:r>
-        <w:t xml:space="preserve"> and Bot</w:t>
+      <w:r>
+        <w:t>RPi and Bot</w:t>
       </w:r>
       <w:r>
         <w:rPr>
@@ -4315,15 +3962,7 @@
         <w:t xml:space="preserve">: </w:t>
       </w:r>
       <w:r>
-        <w:t xml:space="preserve">Deploy on </w:t>
-      </w:r>
-      <w:proofErr w:type="spellStart"/>
-      <w:r>
-        <w:t>heroku</w:t>
-      </w:r>
-      <w:proofErr w:type="spellEnd"/>
-      <w:r>
-        <w:t xml:space="preserve"> </w:t>
+        <w:t xml:space="preserve">Deploy on heroku </w:t>
       </w:r>
       <w:r>
         <w:rPr>
@@ -4679,27 +4318,7 @@
           <w:szCs w:val="28"/>
           <w:cs/>
         </w:rPr>
-        <w:t>: เนื่องจากไม่เคยทำด้านนี้มาก่อนจึงส่งคนเรียนรู้ไวและมีทักษะโปรแกรมมิ่ง</w:t>
-      </w:r>
-      <w:proofErr w:type="spellStart"/>
-      <w:r>
-        <w:rPr>
-          <w:rFonts w:ascii="Arial Unicode MS" w:eastAsia="Arial Unicode MS" w:hAnsi="Arial Unicode MS" w:cs="Arial Unicode MS"/>
-          <w:sz w:val="28"/>
-          <w:szCs w:val="28"/>
-          <w:cs/>
-        </w:rPr>
-        <w:t>มากๆ</w:t>
-      </w:r>
-      <w:proofErr w:type="spellEnd"/>
-      <w:r>
-        <w:rPr>
-          <w:rFonts w:ascii="Arial Unicode MS" w:eastAsia="Arial Unicode MS" w:hAnsi="Arial Unicode MS" w:cs="Arial Unicode MS"/>
-          <w:sz w:val="28"/>
-          <w:szCs w:val="28"/>
-          <w:cs/>
-        </w:rPr>
-        <w:t>ทำด้านนี้</w:t>
+        <w:t>: เนื่องจากไม่เคยทำด้านนี้มาก่อนจึงส่งคนเรียนรู้ไวและมีทักษะโปรแกรมมิ่งมากๆทำด้านนี้</w:t>
       </w:r>
     </w:p>
     <w:p>
@@ -5080,7 +4699,6 @@
         </w:rPr>
         <w:t>(</w:t>
       </w:r>
-      <w:proofErr w:type="spellStart"/>
       <w:r>
         <w:rPr>
           <w:sz w:val="28"/>
@@ -5088,7 +4706,6 @@
         </w:rPr>
         <w:t>Git</w:t>
       </w:r>
-      <w:proofErr w:type="spellEnd"/>
       <w:r>
         <w:rPr>
           <w:rFonts w:cs="Angsana New"/>
@@ -7006,21 +6623,12 @@
               </w:rPr>
               <w:t>-</w:t>
             </w:r>
-            <w:proofErr w:type="spellStart"/>
             <w:r>
               <w:rPr>
                 <w:sz w:val="18"/>
                 <w:szCs w:val="18"/>
               </w:rPr>
-              <w:t>Pi&amp;STM</w:t>
-            </w:r>
-            <w:proofErr w:type="spellEnd"/>
-            <w:r>
-              <w:rPr>
-                <w:sz w:val="18"/>
-                <w:szCs w:val="18"/>
-              </w:rPr>
-              <w:t xml:space="preserve"> Integration</w:t>
+              <w:t>Pi&amp;STM Integration</w:t>
             </w:r>
           </w:p>
         </w:tc>
@@ -7921,17 +7529,8 @@
                 <w:sz w:val="18"/>
                 <w:szCs w:val="18"/>
               </w:rPr>
-              <w:t xml:space="preserve">Learning </w:t>
+              <w:t>Learning Linebot</w:t>
             </w:r>
-            <w:proofErr w:type="spellStart"/>
-            <w:r>
-              <w:rPr>
-                <w:sz w:val="18"/>
-                <w:szCs w:val="18"/>
-              </w:rPr>
-              <w:t>Linebot</w:t>
-            </w:r>
-            <w:proofErr w:type="spellEnd"/>
           </w:p>
         </w:tc>
         <w:tc>
@@ -8531,7 +8130,6 @@
                 <w:szCs w:val="18"/>
               </w:rPr>
             </w:pPr>
-            <w:bookmarkStart w:id="5" w:name="_GoBack" w:colFirst="11" w:colLast="11"/>
             <w:r>
               <w:rPr>
                 <w:rFonts w:cs="Angsana New"/>
@@ -8624,312 +8222,6 @@
           <w:tcPr>
             <w:tcW w:w="521" w:type="dxa"/>
             <w:shd w:val="clear" w:color="auto" w:fill="FF9900"/>
-            <w:tcMar>
-              <w:top w:w="100" w:type="dxa"/>
-              <w:left w:w="100" w:type="dxa"/>
-              <w:bottom w:w="100" w:type="dxa"/>
-              <w:right w:w="100" w:type="dxa"/>
-            </w:tcMar>
-          </w:tcPr>
-          <w:p>
-            <w:pPr>
-              <w:widowControl w:val="0"/>
-              <w:spacing w:line="240" w:lineRule="auto"/>
-              <w:rPr>
-                <w:sz w:val="18"/>
-                <w:szCs w:val="18"/>
-              </w:rPr>
-            </w:pPr>
-          </w:p>
-        </w:tc>
-        <w:tc>
-          <w:tcPr>
-            <w:tcW w:w="479" w:type="dxa"/>
-            <w:shd w:val="clear" w:color="auto" w:fill="FF9900"/>
-            <w:tcMar>
-              <w:top w:w="100" w:type="dxa"/>
-              <w:left w:w="100" w:type="dxa"/>
-              <w:bottom w:w="100" w:type="dxa"/>
-              <w:right w:w="100" w:type="dxa"/>
-            </w:tcMar>
-          </w:tcPr>
-          <w:p>
-            <w:pPr>
-              <w:widowControl w:val="0"/>
-              <w:spacing w:line="240" w:lineRule="auto"/>
-              <w:rPr>
-                <w:sz w:val="18"/>
-                <w:szCs w:val="18"/>
-              </w:rPr>
-            </w:pPr>
-          </w:p>
-        </w:tc>
-        <w:tc>
-          <w:tcPr>
-            <w:tcW w:w="479" w:type="dxa"/>
-            <w:shd w:val="clear" w:color="auto" w:fill="ED7D31"/>
-            <w:tcMar>
-              <w:top w:w="100" w:type="dxa"/>
-              <w:left w:w="100" w:type="dxa"/>
-              <w:bottom w:w="100" w:type="dxa"/>
-              <w:right w:w="100" w:type="dxa"/>
-            </w:tcMar>
-          </w:tcPr>
-          <w:p>
-            <w:pPr>
-              <w:widowControl w:val="0"/>
-              <w:spacing w:line="240" w:lineRule="auto"/>
-              <w:rPr>
-                <w:sz w:val="18"/>
-                <w:szCs w:val="18"/>
-              </w:rPr>
-            </w:pPr>
-          </w:p>
-        </w:tc>
-        <w:tc>
-          <w:tcPr>
-            <w:tcW w:w="535" w:type="dxa"/>
-            <w:shd w:val="clear" w:color="auto" w:fill="ED7D31"/>
-            <w:tcMar>
-              <w:top w:w="100" w:type="dxa"/>
-              <w:left w:w="100" w:type="dxa"/>
-              <w:bottom w:w="100" w:type="dxa"/>
-              <w:right w:w="100" w:type="dxa"/>
-            </w:tcMar>
-          </w:tcPr>
-          <w:p>
-            <w:pPr>
-              <w:widowControl w:val="0"/>
-              <w:spacing w:line="240" w:lineRule="auto"/>
-              <w:rPr>
-                <w:sz w:val="18"/>
-                <w:szCs w:val="18"/>
-              </w:rPr>
-            </w:pPr>
-          </w:p>
-        </w:tc>
-        <w:tc>
-          <w:tcPr>
-            <w:tcW w:w="479" w:type="dxa"/>
-            <w:shd w:val="clear" w:color="auto" w:fill="ED7D31"/>
-            <w:tcMar>
-              <w:top w:w="100" w:type="dxa"/>
-              <w:left w:w="100" w:type="dxa"/>
-              <w:bottom w:w="100" w:type="dxa"/>
-              <w:right w:w="100" w:type="dxa"/>
-            </w:tcMar>
-          </w:tcPr>
-          <w:p>
-            <w:pPr>
-              <w:widowControl w:val="0"/>
-              <w:spacing w:line="240" w:lineRule="auto"/>
-              <w:rPr>
-                <w:sz w:val="18"/>
-                <w:szCs w:val="18"/>
-              </w:rPr>
-            </w:pPr>
-          </w:p>
-        </w:tc>
-        <w:tc>
-          <w:tcPr>
-            <w:tcW w:w="507" w:type="dxa"/>
-            <w:tcMar>
-              <w:top w:w="100" w:type="dxa"/>
-              <w:left w:w="100" w:type="dxa"/>
-              <w:bottom w:w="100" w:type="dxa"/>
-              <w:right w:w="100" w:type="dxa"/>
-            </w:tcMar>
-          </w:tcPr>
-          <w:p>
-            <w:pPr>
-              <w:widowControl w:val="0"/>
-              <w:spacing w:line="240" w:lineRule="auto"/>
-              <w:rPr>
-                <w:sz w:val="18"/>
-                <w:szCs w:val="18"/>
-              </w:rPr>
-            </w:pPr>
-          </w:p>
-        </w:tc>
-        <w:tc>
-          <w:tcPr>
-            <w:tcW w:w="436" w:type="dxa"/>
-            <w:tcMar>
-              <w:top w:w="100" w:type="dxa"/>
-              <w:left w:w="100" w:type="dxa"/>
-              <w:bottom w:w="100" w:type="dxa"/>
-              <w:right w:w="100" w:type="dxa"/>
-            </w:tcMar>
-          </w:tcPr>
-          <w:p>
-            <w:pPr>
-              <w:widowControl w:val="0"/>
-              <w:spacing w:line="240" w:lineRule="auto"/>
-              <w:rPr>
-                <w:sz w:val="18"/>
-                <w:szCs w:val="18"/>
-              </w:rPr>
-            </w:pPr>
-          </w:p>
-        </w:tc>
-        <w:tc>
-          <w:tcPr>
-            <w:tcW w:w="525" w:type="dxa"/>
-            <w:tcMar>
-              <w:top w:w="100" w:type="dxa"/>
-              <w:left w:w="100" w:type="dxa"/>
-              <w:bottom w:w="100" w:type="dxa"/>
-              <w:right w:w="100" w:type="dxa"/>
-            </w:tcMar>
-          </w:tcPr>
-          <w:p>
-            <w:pPr>
-              <w:widowControl w:val="0"/>
-              <w:spacing w:line="240" w:lineRule="auto"/>
-              <w:rPr>
-                <w:sz w:val="18"/>
-                <w:szCs w:val="18"/>
-              </w:rPr>
-            </w:pPr>
-          </w:p>
-        </w:tc>
-        <w:tc>
-          <w:tcPr>
-            <w:tcW w:w="480" w:type="dxa"/>
-            <w:tcMar>
-              <w:top w:w="100" w:type="dxa"/>
-              <w:left w:w="100" w:type="dxa"/>
-              <w:bottom w:w="100" w:type="dxa"/>
-              <w:right w:w="100" w:type="dxa"/>
-            </w:tcMar>
-          </w:tcPr>
-          <w:p>
-            <w:pPr>
-              <w:widowControl w:val="0"/>
-              <w:spacing w:line="240" w:lineRule="auto"/>
-              <w:rPr>
-                <w:sz w:val="18"/>
-                <w:szCs w:val="18"/>
-              </w:rPr>
-            </w:pPr>
-          </w:p>
-        </w:tc>
-      </w:tr>
-      <w:bookmarkEnd w:id="5"/>
-      <w:tr>
-        <w:trPr>
-          <w:trHeight w:val="420"/>
-        </w:trPr>
-        <w:tc>
-          <w:tcPr>
-            <w:tcW w:w="2017" w:type="dxa"/>
-            <w:tcMar>
-              <w:top w:w="100" w:type="dxa"/>
-              <w:left w:w="100" w:type="dxa"/>
-              <w:bottom w:w="100" w:type="dxa"/>
-              <w:right w:w="100" w:type="dxa"/>
-            </w:tcMar>
-          </w:tcPr>
-          <w:p>
-            <w:pPr>
-              <w:widowControl w:val="0"/>
-              <w:spacing w:line="240" w:lineRule="auto"/>
-              <w:rPr>
-                <w:sz w:val="18"/>
-                <w:szCs w:val="18"/>
-              </w:rPr>
-            </w:pPr>
-            <w:r>
-              <w:rPr>
-                <w:rFonts w:cs="Angsana New"/>
-                <w:sz w:val="18"/>
-                <w:szCs w:val="18"/>
-                <w:cs/>
-              </w:rPr>
-              <w:t>-</w:t>
-            </w:r>
-            <w:r>
-              <w:rPr>
-                <w:sz w:val="18"/>
-                <w:szCs w:val="18"/>
-              </w:rPr>
-              <w:t>Deploy to server</w:t>
-            </w:r>
-          </w:p>
-        </w:tc>
-        <w:tc>
-          <w:tcPr>
-            <w:tcW w:w="930" w:type="dxa"/>
-            <w:tcMar>
-              <w:top w:w="100" w:type="dxa"/>
-              <w:left w:w="100" w:type="dxa"/>
-              <w:bottom w:w="100" w:type="dxa"/>
-              <w:right w:w="100" w:type="dxa"/>
-            </w:tcMar>
-          </w:tcPr>
-          <w:p>
-            <w:pPr>
-              <w:widowControl w:val="0"/>
-              <w:spacing w:line="240" w:lineRule="auto"/>
-              <w:rPr>
-                <w:sz w:val="18"/>
-                <w:szCs w:val="18"/>
-              </w:rPr>
-            </w:pPr>
-            <w:r>
-              <w:rPr>
-                <w:sz w:val="18"/>
-                <w:szCs w:val="18"/>
-              </w:rPr>
-              <w:t>D</w:t>
-            </w:r>
-          </w:p>
-        </w:tc>
-        <w:tc>
-          <w:tcPr>
-            <w:tcW w:w="1185" w:type="dxa"/>
-            <w:tcMar>
-              <w:top w:w="100" w:type="dxa"/>
-              <w:left w:w="100" w:type="dxa"/>
-              <w:bottom w:w="100" w:type="dxa"/>
-              <w:right w:w="100" w:type="dxa"/>
-            </w:tcMar>
-          </w:tcPr>
-          <w:p>
-            <w:pPr>
-              <w:widowControl w:val="0"/>
-              <w:spacing w:line="240" w:lineRule="auto"/>
-              <w:rPr>
-                <w:sz w:val="18"/>
-                <w:szCs w:val="18"/>
-              </w:rPr>
-            </w:pPr>
-          </w:p>
-        </w:tc>
-        <w:tc>
-          <w:tcPr>
-            <w:tcW w:w="549" w:type="dxa"/>
-            <w:tcMar>
-              <w:top w:w="100" w:type="dxa"/>
-              <w:left w:w="100" w:type="dxa"/>
-              <w:bottom w:w="100" w:type="dxa"/>
-              <w:right w:w="100" w:type="dxa"/>
-            </w:tcMar>
-          </w:tcPr>
-          <w:p>
-            <w:pPr>
-              <w:widowControl w:val="0"/>
-              <w:spacing w:line="240" w:lineRule="auto"/>
-              <w:rPr>
-                <w:sz w:val="18"/>
-                <w:szCs w:val="18"/>
-              </w:rPr>
-            </w:pPr>
-          </w:p>
-        </w:tc>
-        <w:tc>
-          <w:tcPr>
-            <w:tcW w:w="521" w:type="dxa"/>
             <w:tcMar>
               <w:top w:w="100" w:type="dxa"/>
               <w:left w:w="100" w:type="dxa"/>
@@ -9153,21 +8445,12 @@
               </w:rPr>
               <w:t>-</w:t>
             </w:r>
-            <w:proofErr w:type="spellStart"/>
             <w:r>
               <w:rPr>
                 <w:sz w:val="18"/>
                 <w:szCs w:val="18"/>
               </w:rPr>
-              <w:t>Design&amp;Create</w:t>
-            </w:r>
-            <w:proofErr w:type="spellEnd"/>
-            <w:r>
-              <w:rPr>
-                <w:sz w:val="18"/>
-                <w:szCs w:val="18"/>
-              </w:rPr>
-              <w:t xml:space="preserve"> DB</w:t>
+              <w:t>Deploy to server</w:t>
             </w:r>
           </w:p>
         </w:tc>
@@ -9202,7 +8485,6 @@
         <w:tc>
           <w:tcPr>
             <w:tcW w:w="1185" w:type="dxa"/>
-            <w:shd w:val="clear" w:color="auto" w:fill="5B9BD5" w:themeFill="accent5"/>
             <w:tcMar>
               <w:top w:w="100" w:type="dxa"/>
               <w:left w:w="100" w:type="dxa"/>
@@ -9266,6 +8548,7 @@
         <w:tc>
           <w:tcPr>
             <w:tcW w:w="479" w:type="dxa"/>
+            <w:shd w:val="clear" w:color="auto" w:fill="FF9900"/>
             <w:tcMar>
               <w:top w:w="100" w:type="dxa"/>
               <w:left w:w="100" w:type="dxa"/>
@@ -9287,6 +8570,7 @@
         <w:tc>
           <w:tcPr>
             <w:tcW w:w="479" w:type="dxa"/>
+            <w:shd w:val="clear" w:color="auto" w:fill="ED7D31"/>
             <w:tcMar>
               <w:top w:w="100" w:type="dxa"/>
               <w:left w:w="100" w:type="dxa"/>
@@ -9308,6 +8592,7 @@
         <w:tc>
           <w:tcPr>
             <w:tcW w:w="535" w:type="dxa"/>
+            <w:shd w:val="clear" w:color="auto" w:fill="ED7D31"/>
             <w:tcMar>
               <w:top w:w="100" w:type="dxa"/>
               <w:left w:w="100" w:type="dxa"/>
@@ -9329,6 +8614,7 @@
         <w:tc>
           <w:tcPr>
             <w:tcW w:w="479" w:type="dxa"/>
+            <w:shd w:val="clear" w:color="auto" w:fill="ED7D31"/>
             <w:tcMar>
               <w:top w:w="100" w:type="dxa"/>
               <w:left w:w="100" w:type="dxa"/>
@@ -9469,7 +8755,7 @@
                 <w:sz w:val="18"/>
                 <w:szCs w:val="18"/>
               </w:rPr>
-              <w:t>RESTful API</w:t>
+              <w:t>Design&amp;Create DB</w:t>
             </w:r>
           </w:p>
         </w:tc>
@@ -9504,6 +8790,7 @@
         <w:tc>
           <w:tcPr>
             <w:tcW w:w="1185" w:type="dxa"/>
+            <w:shd w:val="clear" w:color="auto" w:fill="5B9BD5" w:themeFill="accent5"/>
             <w:tcMar>
               <w:top w:w="100" w:type="dxa"/>
               <w:left w:w="100" w:type="dxa"/>
@@ -9588,7 +8875,6 @@
         <w:tc>
           <w:tcPr>
             <w:tcW w:w="479" w:type="dxa"/>
-            <w:shd w:val="clear" w:color="auto" w:fill="FF9900"/>
             <w:tcMar>
               <w:top w:w="100" w:type="dxa"/>
               <w:left w:w="100" w:type="dxa"/>
@@ -9610,7 +8896,6 @@
         <w:tc>
           <w:tcPr>
             <w:tcW w:w="535" w:type="dxa"/>
-            <w:shd w:val="clear" w:color="auto" w:fill="FF9900"/>
             <w:tcMar>
               <w:top w:w="100" w:type="dxa"/>
               <w:left w:w="100" w:type="dxa"/>
@@ -9632,7 +8917,6 @@
         <w:tc>
           <w:tcPr>
             <w:tcW w:w="479" w:type="dxa"/>
-            <w:shd w:val="clear" w:color="auto" w:fill="FF9900"/>
             <w:tcMar>
               <w:top w:w="100" w:type="dxa"/>
               <w:left w:w="100" w:type="dxa"/>
@@ -9755,21 +9039,26 @@
               <w:widowControl w:val="0"/>
               <w:spacing w:line="240" w:lineRule="auto"/>
               <w:rPr>
-                <w:b/>
-                <w:sz w:val="18"/>
-                <w:szCs w:val="18"/>
-              </w:rPr>
-            </w:pPr>
-            <w:proofErr w:type="spellStart"/>
+                <w:sz w:val="18"/>
+                <w:szCs w:val="18"/>
+              </w:rPr>
+            </w:pPr>
             <w:r>
               <w:rPr>
-                <w:b/>
-                <w:sz w:val="18"/>
-                <w:szCs w:val="18"/>
-              </w:rPr>
-              <w:t>Matlab</w:t>
+                <w:rFonts w:cs="Angsana New"/>
+                <w:sz w:val="18"/>
+                <w:szCs w:val="18"/>
+                <w:cs/>
+              </w:rPr>
+              <w:t>-</w:t>
             </w:r>
-            <w:proofErr w:type="spellEnd"/>
+            <w:r>
+              <w:rPr>
+                <w:sz w:val="18"/>
+                <w:szCs w:val="18"/>
+              </w:rPr>
+              <w:t>RESTful API</w:t>
+            </w:r>
           </w:p>
         </w:tc>
         <w:tc>
@@ -9791,6 +9080,13 @@
                 <w:szCs w:val="18"/>
               </w:rPr>
             </w:pPr>
+            <w:r>
+              <w:rPr>
+                <w:sz w:val="18"/>
+                <w:szCs w:val="18"/>
+              </w:rPr>
+              <w:t>D</w:t>
+            </w:r>
           </w:p>
         </w:tc>
         <w:tc>
@@ -9838,7 +9134,6 @@
         <w:tc>
           <w:tcPr>
             <w:tcW w:w="521" w:type="dxa"/>
-            <w:shd w:val="clear" w:color="auto" w:fill="000000"/>
             <w:tcMar>
               <w:top w:w="100" w:type="dxa"/>
               <w:left w:w="100" w:type="dxa"/>
@@ -9860,7 +9155,6 @@
         <w:tc>
           <w:tcPr>
             <w:tcW w:w="479" w:type="dxa"/>
-            <w:shd w:val="clear" w:color="auto" w:fill="000000"/>
             <w:tcMar>
               <w:top w:w="100" w:type="dxa"/>
               <w:left w:w="100" w:type="dxa"/>
@@ -9882,7 +9176,7 @@
         <w:tc>
           <w:tcPr>
             <w:tcW w:w="479" w:type="dxa"/>
-            <w:shd w:val="clear" w:color="auto" w:fill="000000"/>
+            <w:shd w:val="clear" w:color="auto" w:fill="FF9900"/>
             <w:tcMar>
               <w:top w:w="100" w:type="dxa"/>
               <w:left w:w="100" w:type="dxa"/>
@@ -9904,7 +9198,7 @@
         <w:tc>
           <w:tcPr>
             <w:tcW w:w="535" w:type="dxa"/>
-            <w:shd w:val="clear" w:color="auto" w:fill="000000"/>
+            <w:shd w:val="clear" w:color="auto" w:fill="FF9900"/>
             <w:tcMar>
               <w:top w:w="100" w:type="dxa"/>
               <w:left w:w="100" w:type="dxa"/>
@@ -9926,7 +9220,7 @@
         <w:tc>
           <w:tcPr>
             <w:tcW w:w="479" w:type="dxa"/>
-            <w:shd w:val="clear" w:color="auto" w:fill="000000"/>
+            <w:shd w:val="clear" w:color="auto" w:fill="FF9900"/>
             <w:tcMar>
               <w:top w:w="100" w:type="dxa"/>
               <w:left w:w="100" w:type="dxa"/>
@@ -9948,7 +9242,6 @@
         <w:tc>
           <w:tcPr>
             <w:tcW w:w="507" w:type="dxa"/>
-            <w:shd w:val="clear" w:color="auto" w:fill="000000"/>
             <w:tcMar>
               <w:top w:w="100" w:type="dxa"/>
               <w:left w:w="100" w:type="dxa"/>
@@ -9970,7 +9263,6 @@
         <w:tc>
           <w:tcPr>
             <w:tcW w:w="436" w:type="dxa"/>
-            <w:shd w:val="clear" w:color="auto" w:fill="000000"/>
             <w:tcMar>
               <w:top w:w="100" w:type="dxa"/>
               <w:left w:w="100" w:type="dxa"/>
@@ -10051,26 +9343,19 @@
               <w:widowControl w:val="0"/>
               <w:spacing w:line="240" w:lineRule="auto"/>
               <w:rPr>
+                <w:b/>
                 <w:sz w:val="18"/>
                 <w:szCs w:val="18"/>
               </w:rPr>
             </w:pPr>
             <w:r>
               <w:rPr>
-                <w:rFonts w:cs="Angsana New"/>
-                <w:sz w:val="18"/>
-                <w:szCs w:val="18"/>
-                <w:cs/>
-              </w:rPr>
-              <w:t xml:space="preserve">  - </w:t>
+                <w:b/>
+                <w:sz w:val="18"/>
+                <w:szCs w:val="18"/>
+              </w:rPr>
+              <w:t>Matlab</w:t>
             </w:r>
-            <w:r>
-              <w:rPr>
-                <w:sz w:val="18"/>
-                <w:szCs w:val="18"/>
-              </w:rPr>
-              <w:t xml:space="preserve">develop check size durian &amp; Testing </w:t>
-            </w:r>
           </w:p>
         </w:tc>
         <w:tc>
@@ -10092,13 +9377,6 @@
                 <w:szCs w:val="18"/>
               </w:rPr>
             </w:pPr>
-            <w:r>
-              <w:rPr>
-                <w:sz w:val="18"/>
-                <w:szCs w:val="18"/>
-              </w:rPr>
-              <w:t>P</w:t>
-            </w:r>
           </w:p>
         </w:tc>
         <w:tc>
@@ -10146,7 +9424,7 @@
         <w:tc>
           <w:tcPr>
             <w:tcW w:w="521" w:type="dxa"/>
-            <w:shd w:val="clear" w:color="auto" w:fill="FF9900"/>
+            <w:shd w:val="clear" w:color="auto" w:fill="000000"/>
             <w:tcMar>
               <w:top w:w="100" w:type="dxa"/>
               <w:left w:w="100" w:type="dxa"/>
@@ -10168,6 +9446,7 @@
         <w:tc>
           <w:tcPr>
             <w:tcW w:w="479" w:type="dxa"/>
+            <w:shd w:val="clear" w:color="auto" w:fill="000000"/>
             <w:tcMar>
               <w:top w:w="100" w:type="dxa"/>
               <w:left w:w="100" w:type="dxa"/>
@@ -10189,6 +9468,7 @@
         <w:tc>
           <w:tcPr>
             <w:tcW w:w="479" w:type="dxa"/>
+            <w:shd w:val="clear" w:color="auto" w:fill="000000"/>
             <w:tcMar>
               <w:top w:w="100" w:type="dxa"/>
               <w:left w:w="100" w:type="dxa"/>
@@ -10210,6 +9490,7 @@
         <w:tc>
           <w:tcPr>
             <w:tcW w:w="535" w:type="dxa"/>
+            <w:shd w:val="clear" w:color="auto" w:fill="000000"/>
             <w:tcMar>
               <w:top w:w="100" w:type="dxa"/>
               <w:left w:w="100" w:type="dxa"/>
@@ -10231,6 +9512,7 @@
         <w:tc>
           <w:tcPr>
             <w:tcW w:w="479" w:type="dxa"/>
+            <w:shd w:val="clear" w:color="auto" w:fill="000000"/>
             <w:tcMar>
               <w:top w:w="100" w:type="dxa"/>
               <w:left w:w="100" w:type="dxa"/>
@@ -10252,6 +9534,7 @@
         <w:tc>
           <w:tcPr>
             <w:tcW w:w="507" w:type="dxa"/>
+            <w:shd w:val="clear" w:color="auto" w:fill="000000"/>
             <w:tcMar>
               <w:top w:w="100" w:type="dxa"/>
               <w:left w:w="100" w:type="dxa"/>
@@ -10273,6 +9556,7 @@
         <w:tc>
           <w:tcPr>
             <w:tcW w:w="436" w:type="dxa"/>
+            <w:shd w:val="clear" w:color="auto" w:fill="000000"/>
             <w:tcMar>
               <w:top w:w="100" w:type="dxa"/>
               <w:left w:w="100" w:type="dxa"/>
@@ -10371,23 +9655,7 @@
                 <w:sz w:val="18"/>
                 <w:szCs w:val="18"/>
               </w:rPr>
-              <w:t xml:space="preserve">GUI in </w:t>
-            </w:r>
-            <w:proofErr w:type="spellStart"/>
-            <w:r>
-              <w:rPr>
-                <w:sz w:val="18"/>
-                <w:szCs w:val="18"/>
-              </w:rPr>
-              <w:t>matlab</w:t>
-            </w:r>
-            <w:proofErr w:type="spellEnd"/>
-            <w:r>
-              <w:rPr>
-                <w:sz w:val="18"/>
-                <w:szCs w:val="18"/>
-              </w:rPr>
-              <w:t xml:space="preserve"> &amp; Testing</w:t>
+              <w:t xml:space="preserve">develop check size durian &amp; Testing </w:t>
             </w:r>
           </w:p>
         </w:tc>
@@ -10464,6 +9732,7 @@
         <w:tc>
           <w:tcPr>
             <w:tcW w:w="521" w:type="dxa"/>
+            <w:shd w:val="clear" w:color="auto" w:fill="FF9900"/>
             <w:tcMar>
               <w:top w:w="100" w:type="dxa"/>
               <w:left w:w="100" w:type="dxa"/>
@@ -10485,7 +9754,6 @@
         <w:tc>
           <w:tcPr>
             <w:tcW w:w="479" w:type="dxa"/>
-            <w:shd w:val="clear" w:color="auto" w:fill="FF9900"/>
             <w:tcMar>
               <w:top w:w="100" w:type="dxa"/>
               <w:left w:w="100" w:type="dxa"/>
@@ -10507,7 +9775,6 @@
         <w:tc>
           <w:tcPr>
             <w:tcW w:w="479" w:type="dxa"/>
-            <w:shd w:val="clear" w:color="auto" w:fill="FF9900"/>
             <w:tcMar>
               <w:top w:w="100" w:type="dxa"/>
               <w:left w:w="100" w:type="dxa"/>
@@ -10683,31 +9950,14 @@
                 <w:szCs w:val="18"/>
                 <w:cs/>
               </w:rPr>
-              <w:lastRenderedPageBreak/>
-              <w:t xml:space="preserve">  -</w:t>
+              <w:t xml:space="preserve">  - </w:t>
             </w:r>
             <w:r>
               <w:rPr>
                 <w:sz w:val="18"/>
                 <w:szCs w:val="18"/>
               </w:rPr>
-              <w:t xml:space="preserve">check count and </w:t>
-            </w:r>
-            <w:proofErr w:type="spellStart"/>
-            <w:r>
-              <w:rPr>
-                <w:sz w:val="18"/>
-                <w:szCs w:val="18"/>
-              </w:rPr>
-              <w:t>desease</w:t>
-            </w:r>
-            <w:proofErr w:type="spellEnd"/>
-            <w:r>
-              <w:rPr>
-                <w:sz w:val="18"/>
-                <w:szCs w:val="18"/>
-              </w:rPr>
-              <w:t xml:space="preserve"> durian</w:t>
+              <w:t>GUI in matlab &amp; Testing</w:t>
             </w:r>
           </w:p>
         </w:tc>
@@ -11003,6 +10253,7 @@
                 <w:szCs w:val="18"/>
                 <w:cs/>
               </w:rPr>
+              <w:lastRenderedPageBreak/>
               <w:t xml:space="preserve">  -</w:t>
             </w:r>
             <w:r>
@@ -11010,23 +10261,7 @@
                 <w:sz w:val="18"/>
                 <w:szCs w:val="18"/>
               </w:rPr>
-              <w:t xml:space="preserve">integration </w:t>
-            </w:r>
-            <w:proofErr w:type="spellStart"/>
-            <w:r>
-              <w:rPr>
-                <w:sz w:val="18"/>
-                <w:szCs w:val="18"/>
-              </w:rPr>
-              <w:t>matlab</w:t>
-            </w:r>
-            <w:proofErr w:type="spellEnd"/>
-            <w:r>
-              <w:rPr>
-                <w:sz w:val="18"/>
-                <w:szCs w:val="18"/>
-              </w:rPr>
-              <w:t xml:space="preserve"> program and fix bug</w:t>
+              <w:t>check count and desease durian</w:t>
             </w:r>
           </w:p>
         </w:tc>
@@ -11124,48 +10359,6 @@
         <w:tc>
           <w:tcPr>
             <w:tcW w:w="479" w:type="dxa"/>
-            <w:tcMar>
-              <w:top w:w="100" w:type="dxa"/>
-              <w:left w:w="100" w:type="dxa"/>
-              <w:bottom w:w="100" w:type="dxa"/>
-              <w:right w:w="100" w:type="dxa"/>
-            </w:tcMar>
-          </w:tcPr>
-          <w:p>
-            <w:pPr>
-              <w:widowControl w:val="0"/>
-              <w:spacing w:line="240" w:lineRule="auto"/>
-              <w:rPr>
-                <w:sz w:val="18"/>
-                <w:szCs w:val="18"/>
-              </w:rPr>
-            </w:pPr>
-          </w:p>
-        </w:tc>
-        <w:tc>
-          <w:tcPr>
-            <w:tcW w:w="479" w:type="dxa"/>
-            <w:tcMar>
-              <w:top w:w="100" w:type="dxa"/>
-              <w:left w:w="100" w:type="dxa"/>
-              <w:bottom w:w="100" w:type="dxa"/>
-              <w:right w:w="100" w:type="dxa"/>
-            </w:tcMar>
-          </w:tcPr>
-          <w:p>
-            <w:pPr>
-              <w:widowControl w:val="0"/>
-              <w:spacing w:line="240" w:lineRule="auto"/>
-              <w:rPr>
-                <w:sz w:val="18"/>
-                <w:szCs w:val="18"/>
-              </w:rPr>
-            </w:pPr>
-          </w:p>
-        </w:tc>
-        <w:tc>
-          <w:tcPr>
-            <w:tcW w:w="535" w:type="dxa"/>
             <w:shd w:val="clear" w:color="auto" w:fill="FF9900"/>
             <w:tcMar>
               <w:top w:w="100" w:type="dxa"/>
@@ -11209,8 +10402,49 @@
         </w:tc>
         <w:tc>
           <w:tcPr>
+            <w:tcW w:w="535" w:type="dxa"/>
+            <w:tcMar>
+              <w:top w:w="100" w:type="dxa"/>
+              <w:left w:w="100" w:type="dxa"/>
+              <w:bottom w:w="100" w:type="dxa"/>
+              <w:right w:w="100" w:type="dxa"/>
+            </w:tcMar>
+          </w:tcPr>
+          <w:p>
+            <w:pPr>
+              <w:widowControl w:val="0"/>
+              <w:spacing w:line="240" w:lineRule="auto"/>
+              <w:rPr>
+                <w:sz w:val="18"/>
+                <w:szCs w:val="18"/>
+              </w:rPr>
+            </w:pPr>
+          </w:p>
+        </w:tc>
+        <w:tc>
+          <w:tcPr>
+            <w:tcW w:w="479" w:type="dxa"/>
+            <w:tcMar>
+              <w:top w:w="100" w:type="dxa"/>
+              <w:left w:w="100" w:type="dxa"/>
+              <w:bottom w:w="100" w:type="dxa"/>
+              <w:right w:w="100" w:type="dxa"/>
+            </w:tcMar>
+          </w:tcPr>
+          <w:p>
+            <w:pPr>
+              <w:widowControl w:val="0"/>
+              <w:spacing w:line="240" w:lineRule="auto"/>
+              <w:rPr>
+                <w:sz w:val="18"/>
+                <w:szCs w:val="18"/>
+              </w:rPr>
+            </w:pPr>
+          </w:p>
+        </w:tc>
+        <w:tc>
+          <w:tcPr>
             <w:tcW w:w="507" w:type="dxa"/>
-            <w:shd w:val="clear" w:color="auto" w:fill="FF9900"/>
             <w:tcMar>
               <w:top w:w="100" w:type="dxa"/>
               <w:left w:w="100" w:type="dxa"/>
@@ -11232,7 +10466,6 @@
         <w:tc>
           <w:tcPr>
             <w:tcW w:w="436" w:type="dxa"/>
-            <w:shd w:val="clear" w:color="auto" w:fill="FF9900"/>
             <w:tcMar>
               <w:top w:w="100" w:type="dxa"/>
               <w:left w:w="100" w:type="dxa"/>
@@ -11324,63 +10557,44 @@
                 <w:szCs w:val="18"/>
                 <w:cs/>
               </w:rPr>
-              <w:t xml:space="preserve">  - </w:t>
+              <w:t xml:space="preserve">  -</w:t>
             </w:r>
-            <w:proofErr w:type="spellStart"/>
             <w:r>
               <w:rPr>
                 <w:sz w:val="18"/>
                 <w:szCs w:val="18"/>
               </w:rPr>
-              <w:t>kmean</w:t>
+              <w:t>integration matlab program and fix bug</w:t>
             </w:r>
-            <w:proofErr w:type="spellEnd"/>
+          </w:p>
+        </w:tc>
+        <w:tc>
+          <w:tcPr>
+            <w:tcW w:w="930" w:type="dxa"/>
+            <w:tcMar>
+              <w:top w:w="100" w:type="dxa"/>
+              <w:left w:w="100" w:type="dxa"/>
+              <w:bottom w:w="100" w:type="dxa"/>
+              <w:right w:w="100" w:type="dxa"/>
+            </w:tcMar>
+          </w:tcPr>
+          <w:p>
+            <w:pPr>
+              <w:widowControl w:val="0"/>
+              <w:spacing w:line="240" w:lineRule="auto"/>
+              <w:rPr>
+                <w:sz w:val="18"/>
+                <w:szCs w:val="18"/>
+              </w:rPr>
+            </w:pPr>
             <w:r>
               <w:rPr>
                 <w:sz w:val="18"/>
                 <w:szCs w:val="18"/>
               </w:rPr>
-              <w:t xml:space="preserve"> clustering</w:t>
+              <w:t>P</w:t>
             </w:r>
           </w:p>
-          <w:p>
-            <w:pPr>
-              <w:widowControl w:val="0"/>
-              <w:spacing w:line="240" w:lineRule="auto"/>
-              <w:rPr>
-                <w:sz w:val="18"/>
-                <w:szCs w:val="18"/>
-              </w:rPr>
-            </w:pPr>
-          </w:p>
-        </w:tc>
-        <w:tc>
-          <w:tcPr>
-            <w:tcW w:w="930" w:type="dxa"/>
-            <w:tcMar>
-              <w:top w:w="100" w:type="dxa"/>
-              <w:left w:w="100" w:type="dxa"/>
-              <w:bottom w:w="100" w:type="dxa"/>
-              <w:right w:w="100" w:type="dxa"/>
-            </w:tcMar>
-          </w:tcPr>
-          <w:p>
-            <w:pPr>
-              <w:widowControl w:val="0"/>
-              <w:spacing w:line="240" w:lineRule="auto"/>
-              <w:rPr>
-                <w:sz w:val="18"/>
-                <w:szCs w:val="18"/>
-              </w:rPr>
-            </w:pPr>
-            <w:r>
-              <w:rPr>
-                <w:sz w:val="18"/>
-                <w:szCs w:val="18"/>
-              </w:rPr>
-              <w:t>E</w:t>
-            </w:r>
-          </w:p>
         </w:tc>
         <w:tc>
           <w:tcPr>
@@ -11427,6 +10641,69 @@
         <w:tc>
           <w:tcPr>
             <w:tcW w:w="521" w:type="dxa"/>
+            <w:tcMar>
+              <w:top w:w="100" w:type="dxa"/>
+              <w:left w:w="100" w:type="dxa"/>
+              <w:bottom w:w="100" w:type="dxa"/>
+              <w:right w:w="100" w:type="dxa"/>
+            </w:tcMar>
+          </w:tcPr>
+          <w:p>
+            <w:pPr>
+              <w:widowControl w:val="0"/>
+              <w:spacing w:line="240" w:lineRule="auto"/>
+              <w:rPr>
+                <w:sz w:val="18"/>
+                <w:szCs w:val="18"/>
+              </w:rPr>
+            </w:pPr>
+          </w:p>
+        </w:tc>
+        <w:tc>
+          <w:tcPr>
+            <w:tcW w:w="479" w:type="dxa"/>
+            <w:tcMar>
+              <w:top w:w="100" w:type="dxa"/>
+              <w:left w:w="100" w:type="dxa"/>
+              <w:bottom w:w="100" w:type="dxa"/>
+              <w:right w:w="100" w:type="dxa"/>
+            </w:tcMar>
+          </w:tcPr>
+          <w:p>
+            <w:pPr>
+              <w:widowControl w:val="0"/>
+              <w:spacing w:line="240" w:lineRule="auto"/>
+              <w:rPr>
+                <w:sz w:val="18"/>
+                <w:szCs w:val="18"/>
+              </w:rPr>
+            </w:pPr>
+          </w:p>
+        </w:tc>
+        <w:tc>
+          <w:tcPr>
+            <w:tcW w:w="479" w:type="dxa"/>
+            <w:tcMar>
+              <w:top w:w="100" w:type="dxa"/>
+              <w:left w:w="100" w:type="dxa"/>
+              <w:bottom w:w="100" w:type="dxa"/>
+              <w:right w:w="100" w:type="dxa"/>
+            </w:tcMar>
+          </w:tcPr>
+          <w:p>
+            <w:pPr>
+              <w:widowControl w:val="0"/>
+              <w:spacing w:line="240" w:lineRule="auto"/>
+              <w:rPr>
+                <w:sz w:val="18"/>
+                <w:szCs w:val="18"/>
+              </w:rPr>
+            </w:pPr>
+          </w:p>
+        </w:tc>
+        <w:tc>
+          <w:tcPr>
+            <w:tcW w:w="535" w:type="dxa"/>
             <w:shd w:val="clear" w:color="auto" w:fill="FF9900"/>
             <w:tcMar>
               <w:top w:w="100" w:type="dxa"/>
@@ -11440,7 +10717,6 @@
               <w:widowControl w:val="0"/>
               <w:spacing w:line="240" w:lineRule="auto"/>
               <w:rPr>
-                <w:color w:val="FF9900"/>
                 <w:sz w:val="18"/>
                 <w:szCs w:val="18"/>
               </w:rPr>
@@ -11450,70 +10726,7 @@
         <w:tc>
           <w:tcPr>
             <w:tcW w:w="479" w:type="dxa"/>
-            <w:tcMar>
-              <w:top w:w="100" w:type="dxa"/>
-              <w:left w:w="100" w:type="dxa"/>
-              <w:bottom w:w="100" w:type="dxa"/>
-              <w:right w:w="100" w:type="dxa"/>
-            </w:tcMar>
-          </w:tcPr>
-          <w:p>
-            <w:pPr>
-              <w:widowControl w:val="0"/>
-              <w:spacing w:line="240" w:lineRule="auto"/>
-              <w:rPr>
-                <w:sz w:val="18"/>
-                <w:szCs w:val="18"/>
-              </w:rPr>
-            </w:pPr>
-          </w:p>
-        </w:tc>
-        <w:tc>
-          <w:tcPr>
-            <w:tcW w:w="479" w:type="dxa"/>
-            <w:tcMar>
-              <w:top w:w="100" w:type="dxa"/>
-              <w:left w:w="100" w:type="dxa"/>
-              <w:bottom w:w="100" w:type="dxa"/>
-              <w:right w:w="100" w:type="dxa"/>
-            </w:tcMar>
-          </w:tcPr>
-          <w:p>
-            <w:pPr>
-              <w:widowControl w:val="0"/>
-              <w:spacing w:line="240" w:lineRule="auto"/>
-              <w:rPr>
-                <w:sz w:val="18"/>
-                <w:szCs w:val="18"/>
-              </w:rPr>
-            </w:pPr>
-          </w:p>
-        </w:tc>
-        <w:tc>
-          <w:tcPr>
-            <w:tcW w:w="535" w:type="dxa"/>
-            <w:tcMar>
-              <w:top w:w="100" w:type="dxa"/>
-              <w:left w:w="100" w:type="dxa"/>
-              <w:bottom w:w="100" w:type="dxa"/>
-              <w:right w:w="100" w:type="dxa"/>
-            </w:tcMar>
-          </w:tcPr>
-          <w:p>
-            <w:pPr>
-              <w:widowControl w:val="0"/>
-              <w:spacing w:line="240" w:lineRule="auto"/>
-              <w:rPr>
-                <w:sz w:val="18"/>
-                <w:szCs w:val="18"/>
-              </w:rPr>
-            </w:pPr>
-          </w:p>
-        </w:tc>
-        <w:tc>
-          <w:tcPr>
-            <w:tcW w:w="479" w:type="dxa"/>
-            <w:shd w:val="clear" w:color="auto" w:fill="FFFFFF"/>
+            <w:shd w:val="clear" w:color="auto" w:fill="FF9900"/>
             <w:tcMar>
               <w:top w:w="100" w:type="dxa"/>
               <w:left w:w="100" w:type="dxa"/>
@@ -11535,7 +10748,7 @@
         <w:tc>
           <w:tcPr>
             <w:tcW w:w="507" w:type="dxa"/>
-            <w:shd w:val="clear" w:color="auto" w:fill="FFFFFF"/>
+            <w:shd w:val="clear" w:color="auto" w:fill="FF9900"/>
             <w:tcMar>
               <w:top w:w="100" w:type="dxa"/>
               <w:left w:w="100" w:type="dxa"/>
@@ -11557,7 +10770,7 @@
         <w:tc>
           <w:tcPr>
             <w:tcW w:w="436" w:type="dxa"/>
-            <w:shd w:val="clear" w:color="auto" w:fill="FFFFFF"/>
+            <w:shd w:val="clear" w:color="auto" w:fill="FF9900"/>
             <w:tcMar>
               <w:top w:w="100" w:type="dxa"/>
               <w:left w:w="100" w:type="dxa"/>
@@ -11607,16 +10820,6 @@
               <w:right w:w="100" w:type="dxa"/>
             </w:tcMar>
           </w:tcPr>
-          <w:p>
-            <w:pPr>
-              <w:widowControl w:val="0"/>
-              <w:spacing w:line="240" w:lineRule="auto"/>
-              <w:rPr>
-                <w:sz w:val="18"/>
-                <w:szCs w:val="18"/>
-              </w:rPr>
-            </w:pPr>
-          </w:p>
           <w:p>
             <w:pPr>
               <w:widowControl w:val="0"/>
@@ -11659,16 +10862,26 @@
                 <w:szCs w:val="18"/>
                 <w:cs/>
               </w:rPr>
-              <w:t>-</w:t>
+              <w:t xml:space="preserve">  - </w:t>
             </w:r>
             <w:r>
               <w:rPr>
                 <w:sz w:val="18"/>
                 <w:szCs w:val="18"/>
               </w:rPr>
-              <w:t>import and export database</w:t>
+              <w:t>kmean clustering</w:t>
             </w:r>
           </w:p>
+          <w:p>
+            <w:pPr>
+              <w:widowControl w:val="0"/>
+              <w:spacing w:line="240" w:lineRule="auto"/>
+              <w:rPr>
+                <w:sz w:val="18"/>
+                <w:szCs w:val="18"/>
+              </w:rPr>
+            </w:pPr>
+          </w:p>
         </w:tc>
         <w:tc>
           <w:tcPr>
@@ -11694,7 +10907,7 @@
                 <w:sz w:val="18"/>
                 <w:szCs w:val="18"/>
               </w:rPr>
-              <w:t>EAO</w:t>
+              <w:t>E</w:t>
             </w:r>
           </w:p>
         </w:tc>
@@ -11743,7 +10956,7 @@
         <w:tc>
           <w:tcPr>
             <w:tcW w:w="521" w:type="dxa"/>
-            <w:shd w:val="clear" w:color="auto" w:fill="FFFFFF"/>
+            <w:shd w:val="clear" w:color="auto" w:fill="FF9900"/>
             <w:tcMar>
               <w:top w:w="100" w:type="dxa"/>
               <w:left w:w="100" w:type="dxa"/>
@@ -11766,7 +10979,6 @@
         <w:tc>
           <w:tcPr>
             <w:tcW w:w="479" w:type="dxa"/>
-            <w:shd w:val="clear" w:color="auto" w:fill="FF9900"/>
             <w:tcMar>
               <w:top w:w="100" w:type="dxa"/>
               <w:left w:w="100" w:type="dxa"/>
@@ -11788,7 +11000,6 @@
         <w:tc>
           <w:tcPr>
             <w:tcW w:w="479" w:type="dxa"/>
-            <w:shd w:val="clear" w:color="auto" w:fill="FF9900"/>
             <w:tcMar>
               <w:top w:w="100" w:type="dxa"/>
               <w:left w:w="100" w:type="dxa"/>
@@ -11925,6 +11136,16 @@
               <w:right w:w="100" w:type="dxa"/>
             </w:tcMar>
           </w:tcPr>
+          <w:p>
+            <w:pPr>
+              <w:widowControl w:val="0"/>
+              <w:spacing w:line="240" w:lineRule="auto"/>
+              <w:rPr>
+                <w:sz w:val="18"/>
+                <w:szCs w:val="18"/>
+              </w:rPr>
+            </w:pPr>
+          </w:p>
           <w:p>
             <w:pPr>
               <w:widowControl w:val="0"/>
@@ -11969,21 +11190,12 @@
               </w:rPr>
               <w:t>-</w:t>
             </w:r>
-            <w:proofErr w:type="spellStart"/>
             <w:r>
               <w:rPr>
                 <w:sz w:val="18"/>
                 <w:szCs w:val="18"/>
               </w:rPr>
-              <w:t>Statictical</w:t>
-            </w:r>
-            <w:proofErr w:type="spellEnd"/>
-            <w:r>
-              <w:rPr>
-                <w:sz w:val="18"/>
-                <w:szCs w:val="18"/>
-              </w:rPr>
-              <w:t xml:space="preserve"> visualization</w:t>
+              <w:t>import and export database</w:t>
             </w:r>
           </w:p>
         </w:tc>
@@ -12083,7 +11295,50 @@
         <w:tc>
           <w:tcPr>
             <w:tcW w:w="479" w:type="dxa"/>
-            <w:shd w:val="clear" w:color="auto" w:fill="FFFFFF"/>
+            <w:shd w:val="clear" w:color="auto" w:fill="FF9900"/>
+            <w:tcMar>
+              <w:top w:w="100" w:type="dxa"/>
+              <w:left w:w="100" w:type="dxa"/>
+              <w:bottom w:w="100" w:type="dxa"/>
+              <w:right w:w="100" w:type="dxa"/>
+            </w:tcMar>
+          </w:tcPr>
+          <w:p>
+            <w:pPr>
+              <w:widowControl w:val="0"/>
+              <w:spacing w:line="240" w:lineRule="auto"/>
+              <w:rPr>
+                <w:sz w:val="18"/>
+                <w:szCs w:val="18"/>
+              </w:rPr>
+            </w:pPr>
+          </w:p>
+        </w:tc>
+        <w:tc>
+          <w:tcPr>
+            <w:tcW w:w="479" w:type="dxa"/>
+            <w:shd w:val="clear" w:color="auto" w:fill="FF9900"/>
+            <w:tcMar>
+              <w:top w:w="100" w:type="dxa"/>
+              <w:left w:w="100" w:type="dxa"/>
+              <w:bottom w:w="100" w:type="dxa"/>
+              <w:right w:w="100" w:type="dxa"/>
+            </w:tcMar>
+          </w:tcPr>
+          <w:p>
+            <w:pPr>
+              <w:widowControl w:val="0"/>
+              <w:spacing w:line="240" w:lineRule="auto"/>
+              <w:rPr>
+                <w:sz w:val="18"/>
+                <w:szCs w:val="18"/>
+              </w:rPr>
+            </w:pPr>
+          </w:p>
+        </w:tc>
+        <w:tc>
+          <w:tcPr>
+            <w:tcW w:w="535" w:type="dxa"/>
             <w:tcMar>
               <w:top w:w="100" w:type="dxa"/>
               <w:left w:w="100" w:type="dxa"/>
@@ -12106,50 +11361,6 @@
           <w:tcPr>
             <w:tcW w:w="479" w:type="dxa"/>
             <w:shd w:val="clear" w:color="auto" w:fill="FFFFFF"/>
-            <w:tcMar>
-              <w:top w:w="100" w:type="dxa"/>
-              <w:left w:w="100" w:type="dxa"/>
-              <w:bottom w:w="100" w:type="dxa"/>
-              <w:right w:w="100" w:type="dxa"/>
-            </w:tcMar>
-          </w:tcPr>
-          <w:p>
-            <w:pPr>
-              <w:widowControl w:val="0"/>
-              <w:spacing w:line="240" w:lineRule="auto"/>
-              <w:rPr>
-                <w:sz w:val="18"/>
-                <w:szCs w:val="18"/>
-              </w:rPr>
-            </w:pPr>
-          </w:p>
-        </w:tc>
-        <w:tc>
-          <w:tcPr>
-            <w:tcW w:w="535" w:type="dxa"/>
-            <w:shd w:val="clear" w:color="auto" w:fill="FF9900"/>
-            <w:tcMar>
-              <w:top w:w="100" w:type="dxa"/>
-              <w:left w:w="100" w:type="dxa"/>
-              <w:bottom w:w="100" w:type="dxa"/>
-              <w:right w:w="100" w:type="dxa"/>
-            </w:tcMar>
-          </w:tcPr>
-          <w:p>
-            <w:pPr>
-              <w:widowControl w:val="0"/>
-              <w:spacing w:line="240" w:lineRule="auto"/>
-              <w:rPr>
-                <w:sz w:val="18"/>
-                <w:szCs w:val="18"/>
-              </w:rPr>
-            </w:pPr>
-          </w:p>
-        </w:tc>
-        <w:tc>
-          <w:tcPr>
-            <w:tcW w:w="479" w:type="dxa"/>
-            <w:shd w:val="clear" w:color="auto" w:fill="FF9900"/>
             <w:tcMar>
               <w:top w:w="100" w:type="dxa"/>
               <w:left w:w="100" w:type="dxa"/>
@@ -12292,6 +11503,315 @@
                 <w:sz w:val="18"/>
                 <w:szCs w:val="18"/>
               </w:rPr>
+              <w:t>Statictical visualization</w:t>
+            </w:r>
+          </w:p>
+        </w:tc>
+        <w:tc>
+          <w:tcPr>
+            <w:tcW w:w="930" w:type="dxa"/>
+            <w:tcMar>
+              <w:top w:w="100" w:type="dxa"/>
+              <w:left w:w="100" w:type="dxa"/>
+              <w:bottom w:w="100" w:type="dxa"/>
+              <w:right w:w="100" w:type="dxa"/>
+            </w:tcMar>
+          </w:tcPr>
+          <w:p>
+            <w:pPr>
+              <w:widowControl w:val="0"/>
+              <w:spacing w:line="240" w:lineRule="auto"/>
+              <w:rPr>
+                <w:sz w:val="18"/>
+                <w:szCs w:val="18"/>
+              </w:rPr>
+            </w:pPr>
+            <w:r>
+              <w:rPr>
+                <w:sz w:val="18"/>
+                <w:szCs w:val="18"/>
+              </w:rPr>
+              <w:t>EAO</w:t>
+            </w:r>
+          </w:p>
+        </w:tc>
+        <w:tc>
+          <w:tcPr>
+            <w:tcW w:w="1185" w:type="dxa"/>
+            <w:tcMar>
+              <w:top w:w="100" w:type="dxa"/>
+              <w:left w:w="100" w:type="dxa"/>
+              <w:bottom w:w="100" w:type="dxa"/>
+              <w:right w:w="100" w:type="dxa"/>
+            </w:tcMar>
+          </w:tcPr>
+          <w:p>
+            <w:pPr>
+              <w:widowControl w:val="0"/>
+              <w:spacing w:line="240" w:lineRule="auto"/>
+              <w:rPr>
+                <w:sz w:val="18"/>
+                <w:szCs w:val="18"/>
+              </w:rPr>
+            </w:pPr>
+          </w:p>
+        </w:tc>
+        <w:tc>
+          <w:tcPr>
+            <w:tcW w:w="549" w:type="dxa"/>
+            <w:tcMar>
+              <w:top w:w="100" w:type="dxa"/>
+              <w:left w:w="100" w:type="dxa"/>
+              <w:bottom w:w="100" w:type="dxa"/>
+              <w:right w:w="100" w:type="dxa"/>
+            </w:tcMar>
+          </w:tcPr>
+          <w:p>
+            <w:pPr>
+              <w:widowControl w:val="0"/>
+              <w:spacing w:line="240" w:lineRule="auto"/>
+              <w:rPr>
+                <w:sz w:val="18"/>
+                <w:szCs w:val="18"/>
+              </w:rPr>
+            </w:pPr>
+          </w:p>
+        </w:tc>
+        <w:tc>
+          <w:tcPr>
+            <w:tcW w:w="521" w:type="dxa"/>
+            <w:shd w:val="clear" w:color="auto" w:fill="FFFFFF"/>
+            <w:tcMar>
+              <w:top w:w="100" w:type="dxa"/>
+              <w:left w:w="100" w:type="dxa"/>
+              <w:bottom w:w="100" w:type="dxa"/>
+              <w:right w:w="100" w:type="dxa"/>
+            </w:tcMar>
+          </w:tcPr>
+          <w:p>
+            <w:pPr>
+              <w:widowControl w:val="0"/>
+              <w:spacing w:line="240" w:lineRule="auto"/>
+              <w:rPr>
+                <w:color w:val="FF9900"/>
+                <w:sz w:val="18"/>
+                <w:szCs w:val="18"/>
+              </w:rPr>
+            </w:pPr>
+          </w:p>
+        </w:tc>
+        <w:tc>
+          <w:tcPr>
+            <w:tcW w:w="479" w:type="dxa"/>
+            <w:shd w:val="clear" w:color="auto" w:fill="FFFFFF"/>
+            <w:tcMar>
+              <w:top w:w="100" w:type="dxa"/>
+              <w:left w:w="100" w:type="dxa"/>
+              <w:bottom w:w="100" w:type="dxa"/>
+              <w:right w:w="100" w:type="dxa"/>
+            </w:tcMar>
+          </w:tcPr>
+          <w:p>
+            <w:pPr>
+              <w:widowControl w:val="0"/>
+              <w:spacing w:line="240" w:lineRule="auto"/>
+              <w:rPr>
+                <w:sz w:val="18"/>
+                <w:szCs w:val="18"/>
+              </w:rPr>
+            </w:pPr>
+          </w:p>
+        </w:tc>
+        <w:tc>
+          <w:tcPr>
+            <w:tcW w:w="479" w:type="dxa"/>
+            <w:shd w:val="clear" w:color="auto" w:fill="FFFFFF"/>
+            <w:tcMar>
+              <w:top w:w="100" w:type="dxa"/>
+              <w:left w:w="100" w:type="dxa"/>
+              <w:bottom w:w="100" w:type="dxa"/>
+              <w:right w:w="100" w:type="dxa"/>
+            </w:tcMar>
+          </w:tcPr>
+          <w:p>
+            <w:pPr>
+              <w:widowControl w:val="0"/>
+              <w:spacing w:line="240" w:lineRule="auto"/>
+              <w:rPr>
+                <w:sz w:val="18"/>
+                <w:szCs w:val="18"/>
+              </w:rPr>
+            </w:pPr>
+          </w:p>
+        </w:tc>
+        <w:tc>
+          <w:tcPr>
+            <w:tcW w:w="535" w:type="dxa"/>
+            <w:shd w:val="clear" w:color="auto" w:fill="FF9900"/>
+            <w:tcMar>
+              <w:top w:w="100" w:type="dxa"/>
+              <w:left w:w="100" w:type="dxa"/>
+              <w:bottom w:w="100" w:type="dxa"/>
+              <w:right w:w="100" w:type="dxa"/>
+            </w:tcMar>
+          </w:tcPr>
+          <w:p>
+            <w:pPr>
+              <w:widowControl w:val="0"/>
+              <w:spacing w:line="240" w:lineRule="auto"/>
+              <w:rPr>
+                <w:sz w:val="18"/>
+                <w:szCs w:val="18"/>
+              </w:rPr>
+            </w:pPr>
+          </w:p>
+        </w:tc>
+        <w:tc>
+          <w:tcPr>
+            <w:tcW w:w="479" w:type="dxa"/>
+            <w:shd w:val="clear" w:color="auto" w:fill="FF9900"/>
+            <w:tcMar>
+              <w:top w:w="100" w:type="dxa"/>
+              <w:left w:w="100" w:type="dxa"/>
+              <w:bottom w:w="100" w:type="dxa"/>
+              <w:right w:w="100" w:type="dxa"/>
+            </w:tcMar>
+          </w:tcPr>
+          <w:p>
+            <w:pPr>
+              <w:widowControl w:val="0"/>
+              <w:spacing w:line="240" w:lineRule="auto"/>
+              <w:rPr>
+                <w:sz w:val="18"/>
+                <w:szCs w:val="18"/>
+              </w:rPr>
+            </w:pPr>
+          </w:p>
+        </w:tc>
+        <w:tc>
+          <w:tcPr>
+            <w:tcW w:w="507" w:type="dxa"/>
+            <w:shd w:val="clear" w:color="auto" w:fill="FFFFFF"/>
+            <w:tcMar>
+              <w:top w:w="100" w:type="dxa"/>
+              <w:left w:w="100" w:type="dxa"/>
+              <w:bottom w:w="100" w:type="dxa"/>
+              <w:right w:w="100" w:type="dxa"/>
+            </w:tcMar>
+          </w:tcPr>
+          <w:p>
+            <w:pPr>
+              <w:widowControl w:val="0"/>
+              <w:spacing w:line="240" w:lineRule="auto"/>
+              <w:rPr>
+                <w:sz w:val="18"/>
+                <w:szCs w:val="18"/>
+              </w:rPr>
+            </w:pPr>
+          </w:p>
+        </w:tc>
+        <w:tc>
+          <w:tcPr>
+            <w:tcW w:w="436" w:type="dxa"/>
+            <w:shd w:val="clear" w:color="auto" w:fill="FFFFFF"/>
+            <w:tcMar>
+              <w:top w:w="100" w:type="dxa"/>
+              <w:left w:w="100" w:type="dxa"/>
+              <w:bottom w:w="100" w:type="dxa"/>
+              <w:right w:w="100" w:type="dxa"/>
+            </w:tcMar>
+          </w:tcPr>
+          <w:p>
+            <w:pPr>
+              <w:widowControl w:val="0"/>
+              <w:spacing w:line="240" w:lineRule="auto"/>
+              <w:rPr>
+                <w:sz w:val="18"/>
+                <w:szCs w:val="18"/>
+              </w:rPr>
+            </w:pPr>
+          </w:p>
+        </w:tc>
+        <w:tc>
+          <w:tcPr>
+            <w:tcW w:w="525" w:type="dxa"/>
+            <w:tcMar>
+              <w:top w:w="100" w:type="dxa"/>
+              <w:left w:w="100" w:type="dxa"/>
+              <w:bottom w:w="100" w:type="dxa"/>
+              <w:right w:w="100" w:type="dxa"/>
+            </w:tcMar>
+          </w:tcPr>
+          <w:p>
+            <w:pPr>
+              <w:widowControl w:val="0"/>
+              <w:spacing w:line="240" w:lineRule="auto"/>
+              <w:rPr>
+                <w:sz w:val="18"/>
+                <w:szCs w:val="18"/>
+              </w:rPr>
+            </w:pPr>
+          </w:p>
+        </w:tc>
+        <w:tc>
+          <w:tcPr>
+            <w:tcW w:w="480" w:type="dxa"/>
+            <w:tcMar>
+              <w:top w:w="100" w:type="dxa"/>
+              <w:left w:w="100" w:type="dxa"/>
+              <w:bottom w:w="100" w:type="dxa"/>
+              <w:right w:w="100" w:type="dxa"/>
+            </w:tcMar>
+          </w:tcPr>
+          <w:p>
+            <w:pPr>
+              <w:widowControl w:val="0"/>
+              <w:spacing w:line="240" w:lineRule="auto"/>
+              <w:rPr>
+                <w:sz w:val="18"/>
+                <w:szCs w:val="18"/>
+              </w:rPr>
+            </w:pPr>
+          </w:p>
+        </w:tc>
+      </w:tr>
+      <w:tr>
+        <w:trPr>
+          <w:trHeight w:val="420"/>
+        </w:trPr>
+        <w:tc>
+          <w:tcPr>
+            <w:tcW w:w="2017" w:type="dxa"/>
+            <w:tcMar>
+              <w:top w:w="100" w:type="dxa"/>
+              <w:left w:w="100" w:type="dxa"/>
+              <w:bottom w:w="100" w:type="dxa"/>
+              <w:right w:w="100" w:type="dxa"/>
+            </w:tcMar>
+          </w:tcPr>
+          <w:p>
+            <w:pPr>
+              <w:widowControl w:val="0"/>
+              <w:spacing w:line="240" w:lineRule="auto"/>
+              <w:rPr>
+                <w:sz w:val="18"/>
+                <w:szCs w:val="18"/>
+              </w:rPr>
+            </w:pPr>
+            <w:r>
+              <w:rPr>
+                <w:rFonts w:cs="Angsana New"/>
+                <w:sz w:val="18"/>
+                <w:szCs w:val="18"/>
+                <w:cs/>
+              </w:rPr>
+              <w:t>-</w:t>
+            </w:r>
+            <w:r>
+              <w:rPr>
+                <w:sz w:val="18"/>
+                <w:szCs w:val="18"/>
+              </w:rPr>
               <w:t>Hypothesis Testing</w:t>
             </w:r>
           </w:p>
@@ -14200,17 +13720,8 @@
                 <w:sz w:val="18"/>
                 <w:szCs w:val="18"/>
               </w:rPr>
-              <w:t xml:space="preserve">Team </w:t>
+              <w:t>Team planing</w:t>
             </w:r>
-            <w:proofErr w:type="spellStart"/>
-            <w:r>
-              <w:rPr>
-                <w:sz w:val="18"/>
-                <w:szCs w:val="18"/>
-              </w:rPr>
-              <w:t>planing</w:t>
-            </w:r>
-            <w:proofErr w:type="spellEnd"/>
           </w:p>
         </w:tc>
         <w:tc>
@@ -14665,19 +14176,16 @@
           <w:szCs w:val="20"/>
           <w:cs/>
         </w:rPr>
-        <w:t>จะเป็นตัวจัดการข้อมูล</w:t>
-      </w:r>
-      <w:proofErr w:type="spellStart"/>
+        <w:t xml:space="preserve">จะเป็นตัวจัดการข้อมูลต่างๆ เช่น </w:t>
+      </w:r>
       <w:r>
         <w:rPr>
           <w:rFonts w:ascii="Arial Unicode MS" w:eastAsia="Arial Unicode MS" w:hAnsi="Arial Unicode MS" w:cs="Arial Unicode MS"/>
           <w:sz w:val="20"/>
           <w:szCs w:val="20"/>
-          <w:cs/>
-        </w:rPr>
-        <w:t>ต่างๆ</w:t>
-      </w:r>
-      <w:proofErr w:type="spellEnd"/>
+        </w:rPr>
+        <w:t xml:space="preserve">Database </w:t>
+      </w:r>
       <w:r>
         <w:rPr>
           <w:rFonts w:ascii="Arial Unicode MS" w:eastAsia="Arial Unicode MS" w:hAnsi="Arial Unicode MS" w:cs="Arial Unicode MS"/>
@@ -14685,7 +14193,7 @@
           <w:szCs w:val="20"/>
           <w:cs/>
         </w:rPr>
-        <w:t xml:space="preserve"> เช่น </w:t>
+        <w:t xml:space="preserve">และ รับข้อมูลจาก </w:t>
       </w:r>
       <w:r>
         <w:rPr>
@@ -14693,7 +14201,7 @@
           <w:sz w:val="20"/>
           <w:szCs w:val="20"/>
         </w:rPr>
-        <w:t xml:space="preserve">Database </w:t>
+        <w:t xml:space="preserve">Openweather Api, </w:t>
       </w:r>
       <w:r>
         <w:rPr>
@@ -14702,64 +14210,8 @@
           <w:szCs w:val="20"/>
           <w:cs/>
         </w:rPr>
-        <w:t xml:space="preserve">และ รับข้อมูลจาก </w:t>
-      </w:r>
-      <w:proofErr w:type="spellStart"/>
-      <w:r>
-        <w:rPr>
-          <w:rFonts w:ascii="Arial Unicode MS" w:eastAsia="Arial Unicode MS" w:hAnsi="Arial Unicode MS" w:cs="Arial Unicode MS"/>
-          <w:sz w:val="20"/>
-          <w:szCs w:val="20"/>
-        </w:rPr>
-        <w:t>Openweather</w:t>
-      </w:r>
-      <w:proofErr w:type="spellEnd"/>
-      <w:r>
-        <w:rPr>
-          <w:rFonts w:ascii="Arial Unicode MS" w:eastAsia="Arial Unicode MS" w:hAnsi="Arial Unicode MS" w:cs="Arial Unicode MS"/>
-          <w:sz w:val="20"/>
-          <w:szCs w:val="20"/>
-        </w:rPr>
-        <w:t xml:space="preserve"> </w:t>
-      </w:r>
-      <w:proofErr w:type="spellStart"/>
-      <w:r>
-        <w:rPr>
-          <w:rFonts w:ascii="Arial Unicode MS" w:eastAsia="Arial Unicode MS" w:hAnsi="Arial Unicode MS" w:cs="Arial Unicode MS"/>
-          <w:sz w:val="20"/>
-          <w:szCs w:val="20"/>
-        </w:rPr>
-        <w:t>Api</w:t>
-      </w:r>
-      <w:proofErr w:type="spellEnd"/>
-      <w:r>
-        <w:rPr>
-          <w:rFonts w:ascii="Arial Unicode MS" w:eastAsia="Arial Unicode MS" w:hAnsi="Arial Unicode MS" w:cs="Arial Unicode MS"/>
-          <w:sz w:val="20"/>
-          <w:szCs w:val="20"/>
-        </w:rPr>
-        <w:t xml:space="preserve">, </w:t>
-      </w:r>
-      <w:r>
-        <w:rPr>
-          <w:rFonts w:ascii="Arial Unicode MS" w:eastAsia="Arial Unicode MS" w:hAnsi="Arial Unicode MS" w:cs="Arial Unicode MS"/>
-          <w:sz w:val="20"/>
-          <w:szCs w:val="20"/>
-          <w:cs/>
-        </w:rPr>
-        <w:t>รวมถึงติดต่อกับอุปกรณ์</w:t>
-      </w:r>
-      <w:proofErr w:type="spellStart"/>
-      <w:r>
-        <w:rPr>
-          <w:rFonts w:ascii="Arial Unicode MS" w:eastAsia="Arial Unicode MS" w:hAnsi="Arial Unicode MS" w:cs="Arial Unicode MS"/>
-          <w:sz w:val="20"/>
-          <w:szCs w:val="20"/>
-          <w:cs/>
-        </w:rPr>
-        <w:t>ต่างๆ</w:t>
-      </w:r>
-      <w:proofErr w:type="spellEnd"/>
+        <w:t>รวมถึงติดต่อกับอุปกรณ์ต่างๆ</w:t>
+      </w:r>
     </w:p>
     <w:p>
       <w:pPr>
@@ -15202,27 +14654,32 @@
           <w:szCs w:val="36"/>
           <w:cs/>
         </w:rPr>
-        <w:t>แบ่งส่วน</w:t>
-      </w:r>
-      <w:proofErr w:type="spellStart"/>
+        <w:t xml:space="preserve">แบ่งส่วนต่างๆเป็น </w:t>
+      </w:r>
       <w:r>
         <w:rPr>
           <w:rFonts w:asciiTheme="majorBidi" w:hAnsiTheme="majorBidi" w:cstheme="majorBidi"/>
           <w:sz w:val="36"/>
           <w:szCs w:val="36"/>
-          <w:cs/>
-        </w:rPr>
-        <w:t>ต่างๆ</w:t>
-      </w:r>
-      <w:proofErr w:type="spellEnd"/>
+        </w:rPr>
+        <w:t>Modules</w:t>
+      </w:r>
       <w:r>
         <w:rPr>
           <w:rFonts w:asciiTheme="majorBidi" w:hAnsiTheme="majorBidi" w:cstheme="majorBidi"/>
           <w:sz w:val="36"/>
           <w:szCs w:val="36"/>
-          <w:cs/>
-        </w:rPr>
-        <w:t xml:space="preserve">เป็น </w:t>
+        </w:rPr>
+        <w:t xml:space="preserve"> </w:t>
+      </w:r>
+      <w:r>
+        <w:rPr>
+          <w:rFonts w:asciiTheme="majorBidi" w:hAnsiTheme="majorBidi" w:cstheme="majorBidi" w:hint="cs"/>
+          <w:sz w:val="36"/>
+          <w:szCs w:val="36"/>
+          <w:cs/>
+        </w:rPr>
+        <w:t xml:space="preserve">ได้แก่ </w:t>
       </w:r>
       <w:r>
         <w:rPr>
@@ -15230,7 +14687,16 @@
           <w:sz w:val="36"/>
           <w:szCs w:val="36"/>
         </w:rPr>
-        <w:t>Modules</w:t>
+        <w:t xml:space="preserve">STM32, Raspberry Pi3, Matlab, Server, Database </w:t>
+      </w:r>
+      <w:r>
+        <w:rPr>
+          <w:rFonts w:asciiTheme="majorBidi" w:hAnsiTheme="majorBidi" w:cstheme="majorBidi" w:hint="cs"/>
+          <w:sz w:val="36"/>
+          <w:szCs w:val="36"/>
+          <w:cs/>
+        </w:rPr>
+        <w:t>และนำมาเชื่อมต่อกันดังรูป</w:t>
       </w:r>
       <w:r>
         <w:rPr>
@@ -15247,7 +14713,7 @@
           <w:szCs w:val="36"/>
           <w:cs/>
         </w:rPr>
-        <w:t xml:space="preserve">ได้แก่ </w:t>
+        <w:t xml:space="preserve"> โดยจะมีการ </w:t>
       </w:r>
       <w:r>
         <w:rPr>
@@ -15255,25 +14721,41 @@
           <w:sz w:val="36"/>
           <w:szCs w:val="36"/>
         </w:rPr>
-        <w:t xml:space="preserve">STM32, Raspberry Pi3, </w:t>
-      </w:r>
-      <w:proofErr w:type="spellStart"/>
+        <w:t xml:space="preserve">develop </w:t>
+      </w:r>
+      <w:r>
+        <w:rPr>
+          <w:rFonts w:asciiTheme="majorBidi" w:hAnsiTheme="majorBidi" w:cstheme="majorBidi" w:hint="cs"/>
+          <w:sz w:val="36"/>
+          <w:szCs w:val="36"/>
+          <w:cs/>
+        </w:rPr>
+        <w:t xml:space="preserve">และ </w:t>
+      </w:r>
       <w:r>
         <w:rPr>
           <w:rFonts w:asciiTheme="majorBidi" w:hAnsiTheme="majorBidi" w:cstheme="majorBidi"/>
           <w:sz w:val="36"/>
           <w:szCs w:val="36"/>
         </w:rPr>
-        <w:t>Matlab</w:t>
-      </w:r>
-      <w:proofErr w:type="spellEnd"/>
+        <w:t xml:space="preserve">test </w:t>
+      </w:r>
+      <w:r>
+        <w:rPr>
+          <w:rFonts w:asciiTheme="majorBidi" w:hAnsiTheme="majorBidi" w:cstheme="majorBidi" w:hint="cs"/>
+          <w:sz w:val="36"/>
+          <w:szCs w:val="36"/>
+          <w:cs/>
+        </w:rPr>
+        <w:t>(</w:t>
+      </w:r>
       <w:r>
         <w:rPr>
           <w:rFonts w:asciiTheme="majorBidi" w:hAnsiTheme="majorBidi" w:cstheme="majorBidi"/>
           <w:sz w:val="36"/>
           <w:szCs w:val="36"/>
         </w:rPr>
-        <w:t xml:space="preserve">, Server, Database </w:t>
+        <w:t>Unit Test</w:t>
       </w:r>
       <w:r>
         <w:rPr>
@@ -15282,7 +14764,7 @@
           <w:szCs w:val="36"/>
           <w:cs/>
         </w:rPr>
-        <w:t>และนำมาเชื่อมต่อกันดังรูป</w:t>
+        <w:t>)</w:t>
       </w:r>
       <w:r>
         <w:rPr>
@@ -15299,7 +14781,7 @@
           <w:szCs w:val="36"/>
           <w:cs/>
         </w:rPr>
-        <w:t xml:space="preserve"> โดยจะมีการ </w:t>
+        <w:t xml:space="preserve">ในแต่ละ </w:t>
       </w:r>
       <w:r>
         <w:rPr>
@@ -15307,7 +14789,7 @@
           <w:sz w:val="36"/>
           <w:szCs w:val="36"/>
         </w:rPr>
-        <w:t xml:space="preserve">develop </w:t>
+        <w:t xml:space="preserve">modules </w:t>
       </w:r>
       <w:r>
         <w:rPr>
@@ -15316,7 +14798,7 @@
           <w:szCs w:val="36"/>
           <w:cs/>
         </w:rPr>
-        <w:t xml:space="preserve">และ </w:t>
+        <w:t xml:space="preserve">จากนั้นจะเชื่อมต่อกันทำการ </w:t>
       </w:r>
       <w:r>
         <w:rPr>
@@ -15324,7 +14806,7 @@
           <w:sz w:val="36"/>
           <w:szCs w:val="36"/>
         </w:rPr>
-        <w:t xml:space="preserve">test </w:t>
+        <w:t xml:space="preserve">Integration Test </w:t>
       </w:r>
       <w:r>
         <w:rPr>
@@ -15333,7 +14815,7 @@
           <w:szCs w:val="36"/>
           <w:cs/>
         </w:rPr>
-        <w:t>(</w:t>
+        <w:t xml:space="preserve">โดยที่ระหว่าง </w:t>
       </w:r>
       <w:r>
         <w:rPr>
@@ -15341,7 +14823,7 @@
           <w:sz w:val="36"/>
           <w:szCs w:val="36"/>
         </w:rPr>
-        <w:t>Unit Test</w:t>
+        <w:t xml:space="preserve">Development  </w:t>
       </w:r>
       <w:r>
         <w:rPr>
@@ -15350,7 +14832,7 @@
           <w:szCs w:val="36"/>
           <w:cs/>
         </w:rPr>
-        <w:t>)</w:t>
+        <w:t xml:space="preserve">จะต้องทำ </w:t>
       </w:r>
       <w:r>
         <w:rPr>
@@ -15358,7 +14840,7 @@
           <w:sz w:val="36"/>
           <w:szCs w:val="36"/>
         </w:rPr>
-        <w:t xml:space="preserve"> </w:t>
+        <w:t xml:space="preserve">Database </w:t>
       </w:r>
       <w:r>
         <w:rPr>
@@ -15367,7 +14849,7 @@
           <w:szCs w:val="36"/>
           <w:cs/>
         </w:rPr>
-        <w:t xml:space="preserve">ในแต่ละ </w:t>
+        <w:t xml:space="preserve">มาก่อนเพื่อให้ </w:t>
       </w:r>
       <w:r>
         <w:rPr>
@@ -15375,7 +14857,7 @@
           <w:sz w:val="36"/>
           <w:szCs w:val="36"/>
         </w:rPr>
-        <w:t xml:space="preserve">modules </w:t>
+        <w:t>“Line and Restful”</w:t>
       </w:r>
       <w:r>
         <w:rPr>
@@ -15384,7 +14866,7 @@
           <w:szCs w:val="36"/>
           <w:cs/>
         </w:rPr>
-        <w:t xml:space="preserve">จากนั้นจะเชื่อมต่อกันทำการ </w:t>
+        <w:t xml:space="preserve"> </w:t>
       </w:r>
       <w:r>
         <w:rPr>
@@ -15392,7 +14874,7 @@
           <w:sz w:val="36"/>
           <w:szCs w:val="36"/>
         </w:rPr>
-        <w:t xml:space="preserve">Integration Test </w:t>
+        <w:t xml:space="preserve"> </w:t>
       </w:r>
       <w:r>
         <w:rPr>
@@ -15401,7 +14883,7 @@
           <w:szCs w:val="36"/>
           <w:cs/>
         </w:rPr>
-        <w:t xml:space="preserve">โดยที่ระหว่าง </w:t>
+        <w:t xml:space="preserve">และ </w:t>
       </w:r>
       <w:r>
         <w:rPr>
@@ -15409,7 +14891,7 @@
           <w:sz w:val="36"/>
           <w:szCs w:val="36"/>
         </w:rPr>
-        <w:t xml:space="preserve">Development  </w:t>
+        <w:t xml:space="preserve">“Matlab” </w:t>
       </w:r>
       <w:r>
         <w:rPr>
@@ -15418,15 +14900,33 @@
           <w:szCs w:val="36"/>
           <w:cs/>
         </w:rPr>
-        <w:t xml:space="preserve">จะต้องทำ </w:t>
-      </w:r>
-      <w:r>
+        <w:t>เรียกใช้</w:t>
+      </w:r>
+    </w:p>
+    <w:p>
+      <w:pPr>
         <w:rPr>
           <w:rFonts w:asciiTheme="majorBidi" w:hAnsiTheme="majorBidi" w:cstheme="majorBidi"/>
           <w:sz w:val="36"/>
           <w:szCs w:val="36"/>
         </w:rPr>
-        <w:t xml:space="preserve">Database </w:t>
+      </w:pPr>
+    </w:p>
+    <w:p>
+      <w:pPr>
+        <w:rPr>
+          <w:rFonts w:asciiTheme="majorBidi" w:hAnsiTheme="majorBidi" w:cstheme="majorBidi"/>
+          <w:sz w:val="36"/>
+          <w:szCs w:val="36"/>
+        </w:rPr>
+      </w:pPr>
+      <w:r>
+        <w:rPr>
+          <w:rFonts w:asciiTheme="majorBidi" w:hAnsiTheme="majorBidi" w:cstheme="majorBidi"/>
+          <w:sz w:val="36"/>
+          <w:szCs w:val="36"/>
+        </w:rPr>
+        <w:t xml:space="preserve">STM 32 </w:t>
       </w:r>
       <w:r>
         <w:rPr>
@@ -15435,7 +14935,7 @@
           <w:szCs w:val="36"/>
           <w:cs/>
         </w:rPr>
-        <w:t xml:space="preserve">มาก่อนเพื่อให้ </w:t>
+        <w:t xml:space="preserve">และ </w:t>
       </w:r>
       <w:r>
         <w:rPr>
@@ -15443,7 +14943,7 @@
           <w:sz w:val="36"/>
           <w:szCs w:val="36"/>
         </w:rPr>
-        <w:t>“Line and Restful”</w:t>
+        <w:t xml:space="preserve">Raspberry Pi 3 </w:t>
       </w:r>
       <w:r>
         <w:rPr>
@@ -15452,7 +14952,7 @@
           <w:szCs w:val="36"/>
           <w:cs/>
         </w:rPr>
-        <w:t xml:space="preserve"> </w:t>
+        <w:t>จะใช้การเชื่อมต่อโดย</w:t>
       </w:r>
       <w:r>
         <w:rPr>
@@ -15460,7 +14960,24 @@
           <w:sz w:val="36"/>
           <w:szCs w:val="36"/>
         </w:rPr>
-        <w:t xml:space="preserve"> </w:t>
+        <w:t xml:space="preserve"> UART</w:t>
+      </w:r>
+    </w:p>
+    <w:p>
+      <w:pPr>
+        <w:rPr>
+          <w:rFonts w:asciiTheme="majorBidi" w:hAnsiTheme="majorBidi" w:cstheme="majorBidi"/>
+          <w:sz w:val="36"/>
+          <w:szCs w:val="36"/>
+        </w:rPr>
+      </w:pPr>
+      <w:r>
+        <w:rPr>
+          <w:rFonts w:asciiTheme="majorBidi" w:hAnsiTheme="majorBidi" w:cstheme="majorBidi"/>
+          <w:sz w:val="36"/>
+          <w:szCs w:val="36"/>
+        </w:rPr>
+        <w:t xml:space="preserve">Matlab </w:t>
       </w:r>
       <w:r>
         <w:rPr>
@@ -15469,7 +14986,7 @@
           <w:szCs w:val="36"/>
           <w:cs/>
         </w:rPr>
-        <w:t xml:space="preserve">และ </w:t>
+        <w:t xml:space="preserve">และ  </w:t>
       </w:r>
       <w:r>
         <w:rPr>
@@ -15477,25 +14994,41 @@
           <w:sz w:val="36"/>
           <w:szCs w:val="36"/>
         </w:rPr>
-        <w:t>“</w:t>
-      </w:r>
-      <w:proofErr w:type="spellStart"/>
+        <w:t xml:space="preserve">Database </w:t>
+      </w:r>
+      <w:r>
+        <w:rPr>
+          <w:rFonts w:asciiTheme="majorBidi" w:hAnsiTheme="majorBidi" w:cstheme="majorBidi" w:hint="cs"/>
+          <w:sz w:val="36"/>
+          <w:szCs w:val="36"/>
+          <w:cs/>
+        </w:rPr>
+        <w:t xml:space="preserve">จะดึงโดยใช้ </w:t>
+      </w:r>
       <w:r>
         <w:rPr>
           <w:rFonts w:asciiTheme="majorBidi" w:hAnsiTheme="majorBidi" w:cstheme="majorBidi"/>
           <w:sz w:val="36"/>
           <w:szCs w:val="36"/>
         </w:rPr>
-        <w:t>Matlab</w:t>
-      </w:r>
-      <w:proofErr w:type="spellEnd"/>
+        <w:t xml:space="preserve">host, user, password </w:t>
+      </w:r>
+      <w:r>
+        <w:rPr>
+          <w:rFonts w:asciiTheme="majorBidi" w:hAnsiTheme="majorBidi" w:cstheme="majorBidi" w:hint="cs"/>
+          <w:sz w:val="36"/>
+          <w:szCs w:val="36"/>
+          <w:cs/>
+        </w:rPr>
+        <w:t xml:space="preserve">ของ </w:t>
+      </w:r>
       <w:r>
         <w:rPr>
           <w:rFonts w:asciiTheme="majorBidi" w:hAnsiTheme="majorBidi" w:cstheme="majorBidi"/>
           <w:sz w:val="36"/>
           <w:szCs w:val="36"/>
         </w:rPr>
-        <w:t xml:space="preserve">” </w:t>
+        <w:t xml:space="preserve">database </w:t>
       </w:r>
       <w:r>
         <w:rPr>
@@ -15504,7 +15037,7 @@
           <w:szCs w:val="36"/>
           <w:cs/>
         </w:rPr>
-        <w:t>เรียกใช้</w:t>
+        <w:t>ตรงๆ</w:t>
       </w:r>
     </w:p>
     <w:p>
@@ -15515,189 +15048,30 @@
           <w:szCs w:val="36"/>
         </w:rPr>
       </w:pPr>
-    </w:p>
-    <w:p>
-      <w:pPr>
+      <w:r>
         <w:rPr>
           <w:rFonts w:asciiTheme="majorBidi" w:hAnsiTheme="majorBidi" w:cstheme="majorBidi"/>
           <w:sz w:val="36"/>
           <w:szCs w:val="36"/>
         </w:rPr>
-      </w:pPr>
+        <w:t xml:space="preserve">Line </w:t>
+      </w:r>
+      <w:r>
+        <w:rPr>
+          <w:rFonts w:asciiTheme="majorBidi" w:hAnsiTheme="majorBidi" w:cstheme="majorBidi" w:hint="cs"/>
+          <w:sz w:val="36"/>
+          <w:szCs w:val="36"/>
+          <w:cs/>
+        </w:rPr>
+        <w:t xml:space="preserve">และ </w:t>
+      </w:r>
       <w:r>
         <w:rPr>
           <w:rFonts w:asciiTheme="majorBidi" w:hAnsiTheme="majorBidi" w:cstheme="majorBidi"/>
           <w:sz w:val="36"/>
           <w:szCs w:val="36"/>
         </w:rPr>
-        <w:t xml:space="preserve">STM 32 </w:t>
-      </w:r>
-      <w:r>
-        <w:rPr>
-          <w:rFonts w:asciiTheme="majorBidi" w:hAnsiTheme="majorBidi" w:cstheme="majorBidi" w:hint="cs"/>
-          <w:sz w:val="36"/>
-          <w:szCs w:val="36"/>
-          <w:cs/>
-        </w:rPr>
-        <w:t xml:space="preserve">และ </w:t>
-      </w:r>
-      <w:r>
-        <w:rPr>
-          <w:rFonts w:asciiTheme="majorBidi" w:hAnsiTheme="majorBidi" w:cstheme="majorBidi"/>
-          <w:sz w:val="36"/>
-          <w:szCs w:val="36"/>
-        </w:rPr>
-        <w:t xml:space="preserve">Raspberry Pi 3 </w:t>
-      </w:r>
-      <w:r>
-        <w:rPr>
-          <w:rFonts w:asciiTheme="majorBidi" w:hAnsiTheme="majorBidi" w:cstheme="majorBidi" w:hint="cs"/>
-          <w:sz w:val="36"/>
-          <w:szCs w:val="36"/>
-          <w:cs/>
-        </w:rPr>
-        <w:t>จะใช้การเชื่อมต่อโดย</w:t>
-      </w:r>
-      <w:r>
-        <w:rPr>
-          <w:rFonts w:asciiTheme="majorBidi" w:hAnsiTheme="majorBidi" w:cstheme="majorBidi"/>
-          <w:sz w:val="36"/>
-          <w:szCs w:val="36"/>
-        </w:rPr>
-        <w:t xml:space="preserve"> UART</w:t>
-      </w:r>
-    </w:p>
-    <w:p>
-      <w:pPr>
-        <w:rPr>
-          <w:rFonts w:asciiTheme="majorBidi" w:hAnsiTheme="majorBidi" w:cstheme="majorBidi"/>
-          <w:sz w:val="36"/>
-          <w:szCs w:val="36"/>
-        </w:rPr>
-      </w:pPr>
-      <w:proofErr w:type="spellStart"/>
-      <w:r>
-        <w:rPr>
-          <w:rFonts w:asciiTheme="majorBidi" w:hAnsiTheme="majorBidi" w:cstheme="majorBidi"/>
-          <w:sz w:val="36"/>
-          <w:szCs w:val="36"/>
-        </w:rPr>
-        <w:t>Matlab</w:t>
-      </w:r>
-      <w:proofErr w:type="spellEnd"/>
-      <w:r>
-        <w:rPr>
-          <w:rFonts w:asciiTheme="majorBidi" w:hAnsiTheme="majorBidi" w:cstheme="majorBidi"/>
-          <w:sz w:val="36"/>
-          <w:szCs w:val="36"/>
-        </w:rPr>
-        <w:t xml:space="preserve"> </w:t>
-      </w:r>
-      <w:r>
-        <w:rPr>
-          <w:rFonts w:asciiTheme="majorBidi" w:hAnsiTheme="majorBidi" w:cstheme="majorBidi" w:hint="cs"/>
-          <w:sz w:val="36"/>
-          <w:szCs w:val="36"/>
-          <w:cs/>
-        </w:rPr>
-        <w:t xml:space="preserve">และ  </w:t>
-      </w:r>
-      <w:r>
-        <w:rPr>
-          <w:rFonts w:asciiTheme="majorBidi" w:hAnsiTheme="majorBidi" w:cstheme="majorBidi"/>
-          <w:sz w:val="36"/>
-          <w:szCs w:val="36"/>
-        </w:rPr>
-        <w:t xml:space="preserve">Database </w:t>
-      </w:r>
-      <w:r>
-        <w:rPr>
-          <w:rFonts w:asciiTheme="majorBidi" w:hAnsiTheme="majorBidi" w:cstheme="majorBidi" w:hint="cs"/>
-          <w:sz w:val="36"/>
-          <w:szCs w:val="36"/>
-          <w:cs/>
-        </w:rPr>
-        <w:t xml:space="preserve">จะดึงโดยใช้ </w:t>
-      </w:r>
-      <w:r>
-        <w:rPr>
-          <w:rFonts w:asciiTheme="majorBidi" w:hAnsiTheme="majorBidi" w:cstheme="majorBidi"/>
-          <w:sz w:val="36"/>
-          <w:szCs w:val="36"/>
-        </w:rPr>
-        <w:t xml:space="preserve">host, user, password </w:t>
-      </w:r>
-      <w:r>
-        <w:rPr>
-          <w:rFonts w:asciiTheme="majorBidi" w:hAnsiTheme="majorBidi" w:cstheme="majorBidi" w:hint="cs"/>
-          <w:sz w:val="36"/>
-          <w:szCs w:val="36"/>
-          <w:cs/>
-        </w:rPr>
-        <w:t xml:space="preserve">ของ </w:t>
-      </w:r>
-      <w:r>
-        <w:rPr>
-          <w:rFonts w:asciiTheme="majorBidi" w:hAnsiTheme="majorBidi" w:cstheme="majorBidi"/>
-          <w:sz w:val="36"/>
-          <w:szCs w:val="36"/>
-        </w:rPr>
-        <w:t xml:space="preserve">database </w:t>
-      </w:r>
-      <w:proofErr w:type="spellStart"/>
-      <w:r>
-        <w:rPr>
-          <w:rFonts w:asciiTheme="majorBidi" w:hAnsiTheme="majorBidi" w:cstheme="majorBidi" w:hint="cs"/>
-          <w:sz w:val="36"/>
-          <w:szCs w:val="36"/>
-          <w:cs/>
-        </w:rPr>
-        <w:t>ตรงๆ</w:t>
-      </w:r>
-      <w:proofErr w:type="spellEnd"/>
-    </w:p>
-    <w:p>
-      <w:pPr>
-        <w:rPr>
-          <w:rFonts w:asciiTheme="majorBidi" w:hAnsiTheme="majorBidi" w:cstheme="majorBidi"/>
-          <w:sz w:val="36"/>
-          <w:szCs w:val="36"/>
-        </w:rPr>
-      </w:pPr>
-      <w:r>
-        <w:rPr>
-          <w:rFonts w:asciiTheme="majorBidi" w:hAnsiTheme="majorBidi" w:cstheme="majorBidi"/>
-          <w:sz w:val="36"/>
-          <w:szCs w:val="36"/>
-        </w:rPr>
-        <w:t xml:space="preserve">Line </w:t>
-      </w:r>
-      <w:r>
-        <w:rPr>
-          <w:rFonts w:asciiTheme="majorBidi" w:hAnsiTheme="majorBidi" w:cstheme="majorBidi" w:hint="cs"/>
-          <w:sz w:val="36"/>
-          <w:szCs w:val="36"/>
-          <w:cs/>
-        </w:rPr>
-        <w:t xml:space="preserve">และ </w:t>
-      </w:r>
-      <w:proofErr w:type="spellStart"/>
-      <w:r>
-        <w:rPr>
-          <w:rFonts w:asciiTheme="majorBidi" w:hAnsiTheme="majorBidi" w:cstheme="majorBidi"/>
-          <w:sz w:val="36"/>
-          <w:szCs w:val="36"/>
-        </w:rPr>
-        <w:t>Respberry</w:t>
-      </w:r>
-      <w:proofErr w:type="spellEnd"/>
-      <w:r>
-        <w:rPr>
-          <w:rFonts w:asciiTheme="majorBidi" w:hAnsiTheme="majorBidi" w:cstheme="majorBidi"/>
-          <w:sz w:val="36"/>
-          <w:szCs w:val="36"/>
-        </w:rPr>
-        <w:t xml:space="preserve"> Pi </w:t>
+        <w:t xml:space="preserve">Respberry Pi </w:t>
       </w:r>
       <w:r>
         <w:rPr>
@@ -15832,43 +15206,41 @@
           <w:szCs w:val="36"/>
         </w:rPr>
         <w:tab/>
-        <w:t xml:space="preserve">- Integrate STM32 and </w:t>
-      </w:r>
-      <w:proofErr w:type="spellStart"/>
-      <w:r>
+        <w:t>- Integrate STM32 and RPi (Communicate) using UART (protocal: mod bus).</w:t>
+      </w:r>
+    </w:p>
+    <w:p>
+      <w:pPr>
         <w:rPr>
           <w:rFonts w:asciiTheme="majorBidi" w:hAnsiTheme="majorBidi" w:cstheme="majorBidi"/>
           <w:sz w:val="36"/>
           <w:szCs w:val="36"/>
         </w:rPr>
-        <w:t>RPi</w:t>
-      </w:r>
-      <w:proofErr w:type="spellEnd"/>
+      </w:pPr>
       <w:r>
         <w:rPr>
           <w:rFonts w:asciiTheme="majorBidi" w:hAnsiTheme="majorBidi" w:cstheme="majorBidi"/>
           <w:sz w:val="36"/>
           <w:szCs w:val="36"/>
         </w:rPr>
-        <w:t xml:space="preserve"> (Communicate) using UART (</w:t>
-      </w:r>
-      <w:proofErr w:type="spellStart"/>
+        <w:tab/>
+        <w:t>- Line get data from ‘W</w:t>
+      </w:r>
       <w:r>
         <w:rPr>
           <w:rFonts w:asciiTheme="majorBidi" w:hAnsiTheme="majorBidi" w:cstheme="majorBidi"/>
           <w:sz w:val="36"/>
           <w:szCs w:val="36"/>
         </w:rPr>
-        <w:t>protocal</w:t>
-      </w:r>
-      <w:proofErr w:type="spellEnd"/>
+        <w:t>underground</w:t>
+      </w:r>
       <w:r>
         <w:rPr>
           <w:rFonts w:asciiTheme="majorBidi" w:hAnsiTheme="majorBidi" w:cstheme="majorBidi"/>
           <w:sz w:val="36"/>
           <w:szCs w:val="36"/>
         </w:rPr>
-        <w:t>: mod bus).</w:t>
+        <w:t>’ API and commit to PostgreSQL database.</w:t>
       </w:r>
     </w:p>
     <w:p>
@@ -15886,52 +15258,53 @@
           <w:szCs w:val="36"/>
         </w:rPr>
         <w:tab/>
-        <w:t>- Line get data from ‘</w:t>
-      </w:r>
-      <w:proofErr w:type="spellStart"/>
-      <w:r>
+        <w:t>- Restful + Line</w:t>
+      </w:r>
+    </w:p>
+    <w:p>
+      <w:pPr>
         <w:rPr>
           <w:rFonts w:asciiTheme="majorBidi" w:hAnsiTheme="majorBidi" w:cstheme="majorBidi"/>
           <w:sz w:val="36"/>
           <w:szCs w:val="36"/>
         </w:rPr>
-        <w:t>W</w:t>
-      </w:r>
+      </w:pPr>
       <w:r>
         <w:rPr>
           <w:rFonts w:asciiTheme="majorBidi" w:hAnsiTheme="majorBidi" w:cstheme="majorBidi"/>
           <w:sz w:val="36"/>
           <w:szCs w:val="36"/>
         </w:rPr>
-        <w:t>underground</w:t>
-      </w:r>
-      <w:proofErr w:type="spellEnd"/>
-      <w:r>
+        <w:lastRenderedPageBreak/>
+        <w:t xml:space="preserve">Sub module: </w:t>
+      </w:r>
+    </w:p>
+    <w:p>
+      <w:pPr>
         <w:rPr>
           <w:rFonts w:asciiTheme="majorBidi" w:hAnsiTheme="majorBidi" w:cstheme="majorBidi"/>
           <w:sz w:val="36"/>
           <w:szCs w:val="36"/>
         </w:rPr>
-        <w:t>’ API and commit to PostgreSQL database.</w:t>
-      </w:r>
-    </w:p>
-    <w:p>
-      <w:pPr>
+      </w:pPr>
+      <w:r>
         <w:rPr>
           <w:rFonts w:asciiTheme="majorBidi" w:hAnsiTheme="majorBidi" w:cstheme="majorBidi"/>
           <w:sz w:val="36"/>
           <w:szCs w:val="36"/>
         </w:rPr>
-      </w:pPr>
-      <w:r>
+        <w:tab/>
+        <w:t>Pi + Camera + local database</w:t>
+      </w:r>
+    </w:p>
+    <w:p>
+      <w:pPr>
         <w:rPr>
           <w:rFonts w:asciiTheme="majorBidi" w:hAnsiTheme="majorBidi" w:cstheme="majorBidi"/>
           <w:sz w:val="36"/>
           <w:szCs w:val="36"/>
         </w:rPr>
-        <w:tab/>
-        <w:t>- Restful + Line</w:t>
-      </w:r>
+      </w:pPr>
     </w:p>
     <w:p>
       <w:pPr>
@@ -15947,12 +15320,12 @@
           <w:sz w:val="36"/>
           <w:szCs w:val="36"/>
         </w:rPr>
-        <w:lastRenderedPageBreak/>
-        <w:t xml:space="preserve">Sub module: </w:t>
+        <w:t>Integration Update (3/16/2017):</w:t>
       </w:r>
     </w:p>
     <w:p>
       <w:pPr>
+        <w:ind w:firstLine="720"/>
         <w:rPr>
           <w:rFonts w:asciiTheme="majorBidi" w:hAnsiTheme="majorBidi" w:cstheme="majorBidi"/>
           <w:sz w:val="36"/>
@@ -15965,8 +15338,69 @@
           <w:sz w:val="36"/>
           <w:szCs w:val="36"/>
         </w:rPr>
-        <w:tab/>
-        <w:t>Pi + Camera + local database</w:t>
+        <w:t>-</w:t>
+      </w:r>
+      <w:r>
+        <w:rPr>
+          <w:rFonts w:asciiTheme="majorBidi" w:hAnsiTheme="majorBidi" w:cstheme="majorBidi"/>
+          <w:sz w:val="36"/>
+          <w:szCs w:val="36"/>
+        </w:rPr>
+        <w:t>Continue</w:t>
+      </w:r>
+      <w:r>
+        <w:rPr>
+          <w:rFonts w:asciiTheme="majorBidi" w:hAnsiTheme="majorBidi" w:cstheme="majorBidi"/>
+          <w:sz w:val="36"/>
+          <w:szCs w:val="36"/>
+        </w:rPr>
+        <w:t xml:space="preserve"> ModBus between RPi and STM32</w:t>
+      </w:r>
+    </w:p>
+    <w:p>
+      <w:pPr>
+        <w:ind w:firstLine="720"/>
+        <w:rPr>
+          <w:rFonts w:asciiTheme="majorBidi" w:hAnsiTheme="majorBidi" w:cstheme="majorBidi"/>
+          <w:sz w:val="36"/>
+          <w:szCs w:val="36"/>
+        </w:rPr>
+      </w:pPr>
+      <w:r>
+        <w:rPr>
+          <w:rFonts w:asciiTheme="majorBidi" w:hAnsiTheme="majorBidi" w:cstheme="majorBidi"/>
+          <w:sz w:val="36"/>
+          <w:szCs w:val="36"/>
+        </w:rPr>
+        <w:t>-Matlab integrate with Database</w:t>
+      </w:r>
+    </w:p>
+    <w:p>
+      <w:pPr>
+        <w:ind w:firstLine="720"/>
+        <w:rPr>
+          <w:rFonts w:asciiTheme="majorBidi" w:hAnsiTheme="majorBidi" w:cstheme="majorBidi"/>
+          <w:sz w:val="36"/>
+          <w:szCs w:val="36"/>
+        </w:rPr>
+      </w:pPr>
+      <w:r>
+        <w:rPr>
+          <w:rFonts w:asciiTheme="majorBidi" w:hAnsiTheme="majorBidi" w:cstheme="majorBidi"/>
+          <w:sz w:val="36"/>
+          <w:szCs w:val="36"/>
+        </w:rPr>
+        <w:t>-Line bot continue with restful and Wunderground</w:t>
+      </w:r>
+      <w:bookmarkStart w:id="5" w:name="_GoBack"/>
+      <w:bookmarkEnd w:id="5"/>
+      <w:r>
+        <w:rPr>
+          <w:rFonts w:asciiTheme="majorBidi" w:hAnsiTheme="majorBidi" w:cstheme="majorBidi"/>
+          <w:sz w:val="36"/>
+          <w:szCs w:val="36"/>
+        </w:rPr>
+        <w:t xml:space="preserve"> </w:t>
       </w:r>
     </w:p>
     <w:sectPr>

</xml_diff>

<commit_message>
feat: Update project plan
</commit_message>
<xml_diff>
--- a/02_Project_Management/ProjectPlan.docx
+++ b/02_Project_Management/ProjectPlan.docx
@@ -10,6 +10,9 @@
       <w:bookmarkStart w:id="0" w:name="_sxsa6zrurr35" w:colFirst="0" w:colLast="0"/>
       <w:bookmarkEnd w:id="0"/>
       <w:r>
+        <w:softHyphen/>
+      </w:r>
+      <w:r>
         <w:t>Project Plan</w:t>
       </w:r>
     </w:p>
@@ -40,12 +43,21 @@
         </w:rPr>
         <w:t xml:space="preserve">: </w:t>
       </w:r>
+      <w:proofErr w:type="spellStart"/>
       <w:r>
         <w:rPr>
           <w:sz w:val="24"/>
           <w:szCs w:val="24"/>
         </w:rPr>
-        <w:t xml:space="preserve">HoyKhom  </w:t>
+        <w:t>HoyKhom</w:t>
+      </w:r>
+      <w:proofErr w:type="spellEnd"/>
+      <w:r>
+        <w:rPr>
+          <w:sz w:val="24"/>
+          <w:szCs w:val="24"/>
+        </w:rPr>
+        <w:t xml:space="preserve">  </w:t>
       </w:r>
       <w:r>
         <w:rPr>
@@ -106,9 +118,19 @@
         </w:rPr>
         <w:t xml:space="preserve">    </w:t>
       </w:r>
-      <w:r>
-        <w:t>Peerawat Pipattanakulchai</w:t>
-      </w:r>
+      <w:proofErr w:type="spellStart"/>
+      <w:r>
+        <w:t>Peerawat</w:t>
+      </w:r>
+      <w:proofErr w:type="spellEnd"/>
+      <w:r>
+        <w:t xml:space="preserve"> </w:t>
+      </w:r>
+      <w:proofErr w:type="spellStart"/>
+      <w:r>
+        <w:t>Pipattanakulchai</w:t>
+      </w:r>
+      <w:proofErr w:type="spellEnd"/>
     </w:p>
     <w:p>
       <w:r>
@@ -121,9 +143,19 @@
         </w:rPr>
         <w:t xml:space="preserve">    </w:t>
       </w:r>
-      <w:r>
-        <w:t>Siridej Phanathanate</w:t>
-      </w:r>
+      <w:proofErr w:type="spellStart"/>
+      <w:r>
+        <w:t>Siridej</w:t>
+      </w:r>
+      <w:proofErr w:type="spellEnd"/>
+      <w:r>
+        <w:t xml:space="preserve"> </w:t>
+      </w:r>
+      <w:proofErr w:type="spellStart"/>
+      <w:r>
+        <w:t>Phanathanate</w:t>
+      </w:r>
+      <w:proofErr w:type="spellEnd"/>
     </w:p>
     <w:p>
       <w:r>
@@ -136,9 +168,19 @@
         </w:rPr>
         <w:t xml:space="preserve">    </w:t>
       </w:r>
-      <w:r>
-        <w:t>Patcharapon Jantana</w:t>
-      </w:r>
+      <w:proofErr w:type="spellStart"/>
+      <w:r>
+        <w:t>Patcharapon</w:t>
+      </w:r>
+      <w:proofErr w:type="spellEnd"/>
+      <w:r>
+        <w:t xml:space="preserve"> </w:t>
+      </w:r>
+      <w:proofErr w:type="spellStart"/>
+      <w:r>
+        <w:t>Jantana</w:t>
+      </w:r>
+      <w:proofErr w:type="spellEnd"/>
     </w:p>
     <w:p>
       <w:r>
@@ -151,9 +193,19 @@
         </w:rPr>
         <w:t xml:space="preserve">    </w:t>
       </w:r>
-      <w:r>
-        <w:t>Thanatcha Sangpetch</w:t>
-      </w:r>
+      <w:proofErr w:type="spellStart"/>
+      <w:r>
+        <w:t>Thanatcha</w:t>
+      </w:r>
+      <w:proofErr w:type="spellEnd"/>
+      <w:r>
+        <w:t xml:space="preserve"> </w:t>
+      </w:r>
+      <w:proofErr w:type="spellStart"/>
+      <w:r>
+        <w:t>Sangpetch</w:t>
+      </w:r>
+      <w:proofErr w:type="spellEnd"/>
     </w:p>
     <w:p>
       <w:pPr>
@@ -175,7 +227,23 @@
           <w:rFonts w:ascii="Arial Unicode MS" w:eastAsia="Arial Unicode MS" w:hAnsi="Arial Unicode MS" w:cs="Arial Unicode MS"/>
           <w:cs/>
         </w:rPr>
-        <w:t>พัฒนาและรวบรวมระบบเพื่อจัดการและสนับสนุนการพัฒนาผลผลิตทางการเกษตรด้วยเทคโนโลยี เพื่อติดตามผลต่างๆ เช่น การเจริญเติบโตของต้นไม้และผล  สภาพอากาศ และ ความชื้น เป็นต้น  เพื่อให้สามารถวางแผนแก้ปัญหา และคาดการณ์ปัญหาล่วงหน้าได้</w:t>
+        <w:t>พัฒนาและรวบรวมระบบเพื่อจัดการและสนับสนุนการพัฒนาผลผลิตทางการเกษตรด้วยเทคโนโลยี เพื่อติดตามผล</w:t>
+      </w:r>
+      <w:proofErr w:type="spellStart"/>
+      <w:r>
+        <w:rPr>
+          <w:rFonts w:ascii="Arial Unicode MS" w:eastAsia="Arial Unicode MS" w:hAnsi="Arial Unicode MS" w:cs="Arial Unicode MS"/>
+          <w:cs/>
+        </w:rPr>
+        <w:t>ต่างๆ</w:t>
+      </w:r>
+      <w:proofErr w:type="spellEnd"/>
+      <w:r>
+        <w:rPr>
+          <w:rFonts w:ascii="Arial Unicode MS" w:eastAsia="Arial Unicode MS" w:hAnsi="Arial Unicode MS" w:cs="Arial Unicode MS"/>
+          <w:cs/>
+        </w:rPr>
+        <w:t xml:space="preserve"> เช่น การเจริญเติบโตของต้นไม้และผล  สภาพอากาศ และ ความชื้น เป็นต้น  เพื่อให้สามารถวางแผนแก้ปัญหา และคาดการณ์ปัญหาล่วงหน้าได้</w:t>
       </w:r>
     </w:p>
     <w:p/>
@@ -272,7 +340,23 @@
           <w:rFonts w:ascii="Arial Unicode MS" w:eastAsia="Arial Unicode MS" w:hAnsi="Arial Unicode MS" w:cs="Arial Unicode MS"/>
           <w:cs/>
         </w:rPr>
-        <w:t xml:space="preserve">จะทำงานเป็นคาบเวลา เช่น ทุกๆ </w:t>
+        <w:t xml:space="preserve">จะทำงานเป็นคาบเวลา เช่น </w:t>
+      </w:r>
+      <w:proofErr w:type="spellStart"/>
+      <w:r>
+        <w:rPr>
+          <w:rFonts w:ascii="Arial Unicode MS" w:eastAsia="Arial Unicode MS" w:hAnsi="Arial Unicode MS" w:cs="Arial Unicode MS"/>
+          <w:cs/>
+        </w:rPr>
+        <w:t>ทุกๆ</w:t>
+      </w:r>
+      <w:proofErr w:type="spellEnd"/>
+      <w:r>
+        <w:rPr>
+          <w:rFonts w:ascii="Arial Unicode MS" w:eastAsia="Arial Unicode MS" w:hAnsi="Arial Unicode MS" w:cs="Arial Unicode MS"/>
+          <w:cs/>
+        </w:rPr>
+        <w:t xml:space="preserve"> </w:t>
       </w:r>
       <w:r>
         <w:rPr>
@@ -311,7 +395,23 @@
           <w:rFonts w:ascii="Arial Unicode MS" w:eastAsia="Arial Unicode MS" w:hAnsi="Arial Unicode MS" w:cs="Arial Unicode MS"/>
           <w:cs/>
         </w:rPr>
-        <w:t xml:space="preserve">และ ถ่ายรูปผลไม้(ในที่นี้คือทุเรียน) และส่งต่อไปยัง </w:t>
+        <w:t>และ ถ่ายรูปผลไม้(ใน</w:t>
+      </w:r>
+      <w:proofErr w:type="spellStart"/>
+      <w:r>
+        <w:rPr>
+          <w:rFonts w:ascii="Arial Unicode MS" w:eastAsia="Arial Unicode MS" w:hAnsi="Arial Unicode MS" w:cs="Arial Unicode MS"/>
+          <w:cs/>
+        </w:rPr>
+        <w:t>ที่นี้</w:t>
+      </w:r>
+      <w:proofErr w:type="spellEnd"/>
+      <w:r>
+        <w:rPr>
+          <w:rFonts w:ascii="Arial Unicode MS" w:eastAsia="Arial Unicode MS" w:hAnsi="Arial Unicode MS" w:cs="Arial Unicode MS"/>
+          <w:cs/>
+        </w:rPr>
+        <w:t xml:space="preserve">คือทุเรียน) และส่งต่อไปยัง </w:t>
       </w:r>
       <w:r>
         <w:rPr>
@@ -346,7 +446,23 @@
           <w:rFonts w:ascii="Arial Unicode MS" w:eastAsia="Arial Unicode MS" w:hAnsi="Arial Unicode MS" w:cs="Arial Unicode MS"/>
           <w:cs/>
         </w:rPr>
-        <w:t xml:space="preserve">และ อัพโหลดขึ้น </w:t>
+        <w:t xml:space="preserve">และ </w:t>
+      </w:r>
+      <w:proofErr w:type="spellStart"/>
+      <w:r>
+        <w:rPr>
+          <w:rFonts w:ascii="Arial Unicode MS" w:eastAsia="Arial Unicode MS" w:hAnsi="Arial Unicode MS" w:cs="Arial Unicode MS"/>
+          <w:cs/>
+        </w:rPr>
+        <w:t>อัพ</w:t>
+      </w:r>
+      <w:proofErr w:type="spellEnd"/>
+      <w:r>
+        <w:rPr>
+          <w:rFonts w:ascii="Arial Unicode MS" w:eastAsia="Arial Unicode MS" w:hAnsi="Arial Unicode MS" w:cs="Arial Unicode MS"/>
+          <w:cs/>
+        </w:rPr>
+        <w:t xml:space="preserve">โหลดขึ้น </w:t>
       </w:r>
       <w:r>
         <w:rPr>
@@ -368,14 +484,43 @@
           <w:rFonts w:ascii="Arial Unicode MS" w:eastAsia="Arial Unicode MS" w:hAnsi="Arial Unicode MS" w:cs="Arial Unicode MS"/>
         </w:rPr>
         <w:tab/>
-        <w:t xml:space="preserve">Matlab </w:t>
-      </w:r>
-      <w:r>
-        <w:rPr>
-          <w:rFonts w:ascii="Arial Unicode MS" w:eastAsia="Arial Unicode MS" w:hAnsi="Arial Unicode MS" w:cs="Arial Unicode MS"/>
-          <w:cs/>
-        </w:rPr>
-        <w:t xml:space="preserve">จะทำการวิเคราะห์รูปภาพและสภาพอากาศต่างๆ เมื่อมีการกดปุ่มที่โปรแกรมที่มีหน้า </w:t>
+      </w:r>
+      <w:proofErr w:type="spellStart"/>
+      <w:r>
+        <w:rPr>
+          <w:rFonts w:ascii="Arial Unicode MS" w:eastAsia="Arial Unicode MS" w:hAnsi="Arial Unicode MS" w:cs="Arial Unicode MS"/>
+        </w:rPr>
+        <w:t>Matlab</w:t>
+      </w:r>
+      <w:proofErr w:type="spellEnd"/>
+      <w:r>
+        <w:rPr>
+          <w:rFonts w:ascii="Arial Unicode MS" w:eastAsia="Arial Unicode MS" w:hAnsi="Arial Unicode MS" w:cs="Arial Unicode MS"/>
+        </w:rPr>
+        <w:t xml:space="preserve"> </w:t>
+      </w:r>
+      <w:r>
+        <w:rPr>
+          <w:rFonts w:ascii="Arial Unicode MS" w:eastAsia="Arial Unicode MS" w:hAnsi="Arial Unicode MS" w:cs="Arial Unicode MS"/>
+          <w:cs/>
+        </w:rPr>
+        <w:t>จะทำการวิเคราะห์รูปภาพและสภาพอากาศ</w:t>
+      </w:r>
+      <w:proofErr w:type="spellStart"/>
+      <w:r>
+        <w:rPr>
+          <w:rFonts w:ascii="Arial Unicode MS" w:eastAsia="Arial Unicode MS" w:hAnsi="Arial Unicode MS" w:cs="Arial Unicode MS"/>
+          <w:cs/>
+        </w:rPr>
+        <w:t>ต่างๆ</w:t>
+      </w:r>
+      <w:proofErr w:type="spellEnd"/>
+      <w:r>
+        <w:rPr>
+          <w:rFonts w:ascii="Arial Unicode MS" w:eastAsia="Arial Unicode MS" w:hAnsi="Arial Unicode MS" w:cs="Arial Unicode MS"/>
+          <w:cs/>
+        </w:rPr>
+        <w:t xml:space="preserve"> เมื่อมีการกดปุ่มที่โปรแกรมที่มีหน้า </w:t>
       </w:r>
       <w:r>
         <w:rPr>
@@ -390,11 +535,19 @@
         </w:rPr>
         <w:t xml:space="preserve">ที่เขียนจาก </w:t>
       </w:r>
-      <w:r>
-        <w:rPr>
-          <w:rFonts w:ascii="Arial Unicode MS" w:eastAsia="Arial Unicode MS" w:hAnsi="Arial Unicode MS" w:cs="Arial Unicode MS"/>
-        </w:rPr>
-        <w:t xml:space="preserve">Matlab </w:t>
+      <w:proofErr w:type="spellStart"/>
+      <w:r>
+        <w:rPr>
+          <w:rFonts w:ascii="Arial Unicode MS" w:eastAsia="Arial Unicode MS" w:hAnsi="Arial Unicode MS" w:cs="Arial Unicode MS"/>
+        </w:rPr>
+        <w:t>Matlab</w:t>
+      </w:r>
+      <w:proofErr w:type="spellEnd"/>
+      <w:r>
+        <w:rPr>
+          <w:rFonts w:ascii="Arial Unicode MS" w:eastAsia="Arial Unicode MS" w:hAnsi="Arial Unicode MS" w:cs="Arial Unicode MS"/>
+        </w:rPr>
+        <w:t xml:space="preserve"> </w:t>
       </w:r>
       <w:r>
         <w:rPr>
@@ -1221,12 +1374,21 @@
         <w:ind w:hanging="360"/>
         <w:contextualSpacing/>
       </w:pPr>
-      <w:r>
-        <w:rPr>
-          <w:rFonts w:ascii="Arial Unicode MS" w:eastAsia="Arial Unicode MS" w:hAnsi="Arial Unicode MS" w:cs="Arial Unicode MS"/>
-          <w:cs/>
-        </w:rPr>
-        <w:t xml:space="preserve">อัพโหลดรูปและข้อมูลขึ้นไปยัง </w:t>
+      <w:proofErr w:type="spellStart"/>
+      <w:r>
+        <w:rPr>
+          <w:rFonts w:ascii="Arial Unicode MS" w:eastAsia="Arial Unicode MS" w:hAnsi="Arial Unicode MS" w:cs="Arial Unicode MS"/>
+          <w:cs/>
+        </w:rPr>
+        <w:t>อัพ</w:t>
+      </w:r>
+      <w:proofErr w:type="spellEnd"/>
+      <w:r>
+        <w:rPr>
+          <w:rFonts w:ascii="Arial Unicode MS" w:eastAsia="Arial Unicode MS" w:hAnsi="Arial Unicode MS" w:cs="Arial Unicode MS"/>
+          <w:cs/>
+        </w:rPr>
+        <w:t xml:space="preserve">โหลดรูปและข้อมูลขึ้นไปยัง </w:t>
       </w:r>
       <w:r>
         <w:rPr>
@@ -1551,12 +1713,14 @@
       <w:r>
         <w:tab/>
       </w:r>
+      <w:proofErr w:type="spellStart"/>
       <w:r>
         <w:rPr>
           <w:b/>
         </w:rPr>
         <w:t>Matlab</w:t>
       </w:r>
+      <w:proofErr w:type="spellEnd"/>
     </w:p>
     <w:p>
       <w:pPr>
@@ -1567,7 +1731,23 @@
           <w:rFonts w:ascii="Arial Unicode MS" w:eastAsia="Arial Unicode MS" w:hAnsi="Arial Unicode MS" w:cs="Arial Unicode MS"/>
           <w:cs/>
         </w:rPr>
-        <w:t xml:space="preserve">เป็นส่วนที่เอาไว้วิเคราะห์ข้อมูลต่างๆ จาก </w:t>
+        <w:t>เป็นส่วนที่เอาไว้วิเคราะห์ข้อมูล</w:t>
+      </w:r>
+      <w:proofErr w:type="spellStart"/>
+      <w:r>
+        <w:rPr>
+          <w:rFonts w:ascii="Arial Unicode MS" w:eastAsia="Arial Unicode MS" w:hAnsi="Arial Unicode MS" w:cs="Arial Unicode MS"/>
+          <w:cs/>
+        </w:rPr>
+        <w:t>ต่างๆ</w:t>
+      </w:r>
+      <w:proofErr w:type="spellEnd"/>
+      <w:r>
+        <w:rPr>
+          <w:rFonts w:ascii="Arial Unicode MS" w:eastAsia="Arial Unicode MS" w:hAnsi="Arial Unicode MS" w:cs="Arial Unicode MS"/>
+          <w:cs/>
+        </w:rPr>
+        <w:t xml:space="preserve"> จาก </w:t>
       </w:r>
       <w:r>
         <w:rPr>
@@ -1621,11 +1801,19 @@
         </w:rPr>
         <w:t xml:space="preserve">จาก </w:t>
       </w:r>
-      <w:r>
-        <w:rPr>
-          <w:rFonts w:ascii="Arial Unicode MS" w:eastAsia="Arial Unicode MS" w:hAnsi="Arial Unicode MS" w:cs="Arial Unicode MS"/>
-        </w:rPr>
-        <w:t xml:space="preserve">matlab </w:t>
+      <w:proofErr w:type="spellStart"/>
+      <w:r>
+        <w:rPr>
+          <w:rFonts w:ascii="Arial Unicode MS" w:eastAsia="Arial Unicode MS" w:hAnsi="Arial Unicode MS" w:cs="Arial Unicode MS"/>
+        </w:rPr>
+        <w:t>matlab</w:t>
+      </w:r>
+      <w:proofErr w:type="spellEnd"/>
+      <w:r>
+        <w:rPr>
+          <w:rFonts w:ascii="Arial Unicode MS" w:eastAsia="Arial Unicode MS" w:hAnsi="Arial Unicode MS" w:cs="Arial Unicode MS"/>
+        </w:rPr>
+        <w:t xml:space="preserve"> </w:t>
       </w:r>
       <w:r>
         <w:rPr>
@@ -1769,11 +1957,19 @@
         </w:rPr>
         <w:t xml:space="preserve"> โดย </w:t>
       </w:r>
-      <w:r>
-        <w:rPr>
-          <w:rFonts w:ascii="Arial Unicode MS" w:eastAsia="Arial Unicode MS" w:hAnsi="Arial Unicode MS" w:cs="Arial Unicode MS"/>
-        </w:rPr>
-        <w:t xml:space="preserve">Matlab </w:t>
+      <w:proofErr w:type="spellStart"/>
+      <w:r>
+        <w:rPr>
+          <w:rFonts w:ascii="Arial Unicode MS" w:eastAsia="Arial Unicode MS" w:hAnsi="Arial Unicode MS" w:cs="Arial Unicode MS"/>
+        </w:rPr>
+        <w:t>Matlab</w:t>
+      </w:r>
+      <w:proofErr w:type="spellEnd"/>
+      <w:r>
+        <w:rPr>
+          <w:rFonts w:ascii="Arial Unicode MS" w:eastAsia="Arial Unicode MS" w:hAnsi="Arial Unicode MS" w:cs="Arial Unicode MS"/>
+        </w:rPr>
+        <w:t xml:space="preserve"> </w:t>
       </w:r>
       <w:r>
         <w:rPr>
@@ -1837,11 +2033,19 @@
         </w:rPr>
         <w:t xml:space="preserve">แล้วนำมาประมวลผลผ่านโปรแกรม </w:t>
       </w:r>
-      <w:r>
-        <w:rPr>
-          <w:rFonts w:ascii="Arial Unicode MS" w:eastAsia="Arial Unicode MS" w:hAnsi="Arial Unicode MS" w:cs="Arial Unicode MS"/>
-        </w:rPr>
-        <w:t xml:space="preserve">matlab  </w:t>
+      <w:proofErr w:type="spellStart"/>
+      <w:r>
+        <w:rPr>
+          <w:rFonts w:ascii="Arial Unicode MS" w:eastAsia="Arial Unicode MS" w:hAnsi="Arial Unicode MS" w:cs="Arial Unicode MS"/>
+        </w:rPr>
+        <w:t>matlab</w:t>
+      </w:r>
+      <w:proofErr w:type="spellEnd"/>
+      <w:r>
+        <w:rPr>
+          <w:rFonts w:ascii="Arial Unicode MS" w:eastAsia="Arial Unicode MS" w:hAnsi="Arial Unicode MS" w:cs="Arial Unicode MS"/>
+        </w:rPr>
+        <w:t xml:space="preserve">  </w:t>
       </w:r>
       <w:r>
         <w:rPr>
@@ -1970,8 +2174,19 @@
           <w:cs/>
         </w:rPr>
         <w:lastRenderedPageBreak/>
-        <w:t>วิเคราะห์ข้อมูลจากข้อมูลสภาพอากาศ ความชื้น อุณหภูมิ และ อื่นๆ</w:t>
-      </w:r>
+        <w:t xml:space="preserve">วิเคราะห์ข้อมูลจากข้อมูลสภาพอากาศ ความชื้น อุณหภูมิ และ </w:t>
+      </w:r>
+      <w:proofErr w:type="spellStart"/>
+      <w:r>
+        <w:rPr>
+          <w:rFonts w:ascii="Arial Unicode MS" w:eastAsia="Arial Unicode MS" w:hAnsi="Arial Unicode MS" w:cs="Arial Unicode MS"/>
+          <w:b/>
+          <w:bCs/>
+          <w:cs/>
+        </w:rPr>
+        <w:t>อื่นๆ</w:t>
+      </w:r>
+      <w:proofErr w:type="spellEnd"/>
     </w:p>
     <w:p>
       <w:pPr>
@@ -2001,7 +2216,23 @@
           <w:rFonts w:ascii="Arial Unicode MS" w:eastAsia="Arial Unicode MS" w:hAnsi="Arial Unicode MS" w:cs="Arial Unicode MS"/>
           <w:cs/>
         </w:rPr>
-        <w:t xml:space="preserve">แล้วมาประมวลผล เป็นกราฟต่างๆ </w:t>
+        <w:t>แล้วมาประมวลผล เป็นกราฟ</w:t>
+      </w:r>
+      <w:proofErr w:type="spellStart"/>
+      <w:r>
+        <w:rPr>
+          <w:rFonts w:ascii="Arial Unicode MS" w:eastAsia="Arial Unicode MS" w:hAnsi="Arial Unicode MS" w:cs="Arial Unicode MS"/>
+          <w:cs/>
+        </w:rPr>
+        <w:t>ต่างๆ</w:t>
+      </w:r>
+      <w:proofErr w:type="spellEnd"/>
+      <w:r>
+        <w:rPr>
+          <w:rFonts w:ascii="Arial Unicode MS" w:eastAsia="Arial Unicode MS" w:hAnsi="Arial Unicode MS" w:cs="Arial Unicode MS"/>
+          <w:cs/>
+        </w:rPr>
+        <w:t xml:space="preserve"> </w:t>
       </w:r>
     </w:p>
     <w:p>
@@ -2437,8 +2668,17 @@
                 <w:sz w:val="20"/>
                 <w:szCs w:val="20"/>
               </w:rPr>
-              <w:t>Image Processing , UI in Matlab</w:t>
-            </w:r>
+              <w:t xml:space="preserve">Image Processing , UI in </w:t>
+            </w:r>
+            <w:proofErr w:type="spellStart"/>
+            <w:r>
+              <w:rPr>
+                <w:sz w:val="20"/>
+                <w:szCs w:val="20"/>
+              </w:rPr>
+              <w:t>Matlab</w:t>
+            </w:r>
+            <w:proofErr w:type="spellEnd"/>
           </w:p>
         </w:tc>
         <w:tc>
@@ -2542,8 +2782,17 @@
                 <w:sz w:val="20"/>
                 <w:szCs w:val="20"/>
               </w:rPr>
-              <w:t>UI in matlab</w:t>
-            </w:r>
+              <w:t xml:space="preserve">UI in </w:t>
+            </w:r>
+            <w:proofErr w:type="spellStart"/>
+            <w:r>
+              <w:rPr>
+                <w:sz w:val="20"/>
+                <w:szCs w:val="20"/>
+              </w:rPr>
+              <w:t>matlab</w:t>
+            </w:r>
+            <w:proofErr w:type="spellEnd"/>
           </w:p>
           <w:p>
             <w:pPr>
@@ -2619,13 +2868,31 @@
               </w:rPr>
               <w:t>(</w:t>
             </w:r>
+            <w:proofErr w:type="spellStart"/>
             <w:r>
               <w:rPr>
                 <w:sz w:val="20"/>
                 <w:szCs w:val="20"/>
               </w:rPr>
-              <w:t>Peerawat Pipattanakulchai</w:t>
-            </w:r>
+              <w:t>Peerawat</w:t>
+            </w:r>
+            <w:proofErr w:type="spellEnd"/>
+            <w:r>
+              <w:rPr>
+                <w:sz w:val="20"/>
+                <w:szCs w:val="20"/>
+              </w:rPr>
+              <w:t xml:space="preserve"> </w:t>
+            </w:r>
+            <w:proofErr w:type="spellStart"/>
+            <w:r>
+              <w:rPr>
+                <w:sz w:val="20"/>
+                <w:szCs w:val="20"/>
+              </w:rPr>
+              <w:t>Pipattanakulchai</w:t>
+            </w:r>
+            <w:proofErr w:type="spellEnd"/>
             <w:r>
               <w:rPr>
                 <w:rFonts w:cs="Angsana New"/>
@@ -2763,7 +3030,23 @@
                 <w:sz w:val="20"/>
                 <w:szCs w:val="20"/>
               </w:rPr>
-              <w:t xml:space="preserve">Implement unit test between rPi STM32 </w:t>
+              <w:t xml:space="preserve">Implement unit test between </w:t>
+            </w:r>
+            <w:proofErr w:type="spellStart"/>
+            <w:r>
+              <w:rPr>
+                <w:sz w:val="20"/>
+                <w:szCs w:val="20"/>
+              </w:rPr>
+              <w:t>rPi</w:t>
+            </w:r>
+            <w:proofErr w:type="spellEnd"/>
+            <w:r>
+              <w:rPr>
+                <w:sz w:val="20"/>
+                <w:szCs w:val="20"/>
+              </w:rPr>
+              <w:t xml:space="preserve"> STM32 </w:t>
             </w:r>
           </w:p>
           <w:p>
@@ -2814,6 +3097,7 @@
                 <w:szCs w:val="20"/>
               </w:rPr>
             </w:pPr>
+            <w:proofErr w:type="spellStart"/>
             <w:r>
               <w:rPr>
                 <w:sz w:val="20"/>
@@ -2821,6 +3105,7 @@
               </w:rPr>
               <w:t>Pao</w:t>
             </w:r>
+            <w:proofErr w:type="spellEnd"/>
           </w:p>
           <w:p>
             <w:pPr>
@@ -2840,9 +3125,19 @@
               </w:rPr>
               <w:t>(</w:t>
             </w:r>
-            <w:r>
-              <w:t>Siridej Phanathanate</w:t>
-            </w:r>
+            <w:proofErr w:type="spellStart"/>
+            <w:r>
+              <w:t>Siridej</w:t>
+            </w:r>
+            <w:proofErr w:type="spellEnd"/>
+            <w:r>
+              <w:t xml:space="preserve"> </w:t>
+            </w:r>
+            <w:proofErr w:type="spellStart"/>
+            <w:r>
+              <w:t>Phanathanate</w:t>
+            </w:r>
+            <w:proofErr w:type="spellEnd"/>
             <w:r>
               <w:rPr>
                 <w:rFonts w:cs="Angsana New"/>
@@ -3230,7 +3525,23 @@
                 <w:sz w:val="20"/>
                 <w:szCs w:val="20"/>
               </w:rPr>
-              <w:t xml:space="preserve">Line Bot Api </w:t>
+              <w:t xml:space="preserve">Line Bot </w:t>
+            </w:r>
+            <w:proofErr w:type="spellStart"/>
+            <w:r>
+              <w:rPr>
+                <w:sz w:val="20"/>
+                <w:szCs w:val="20"/>
+              </w:rPr>
+              <w:t>Api</w:t>
+            </w:r>
+            <w:proofErr w:type="spellEnd"/>
+            <w:r>
+              <w:rPr>
+                <w:sz w:val="20"/>
+                <w:szCs w:val="20"/>
+              </w:rPr>
+              <w:t xml:space="preserve"> </w:t>
             </w:r>
             <w:r>
               <w:rPr>
@@ -3375,13 +3686,23 @@
                 <w:szCs w:val="20"/>
               </w:rPr>
             </w:pPr>
+            <w:proofErr w:type="spellStart"/>
             <w:r>
               <w:rPr>
                 <w:rFonts w:ascii="Arial Unicode MS" w:eastAsia="Arial Unicode MS" w:hAnsi="Arial Unicode MS" w:cs="Arial Unicode MS"/>
                 <w:sz w:val="20"/>
                 <w:szCs w:val="20"/>
               </w:rPr>
-              <w:t xml:space="preserve">Eao </w:t>
+              <w:t>Eao</w:t>
+            </w:r>
+            <w:proofErr w:type="spellEnd"/>
+            <w:r>
+              <w:rPr>
+                <w:rFonts w:ascii="Arial Unicode MS" w:eastAsia="Arial Unicode MS" w:hAnsi="Arial Unicode MS" w:cs="Arial Unicode MS"/>
+                <w:sz w:val="20"/>
+                <w:szCs w:val="20"/>
+              </w:rPr>
+              <w:t xml:space="preserve"> </w:t>
             </w:r>
             <w:r>
               <w:rPr>
@@ -3411,13 +3732,31 @@
               </w:rPr>
               <w:t>(</w:t>
             </w:r>
+            <w:proofErr w:type="spellStart"/>
             <w:r>
               <w:rPr>
                 <w:sz w:val="20"/>
                 <w:szCs w:val="20"/>
               </w:rPr>
-              <w:t>Thanatcha sangphet</w:t>
-            </w:r>
+              <w:t>Thanatcha</w:t>
+            </w:r>
+            <w:proofErr w:type="spellEnd"/>
+            <w:r>
+              <w:rPr>
+                <w:sz w:val="20"/>
+                <w:szCs w:val="20"/>
+              </w:rPr>
+              <w:t xml:space="preserve"> </w:t>
+            </w:r>
+            <w:proofErr w:type="spellStart"/>
+            <w:r>
+              <w:rPr>
+                <w:sz w:val="20"/>
+                <w:szCs w:val="20"/>
+              </w:rPr>
+              <w:t>sangphet</w:t>
+            </w:r>
+            <w:proofErr w:type="spellEnd"/>
             <w:r>
               <w:rPr>
                 <w:rFonts w:cs="Angsana New"/>
@@ -3583,6 +3922,7 @@
                 <w:szCs w:val="20"/>
               </w:rPr>
             </w:pPr>
+            <w:proofErr w:type="spellStart"/>
             <w:r>
               <w:rPr>
                 <w:sz w:val="20"/>
@@ -3590,6 +3930,7 @@
               </w:rPr>
               <w:t>Mr</w:t>
             </w:r>
+            <w:proofErr w:type="spellEnd"/>
             <w:r>
               <w:rPr>
                 <w:rFonts w:cs="Angsana New"/>
@@ -3789,7 +4130,15 @@
         <w:t xml:space="preserve">: </w:t>
       </w:r>
       <w:r>
-        <w:t>Raspberry Pi 3, STM32 Nucleo , Moisture Sensor</w:t>
+        <w:t xml:space="preserve">Raspberry Pi 3, STM32 </w:t>
+      </w:r>
+      <w:proofErr w:type="spellStart"/>
+      <w:r>
+        <w:t>Nucleo</w:t>
+      </w:r>
+      <w:proofErr w:type="spellEnd"/>
+      <w:r>
+        <w:t xml:space="preserve"> , Moisture Sensor</w:t>
       </w:r>
     </w:p>
     <w:p>
@@ -3861,9 +4210,11 @@
         </w:rPr>
         <w:t xml:space="preserve">: </w:t>
       </w:r>
+      <w:proofErr w:type="spellStart"/>
       <w:r>
         <w:t>Matlab</w:t>
       </w:r>
+      <w:proofErr w:type="spellEnd"/>
       <w:r>
         <w:rPr>
           <w:rFonts w:cs="Angsana New"/>
@@ -3899,8 +4250,13 @@
         </w:rPr>
         <w:t>(</w:t>
       </w:r>
-      <w:r>
-        <w:t>RPi and Bot</w:t>
+      <w:proofErr w:type="spellStart"/>
+      <w:r>
+        <w:t>RPi</w:t>
+      </w:r>
+      <w:proofErr w:type="spellEnd"/>
+      <w:r>
+        <w:t xml:space="preserve"> and Bot</w:t>
       </w:r>
       <w:r>
         <w:rPr>
@@ -3962,7 +4318,15 @@
         <w:t xml:space="preserve">: </w:t>
       </w:r>
       <w:r>
-        <w:t xml:space="preserve">Deploy on heroku </w:t>
+        <w:t xml:space="preserve">Deploy on </w:t>
+      </w:r>
+      <w:proofErr w:type="spellStart"/>
+      <w:r>
+        <w:t>heroku</w:t>
+      </w:r>
+      <w:proofErr w:type="spellEnd"/>
+      <w:r>
+        <w:t xml:space="preserve"> </w:t>
       </w:r>
       <w:r>
         <w:rPr>
@@ -4318,7 +4682,27 @@
           <w:szCs w:val="28"/>
           <w:cs/>
         </w:rPr>
-        <w:t>: เนื่องจากไม่เคยทำด้านนี้มาก่อนจึงส่งคนเรียนรู้ไวและมีทักษะโปรแกรมมิ่งมากๆทำด้านนี้</w:t>
+        <w:t>: เนื่องจากไม่เคยทำด้านนี้มาก่อนจึงส่งคนเรียนรู้ไวและมีทักษะโปรแกรมมิ่ง</w:t>
+      </w:r>
+      <w:proofErr w:type="spellStart"/>
+      <w:r>
+        <w:rPr>
+          <w:rFonts w:ascii="Arial Unicode MS" w:eastAsia="Arial Unicode MS" w:hAnsi="Arial Unicode MS" w:cs="Arial Unicode MS"/>
+          <w:sz w:val="28"/>
+          <w:szCs w:val="28"/>
+          <w:cs/>
+        </w:rPr>
+        <w:t>มากๆ</w:t>
+      </w:r>
+      <w:proofErr w:type="spellEnd"/>
+      <w:r>
+        <w:rPr>
+          <w:rFonts w:ascii="Arial Unicode MS" w:eastAsia="Arial Unicode MS" w:hAnsi="Arial Unicode MS" w:cs="Arial Unicode MS"/>
+          <w:sz w:val="28"/>
+          <w:szCs w:val="28"/>
+          <w:cs/>
+        </w:rPr>
+        <w:t>ทำด้านนี้</w:t>
       </w:r>
     </w:p>
     <w:p>
@@ -4699,6 +5083,7 @@
         </w:rPr>
         <w:t>(</w:t>
       </w:r>
+      <w:proofErr w:type="spellStart"/>
       <w:r>
         <w:rPr>
           <w:sz w:val="28"/>
@@ -4706,6 +5091,7 @@
         </w:rPr>
         <w:t>Git</w:t>
       </w:r>
+      <w:proofErr w:type="spellEnd"/>
       <w:r>
         <w:rPr>
           <w:rFonts w:cs="Angsana New"/>
@@ -4734,19 +5120,61 @@
     </w:p>
     <w:p>
       <w:pPr>
-        <w:widowControl w:val="0"/>
-        <w:rPr>
-          <w:sz w:val="28"/>
-          <w:szCs w:val="28"/>
-        </w:rPr>
-      </w:pPr>
-      <w:r>
         <w:rPr>
           <w:b/>
           <w:sz w:val="36"/>
           <w:szCs w:val="36"/>
           <w:u w:val="single"/>
         </w:rPr>
+      </w:pPr>
+      <w:r>
+        <w:rPr>
+          <w:b/>
+          <w:sz w:val="36"/>
+          <w:szCs w:val="36"/>
+          <w:u w:val="single"/>
+        </w:rPr>
+        <w:br w:type="page"/>
+      </w:r>
+    </w:p>
+    <w:p>
+      <w:pPr>
+        <w:rPr>
+          <w:b/>
+          <w:sz w:val="36"/>
+          <w:szCs w:val="36"/>
+          <w:u w:val="single"/>
+        </w:rPr>
+      </w:pPr>
+      <w:r>
+        <w:rPr>
+          <w:b/>
+          <w:sz w:val="36"/>
+          <w:szCs w:val="36"/>
+          <w:u w:val="single"/>
+        </w:rPr>
+        <w:lastRenderedPageBreak/>
+        <w:br w:type="page"/>
+      </w:r>
+    </w:p>
+    <w:p>
+      <w:pPr>
+        <w:widowControl w:val="0"/>
+        <w:rPr>
+          <w:sz w:val="28"/>
+          <w:szCs w:val="28"/>
+        </w:rPr>
+      </w:pPr>
+      <w:bookmarkStart w:id="5" w:name="_GoBack"/>
+      <w:bookmarkEnd w:id="5"/>
+      <w:r>
+        <w:rPr>
+          <w:b/>
+          <w:sz w:val="36"/>
+          <w:szCs w:val="36"/>
+          <w:u w:val="single"/>
+        </w:rPr>
+        <w:lastRenderedPageBreak/>
         <w:t>Work Breakdown Structure and Schedule</w:t>
       </w:r>
     </w:p>
@@ -4910,7 +5338,7 @@
         </w:trPr>
         <w:tc>
           <w:tcPr>
-            <w:tcW w:w="2947" w:type="dxa"/>
+            <w:tcW w:w="2950" w:type="dxa"/>
             <w:gridSpan w:val="2"/>
             <w:tcMar>
               <w:top w:w="100" w:type="dxa"/>
@@ -4942,7 +5370,7 @@
         </w:tc>
         <w:tc>
           <w:tcPr>
-            <w:tcW w:w="1185" w:type="dxa"/>
+            <w:tcW w:w="1186" w:type="dxa"/>
             <w:tcMar>
               <w:top w:w="100" w:type="dxa"/>
               <w:left w:w="100" w:type="dxa"/>
@@ -5197,7 +5625,7 @@
                 <w:sz w:val="18"/>
                 <w:szCs w:val="18"/>
               </w:rPr>
-              <w:t>166</w:t>
+              <w:t>16</w:t>
             </w:r>
           </w:p>
         </w:tc>
@@ -5254,7 +5682,7 @@
         </w:trPr>
         <w:tc>
           <w:tcPr>
-            <w:tcW w:w="2017" w:type="dxa"/>
+            <w:tcW w:w="2019" w:type="dxa"/>
             <w:tcMar>
               <w:top w:w="100" w:type="dxa"/>
               <w:left w:w="100" w:type="dxa"/>
@@ -5287,7 +5715,7 @@
         </w:tc>
         <w:tc>
           <w:tcPr>
-            <w:tcW w:w="930" w:type="dxa"/>
+            <w:tcW w:w="931" w:type="dxa"/>
             <w:tcMar>
               <w:top w:w="100" w:type="dxa"/>
               <w:left w:w="100" w:type="dxa"/>
@@ -5352,7 +5780,7 @@
         </w:tc>
         <w:tc>
           <w:tcPr>
-            <w:tcW w:w="1185" w:type="dxa"/>
+            <w:tcW w:w="1186" w:type="dxa"/>
             <w:tcMar>
               <w:top w:w="100" w:type="dxa"/>
               <w:left w:w="100" w:type="dxa"/>
@@ -5680,7 +6108,7 @@
         </w:trPr>
         <w:tc>
           <w:tcPr>
-            <w:tcW w:w="2017" w:type="dxa"/>
+            <w:tcW w:w="2019" w:type="dxa"/>
             <w:tcMar>
               <w:top w:w="100" w:type="dxa"/>
               <w:left w:w="100" w:type="dxa"/>
@@ -5710,7 +6138,7 @@
         </w:tc>
         <w:tc>
           <w:tcPr>
-            <w:tcW w:w="930" w:type="dxa"/>
+            <w:tcW w:w="931" w:type="dxa"/>
             <w:tcMar>
               <w:top w:w="100" w:type="dxa"/>
               <w:left w:w="100" w:type="dxa"/>
@@ -5738,7 +6166,7 @@
         </w:tc>
         <w:tc>
           <w:tcPr>
-            <w:tcW w:w="1185" w:type="dxa"/>
+            <w:tcW w:w="1186" w:type="dxa"/>
             <w:shd w:val="clear" w:color="auto" w:fill="000000"/>
             <w:tcMar>
               <w:top w:w="100" w:type="dxa"/>
@@ -5937,6 +6365,7 @@
         <w:tc>
           <w:tcPr>
             <w:tcW w:w="525" w:type="dxa"/>
+            <w:shd w:val="clear" w:color="auto" w:fill="000000" w:themeFill="text1"/>
             <w:tcMar>
               <w:top w:w="100" w:type="dxa"/>
               <w:left w:w="100" w:type="dxa"/>
@@ -5983,7 +6412,7 @@
         </w:trPr>
         <w:tc>
           <w:tcPr>
-            <w:tcW w:w="2017" w:type="dxa"/>
+            <w:tcW w:w="2019" w:type="dxa"/>
             <w:tcMar>
               <w:top w:w="100" w:type="dxa"/>
               <w:left w:w="100" w:type="dxa"/>
@@ -6020,7 +6449,7 @@
         </w:tc>
         <w:tc>
           <w:tcPr>
-            <w:tcW w:w="930" w:type="dxa"/>
+            <w:tcW w:w="931" w:type="dxa"/>
             <w:tcMar>
               <w:top w:w="100" w:type="dxa"/>
               <w:left w:w="100" w:type="dxa"/>
@@ -6048,7 +6477,7 @@
         </w:tc>
         <w:tc>
           <w:tcPr>
-            <w:tcW w:w="1185" w:type="dxa"/>
+            <w:tcW w:w="1186" w:type="dxa"/>
             <w:shd w:val="clear" w:color="auto" w:fill="5B9BD5" w:themeFill="accent5"/>
             <w:tcMar>
               <w:top w:w="100" w:type="dxa"/>
@@ -6290,7 +6719,7 @@
         </w:trPr>
         <w:tc>
           <w:tcPr>
-            <w:tcW w:w="2017" w:type="dxa"/>
+            <w:tcW w:w="2019" w:type="dxa"/>
             <w:tcMar>
               <w:top w:w="100" w:type="dxa"/>
               <w:left w:w="100" w:type="dxa"/>
@@ -6327,7 +6756,7 @@
         </w:tc>
         <w:tc>
           <w:tcPr>
-            <w:tcW w:w="930" w:type="dxa"/>
+            <w:tcW w:w="931" w:type="dxa"/>
             <w:tcMar>
               <w:top w:w="100" w:type="dxa"/>
               <w:left w:w="100" w:type="dxa"/>
@@ -6355,7 +6784,7 @@
         </w:tc>
         <w:tc>
           <w:tcPr>
-            <w:tcW w:w="1185" w:type="dxa"/>
+            <w:tcW w:w="1186" w:type="dxa"/>
             <w:shd w:val="clear" w:color="auto" w:fill="FFFFFF"/>
             <w:tcMar>
               <w:top w:w="100" w:type="dxa"/>
@@ -6597,7 +7026,7 @@
         </w:trPr>
         <w:tc>
           <w:tcPr>
-            <w:tcW w:w="2017" w:type="dxa"/>
+            <w:tcW w:w="2019" w:type="dxa"/>
             <w:tcMar>
               <w:top w:w="100" w:type="dxa"/>
               <w:left w:w="100" w:type="dxa"/>
@@ -6623,18 +7052,27 @@
               </w:rPr>
               <w:t>-</w:t>
             </w:r>
-            <w:r>
-              <w:rPr>
-                <w:sz w:val="18"/>
-                <w:szCs w:val="18"/>
-              </w:rPr>
-              <w:t>Pi&amp;STM Integration</w:t>
-            </w:r>
-          </w:p>
-        </w:tc>
-        <w:tc>
-          <w:tcPr>
-            <w:tcW w:w="930" w:type="dxa"/>
+            <w:proofErr w:type="spellStart"/>
+            <w:r>
+              <w:rPr>
+                <w:sz w:val="18"/>
+                <w:szCs w:val="18"/>
+              </w:rPr>
+              <w:t>Pi&amp;STM</w:t>
+            </w:r>
+            <w:proofErr w:type="spellEnd"/>
+            <w:r>
+              <w:rPr>
+                <w:sz w:val="18"/>
+                <w:szCs w:val="18"/>
+              </w:rPr>
+              <w:t xml:space="preserve"> Integration</w:t>
+            </w:r>
+          </w:p>
+        </w:tc>
+        <w:tc>
+          <w:tcPr>
+            <w:tcW w:w="931" w:type="dxa"/>
             <w:tcMar>
               <w:top w:w="100" w:type="dxa"/>
               <w:left w:w="100" w:type="dxa"/>
@@ -6662,7 +7100,7 @@
         </w:tc>
         <w:tc>
           <w:tcPr>
-            <w:tcW w:w="1185" w:type="dxa"/>
+            <w:tcW w:w="1186" w:type="dxa"/>
             <w:shd w:val="clear" w:color="auto" w:fill="FFFFFF"/>
             <w:tcMar>
               <w:top w:w="100" w:type="dxa"/>
@@ -6903,7 +7341,7 @@
         </w:trPr>
         <w:tc>
           <w:tcPr>
-            <w:tcW w:w="2017" w:type="dxa"/>
+            <w:tcW w:w="2019" w:type="dxa"/>
             <w:tcMar>
               <w:top w:w="100" w:type="dxa"/>
               <w:left w:w="100" w:type="dxa"/>
@@ -6940,7 +7378,7 @@
         </w:tc>
         <w:tc>
           <w:tcPr>
-            <w:tcW w:w="930" w:type="dxa"/>
+            <w:tcW w:w="931" w:type="dxa"/>
             <w:tcMar>
               <w:top w:w="100" w:type="dxa"/>
               <w:left w:w="100" w:type="dxa"/>
@@ -6968,7 +7406,7 @@
         </w:tc>
         <w:tc>
           <w:tcPr>
-            <w:tcW w:w="1185" w:type="dxa"/>
+            <w:tcW w:w="1186" w:type="dxa"/>
             <w:shd w:val="clear" w:color="auto" w:fill="FFFFFF"/>
             <w:tcMar>
               <w:top w:w="100" w:type="dxa"/>
@@ -7206,7 +7644,7 @@
         </w:trPr>
         <w:tc>
           <w:tcPr>
-            <w:tcW w:w="2017" w:type="dxa"/>
+            <w:tcW w:w="2019" w:type="dxa"/>
             <w:tcMar>
               <w:top w:w="100" w:type="dxa"/>
               <w:left w:w="100" w:type="dxa"/>
@@ -7236,7 +7674,7 @@
         </w:tc>
         <w:tc>
           <w:tcPr>
-            <w:tcW w:w="930" w:type="dxa"/>
+            <w:tcW w:w="931" w:type="dxa"/>
             <w:tcMar>
               <w:top w:w="100" w:type="dxa"/>
               <w:left w:w="100" w:type="dxa"/>
@@ -7264,7 +7702,7 @@
         </w:tc>
         <w:tc>
           <w:tcPr>
-            <w:tcW w:w="1185" w:type="dxa"/>
+            <w:tcW w:w="1186" w:type="dxa"/>
             <w:shd w:val="clear" w:color="auto" w:fill="000000"/>
             <w:tcMar>
               <w:top w:w="100" w:type="dxa"/>
@@ -7419,6 +7857,7 @@
         <w:tc>
           <w:tcPr>
             <w:tcW w:w="507" w:type="dxa"/>
+            <w:shd w:val="clear" w:color="auto" w:fill="000000" w:themeFill="text1"/>
             <w:tcMar>
               <w:top w:w="100" w:type="dxa"/>
               <w:left w:w="100" w:type="dxa"/>
@@ -7440,6 +7879,7 @@
         <w:tc>
           <w:tcPr>
             <w:tcW w:w="436" w:type="dxa"/>
+            <w:shd w:val="clear" w:color="auto" w:fill="000000" w:themeFill="text1"/>
             <w:tcMar>
               <w:top w:w="100" w:type="dxa"/>
               <w:left w:w="100" w:type="dxa"/>
@@ -7461,6 +7901,7 @@
         <w:tc>
           <w:tcPr>
             <w:tcW w:w="525" w:type="dxa"/>
+            <w:shd w:val="clear" w:color="auto" w:fill="000000" w:themeFill="text1"/>
             <w:tcMar>
               <w:top w:w="100" w:type="dxa"/>
               <w:left w:w="100" w:type="dxa"/>
@@ -7507,56 +7948,65 @@
         </w:trPr>
         <w:tc>
           <w:tcPr>
-            <w:tcW w:w="2017" w:type="dxa"/>
-            <w:tcMar>
-              <w:top w:w="100" w:type="dxa"/>
-              <w:left w:w="100" w:type="dxa"/>
-              <w:bottom w:w="100" w:type="dxa"/>
-              <w:right w:w="100" w:type="dxa"/>
-            </w:tcMar>
-          </w:tcPr>
-          <w:p>
-            <w:pPr>
-              <w:widowControl w:val="0"/>
-              <w:spacing w:line="240" w:lineRule="auto"/>
-              <w:rPr>
-                <w:sz w:val="18"/>
-                <w:szCs w:val="18"/>
-              </w:rPr>
-            </w:pPr>
-            <w:r>
-              <w:rPr>
-                <w:sz w:val="18"/>
-                <w:szCs w:val="18"/>
-              </w:rPr>
-              <w:t>Learning Linebot</w:t>
-            </w:r>
-          </w:p>
-        </w:tc>
-        <w:tc>
-          <w:tcPr>
-            <w:tcW w:w="930" w:type="dxa"/>
-            <w:tcMar>
-              <w:top w:w="100" w:type="dxa"/>
-              <w:left w:w="100" w:type="dxa"/>
-              <w:bottom w:w="100" w:type="dxa"/>
-              <w:right w:w="100" w:type="dxa"/>
-            </w:tcMar>
-          </w:tcPr>
-          <w:p>
-            <w:pPr>
-              <w:widowControl w:val="0"/>
-              <w:spacing w:line="240" w:lineRule="auto"/>
-              <w:rPr>
-                <w:sz w:val="18"/>
-                <w:szCs w:val="18"/>
-              </w:rPr>
-            </w:pPr>
-          </w:p>
-        </w:tc>
-        <w:tc>
-          <w:tcPr>
-            <w:tcW w:w="1185" w:type="dxa"/>
+            <w:tcW w:w="2019" w:type="dxa"/>
+            <w:tcMar>
+              <w:top w:w="100" w:type="dxa"/>
+              <w:left w:w="100" w:type="dxa"/>
+              <w:bottom w:w="100" w:type="dxa"/>
+              <w:right w:w="100" w:type="dxa"/>
+            </w:tcMar>
+          </w:tcPr>
+          <w:p>
+            <w:pPr>
+              <w:widowControl w:val="0"/>
+              <w:spacing w:line="240" w:lineRule="auto"/>
+              <w:rPr>
+                <w:sz w:val="18"/>
+                <w:szCs w:val="18"/>
+              </w:rPr>
+            </w:pPr>
+            <w:r>
+              <w:rPr>
+                <w:sz w:val="18"/>
+                <w:szCs w:val="18"/>
+              </w:rPr>
+              <w:t xml:space="preserve">Learning </w:t>
+            </w:r>
+            <w:proofErr w:type="spellStart"/>
+            <w:r>
+              <w:rPr>
+                <w:sz w:val="18"/>
+                <w:szCs w:val="18"/>
+              </w:rPr>
+              <w:t>Linebot</w:t>
+            </w:r>
+            <w:proofErr w:type="spellEnd"/>
+          </w:p>
+        </w:tc>
+        <w:tc>
+          <w:tcPr>
+            <w:tcW w:w="931" w:type="dxa"/>
+            <w:tcMar>
+              <w:top w:w="100" w:type="dxa"/>
+              <w:left w:w="100" w:type="dxa"/>
+              <w:bottom w:w="100" w:type="dxa"/>
+              <w:right w:w="100" w:type="dxa"/>
+            </w:tcMar>
+          </w:tcPr>
+          <w:p>
+            <w:pPr>
+              <w:widowControl w:val="0"/>
+              <w:spacing w:line="240" w:lineRule="auto"/>
+              <w:rPr>
+                <w:sz w:val="18"/>
+                <w:szCs w:val="18"/>
+              </w:rPr>
+            </w:pPr>
+          </w:p>
+        </w:tc>
+        <w:tc>
+          <w:tcPr>
+            <w:tcW w:w="1186" w:type="dxa"/>
             <w:shd w:val="clear" w:color="auto" w:fill="5B9BD5" w:themeFill="accent5"/>
             <w:tcMar>
               <w:top w:w="100" w:type="dxa"/>
@@ -7793,7 +8243,7 @@
         </w:trPr>
         <w:tc>
           <w:tcPr>
-            <w:tcW w:w="2017" w:type="dxa"/>
+            <w:tcW w:w="2019" w:type="dxa"/>
             <w:tcMar>
               <w:top w:w="100" w:type="dxa"/>
               <w:left w:w="100" w:type="dxa"/>
@@ -7831,7 +8281,7 @@
         </w:tc>
         <w:tc>
           <w:tcPr>
-            <w:tcW w:w="930" w:type="dxa"/>
+            <w:tcW w:w="931" w:type="dxa"/>
             <w:tcMar>
               <w:top w:w="100" w:type="dxa"/>
               <w:left w:w="100" w:type="dxa"/>
@@ -7859,7 +8309,7 @@
         </w:tc>
         <w:tc>
           <w:tcPr>
-            <w:tcW w:w="1185" w:type="dxa"/>
+            <w:tcW w:w="1186" w:type="dxa"/>
             <w:tcMar>
               <w:top w:w="100" w:type="dxa"/>
               <w:left w:w="100" w:type="dxa"/>
@@ -8025,6 +8475,7 @@
         <w:tc>
           <w:tcPr>
             <w:tcW w:w="507" w:type="dxa"/>
+            <w:shd w:val="clear" w:color="auto" w:fill="ED7D31" w:themeFill="accent2"/>
             <w:tcMar>
               <w:top w:w="100" w:type="dxa"/>
               <w:left w:w="100" w:type="dxa"/>
@@ -8046,6 +8497,7 @@
         <w:tc>
           <w:tcPr>
             <w:tcW w:w="436" w:type="dxa"/>
+            <w:shd w:val="clear" w:color="auto" w:fill="ED7D31" w:themeFill="accent2"/>
             <w:tcMar>
               <w:top w:w="100" w:type="dxa"/>
               <w:left w:w="100" w:type="dxa"/>
@@ -8113,7 +8565,7 @@
         </w:trPr>
         <w:tc>
           <w:tcPr>
-            <w:tcW w:w="2017" w:type="dxa"/>
+            <w:tcW w:w="2019" w:type="dxa"/>
             <w:tcMar>
               <w:top w:w="100" w:type="dxa"/>
               <w:left w:w="100" w:type="dxa"/>
@@ -8150,7 +8602,7 @@
         </w:tc>
         <w:tc>
           <w:tcPr>
-            <w:tcW w:w="930" w:type="dxa"/>
+            <w:tcW w:w="931" w:type="dxa"/>
             <w:tcMar>
               <w:top w:w="100" w:type="dxa"/>
               <w:left w:w="100" w:type="dxa"/>
@@ -8178,7 +8630,7 @@
         </w:tc>
         <w:tc>
           <w:tcPr>
-            <w:tcW w:w="1185" w:type="dxa"/>
+            <w:tcW w:w="1186" w:type="dxa"/>
             <w:tcMar>
               <w:top w:w="100" w:type="dxa"/>
               <w:left w:w="100" w:type="dxa"/>
@@ -8331,6 +8783,7 @@
         <w:tc>
           <w:tcPr>
             <w:tcW w:w="507" w:type="dxa"/>
+            <w:shd w:val="clear" w:color="auto" w:fill="ED7D31" w:themeFill="accent2"/>
             <w:tcMar>
               <w:top w:w="100" w:type="dxa"/>
               <w:left w:w="100" w:type="dxa"/>
@@ -8352,6 +8805,7 @@
         <w:tc>
           <w:tcPr>
             <w:tcW w:w="436" w:type="dxa"/>
+            <w:shd w:val="clear" w:color="auto" w:fill="ED7D31" w:themeFill="accent2"/>
             <w:tcMar>
               <w:top w:w="100" w:type="dxa"/>
               <w:left w:w="100" w:type="dxa"/>
@@ -8419,7 +8873,7 @@
         </w:trPr>
         <w:tc>
           <w:tcPr>
-            <w:tcW w:w="2017" w:type="dxa"/>
+            <w:tcW w:w="2019" w:type="dxa"/>
             <w:tcMar>
               <w:top w:w="100" w:type="dxa"/>
               <w:left w:w="100" w:type="dxa"/>
@@ -8456,7 +8910,7 @@
         </w:tc>
         <w:tc>
           <w:tcPr>
-            <w:tcW w:w="930" w:type="dxa"/>
+            <w:tcW w:w="931" w:type="dxa"/>
             <w:tcMar>
               <w:top w:w="100" w:type="dxa"/>
               <w:left w:w="100" w:type="dxa"/>
@@ -8484,7 +8938,7 @@
         </w:tc>
         <w:tc>
           <w:tcPr>
-            <w:tcW w:w="1185" w:type="dxa"/>
+            <w:tcW w:w="1186" w:type="dxa"/>
             <w:tcMar>
               <w:top w:w="100" w:type="dxa"/>
               <w:left w:w="100" w:type="dxa"/>
@@ -8636,6 +9090,7 @@
         <w:tc>
           <w:tcPr>
             <w:tcW w:w="507" w:type="dxa"/>
+            <w:shd w:val="clear" w:color="auto" w:fill="ED7D31" w:themeFill="accent2"/>
             <w:tcMar>
               <w:top w:w="100" w:type="dxa"/>
               <w:left w:w="100" w:type="dxa"/>
@@ -8657,6 +9112,7 @@
         <w:tc>
           <w:tcPr>
             <w:tcW w:w="436" w:type="dxa"/>
+            <w:shd w:val="clear" w:color="auto" w:fill="ED7D31" w:themeFill="accent2"/>
             <w:tcMar>
               <w:top w:w="100" w:type="dxa"/>
               <w:left w:w="100" w:type="dxa"/>
@@ -8724,7 +9180,7 @@
         </w:trPr>
         <w:tc>
           <w:tcPr>
-            <w:tcW w:w="2017" w:type="dxa"/>
+            <w:tcW w:w="2019" w:type="dxa"/>
             <w:tcMar>
               <w:top w:w="100" w:type="dxa"/>
               <w:left w:w="100" w:type="dxa"/>
@@ -8750,18 +9206,27 @@
               </w:rPr>
               <w:t>-</w:t>
             </w:r>
-            <w:r>
-              <w:rPr>
-                <w:sz w:val="18"/>
-                <w:szCs w:val="18"/>
-              </w:rPr>
-              <w:t>Design&amp;Create DB</w:t>
-            </w:r>
-          </w:p>
-        </w:tc>
-        <w:tc>
-          <w:tcPr>
-            <w:tcW w:w="930" w:type="dxa"/>
+            <w:proofErr w:type="spellStart"/>
+            <w:r>
+              <w:rPr>
+                <w:sz w:val="18"/>
+                <w:szCs w:val="18"/>
+              </w:rPr>
+              <w:t>Design&amp;Create</w:t>
+            </w:r>
+            <w:proofErr w:type="spellEnd"/>
+            <w:r>
+              <w:rPr>
+                <w:sz w:val="18"/>
+                <w:szCs w:val="18"/>
+              </w:rPr>
+              <w:t xml:space="preserve"> DB</w:t>
+            </w:r>
+          </w:p>
+        </w:tc>
+        <w:tc>
+          <w:tcPr>
+            <w:tcW w:w="931" w:type="dxa"/>
             <w:tcMar>
               <w:top w:w="100" w:type="dxa"/>
               <w:left w:w="100" w:type="dxa"/>
@@ -8789,7 +9254,7 @@
         </w:tc>
         <w:tc>
           <w:tcPr>
-            <w:tcW w:w="1185" w:type="dxa"/>
+            <w:tcW w:w="1186" w:type="dxa"/>
             <w:shd w:val="clear" w:color="auto" w:fill="5B9BD5" w:themeFill="accent5"/>
             <w:tcMar>
               <w:top w:w="100" w:type="dxa"/>
@@ -8917,6 +9382,7 @@
         <w:tc>
           <w:tcPr>
             <w:tcW w:w="479" w:type="dxa"/>
+            <w:shd w:val="clear" w:color="auto" w:fill="ED7D31" w:themeFill="accent2"/>
             <w:tcMar>
               <w:top w:w="100" w:type="dxa"/>
               <w:left w:w="100" w:type="dxa"/>
@@ -8938,6 +9404,7 @@
         <w:tc>
           <w:tcPr>
             <w:tcW w:w="507" w:type="dxa"/>
+            <w:shd w:val="clear" w:color="auto" w:fill="ED7D31" w:themeFill="accent2"/>
             <w:tcMar>
               <w:top w:w="100" w:type="dxa"/>
               <w:left w:w="100" w:type="dxa"/>
@@ -8959,6 +9426,7 @@
         <w:tc>
           <w:tcPr>
             <w:tcW w:w="436" w:type="dxa"/>
+            <w:shd w:val="clear" w:color="auto" w:fill="ED7D31" w:themeFill="accent2"/>
             <w:tcMar>
               <w:top w:w="100" w:type="dxa"/>
               <w:left w:w="100" w:type="dxa"/>
@@ -9026,7 +9494,7 @@
         </w:trPr>
         <w:tc>
           <w:tcPr>
-            <w:tcW w:w="2017" w:type="dxa"/>
+            <w:tcW w:w="2019" w:type="dxa"/>
             <w:tcMar>
               <w:top w:w="100" w:type="dxa"/>
               <w:left w:w="100" w:type="dxa"/>
@@ -9063,7 +9531,7 @@
         </w:tc>
         <w:tc>
           <w:tcPr>
-            <w:tcW w:w="930" w:type="dxa"/>
+            <w:tcW w:w="931" w:type="dxa"/>
             <w:tcMar>
               <w:top w:w="100" w:type="dxa"/>
               <w:left w:w="100" w:type="dxa"/>
@@ -9091,7 +9559,7 @@
         </w:tc>
         <w:tc>
           <w:tcPr>
-            <w:tcW w:w="1185" w:type="dxa"/>
+            <w:tcW w:w="1186" w:type="dxa"/>
             <w:tcMar>
               <w:top w:w="100" w:type="dxa"/>
               <w:left w:w="100" w:type="dxa"/>
@@ -9330,7 +9798,7 @@
         </w:trPr>
         <w:tc>
           <w:tcPr>
-            <w:tcW w:w="2017" w:type="dxa"/>
+            <w:tcW w:w="2019" w:type="dxa"/>
             <w:tcMar>
               <w:top w:w="100" w:type="dxa"/>
               <w:left w:w="100" w:type="dxa"/>
@@ -9348,6 +9816,7 @@
                 <w:szCs w:val="18"/>
               </w:rPr>
             </w:pPr>
+            <w:proofErr w:type="spellStart"/>
             <w:r>
               <w:rPr>
                 <w:b/>
@@ -9356,32 +9825,33 @@
               </w:rPr>
               <w:t>Matlab</w:t>
             </w:r>
-          </w:p>
-        </w:tc>
-        <w:tc>
-          <w:tcPr>
-            <w:tcW w:w="930" w:type="dxa"/>
-            <w:tcMar>
-              <w:top w:w="100" w:type="dxa"/>
-              <w:left w:w="100" w:type="dxa"/>
-              <w:bottom w:w="100" w:type="dxa"/>
-              <w:right w:w="100" w:type="dxa"/>
-            </w:tcMar>
-          </w:tcPr>
-          <w:p>
-            <w:pPr>
-              <w:widowControl w:val="0"/>
-              <w:spacing w:line="240" w:lineRule="auto"/>
-              <w:rPr>
-                <w:sz w:val="18"/>
-                <w:szCs w:val="18"/>
-              </w:rPr>
-            </w:pPr>
-          </w:p>
-        </w:tc>
-        <w:tc>
-          <w:tcPr>
-            <w:tcW w:w="1185" w:type="dxa"/>
+            <w:proofErr w:type="spellEnd"/>
+          </w:p>
+        </w:tc>
+        <w:tc>
+          <w:tcPr>
+            <w:tcW w:w="931" w:type="dxa"/>
+            <w:tcMar>
+              <w:top w:w="100" w:type="dxa"/>
+              <w:left w:w="100" w:type="dxa"/>
+              <w:bottom w:w="100" w:type="dxa"/>
+              <w:right w:w="100" w:type="dxa"/>
+            </w:tcMar>
+          </w:tcPr>
+          <w:p>
+            <w:pPr>
+              <w:widowControl w:val="0"/>
+              <w:spacing w:line="240" w:lineRule="auto"/>
+              <w:rPr>
+                <w:sz w:val="18"/>
+                <w:szCs w:val="18"/>
+              </w:rPr>
+            </w:pPr>
+          </w:p>
+        </w:tc>
+        <w:tc>
+          <w:tcPr>
+            <w:tcW w:w="1186" w:type="dxa"/>
             <w:tcMar>
               <w:top w:w="100" w:type="dxa"/>
               <w:left w:w="100" w:type="dxa"/>
@@ -9624,7 +10094,7 @@
         </w:trPr>
         <w:tc>
           <w:tcPr>
-            <w:tcW w:w="2017" w:type="dxa"/>
+            <w:tcW w:w="2019" w:type="dxa"/>
             <w:tcMar>
               <w:top w:w="100" w:type="dxa"/>
               <w:left w:w="100" w:type="dxa"/>
@@ -9661,7 +10131,7 @@
         </w:tc>
         <w:tc>
           <w:tcPr>
-            <w:tcW w:w="930" w:type="dxa"/>
+            <w:tcW w:w="931" w:type="dxa"/>
             <w:tcMar>
               <w:top w:w="100" w:type="dxa"/>
               <w:left w:w="100" w:type="dxa"/>
@@ -9689,7 +10159,7 @@
         </w:tc>
         <w:tc>
           <w:tcPr>
-            <w:tcW w:w="1185" w:type="dxa"/>
+            <w:tcW w:w="1186" w:type="dxa"/>
             <w:tcMar>
               <w:top w:w="100" w:type="dxa"/>
               <w:left w:w="100" w:type="dxa"/>
@@ -9926,7 +10396,7 @@
         </w:trPr>
         <w:tc>
           <w:tcPr>
-            <w:tcW w:w="2017" w:type="dxa"/>
+            <w:tcW w:w="2019" w:type="dxa"/>
             <w:tcMar>
               <w:top w:w="100" w:type="dxa"/>
               <w:left w:w="100" w:type="dxa"/>
@@ -9957,13 +10427,29 @@
                 <w:sz w:val="18"/>
                 <w:szCs w:val="18"/>
               </w:rPr>
-              <w:t>GUI in matlab &amp; Testing</w:t>
-            </w:r>
-          </w:p>
-        </w:tc>
-        <w:tc>
-          <w:tcPr>
-            <w:tcW w:w="930" w:type="dxa"/>
+              <w:t xml:space="preserve">GUI in </w:t>
+            </w:r>
+            <w:proofErr w:type="spellStart"/>
+            <w:r>
+              <w:rPr>
+                <w:sz w:val="18"/>
+                <w:szCs w:val="18"/>
+              </w:rPr>
+              <w:t>matlab</w:t>
+            </w:r>
+            <w:proofErr w:type="spellEnd"/>
+            <w:r>
+              <w:rPr>
+                <w:sz w:val="18"/>
+                <w:szCs w:val="18"/>
+              </w:rPr>
+              <w:t xml:space="preserve"> &amp; Testing</w:t>
+            </w:r>
+          </w:p>
+        </w:tc>
+        <w:tc>
+          <w:tcPr>
+            <w:tcW w:w="931" w:type="dxa"/>
             <w:tcMar>
               <w:top w:w="100" w:type="dxa"/>
               <w:left w:w="100" w:type="dxa"/>
@@ -9991,7 +10477,7 @@
         </w:tc>
         <w:tc>
           <w:tcPr>
-            <w:tcW w:w="1185" w:type="dxa"/>
+            <w:tcW w:w="1186" w:type="dxa"/>
             <w:tcMar>
               <w:top w:w="100" w:type="dxa"/>
               <w:left w:w="100" w:type="dxa"/>
@@ -10229,7 +10715,7 @@
         </w:trPr>
         <w:tc>
           <w:tcPr>
-            <w:tcW w:w="2017" w:type="dxa"/>
+            <w:tcW w:w="2019" w:type="dxa"/>
             <w:tcMar>
               <w:top w:w="100" w:type="dxa"/>
               <w:left w:w="100" w:type="dxa"/>
@@ -10253,7 +10739,6 @@
                 <w:szCs w:val="18"/>
                 <w:cs/>
               </w:rPr>
-              <w:lastRenderedPageBreak/>
               <w:t xml:space="preserve">  -</w:t>
             </w:r>
             <w:r>
@@ -10261,13 +10746,29 @@
                 <w:sz w:val="18"/>
                 <w:szCs w:val="18"/>
               </w:rPr>
-              <w:t>check count and desease durian</w:t>
-            </w:r>
-          </w:p>
-        </w:tc>
-        <w:tc>
-          <w:tcPr>
-            <w:tcW w:w="930" w:type="dxa"/>
+              <w:t xml:space="preserve">check count and </w:t>
+            </w:r>
+            <w:proofErr w:type="spellStart"/>
+            <w:r>
+              <w:rPr>
+                <w:sz w:val="18"/>
+                <w:szCs w:val="18"/>
+              </w:rPr>
+              <w:t>desease</w:t>
+            </w:r>
+            <w:proofErr w:type="spellEnd"/>
+            <w:r>
+              <w:rPr>
+                <w:sz w:val="18"/>
+                <w:szCs w:val="18"/>
+              </w:rPr>
+              <w:t xml:space="preserve"> durian</w:t>
+            </w:r>
+          </w:p>
+        </w:tc>
+        <w:tc>
+          <w:tcPr>
+            <w:tcW w:w="931" w:type="dxa"/>
             <w:tcMar>
               <w:top w:w="100" w:type="dxa"/>
               <w:left w:w="100" w:type="dxa"/>
@@ -10295,7 +10796,7 @@
         </w:tc>
         <w:tc>
           <w:tcPr>
-            <w:tcW w:w="1185" w:type="dxa"/>
+            <w:tcW w:w="1186" w:type="dxa"/>
             <w:tcMar>
               <w:top w:w="100" w:type="dxa"/>
               <w:left w:w="100" w:type="dxa"/>
@@ -10533,7 +11034,7 @@
         </w:trPr>
         <w:tc>
           <w:tcPr>
-            <w:tcW w:w="2017" w:type="dxa"/>
+            <w:tcW w:w="2019" w:type="dxa"/>
             <w:tcMar>
               <w:top w:w="100" w:type="dxa"/>
               <w:left w:w="100" w:type="dxa"/>
@@ -10564,13 +11065,29 @@
                 <w:sz w:val="18"/>
                 <w:szCs w:val="18"/>
               </w:rPr>
-              <w:t>integration matlab program and fix bug</w:t>
-            </w:r>
-          </w:p>
-        </w:tc>
-        <w:tc>
-          <w:tcPr>
-            <w:tcW w:w="930" w:type="dxa"/>
+              <w:t xml:space="preserve">integration </w:t>
+            </w:r>
+            <w:proofErr w:type="spellStart"/>
+            <w:r>
+              <w:rPr>
+                <w:sz w:val="18"/>
+                <w:szCs w:val="18"/>
+              </w:rPr>
+              <w:t>matlab</w:t>
+            </w:r>
+            <w:proofErr w:type="spellEnd"/>
+            <w:r>
+              <w:rPr>
+                <w:sz w:val="18"/>
+                <w:szCs w:val="18"/>
+              </w:rPr>
+              <w:t xml:space="preserve"> program and fix bug</w:t>
+            </w:r>
+          </w:p>
+        </w:tc>
+        <w:tc>
+          <w:tcPr>
+            <w:tcW w:w="931" w:type="dxa"/>
             <w:tcMar>
               <w:top w:w="100" w:type="dxa"/>
               <w:left w:w="100" w:type="dxa"/>
@@ -10598,7 +11115,7 @@
         </w:tc>
         <w:tc>
           <w:tcPr>
-            <w:tcW w:w="1185" w:type="dxa"/>
+            <w:tcW w:w="1186" w:type="dxa"/>
             <w:tcMar>
               <w:top w:w="100" w:type="dxa"/>
               <w:left w:w="100" w:type="dxa"/>
@@ -10838,7 +11355,7 @@
         </w:trPr>
         <w:tc>
           <w:tcPr>
-            <w:tcW w:w="2017" w:type="dxa"/>
+            <w:tcW w:w="2019" w:type="dxa"/>
             <w:tcMar>
               <w:top w:w="100" w:type="dxa"/>
               <w:left w:w="100" w:type="dxa"/>
@@ -10864,28 +11381,37 @@
               </w:rPr>
               <w:t xml:space="preserve">  - </w:t>
             </w:r>
-            <w:r>
-              <w:rPr>
-                <w:sz w:val="18"/>
-                <w:szCs w:val="18"/>
-              </w:rPr>
-              <w:t>kmean clustering</w:t>
-            </w:r>
-          </w:p>
-          <w:p>
-            <w:pPr>
-              <w:widowControl w:val="0"/>
-              <w:spacing w:line="240" w:lineRule="auto"/>
-              <w:rPr>
-                <w:sz w:val="18"/>
-                <w:szCs w:val="18"/>
-              </w:rPr>
-            </w:pPr>
-          </w:p>
-        </w:tc>
-        <w:tc>
-          <w:tcPr>
-            <w:tcW w:w="930" w:type="dxa"/>
+            <w:proofErr w:type="spellStart"/>
+            <w:r>
+              <w:rPr>
+                <w:sz w:val="18"/>
+                <w:szCs w:val="18"/>
+              </w:rPr>
+              <w:t>kmean</w:t>
+            </w:r>
+            <w:proofErr w:type="spellEnd"/>
+            <w:r>
+              <w:rPr>
+                <w:sz w:val="18"/>
+                <w:szCs w:val="18"/>
+              </w:rPr>
+              <w:t xml:space="preserve"> clustering</w:t>
+            </w:r>
+          </w:p>
+          <w:p>
+            <w:pPr>
+              <w:widowControl w:val="0"/>
+              <w:spacing w:line="240" w:lineRule="auto"/>
+              <w:rPr>
+                <w:sz w:val="18"/>
+                <w:szCs w:val="18"/>
+              </w:rPr>
+            </w:pPr>
+          </w:p>
+        </w:tc>
+        <w:tc>
+          <w:tcPr>
+            <w:tcW w:w="931" w:type="dxa"/>
             <w:tcMar>
               <w:top w:w="100" w:type="dxa"/>
               <w:left w:w="100" w:type="dxa"/>
@@ -10913,7 +11439,7 @@
         </w:tc>
         <w:tc>
           <w:tcPr>
-            <w:tcW w:w="1185" w:type="dxa"/>
+            <w:tcW w:w="1186" w:type="dxa"/>
             <w:tcMar>
               <w:top w:w="100" w:type="dxa"/>
               <w:left w:w="100" w:type="dxa"/>
@@ -11164,7 +11690,7 @@
         </w:trPr>
         <w:tc>
           <w:tcPr>
-            <w:tcW w:w="2017" w:type="dxa"/>
+            <w:tcW w:w="2019" w:type="dxa"/>
             <w:tcMar>
               <w:top w:w="100" w:type="dxa"/>
               <w:left w:w="100" w:type="dxa"/>
@@ -11188,6 +11714,7 @@
                 <w:szCs w:val="18"/>
                 <w:cs/>
               </w:rPr>
+              <w:lastRenderedPageBreak/>
               <w:t>-</w:t>
             </w:r>
             <w:r>
@@ -11201,35 +11728,35 @@
         </w:tc>
         <w:tc>
           <w:tcPr>
-            <w:tcW w:w="930" w:type="dxa"/>
-            <w:tcMar>
-              <w:top w:w="100" w:type="dxa"/>
-              <w:left w:w="100" w:type="dxa"/>
-              <w:bottom w:w="100" w:type="dxa"/>
-              <w:right w:w="100" w:type="dxa"/>
-            </w:tcMar>
-          </w:tcPr>
-          <w:p>
-            <w:pPr>
-              <w:widowControl w:val="0"/>
-              <w:spacing w:line="240" w:lineRule="auto"/>
-              <w:rPr>
-                <w:sz w:val="18"/>
-                <w:szCs w:val="18"/>
-              </w:rPr>
-            </w:pPr>
-            <w:r>
-              <w:rPr>
-                <w:sz w:val="18"/>
-                <w:szCs w:val="18"/>
-              </w:rPr>
-              <w:t>EAO</w:t>
-            </w:r>
-          </w:p>
-        </w:tc>
-        <w:tc>
-          <w:tcPr>
-            <w:tcW w:w="1185" w:type="dxa"/>
+            <w:tcW w:w="931" w:type="dxa"/>
+            <w:tcMar>
+              <w:top w:w="100" w:type="dxa"/>
+              <w:left w:w="100" w:type="dxa"/>
+              <w:bottom w:w="100" w:type="dxa"/>
+              <w:right w:w="100" w:type="dxa"/>
+            </w:tcMar>
+          </w:tcPr>
+          <w:p>
+            <w:pPr>
+              <w:widowControl w:val="0"/>
+              <w:spacing w:line="240" w:lineRule="auto"/>
+              <w:rPr>
+                <w:sz w:val="18"/>
+                <w:szCs w:val="18"/>
+              </w:rPr>
+            </w:pPr>
+            <w:r>
+              <w:rPr>
+                <w:sz w:val="18"/>
+                <w:szCs w:val="18"/>
+              </w:rPr>
+              <w:t>E</w:t>
+            </w:r>
+          </w:p>
+        </w:tc>
+        <w:tc>
+          <w:tcPr>
+            <w:tcW w:w="1186" w:type="dxa"/>
             <w:tcMar>
               <w:top w:w="100" w:type="dxa"/>
               <w:left w:w="100" w:type="dxa"/>
@@ -11472,7 +11999,7 @@
         </w:trPr>
         <w:tc>
           <w:tcPr>
-            <w:tcW w:w="2017" w:type="dxa"/>
+            <w:tcW w:w="2019" w:type="dxa"/>
             <w:tcMar>
               <w:top w:w="100" w:type="dxa"/>
               <w:left w:w="100" w:type="dxa"/>
@@ -11498,46 +12025,55 @@
               </w:rPr>
               <w:t>-</w:t>
             </w:r>
-            <w:r>
-              <w:rPr>
-                <w:sz w:val="18"/>
-                <w:szCs w:val="18"/>
-              </w:rPr>
-              <w:t>Statictical visualization</w:t>
-            </w:r>
-          </w:p>
-        </w:tc>
-        <w:tc>
-          <w:tcPr>
-            <w:tcW w:w="930" w:type="dxa"/>
-            <w:tcMar>
-              <w:top w:w="100" w:type="dxa"/>
-              <w:left w:w="100" w:type="dxa"/>
-              <w:bottom w:w="100" w:type="dxa"/>
-              <w:right w:w="100" w:type="dxa"/>
-            </w:tcMar>
-          </w:tcPr>
-          <w:p>
-            <w:pPr>
-              <w:widowControl w:val="0"/>
-              <w:spacing w:line="240" w:lineRule="auto"/>
-              <w:rPr>
-                <w:sz w:val="18"/>
-                <w:szCs w:val="18"/>
-              </w:rPr>
-            </w:pPr>
-            <w:r>
-              <w:rPr>
-                <w:sz w:val="18"/>
-                <w:szCs w:val="18"/>
-              </w:rPr>
-              <w:t>EAO</w:t>
-            </w:r>
-          </w:p>
-        </w:tc>
-        <w:tc>
-          <w:tcPr>
-            <w:tcW w:w="1185" w:type="dxa"/>
+            <w:proofErr w:type="spellStart"/>
+            <w:r>
+              <w:rPr>
+                <w:sz w:val="18"/>
+                <w:szCs w:val="18"/>
+              </w:rPr>
+              <w:t>Statictical</w:t>
+            </w:r>
+            <w:proofErr w:type="spellEnd"/>
+            <w:r>
+              <w:rPr>
+                <w:sz w:val="18"/>
+                <w:szCs w:val="18"/>
+              </w:rPr>
+              <w:t xml:space="preserve"> visualization</w:t>
+            </w:r>
+          </w:p>
+        </w:tc>
+        <w:tc>
+          <w:tcPr>
+            <w:tcW w:w="931" w:type="dxa"/>
+            <w:tcMar>
+              <w:top w:w="100" w:type="dxa"/>
+              <w:left w:w="100" w:type="dxa"/>
+              <w:bottom w:w="100" w:type="dxa"/>
+              <w:right w:w="100" w:type="dxa"/>
+            </w:tcMar>
+          </w:tcPr>
+          <w:p>
+            <w:pPr>
+              <w:widowControl w:val="0"/>
+              <w:spacing w:line="240" w:lineRule="auto"/>
+              <w:rPr>
+                <w:sz w:val="18"/>
+                <w:szCs w:val="18"/>
+              </w:rPr>
+            </w:pPr>
+            <w:r>
+              <w:rPr>
+                <w:sz w:val="18"/>
+                <w:szCs w:val="18"/>
+              </w:rPr>
+              <w:t>E</w:t>
+            </w:r>
+          </w:p>
+        </w:tc>
+        <w:tc>
+          <w:tcPr>
+            <w:tcW w:w="1186" w:type="dxa"/>
             <w:tcMar>
               <w:top w:w="100" w:type="dxa"/>
               <w:left w:w="100" w:type="dxa"/>
@@ -11781,7 +12317,7 @@
         </w:trPr>
         <w:tc>
           <w:tcPr>
-            <w:tcW w:w="2017" w:type="dxa"/>
+            <w:tcW w:w="2019" w:type="dxa"/>
             <w:tcMar>
               <w:top w:w="100" w:type="dxa"/>
               <w:left w:w="100" w:type="dxa"/>
@@ -11844,28 +12380,28 @@
         </w:tc>
         <w:tc>
           <w:tcPr>
-            <w:tcW w:w="930" w:type="dxa"/>
-            <w:tcMar>
-              <w:top w:w="100" w:type="dxa"/>
-              <w:left w:w="100" w:type="dxa"/>
-              <w:bottom w:w="100" w:type="dxa"/>
-              <w:right w:w="100" w:type="dxa"/>
-            </w:tcMar>
-          </w:tcPr>
-          <w:p>
-            <w:pPr>
-              <w:widowControl w:val="0"/>
-              <w:spacing w:line="240" w:lineRule="auto"/>
-              <w:rPr>
-                <w:sz w:val="18"/>
-                <w:szCs w:val="18"/>
-              </w:rPr>
-            </w:pPr>
-          </w:p>
-        </w:tc>
-        <w:tc>
-          <w:tcPr>
-            <w:tcW w:w="1185" w:type="dxa"/>
+            <w:tcW w:w="931" w:type="dxa"/>
+            <w:tcMar>
+              <w:top w:w="100" w:type="dxa"/>
+              <w:left w:w="100" w:type="dxa"/>
+              <w:bottom w:w="100" w:type="dxa"/>
+              <w:right w:w="100" w:type="dxa"/>
+            </w:tcMar>
+          </w:tcPr>
+          <w:p>
+            <w:pPr>
+              <w:widowControl w:val="0"/>
+              <w:spacing w:line="240" w:lineRule="auto"/>
+              <w:rPr>
+                <w:sz w:val="18"/>
+                <w:szCs w:val="18"/>
+              </w:rPr>
+            </w:pPr>
+          </w:p>
+        </w:tc>
+        <w:tc>
+          <w:tcPr>
+            <w:tcW w:w="1186" w:type="dxa"/>
             <w:tcMar>
               <w:top w:w="100" w:type="dxa"/>
               <w:left w:w="100" w:type="dxa"/>
@@ -12109,7 +12645,7 @@
         </w:trPr>
         <w:tc>
           <w:tcPr>
-            <w:tcW w:w="2017" w:type="dxa"/>
+            <w:tcW w:w="2019" w:type="dxa"/>
             <w:tcMar>
               <w:top w:w="100" w:type="dxa"/>
               <w:left w:w="100" w:type="dxa"/>
@@ -12139,37 +12675,86 @@
         </w:tc>
         <w:tc>
           <w:tcPr>
-            <w:tcW w:w="930" w:type="dxa"/>
-            <w:tcMar>
-              <w:top w:w="100" w:type="dxa"/>
-              <w:left w:w="100" w:type="dxa"/>
-              <w:bottom w:w="100" w:type="dxa"/>
-              <w:right w:w="100" w:type="dxa"/>
-            </w:tcMar>
-          </w:tcPr>
-          <w:p>
-            <w:pPr>
-              <w:widowControl w:val="0"/>
-              <w:spacing w:line="240" w:lineRule="auto"/>
-              <w:rPr>
-                <w:sz w:val="18"/>
-                <w:szCs w:val="18"/>
-              </w:rPr>
-            </w:pPr>
-            <w:r>
+            <w:tcW w:w="931" w:type="dxa"/>
+            <w:tcMar>
+              <w:top w:w="100" w:type="dxa"/>
+              <w:left w:w="100" w:type="dxa"/>
+              <w:bottom w:w="100" w:type="dxa"/>
+              <w:right w:w="100" w:type="dxa"/>
+            </w:tcMar>
+          </w:tcPr>
+          <w:p>
+            <w:pPr>
+              <w:widowControl w:val="0"/>
+              <w:spacing w:line="240" w:lineRule="auto"/>
               <w:rPr>
                 <w:rFonts w:cs="Angsana New"/>
                 <w:sz w:val="18"/>
                 <w:szCs w:val="18"/>
-                <w:cs/>
-              </w:rPr>
-              <w:t>*</w:t>
-            </w:r>
-          </w:p>
-        </w:tc>
-        <w:tc>
-          <w:tcPr>
-            <w:tcW w:w="1185" w:type="dxa"/>
+              </w:rPr>
+            </w:pPr>
+            <w:proofErr w:type="spellStart"/>
+            <w:r>
+              <w:rPr>
+                <w:rFonts w:cs="Angsana New"/>
+                <w:sz w:val="18"/>
+                <w:szCs w:val="18"/>
+              </w:rPr>
+              <w:t>S_Team</w:t>
+            </w:r>
+            <w:proofErr w:type="spellEnd"/>
+            <w:r>
+              <w:rPr>
+                <w:rFonts w:cs="Angsana New"/>
+                <w:sz w:val="18"/>
+                <w:szCs w:val="18"/>
+              </w:rPr>
+              <w:t>,</w:t>
+            </w:r>
+          </w:p>
+          <w:p>
+            <w:pPr>
+              <w:widowControl w:val="0"/>
+              <w:spacing w:line="240" w:lineRule="auto"/>
+              <w:rPr>
+                <w:rFonts w:cs="Angsana New"/>
+                <w:sz w:val="18"/>
+                <w:szCs w:val="18"/>
+              </w:rPr>
+            </w:pPr>
+            <w:proofErr w:type="spellStart"/>
+            <w:r>
+              <w:rPr>
+                <w:rFonts w:cs="Angsana New"/>
+                <w:sz w:val="18"/>
+                <w:szCs w:val="18"/>
+              </w:rPr>
+              <w:t>H_Team</w:t>
+            </w:r>
+            <w:proofErr w:type="spellEnd"/>
+            <w:r>
+              <w:rPr>
+                <w:rFonts w:cs="Angsana New"/>
+                <w:sz w:val="18"/>
+                <w:szCs w:val="18"/>
+              </w:rPr>
+              <w:t xml:space="preserve">, </w:t>
+            </w:r>
+            <w:proofErr w:type="spellStart"/>
+            <w:r>
+              <w:rPr>
+                <w:rFonts w:cs="Angsana New"/>
+                <w:sz w:val="18"/>
+                <w:szCs w:val="18"/>
+              </w:rPr>
+              <w:t>D_Team</w:t>
+            </w:r>
+            <w:proofErr w:type="spellEnd"/>
+          </w:p>
+        </w:tc>
+        <w:tc>
+          <w:tcPr>
+            <w:tcW w:w="1186" w:type="dxa"/>
             <w:tcMar>
               <w:top w:w="100" w:type="dxa"/>
               <w:left w:w="100" w:type="dxa"/>
@@ -12415,7 +13000,7 @@
         </w:trPr>
         <w:tc>
           <w:tcPr>
-            <w:tcW w:w="2017" w:type="dxa"/>
+            <w:tcW w:w="2019" w:type="dxa"/>
             <w:tcMar>
               <w:top w:w="100" w:type="dxa"/>
               <w:left w:w="100" w:type="dxa"/>
@@ -12443,37 +13028,86 @@
         </w:tc>
         <w:tc>
           <w:tcPr>
-            <w:tcW w:w="930" w:type="dxa"/>
-            <w:tcMar>
-              <w:top w:w="100" w:type="dxa"/>
-              <w:left w:w="100" w:type="dxa"/>
-              <w:bottom w:w="100" w:type="dxa"/>
-              <w:right w:w="100" w:type="dxa"/>
-            </w:tcMar>
-          </w:tcPr>
-          <w:p>
-            <w:pPr>
-              <w:widowControl w:val="0"/>
-              <w:spacing w:line="240" w:lineRule="auto"/>
-              <w:rPr>
-                <w:sz w:val="18"/>
-                <w:szCs w:val="18"/>
-              </w:rPr>
-            </w:pPr>
-            <w:r>
+            <w:tcW w:w="931" w:type="dxa"/>
+            <w:tcMar>
+              <w:top w:w="100" w:type="dxa"/>
+              <w:left w:w="100" w:type="dxa"/>
+              <w:bottom w:w="100" w:type="dxa"/>
+              <w:right w:w="100" w:type="dxa"/>
+            </w:tcMar>
+          </w:tcPr>
+          <w:p>
+            <w:pPr>
+              <w:widowControl w:val="0"/>
+              <w:spacing w:line="240" w:lineRule="auto"/>
               <w:rPr>
                 <w:rFonts w:cs="Angsana New"/>
                 <w:sz w:val="18"/>
                 <w:szCs w:val="18"/>
-                <w:cs/>
-              </w:rPr>
-              <w:t>*</w:t>
-            </w:r>
-          </w:p>
-        </w:tc>
-        <w:tc>
-          <w:tcPr>
-            <w:tcW w:w="1185" w:type="dxa"/>
+              </w:rPr>
+            </w:pPr>
+            <w:proofErr w:type="spellStart"/>
+            <w:r>
+              <w:rPr>
+                <w:rFonts w:cs="Angsana New"/>
+                <w:sz w:val="18"/>
+                <w:szCs w:val="18"/>
+              </w:rPr>
+              <w:t>S_Team</w:t>
+            </w:r>
+            <w:proofErr w:type="spellEnd"/>
+            <w:r>
+              <w:rPr>
+                <w:rFonts w:cs="Angsana New"/>
+                <w:sz w:val="18"/>
+                <w:szCs w:val="18"/>
+              </w:rPr>
+              <w:t>,</w:t>
+            </w:r>
+          </w:p>
+          <w:p>
+            <w:pPr>
+              <w:widowControl w:val="0"/>
+              <w:spacing w:line="240" w:lineRule="auto"/>
+              <w:rPr>
+                <w:rFonts w:cs="Angsana New"/>
+                <w:sz w:val="18"/>
+                <w:szCs w:val="18"/>
+              </w:rPr>
+            </w:pPr>
+            <w:proofErr w:type="spellStart"/>
+            <w:r>
+              <w:rPr>
+                <w:rFonts w:cs="Angsana New"/>
+                <w:sz w:val="18"/>
+                <w:szCs w:val="18"/>
+              </w:rPr>
+              <w:t>H_Team</w:t>
+            </w:r>
+            <w:proofErr w:type="spellEnd"/>
+            <w:r>
+              <w:rPr>
+                <w:rFonts w:cs="Angsana New"/>
+                <w:sz w:val="18"/>
+                <w:szCs w:val="18"/>
+              </w:rPr>
+              <w:t xml:space="preserve">, </w:t>
+            </w:r>
+            <w:proofErr w:type="spellStart"/>
+            <w:r>
+              <w:rPr>
+                <w:rFonts w:cs="Angsana New"/>
+                <w:sz w:val="18"/>
+                <w:szCs w:val="18"/>
+              </w:rPr>
+              <w:t>D_Team</w:t>
+            </w:r>
+            <w:proofErr w:type="spellEnd"/>
+          </w:p>
+        </w:tc>
+        <w:tc>
+          <w:tcPr>
+            <w:tcW w:w="1186" w:type="dxa"/>
             <w:tcMar>
               <w:top w:w="100" w:type="dxa"/>
               <w:left w:w="100" w:type="dxa"/>
@@ -12717,7 +13351,7 @@
         </w:trPr>
         <w:tc>
           <w:tcPr>
-            <w:tcW w:w="2017" w:type="dxa"/>
+            <w:tcW w:w="2019" w:type="dxa"/>
             <w:tcMar>
               <w:top w:w="100" w:type="dxa"/>
               <w:left w:w="100" w:type="dxa"/>
@@ -12745,37 +13379,86 @@
         </w:tc>
         <w:tc>
           <w:tcPr>
-            <w:tcW w:w="930" w:type="dxa"/>
-            <w:tcMar>
-              <w:top w:w="100" w:type="dxa"/>
-              <w:left w:w="100" w:type="dxa"/>
-              <w:bottom w:w="100" w:type="dxa"/>
-              <w:right w:w="100" w:type="dxa"/>
-            </w:tcMar>
-          </w:tcPr>
-          <w:p>
-            <w:pPr>
-              <w:widowControl w:val="0"/>
-              <w:spacing w:line="240" w:lineRule="auto"/>
-              <w:rPr>
-                <w:sz w:val="18"/>
-                <w:szCs w:val="18"/>
-              </w:rPr>
-            </w:pPr>
-            <w:r>
+            <w:tcW w:w="931" w:type="dxa"/>
+            <w:tcMar>
+              <w:top w:w="100" w:type="dxa"/>
+              <w:left w:w="100" w:type="dxa"/>
+              <w:bottom w:w="100" w:type="dxa"/>
+              <w:right w:w="100" w:type="dxa"/>
+            </w:tcMar>
+          </w:tcPr>
+          <w:p>
+            <w:pPr>
+              <w:widowControl w:val="0"/>
+              <w:spacing w:line="240" w:lineRule="auto"/>
               <w:rPr>
                 <w:rFonts w:cs="Angsana New"/>
                 <w:sz w:val="18"/>
                 <w:szCs w:val="18"/>
-                <w:cs/>
-              </w:rPr>
-              <w:t>*</w:t>
-            </w:r>
-          </w:p>
-        </w:tc>
-        <w:tc>
-          <w:tcPr>
-            <w:tcW w:w="1185" w:type="dxa"/>
+              </w:rPr>
+            </w:pPr>
+            <w:proofErr w:type="spellStart"/>
+            <w:r>
+              <w:rPr>
+                <w:rFonts w:cs="Angsana New"/>
+                <w:sz w:val="18"/>
+                <w:szCs w:val="18"/>
+              </w:rPr>
+              <w:t>S_Team</w:t>
+            </w:r>
+            <w:proofErr w:type="spellEnd"/>
+            <w:r>
+              <w:rPr>
+                <w:rFonts w:cs="Angsana New"/>
+                <w:sz w:val="18"/>
+                <w:szCs w:val="18"/>
+              </w:rPr>
+              <w:t>,</w:t>
+            </w:r>
+          </w:p>
+          <w:p>
+            <w:pPr>
+              <w:widowControl w:val="0"/>
+              <w:spacing w:line="240" w:lineRule="auto"/>
+              <w:rPr>
+                <w:rFonts w:cs="Angsana New"/>
+                <w:sz w:val="18"/>
+                <w:szCs w:val="18"/>
+              </w:rPr>
+            </w:pPr>
+            <w:proofErr w:type="spellStart"/>
+            <w:r>
+              <w:rPr>
+                <w:rFonts w:cs="Angsana New"/>
+                <w:sz w:val="18"/>
+                <w:szCs w:val="18"/>
+              </w:rPr>
+              <w:t>H_Team</w:t>
+            </w:r>
+            <w:proofErr w:type="spellEnd"/>
+            <w:r>
+              <w:rPr>
+                <w:rFonts w:cs="Angsana New"/>
+                <w:sz w:val="18"/>
+                <w:szCs w:val="18"/>
+              </w:rPr>
+              <w:t xml:space="preserve">, </w:t>
+            </w:r>
+            <w:proofErr w:type="spellStart"/>
+            <w:r>
+              <w:rPr>
+                <w:rFonts w:cs="Angsana New"/>
+                <w:sz w:val="18"/>
+                <w:szCs w:val="18"/>
+              </w:rPr>
+              <w:t>D_Team</w:t>
+            </w:r>
+            <w:proofErr w:type="spellEnd"/>
+          </w:p>
+        </w:tc>
+        <w:tc>
+          <w:tcPr>
+            <w:tcW w:w="1186" w:type="dxa"/>
             <w:tcMar>
               <w:top w:w="100" w:type="dxa"/>
               <w:left w:w="100" w:type="dxa"/>
@@ -13020,7 +13703,7 @@
         </w:trPr>
         <w:tc>
           <w:tcPr>
-            <w:tcW w:w="2017" w:type="dxa"/>
+            <w:tcW w:w="2019" w:type="dxa"/>
             <w:tcMar>
               <w:top w:w="100" w:type="dxa"/>
               <w:left w:w="100" w:type="dxa"/>
@@ -13050,7 +13733,7 @@
         </w:tc>
         <w:tc>
           <w:tcPr>
-            <w:tcW w:w="930" w:type="dxa"/>
+            <w:tcW w:w="931" w:type="dxa"/>
             <w:tcMar>
               <w:top w:w="100" w:type="dxa"/>
               <w:left w:w="100" w:type="dxa"/>
@@ -13078,7 +13761,7 @@
         </w:tc>
         <w:tc>
           <w:tcPr>
-            <w:tcW w:w="1185" w:type="dxa"/>
+            <w:tcW w:w="1186" w:type="dxa"/>
             <w:shd w:val="clear" w:color="auto" w:fill="FF00FF"/>
             <w:tcMar>
               <w:top w:w="100" w:type="dxa"/>
@@ -13336,7 +14019,7 @@
         </w:trPr>
         <w:tc>
           <w:tcPr>
-            <w:tcW w:w="2017" w:type="dxa"/>
+            <w:tcW w:w="2019" w:type="dxa"/>
             <w:tcMar>
               <w:top w:w="100" w:type="dxa"/>
               <w:left w:w="100" w:type="dxa"/>
@@ -13373,7 +14056,7 @@
         </w:tc>
         <w:tc>
           <w:tcPr>
-            <w:tcW w:w="930" w:type="dxa"/>
+            <w:tcW w:w="931" w:type="dxa"/>
             <w:tcMar>
               <w:top w:w="100" w:type="dxa"/>
               <w:left w:w="100" w:type="dxa"/>
@@ -13401,7 +14084,7 @@
         </w:tc>
         <w:tc>
           <w:tcPr>
-            <w:tcW w:w="1185" w:type="dxa"/>
+            <w:tcW w:w="1186" w:type="dxa"/>
             <w:shd w:val="clear" w:color="auto" w:fill="9900FF"/>
             <w:tcMar>
               <w:top w:w="100" w:type="dxa"/>
@@ -13466,12 +14149,190 @@
             </w:pPr>
             <w:r>
               <w:rPr>
+                <w:noProof/>
+                <w:sz w:val="18"/>
+                <w:szCs w:val="18"/>
+              </w:rPr>
+              <mc:AlternateContent>
+                <mc:Choice Requires="wps">
+                  <w:drawing>
+                    <wp:anchor distT="0" distB="0" distL="114300" distR="114300" simplePos="0" relativeHeight="251692032" behindDoc="0" locked="0" layoutInCell="1" allowOverlap="1" wp14:anchorId="28980B60" wp14:editId="6BF92E99">
+                      <wp:simplePos x="0" y="0"/>
+                      <wp:positionH relativeFrom="column">
+                        <wp:posOffset>-46781</wp:posOffset>
+                      </wp:positionH>
+                      <wp:positionV relativeFrom="paragraph">
+                        <wp:posOffset>13798</wp:posOffset>
+                      </wp:positionV>
+                      <wp:extent cx="58141" cy="132062"/>
+                      <wp:effectExtent l="0" t="0" r="0" b="1905"/>
+                      <wp:wrapNone/>
+                      <wp:docPr id="14" name="Rectangle 14"/>
+                      <wp:cNvGraphicFramePr/>
+                      <a:graphic xmlns:a="http://schemas.openxmlformats.org/drawingml/2006/main">
+                        <a:graphicData uri="http://schemas.microsoft.com/office/word/2010/wordprocessingShape">
+                          <wps:wsp>
+                            <wps:cNvSpPr/>
+                            <wps:spPr>
+                              <a:xfrm>
+                                <a:off x="0" y="0"/>
+                                <a:ext cx="58141" cy="132062"/>
+                              </a:xfrm>
+                              <a:prstGeom prst="rect">
+                                <a:avLst/>
+                              </a:prstGeom>
+                              <a:solidFill>
+                                <a:srgbClr val="7030A0"/>
+                              </a:solidFill>
+                              <a:ln>
+                                <a:noFill/>
+                              </a:ln>
+                            </wps:spPr>
+                            <wps:style>
+                              <a:lnRef idx="2">
+                                <a:schemeClr val="accent1">
+                                  <a:shade val="50000"/>
+                                </a:schemeClr>
+                              </a:lnRef>
+                              <a:fillRef idx="1">
+                                <a:schemeClr val="accent1"/>
+                              </a:fillRef>
+                              <a:effectRef idx="0">
+                                <a:schemeClr val="accent1"/>
+                              </a:effectRef>
+                              <a:fontRef idx="minor">
+                                <a:schemeClr val="lt1"/>
+                              </a:fontRef>
+                            </wps:style>
+                            <wps:bodyPr rot="0" spcFirstLastPara="0" vertOverflow="overflow" horzOverflow="overflow" vert="horz" wrap="square" lIns="91440" tIns="45720" rIns="91440" bIns="45720" numCol="1" spcCol="0" rtlCol="0" fromWordArt="0" anchor="ctr" anchorCtr="0" forceAA="0" compatLnSpc="1">
+                              <a:prstTxWarp prst="textNoShape">
+                                <a:avLst/>
+                              </a:prstTxWarp>
+                              <a:noAutofit/>
+                            </wps:bodyPr>
+                          </wps:wsp>
+                        </a:graphicData>
+                      </a:graphic>
+                      <wp14:sizeRelH relativeFrom="margin">
+                        <wp14:pctWidth>0</wp14:pctWidth>
+                      </wp14:sizeRelH>
+                      <wp14:sizeRelV relativeFrom="margin">
+                        <wp14:pctHeight>0</wp14:pctHeight>
+                      </wp14:sizeRelV>
+                    </wp:anchor>
+                  </w:drawing>
+                </mc:Choice>
+                <mc:Fallback>
+                  <w:pict>
+                    <v:rect w14:anchorId="603A56DE" id="Rectangle 14" o:spid="_x0000_s1026" style="position:absolute;margin-left:-3.7pt;margin-top:1.1pt;width:4.6pt;height:10.4pt;z-index:251692032;visibility:visible;mso-wrap-style:square;mso-width-percent:0;mso-height-percent:0;mso-wrap-distance-left:9pt;mso-wrap-distance-top:0;mso-wrap-distance-right:9pt;mso-wrap-distance-bottom:0;mso-position-horizontal:absolute;mso-position-horizontal-relative:text;mso-position-vertical:absolute;mso-position-vertical-relative:text;mso-width-percent:0;mso-height-percent:0;mso-width-relative:margin;mso-height-relative:margin;v-text-anchor:middle" o:gfxdata="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" fillcolor="#7030a0" stroked="f" strokeweight="1pt"/>
+                  </w:pict>
+                </mc:Fallback>
+              </mc:AlternateContent>
+            </w:r>
+            <w:r>
+              <w:rPr>
+                <w:noProof/>
+                <w:sz w:val="18"/>
+                <w:szCs w:val="18"/>
+              </w:rPr>
+              <mc:AlternateContent>
+                <mc:Choice Requires="wps">
+                  <w:drawing>
+                    <wp:anchor distT="0" distB="0" distL="114300" distR="114300" simplePos="0" relativeHeight="251686912" behindDoc="0" locked="0" layoutInCell="1" allowOverlap="1" wp14:anchorId="517DA3C9" wp14:editId="5C0127C4">
+                      <wp:simplePos x="0" y="0"/>
+                      <wp:positionH relativeFrom="column">
+                        <wp:posOffset>191564</wp:posOffset>
+                      </wp:positionH>
+                      <wp:positionV relativeFrom="paragraph">
+                        <wp:posOffset>0</wp:posOffset>
+                      </wp:positionV>
+                      <wp:extent cx="62865" cy="137160"/>
+                      <wp:effectExtent l="0" t="0" r="0" b="0"/>
+                      <wp:wrapNone/>
+                      <wp:docPr id="9" name="Rectangle 9"/>
+                      <wp:cNvGraphicFramePr/>
+                      <a:graphic xmlns:a="http://schemas.openxmlformats.org/drawingml/2006/main">
+                        <a:graphicData uri="http://schemas.microsoft.com/office/word/2010/wordprocessingShape">
+                          <wps:wsp>
+                            <wps:cNvSpPr/>
+                            <wps:spPr>
+                              <a:xfrm>
+                                <a:off x="0" y="0"/>
+                                <a:ext cx="62865" cy="137160"/>
+                              </a:xfrm>
+                              <a:prstGeom prst="rect">
+                                <a:avLst/>
+                              </a:prstGeom>
+                              <a:solidFill>
+                                <a:srgbClr val="7030A0"/>
+                              </a:solidFill>
+                              <a:ln>
+                                <a:noFill/>
+                              </a:ln>
+                            </wps:spPr>
+                            <wps:style>
+                              <a:lnRef idx="2">
+                                <a:schemeClr val="accent1">
+                                  <a:shade val="50000"/>
+                                </a:schemeClr>
+                              </a:lnRef>
+                              <a:fillRef idx="1">
+                                <a:schemeClr val="accent1"/>
+                              </a:fillRef>
+                              <a:effectRef idx="0">
+                                <a:schemeClr val="accent1"/>
+                              </a:effectRef>
+                              <a:fontRef idx="minor">
+                                <a:schemeClr val="lt1"/>
+                              </a:fontRef>
+                            </wps:style>
+                            <wps:bodyPr rot="0" spcFirstLastPara="0" vertOverflow="overflow" horzOverflow="overflow" vert="horz" wrap="square" lIns="91440" tIns="45720" rIns="91440" bIns="45720" numCol="1" spcCol="0" rtlCol="0" fromWordArt="0" anchor="ctr" anchorCtr="0" forceAA="0" compatLnSpc="1">
+                              <a:prstTxWarp prst="textNoShape">
+                                <a:avLst/>
+                              </a:prstTxWarp>
+                              <a:noAutofit/>
+                            </wps:bodyPr>
+                          </wps:wsp>
+                        </a:graphicData>
+                      </a:graphic>
+                      <wp14:sizeRelH relativeFrom="margin">
+                        <wp14:pctWidth>0</wp14:pctWidth>
+                      </wp14:sizeRelH>
+                      <wp14:sizeRelV relativeFrom="margin">
+                        <wp14:pctHeight>0</wp14:pctHeight>
+                      </wp14:sizeRelV>
+                    </wp:anchor>
+                  </w:drawing>
+                </mc:Choice>
+                <mc:Fallback>
+                  <w:pict>
+                    <v:rect w14:anchorId="31A32B51" id="Rectangle 9" o:spid="_x0000_s1026" style="position:absolute;margin-left:15.1pt;margin-top:0;width:4.95pt;height:10.8pt;z-index:251686912;visibility:visible;mso-wrap-style:square;mso-width-percent:0;mso-height-percent:0;mso-wrap-distance-left:9pt;mso-wrap-distance-top:0;mso-wrap-distance-right:9pt;mso-wrap-distance-bottom:0;mso-position-horizontal:absolute;mso-position-horizontal-relative:text;mso-position-vertical:absolute;mso-position-vertical-relative:text;mso-width-percent:0;mso-height-percent:0;mso-width-relative:margin;mso-height-relative:margin;v-text-anchor:middle" o:gfxdata="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" fillcolor="#7030a0" stroked="f" strokeweight="1pt"/>
+                  </w:pict>
+                </mc:Fallback>
+              </mc:AlternateContent>
+            </w:r>
+          </w:p>
+        </w:tc>
+        <w:tc>
+          <w:tcPr>
+            <w:tcW w:w="479" w:type="dxa"/>
+            <w:tcMar>
+              <w:top w:w="100" w:type="dxa"/>
+              <w:left w:w="100" w:type="dxa"/>
+              <w:bottom w:w="100" w:type="dxa"/>
+              <w:right w:w="100" w:type="dxa"/>
+            </w:tcMar>
+          </w:tcPr>
+          <w:p>
+            <w:pPr>
+              <w:widowControl w:val="0"/>
+              <w:spacing w:line="240" w:lineRule="auto"/>
+              <w:rPr>
                 <w:sz w:val="18"/>
                 <w:szCs w:val="18"/>
                 <w:shd w:val="clear" w:color="auto" w:fill="9900FF"/>
               </w:rPr>
-              <w:t xml:space="preserve">_ </w:t>
-            </w:r>
+            </w:pPr>
           </w:p>
         </w:tc>
         <w:tc>
@@ -13494,6 +14355,192 @@
                 <w:shd w:val="clear" w:color="auto" w:fill="9900FF"/>
               </w:rPr>
             </w:pPr>
+            <w:r>
+              <w:rPr>
+                <w:noProof/>
+                <w:sz w:val="18"/>
+                <w:szCs w:val="18"/>
+              </w:rPr>
+              <mc:AlternateContent>
+                <mc:Choice Requires="wps">
+                  <w:drawing>
+                    <wp:anchor distT="0" distB="0" distL="114300" distR="114300" simplePos="0" relativeHeight="251685888" behindDoc="0" locked="0" layoutInCell="1" allowOverlap="1" wp14:anchorId="335F6A90" wp14:editId="6E87E06A">
+                      <wp:simplePos x="0" y="0"/>
+                      <wp:positionH relativeFrom="column">
+                        <wp:posOffset>174250</wp:posOffset>
+                      </wp:positionH>
+                      <wp:positionV relativeFrom="paragraph">
+                        <wp:posOffset>-59690</wp:posOffset>
+                      </wp:positionV>
+                      <wp:extent cx="58141" cy="385801"/>
+                      <wp:effectExtent l="0" t="0" r="0" b="0"/>
+                      <wp:wrapNone/>
+                      <wp:docPr id="8" name="Rectangle 8"/>
+                      <wp:cNvGraphicFramePr/>
+                      <a:graphic xmlns:a="http://schemas.openxmlformats.org/drawingml/2006/main">
+                        <a:graphicData uri="http://schemas.microsoft.com/office/word/2010/wordprocessingShape">
+                          <wps:wsp>
+                            <wps:cNvSpPr/>
+                            <wps:spPr>
+                              <a:xfrm>
+                                <a:off x="0" y="0"/>
+                                <a:ext cx="58141" cy="385801"/>
+                              </a:xfrm>
+                              <a:prstGeom prst="rect">
+                                <a:avLst/>
+                              </a:prstGeom>
+                              <a:solidFill>
+                                <a:srgbClr val="7030A0"/>
+                              </a:solidFill>
+                              <a:ln>
+                                <a:noFill/>
+                              </a:ln>
+                            </wps:spPr>
+                            <wps:style>
+                              <a:lnRef idx="2">
+                                <a:schemeClr val="accent1">
+                                  <a:shade val="50000"/>
+                                </a:schemeClr>
+                              </a:lnRef>
+                              <a:fillRef idx="1">
+                                <a:schemeClr val="accent1"/>
+                              </a:fillRef>
+                              <a:effectRef idx="0">
+                                <a:schemeClr val="accent1"/>
+                              </a:effectRef>
+                              <a:fontRef idx="minor">
+                                <a:schemeClr val="lt1"/>
+                              </a:fontRef>
+                            </wps:style>
+                            <wps:bodyPr rot="0" spcFirstLastPara="0" vertOverflow="overflow" horzOverflow="overflow" vert="horz" wrap="square" lIns="91440" tIns="45720" rIns="91440" bIns="45720" numCol="1" spcCol="0" rtlCol="0" fromWordArt="0" anchor="ctr" anchorCtr="0" forceAA="0" compatLnSpc="1">
+                              <a:prstTxWarp prst="textNoShape">
+                                <a:avLst/>
+                              </a:prstTxWarp>
+                              <a:noAutofit/>
+                            </wps:bodyPr>
+                          </wps:wsp>
+                        </a:graphicData>
+                      </a:graphic>
+                      <wp14:sizeRelH relativeFrom="margin">
+                        <wp14:pctWidth>0</wp14:pctWidth>
+                      </wp14:sizeRelH>
+                      <wp14:sizeRelV relativeFrom="margin">
+                        <wp14:pctHeight>0</wp14:pctHeight>
+                      </wp14:sizeRelV>
+                    </wp:anchor>
+                  </w:drawing>
+                </mc:Choice>
+                <mc:Fallback>
+                  <w:pict>
+                    <v:rect w14:anchorId="2520F8EB" id="Rectangle 8" o:spid="_x0000_s1026" style="position:absolute;margin-left:13.7pt;margin-top:-4.7pt;width:4.6pt;height:30.4pt;z-index:251685888;visibility:visible;mso-wrap-style:square;mso-width-percent:0;mso-height-percent:0;mso-wrap-distance-left:9pt;mso-wrap-distance-top:0;mso-wrap-distance-right:9pt;mso-wrap-distance-bottom:0;mso-position-horizontal:absolute;mso-position-horizontal-relative:text;mso-position-vertical:absolute;mso-position-vertical-relative:text;mso-width-percent:0;mso-height-percent:0;mso-width-relative:margin;mso-height-relative:margin;v-text-anchor:middle" o:gfxdata="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" fillcolor="#7030a0" stroked="f" strokeweight="1pt"/>
+                  </w:pict>
+                </mc:Fallback>
+              </mc:AlternateContent>
+            </w:r>
+            <w:r>
+              <w:rPr>
+                <w:noProof/>
+                <w:sz w:val="18"/>
+                <w:szCs w:val="18"/>
+              </w:rPr>
+              <mc:AlternateContent>
+                <mc:Choice Requires="wps">
+                  <w:drawing>
+                    <wp:anchor distT="0" distB="0" distL="114300" distR="114300" simplePos="0" relativeHeight="251687936" behindDoc="0" locked="0" layoutInCell="1" allowOverlap="1" wp14:anchorId="6DB934FF" wp14:editId="75330974">
+                      <wp:simplePos x="0" y="0"/>
+                      <wp:positionH relativeFrom="column">
+                        <wp:posOffset>-48517</wp:posOffset>
+                      </wp:positionH>
+                      <wp:positionV relativeFrom="paragraph">
+                        <wp:posOffset>-73458</wp:posOffset>
+                      </wp:positionV>
+                      <wp:extent cx="58141" cy="385801"/>
+                      <wp:effectExtent l="0" t="0" r="0" b="0"/>
+                      <wp:wrapNone/>
+                      <wp:docPr id="10" name="Rectangle 10"/>
+                      <wp:cNvGraphicFramePr/>
+                      <a:graphic xmlns:a="http://schemas.openxmlformats.org/drawingml/2006/main">
+                        <a:graphicData uri="http://schemas.microsoft.com/office/word/2010/wordprocessingShape">
+                          <wps:wsp>
+                            <wps:cNvSpPr/>
+                            <wps:spPr>
+                              <a:xfrm>
+                                <a:off x="0" y="0"/>
+                                <a:ext cx="58141" cy="385801"/>
+                              </a:xfrm>
+                              <a:prstGeom prst="rect">
+                                <a:avLst/>
+                              </a:prstGeom>
+                              <a:solidFill>
+                                <a:srgbClr val="7030A0"/>
+                              </a:solidFill>
+                              <a:ln>
+                                <a:noFill/>
+                              </a:ln>
+                            </wps:spPr>
+                            <wps:style>
+                              <a:lnRef idx="2">
+                                <a:schemeClr val="accent1">
+                                  <a:shade val="50000"/>
+                                </a:schemeClr>
+                              </a:lnRef>
+                              <a:fillRef idx="1">
+                                <a:schemeClr val="accent1"/>
+                              </a:fillRef>
+                              <a:effectRef idx="0">
+                                <a:schemeClr val="accent1"/>
+                              </a:effectRef>
+                              <a:fontRef idx="minor">
+                                <a:schemeClr val="lt1"/>
+                              </a:fontRef>
+                            </wps:style>
+                            <wps:bodyPr rot="0" spcFirstLastPara="0" vertOverflow="overflow" horzOverflow="overflow" vert="horz" wrap="square" lIns="91440" tIns="45720" rIns="91440" bIns="45720" numCol="1" spcCol="0" rtlCol="0" fromWordArt="0" anchor="ctr" anchorCtr="0" forceAA="0" compatLnSpc="1">
+                              <a:prstTxWarp prst="textNoShape">
+                                <a:avLst/>
+                              </a:prstTxWarp>
+                              <a:noAutofit/>
+                            </wps:bodyPr>
+                          </wps:wsp>
+                        </a:graphicData>
+                      </a:graphic>
+                      <wp14:sizeRelH relativeFrom="margin">
+                        <wp14:pctWidth>0</wp14:pctWidth>
+                      </wp14:sizeRelH>
+                      <wp14:sizeRelV relativeFrom="margin">
+                        <wp14:pctHeight>0</wp14:pctHeight>
+                      </wp14:sizeRelV>
+                    </wp:anchor>
+                  </w:drawing>
+                </mc:Choice>
+                <mc:Fallback>
+                  <w:pict>
+                    <v:rect w14:anchorId="4D8F203D" id="Rectangle 10" o:spid="_x0000_s1026" style="position:absolute;margin-left:-3.8pt;margin-top:-5.8pt;width:4.6pt;height:30.4pt;z-index:251687936;visibility:visible;mso-wrap-style:square;mso-width-percent:0;mso-height-percent:0;mso-wrap-distance-left:9pt;mso-wrap-distance-top:0;mso-wrap-distance-right:9pt;mso-wrap-distance-bottom:0;mso-position-horizontal:absolute;mso-position-horizontal-relative:text;mso-position-vertical:absolute;mso-position-vertical-relative:text;mso-width-percent:0;mso-height-percent:0;mso-width-relative:margin;mso-height-relative:margin;v-text-anchor:middle" o:gfxdata="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" fillcolor="#7030a0" stroked="f" strokeweight="1pt"/>
+                  </w:pict>
+                </mc:Fallback>
+              </mc:AlternateContent>
+            </w:r>
+          </w:p>
+        </w:tc>
+        <w:tc>
+          <w:tcPr>
+            <w:tcW w:w="535" w:type="dxa"/>
+            <w:tcMar>
+              <w:top w:w="100" w:type="dxa"/>
+              <w:left w:w="100" w:type="dxa"/>
+              <w:bottom w:w="100" w:type="dxa"/>
+              <w:right w:w="100" w:type="dxa"/>
+            </w:tcMar>
+          </w:tcPr>
+          <w:p>
+            <w:pPr>
+              <w:widowControl w:val="0"/>
+              <w:spacing w:line="240" w:lineRule="auto"/>
+              <w:rPr>
+                <w:sz w:val="18"/>
+                <w:szCs w:val="18"/>
+                <w:shd w:val="clear" w:color="auto" w:fill="9900FF"/>
+              </w:rPr>
+            </w:pPr>
           </w:p>
         </w:tc>
         <w:tc>
@@ -13518,17 +14565,195 @@
             </w:pPr>
             <w:r>
               <w:rPr>
+                <w:noProof/>
+                <w:sz w:val="18"/>
+                <w:szCs w:val="18"/>
+              </w:rPr>
+              <mc:AlternateContent>
+                <mc:Choice Requires="wps">
+                  <w:drawing>
+                    <wp:anchor distT="0" distB="0" distL="114300" distR="114300" simplePos="0" relativeHeight="251689984" behindDoc="0" locked="0" layoutInCell="1" allowOverlap="1" wp14:anchorId="41FE99DB" wp14:editId="5F6143FE">
+                      <wp:simplePos x="0" y="0"/>
+                      <wp:positionH relativeFrom="column">
+                        <wp:posOffset>158566</wp:posOffset>
+                      </wp:positionH>
+                      <wp:positionV relativeFrom="paragraph">
+                        <wp:posOffset>-58141</wp:posOffset>
+                      </wp:positionV>
+                      <wp:extent cx="58141" cy="385801"/>
+                      <wp:effectExtent l="0" t="0" r="0" b="0"/>
+                      <wp:wrapNone/>
+                      <wp:docPr id="12" name="Rectangle 12"/>
+                      <wp:cNvGraphicFramePr/>
+                      <a:graphic xmlns:a="http://schemas.openxmlformats.org/drawingml/2006/main">
+                        <a:graphicData uri="http://schemas.microsoft.com/office/word/2010/wordprocessingShape">
+                          <wps:wsp>
+                            <wps:cNvSpPr/>
+                            <wps:spPr>
+                              <a:xfrm>
+                                <a:off x="0" y="0"/>
+                                <a:ext cx="58141" cy="385801"/>
+                              </a:xfrm>
+                              <a:prstGeom prst="rect">
+                                <a:avLst/>
+                              </a:prstGeom>
+                              <a:solidFill>
+                                <a:srgbClr val="7030A0"/>
+                              </a:solidFill>
+                              <a:ln>
+                                <a:noFill/>
+                              </a:ln>
+                            </wps:spPr>
+                            <wps:style>
+                              <a:lnRef idx="2">
+                                <a:schemeClr val="accent1">
+                                  <a:shade val="50000"/>
+                                </a:schemeClr>
+                              </a:lnRef>
+                              <a:fillRef idx="1">
+                                <a:schemeClr val="accent1"/>
+                              </a:fillRef>
+                              <a:effectRef idx="0">
+                                <a:schemeClr val="accent1"/>
+                              </a:effectRef>
+                              <a:fontRef idx="minor">
+                                <a:schemeClr val="lt1"/>
+                              </a:fontRef>
+                            </wps:style>
+                            <wps:bodyPr rot="0" spcFirstLastPara="0" vertOverflow="overflow" horzOverflow="overflow" vert="horz" wrap="square" lIns="91440" tIns="45720" rIns="91440" bIns="45720" numCol="1" spcCol="0" rtlCol="0" fromWordArt="0" anchor="ctr" anchorCtr="0" forceAA="0" compatLnSpc="1">
+                              <a:prstTxWarp prst="textNoShape">
+                                <a:avLst/>
+                              </a:prstTxWarp>
+                              <a:noAutofit/>
+                            </wps:bodyPr>
+                          </wps:wsp>
+                        </a:graphicData>
+                      </a:graphic>
+                      <wp14:sizeRelH relativeFrom="margin">
+                        <wp14:pctWidth>0</wp14:pctWidth>
+                      </wp14:sizeRelH>
+                      <wp14:sizeRelV relativeFrom="margin">
+                        <wp14:pctHeight>0</wp14:pctHeight>
+                      </wp14:sizeRelV>
+                    </wp:anchor>
+                  </w:drawing>
+                </mc:Choice>
+                <mc:Fallback>
+                  <w:pict>
+                    <v:rect w14:anchorId="3574ADD8" id="Rectangle 12" o:spid="_x0000_s1026" style="position:absolute;margin-left:12.5pt;margin-top:-4.6pt;width:4.6pt;height:30.4pt;z-index:251689984;visibility:visible;mso-wrap-style:square;mso-width-percent:0;mso-height-percent:0;mso-wrap-distance-left:9pt;mso-wrap-distance-top:0;mso-wrap-distance-right:9pt;mso-wrap-distance-bottom:0;mso-position-horizontal:absolute;mso-position-horizontal-relative:text;mso-position-vertical:absolute;mso-position-vertical-relative:text;mso-width-percent:0;mso-height-percent:0;mso-width-relative:margin;mso-height-relative:margin;v-text-anchor:middle" o:gfxdata="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" fillcolor="#7030a0" stroked="f" strokeweight="1pt"/>
+                  </w:pict>
+                </mc:Fallback>
+              </mc:AlternateContent>
+            </w:r>
+            <w:r>
+              <w:rPr>
+                <w:noProof/>
+                <w:sz w:val="18"/>
+                <w:szCs w:val="18"/>
+              </w:rPr>
+              <mc:AlternateContent>
+                <mc:Choice Requires="wps">
+                  <w:drawing>
+                    <wp:anchor distT="0" distB="0" distL="114300" distR="114300" simplePos="0" relativeHeight="251688960" behindDoc="0" locked="0" layoutInCell="1" allowOverlap="1" wp14:anchorId="317A5485" wp14:editId="3D0945B6">
+                      <wp:simplePos x="0" y="0"/>
+                      <wp:positionH relativeFrom="column">
+                        <wp:posOffset>-42284</wp:posOffset>
+                      </wp:positionH>
+                      <wp:positionV relativeFrom="paragraph">
+                        <wp:posOffset>-58141</wp:posOffset>
+                      </wp:positionV>
+                      <wp:extent cx="58141" cy="385801"/>
+                      <wp:effectExtent l="0" t="0" r="0" b="0"/>
+                      <wp:wrapNone/>
+                      <wp:docPr id="11" name="Rectangle 11"/>
+                      <wp:cNvGraphicFramePr/>
+                      <a:graphic xmlns:a="http://schemas.openxmlformats.org/drawingml/2006/main">
+                        <a:graphicData uri="http://schemas.microsoft.com/office/word/2010/wordprocessingShape">
+                          <wps:wsp>
+                            <wps:cNvSpPr/>
+                            <wps:spPr>
+                              <a:xfrm>
+                                <a:off x="0" y="0"/>
+                                <a:ext cx="58141" cy="385801"/>
+                              </a:xfrm>
+                              <a:prstGeom prst="rect">
+                                <a:avLst/>
+                              </a:prstGeom>
+                              <a:solidFill>
+                                <a:srgbClr val="7030A0"/>
+                              </a:solidFill>
+                              <a:ln>
+                                <a:noFill/>
+                              </a:ln>
+                            </wps:spPr>
+                            <wps:style>
+                              <a:lnRef idx="2">
+                                <a:schemeClr val="accent1">
+                                  <a:shade val="50000"/>
+                                </a:schemeClr>
+                              </a:lnRef>
+                              <a:fillRef idx="1">
+                                <a:schemeClr val="accent1"/>
+                              </a:fillRef>
+                              <a:effectRef idx="0">
+                                <a:schemeClr val="accent1"/>
+                              </a:effectRef>
+                              <a:fontRef idx="minor">
+                                <a:schemeClr val="lt1"/>
+                              </a:fontRef>
+                            </wps:style>
+                            <wps:bodyPr rot="0" spcFirstLastPara="0" vertOverflow="overflow" horzOverflow="overflow" vert="horz" wrap="square" lIns="91440" tIns="45720" rIns="91440" bIns="45720" numCol="1" spcCol="0" rtlCol="0" fromWordArt="0" anchor="ctr" anchorCtr="0" forceAA="0" compatLnSpc="1">
+                              <a:prstTxWarp prst="textNoShape">
+                                <a:avLst/>
+                              </a:prstTxWarp>
+                              <a:noAutofit/>
+                            </wps:bodyPr>
+                          </wps:wsp>
+                        </a:graphicData>
+                      </a:graphic>
+                      <wp14:sizeRelH relativeFrom="margin">
+                        <wp14:pctWidth>0</wp14:pctWidth>
+                      </wp14:sizeRelH>
+                      <wp14:sizeRelV relativeFrom="margin">
+                        <wp14:pctHeight>0</wp14:pctHeight>
+                      </wp14:sizeRelV>
+                    </wp:anchor>
+                  </w:drawing>
+                </mc:Choice>
+                <mc:Fallback>
+                  <w:pict>
+                    <v:rect w14:anchorId="5B94A467" id="Rectangle 11" o:spid="_x0000_s1026" style="position:absolute;margin-left:-3.35pt;margin-top:-4.6pt;width:4.6pt;height:30.4pt;z-index:251688960;visibility:visible;mso-wrap-style:square;mso-width-percent:0;mso-height-percent:0;mso-wrap-distance-left:9pt;mso-wrap-distance-top:0;mso-wrap-distance-right:9pt;mso-wrap-distance-bottom:0;mso-position-horizontal:absolute;mso-position-horizontal-relative:text;mso-position-vertical:absolute;mso-position-vertical-relative:text;mso-width-percent:0;mso-height-percent:0;mso-width-relative:margin;mso-height-relative:margin;v-text-anchor:middle" o:gfxdata="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" fillcolor="#7030a0" stroked="f" strokeweight="1pt"/>
+                  </w:pict>
+                </mc:Fallback>
+              </mc:AlternateContent>
+            </w:r>
+          </w:p>
+        </w:tc>
+        <w:tc>
+          <w:tcPr>
+            <w:tcW w:w="507" w:type="dxa"/>
+            <w:tcMar>
+              <w:top w:w="100" w:type="dxa"/>
+              <w:left w:w="100" w:type="dxa"/>
+              <w:bottom w:w="100" w:type="dxa"/>
+              <w:right w:w="100" w:type="dxa"/>
+            </w:tcMar>
+          </w:tcPr>
+          <w:p>
+            <w:pPr>
+              <w:widowControl w:val="0"/>
+              <w:spacing w:line="240" w:lineRule="auto"/>
+              <w:rPr>
                 <w:sz w:val="18"/>
                 <w:szCs w:val="18"/>
                 <w:shd w:val="clear" w:color="auto" w:fill="9900FF"/>
               </w:rPr>
-              <w:t>_</w:t>
-            </w:r>
-          </w:p>
-        </w:tc>
-        <w:tc>
-          <w:tcPr>
-            <w:tcW w:w="535" w:type="dxa"/>
+            </w:pPr>
+          </w:p>
+        </w:tc>
+        <w:tc>
+          <w:tcPr>
+            <w:tcW w:w="436" w:type="dxa"/>
             <w:tcMar>
               <w:top w:w="100" w:type="dxa"/>
               <w:left w:w="100" w:type="dxa"/>
@@ -13546,11 +14771,93 @@
                 <w:shd w:val="clear" w:color="auto" w:fill="9900FF"/>
               </w:rPr>
             </w:pPr>
-          </w:p>
-        </w:tc>
-        <w:tc>
-          <w:tcPr>
-            <w:tcW w:w="479" w:type="dxa"/>
+            <w:r>
+              <w:rPr>
+                <w:noProof/>
+                <w:sz w:val="18"/>
+                <w:szCs w:val="18"/>
+              </w:rPr>
+              <mc:AlternateContent>
+                <mc:Choice Requires="wps">
+                  <w:drawing>
+                    <wp:anchor distT="0" distB="0" distL="114300" distR="114300" simplePos="0" relativeHeight="251691008" behindDoc="0" locked="0" layoutInCell="1" allowOverlap="1" wp14:anchorId="27C43754" wp14:editId="2D8B4DAF">
+                      <wp:simplePos x="0" y="0"/>
+                      <wp:positionH relativeFrom="column">
+                        <wp:posOffset>156026</wp:posOffset>
+                      </wp:positionH>
+                      <wp:positionV relativeFrom="paragraph">
+                        <wp:posOffset>-47570</wp:posOffset>
+                      </wp:positionV>
+                      <wp:extent cx="58141" cy="385801"/>
+                      <wp:effectExtent l="0" t="0" r="0" b="0"/>
+                      <wp:wrapNone/>
+                      <wp:docPr id="13" name="Rectangle 13"/>
+                      <wp:cNvGraphicFramePr/>
+                      <a:graphic xmlns:a="http://schemas.openxmlformats.org/drawingml/2006/main">
+                        <a:graphicData uri="http://schemas.microsoft.com/office/word/2010/wordprocessingShape">
+                          <wps:wsp>
+                            <wps:cNvSpPr/>
+                            <wps:spPr>
+                              <a:xfrm>
+                                <a:off x="0" y="0"/>
+                                <a:ext cx="58141" cy="385801"/>
+                              </a:xfrm>
+                              <a:prstGeom prst="rect">
+                                <a:avLst/>
+                              </a:prstGeom>
+                              <a:solidFill>
+                                <a:srgbClr val="7030A0"/>
+                              </a:solidFill>
+                              <a:ln>
+                                <a:noFill/>
+                              </a:ln>
+                            </wps:spPr>
+                            <wps:style>
+                              <a:lnRef idx="2">
+                                <a:schemeClr val="accent1">
+                                  <a:shade val="50000"/>
+                                </a:schemeClr>
+                              </a:lnRef>
+                              <a:fillRef idx="1">
+                                <a:schemeClr val="accent1"/>
+                              </a:fillRef>
+                              <a:effectRef idx="0">
+                                <a:schemeClr val="accent1"/>
+                              </a:effectRef>
+                              <a:fontRef idx="minor">
+                                <a:schemeClr val="lt1"/>
+                              </a:fontRef>
+                            </wps:style>
+                            <wps:bodyPr rot="0" spcFirstLastPara="0" vertOverflow="overflow" horzOverflow="overflow" vert="horz" wrap="square" lIns="91440" tIns="45720" rIns="91440" bIns="45720" numCol="1" spcCol="0" rtlCol="0" fromWordArt="0" anchor="ctr" anchorCtr="0" forceAA="0" compatLnSpc="1">
+                              <a:prstTxWarp prst="textNoShape">
+                                <a:avLst/>
+                              </a:prstTxWarp>
+                              <a:noAutofit/>
+                            </wps:bodyPr>
+                          </wps:wsp>
+                        </a:graphicData>
+                      </a:graphic>
+                      <wp14:sizeRelH relativeFrom="margin">
+                        <wp14:pctWidth>0</wp14:pctWidth>
+                      </wp14:sizeRelH>
+                      <wp14:sizeRelV relativeFrom="margin">
+                        <wp14:pctHeight>0</wp14:pctHeight>
+                      </wp14:sizeRelV>
+                    </wp:anchor>
+                  </w:drawing>
+                </mc:Choice>
+                <mc:Fallback>
+                  <w:pict>
+                    <v:rect w14:anchorId="57BE00D4" id="Rectangle 13" o:spid="_x0000_s1026" style="position:absolute;margin-left:12.3pt;margin-top:-3.75pt;width:4.6pt;height:30.4pt;z-index:251691008;visibility:visible;mso-wrap-style:square;mso-width-percent:0;mso-height-percent:0;mso-wrap-distance-left:9pt;mso-wrap-distance-top:0;mso-wrap-distance-right:9pt;mso-wrap-distance-bottom:0;mso-position-horizontal:absolute;mso-position-horizontal-relative:text;mso-position-vertical:absolute;mso-position-vertical-relative:text;mso-width-percent:0;mso-height-percent:0;mso-width-relative:margin;mso-height-relative:margin;v-text-anchor:middle" o:gfxdata="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" fillcolor="#7030a0" stroked="f" strokeweight="1pt"/>
+                  </w:pict>
+                </mc:Fallback>
+              </mc:AlternateContent>
+            </w:r>
+          </w:p>
+        </w:tc>
+        <w:tc>
+          <w:tcPr>
+            <w:tcW w:w="525" w:type="dxa"/>
             <w:tcMar>
               <w:top w:w="100" w:type="dxa"/>
               <w:left w:w="100" w:type="dxa"/>
@@ -13568,118 +14875,28 @@
                 <w:shd w:val="clear" w:color="auto" w:fill="9900FF"/>
               </w:rPr>
             </w:pPr>
-            <w:r>
+          </w:p>
+        </w:tc>
+        <w:tc>
+          <w:tcPr>
+            <w:tcW w:w="480" w:type="dxa"/>
+            <w:tcMar>
+              <w:top w:w="100" w:type="dxa"/>
+              <w:left w:w="100" w:type="dxa"/>
+              <w:bottom w:w="100" w:type="dxa"/>
+              <w:right w:w="100" w:type="dxa"/>
+            </w:tcMar>
+          </w:tcPr>
+          <w:p>
+            <w:pPr>
+              <w:widowControl w:val="0"/>
+              <w:spacing w:line="240" w:lineRule="auto"/>
               <w:rPr>
                 <w:sz w:val="18"/>
                 <w:szCs w:val="18"/>
                 <w:shd w:val="clear" w:color="auto" w:fill="9900FF"/>
               </w:rPr>
-              <w:t>_</w:t>
-            </w:r>
-          </w:p>
-        </w:tc>
-        <w:tc>
-          <w:tcPr>
-            <w:tcW w:w="507" w:type="dxa"/>
-            <w:tcMar>
-              <w:top w:w="100" w:type="dxa"/>
-              <w:left w:w="100" w:type="dxa"/>
-              <w:bottom w:w="100" w:type="dxa"/>
-              <w:right w:w="100" w:type="dxa"/>
-            </w:tcMar>
-          </w:tcPr>
-          <w:p>
-            <w:pPr>
-              <w:widowControl w:val="0"/>
-              <w:spacing w:line="240" w:lineRule="auto"/>
-              <w:rPr>
-                <w:sz w:val="18"/>
-                <w:szCs w:val="18"/>
-                <w:shd w:val="clear" w:color="auto" w:fill="9900FF"/>
-              </w:rPr>
-            </w:pPr>
-          </w:p>
-        </w:tc>
-        <w:tc>
-          <w:tcPr>
-            <w:tcW w:w="436" w:type="dxa"/>
-            <w:tcMar>
-              <w:top w:w="100" w:type="dxa"/>
-              <w:left w:w="100" w:type="dxa"/>
-              <w:bottom w:w="100" w:type="dxa"/>
-              <w:right w:w="100" w:type="dxa"/>
-            </w:tcMar>
-          </w:tcPr>
-          <w:p>
-            <w:pPr>
-              <w:widowControl w:val="0"/>
-              <w:spacing w:line="240" w:lineRule="auto"/>
-              <w:rPr>
-                <w:sz w:val="18"/>
-                <w:szCs w:val="18"/>
-                <w:shd w:val="clear" w:color="auto" w:fill="9900FF"/>
-              </w:rPr>
-            </w:pPr>
-            <w:r>
-              <w:rPr>
-                <w:sz w:val="18"/>
-                <w:szCs w:val="18"/>
-                <w:shd w:val="clear" w:color="auto" w:fill="9900FF"/>
-              </w:rPr>
-              <w:t>_</w:t>
-            </w:r>
-          </w:p>
-        </w:tc>
-        <w:tc>
-          <w:tcPr>
-            <w:tcW w:w="525" w:type="dxa"/>
-            <w:tcMar>
-              <w:top w:w="100" w:type="dxa"/>
-              <w:left w:w="100" w:type="dxa"/>
-              <w:bottom w:w="100" w:type="dxa"/>
-              <w:right w:w="100" w:type="dxa"/>
-            </w:tcMar>
-          </w:tcPr>
-          <w:p>
-            <w:pPr>
-              <w:widowControl w:val="0"/>
-              <w:spacing w:line="240" w:lineRule="auto"/>
-              <w:rPr>
-                <w:sz w:val="18"/>
-                <w:szCs w:val="18"/>
-                <w:shd w:val="clear" w:color="auto" w:fill="9900FF"/>
-              </w:rPr>
-            </w:pPr>
-          </w:p>
-        </w:tc>
-        <w:tc>
-          <w:tcPr>
-            <w:tcW w:w="480" w:type="dxa"/>
-            <w:tcMar>
-              <w:top w:w="100" w:type="dxa"/>
-              <w:left w:w="100" w:type="dxa"/>
-              <w:bottom w:w="100" w:type="dxa"/>
-              <w:right w:w="100" w:type="dxa"/>
-            </w:tcMar>
-          </w:tcPr>
-          <w:p>
-            <w:pPr>
-              <w:widowControl w:val="0"/>
-              <w:spacing w:line="240" w:lineRule="auto"/>
-              <w:rPr>
-                <w:sz w:val="18"/>
-                <w:szCs w:val="18"/>
-                <w:shd w:val="clear" w:color="auto" w:fill="9900FF"/>
-              </w:rPr>
-            </w:pPr>
-            <w:r>
-              <w:rPr>
-                <w:sz w:val="18"/>
-                <w:szCs w:val="18"/>
-                <w:shd w:val="clear" w:color="auto" w:fill="9900FF"/>
-              </w:rPr>
-              <w:t>_</w:t>
-            </w:r>
+            </w:pPr>
           </w:p>
         </w:tc>
       </w:tr>
@@ -13689,7 +14906,7 @@
         </w:trPr>
         <w:tc>
           <w:tcPr>
-            <w:tcW w:w="2017" w:type="dxa"/>
+            <w:tcW w:w="2019" w:type="dxa"/>
             <w:tcMar>
               <w:top w:w="100" w:type="dxa"/>
               <w:left w:w="100" w:type="dxa"/>
@@ -13720,13 +14937,22 @@
                 <w:sz w:val="18"/>
                 <w:szCs w:val="18"/>
               </w:rPr>
-              <w:t>Team planing</w:t>
-            </w:r>
-          </w:p>
-        </w:tc>
-        <w:tc>
-          <w:tcPr>
-            <w:tcW w:w="930" w:type="dxa"/>
+              <w:t xml:space="preserve">Team </w:t>
+            </w:r>
+            <w:proofErr w:type="spellStart"/>
+            <w:r>
+              <w:rPr>
+                <w:sz w:val="18"/>
+                <w:szCs w:val="18"/>
+              </w:rPr>
+              <w:t>planing</w:t>
+            </w:r>
+            <w:proofErr w:type="spellEnd"/>
+          </w:p>
+        </w:tc>
+        <w:tc>
+          <w:tcPr>
+            <w:tcW w:w="931" w:type="dxa"/>
             <w:tcMar>
               <w:top w:w="100" w:type="dxa"/>
               <w:left w:w="100" w:type="dxa"/>
@@ -13756,7 +14982,7 @@
         </w:tc>
         <w:tc>
           <w:tcPr>
-            <w:tcW w:w="1185" w:type="dxa"/>
+            <w:tcW w:w="1186" w:type="dxa"/>
             <w:shd w:val="clear" w:color="auto" w:fill="3D85C6"/>
             <w:tcMar>
               <w:top w:w="100" w:type="dxa"/>
@@ -13993,22 +15219,6 @@
         <w:rPr>
           <w:sz w:val="36"/>
           <w:szCs w:val="36"/>
-        </w:rPr>
-      </w:pPr>
-    </w:p>
-    <w:p>
-      <w:pPr>
-        <w:rPr>
-          <w:sz w:val="48"/>
-          <w:szCs w:val="48"/>
-        </w:rPr>
-      </w:pPr>
-    </w:p>
-    <w:p>
-      <w:pPr>
-        <w:rPr>
-          <w:sz w:val="48"/>
-          <w:szCs w:val="48"/>
         </w:rPr>
       </w:pPr>
     </w:p>
@@ -14176,16 +15386,19 @@
           <w:szCs w:val="20"/>
           <w:cs/>
         </w:rPr>
-        <w:t xml:space="preserve">จะเป็นตัวจัดการข้อมูลต่างๆ เช่น </w:t>
-      </w:r>
+        <w:t>จะเป็นตัวจัดการข้อมูล</w:t>
+      </w:r>
+      <w:proofErr w:type="spellStart"/>
       <w:r>
         <w:rPr>
           <w:rFonts w:ascii="Arial Unicode MS" w:eastAsia="Arial Unicode MS" w:hAnsi="Arial Unicode MS" w:cs="Arial Unicode MS"/>
           <w:sz w:val="20"/>
           <w:szCs w:val="20"/>
-        </w:rPr>
-        <w:t xml:space="preserve">Database </w:t>
-      </w:r>
+          <w:cs/>
+        </w:rPr>
+        <w:t>ต่างๆ</w:t>
+      </w:r>
+      <w:proofErr w:type="spellEnd"/>
       <w:r>
         <w:rPr>
           <w:rFonts w:ascii="Arial Unicode MS" w:eastAsia="Arial Unicode MS" w:hAnsi="Arial Unicode MS" w:cs="Arial Unicode MS"/>
@@ -14193,7 +15406,7 @@
           <w:szCs w:val="20"/>
           <w:cs/>
         </w:rPr>
-        <w:t xml:space="preserve">และ รับข้อมูลจาก </w:t>
+        <w:t xml:space="preserve"> เช่น </w:t>
       </w:r>
       <w:r>
         <w:rPr>
@@ -14201,7 +15414,7 @@
           <w:sz w:val="20"/>
           <w:szCs w:val="20"/>
         </w:rPr>
-        <w:t xml:space="preserve">Openweather Api, </w:t>
+        <w:t xml:space="preserve">Database </w:t>
       </w:r>
       <w:r>
         <w:rPr>
@@ -14210,8 +15423,64 @@
           <w:szCs w:val="20"/>
           <w:cs/>
         </w:rPr>
-        <w:t>รวมถึงติดต่อกับอุปกรณ์ต่างๆ</w:t>
-      </w:r>
+        <w:t xml:space="preserve">และ รับข้อมูลจาก </w:t>
+      </w:r>
+      <w:proofErr w:type="spellStart"/>
+      <w:r>
+        <w:rPr>
+          <w:rFonts w:ascii="Arial Unicode MS" w:eastAsia="Arial Unicode MS" w:hAnsi="Arial Unicode MS" w:cs="Arial Unicode MS"/>
+          <w:sz w:val="20"/>
+          <w:szCs w:val="20"/>
+        </w:rPr>
+        <w:t>Openweather</w:t>
+      </w:r>
+      <w:proofErr w:type="spellEnd"/>
+      <w:r>
+        <w:rPr>
+          <w:rFonts w:ascii="Arial Unicode MS" w:eastAsia="Arial Unicode MS" w:hAnsi="Arial Unicode MS" w:cs="Arial Unicode MS"/>
+          <w:sz w:val="20"/>
+          <w:szCs w:val="20"/>
+        </w:rPr>
+        <w:t xml:space="preserve"> </w:t>
+      </w:r>
+      <w:proofErr w:type="spellStart"/>
+      <w:r>
+        <w:rPr>
+          <w:rFonts w:ascii="Arial Unicode MS" w:eastAsia="Arial Unicode MS" w:hAnsi="Arial Unicode MS" w:cs="Arial Unicode MS"/>
+          <w:sz w:val="20"/>
+          <w:szCs w:val="20"/>
+        </w:rPr>
+        <w:t>Api</w:t>
+      </w:r>
+      <w:proofErr w:type="spellEnd"/>
+      <w:r>
+        <w:rPr>
+          <w:rFonts w:ascii="Arial Unicode MS" w:eastAsia="Arial Unicode MS" w:hAnsi="Arial Unicode MS" w:cs="Arial Unicode MS"/>
+          <w:sz w:val="20"/>
+          <w:szCs w:val="20"/>
+        </w:rPr>
+        <w:t xml:space="preserve">, </w:t>
+      </w:r>
+      <w:r>
+        <w:rPr>
+          <w:rFonts w:ascii="Arial Unicode MS" w:eastAsia="Arial Unicode MS" w:hAnsi="Arial Unicode MS" w:cs="Arial Unicode MS"/>
+          <w:sz w:val="20"/>
+          <w:szCs w:val="20"/>
+          <w:cs/>
+        </w:rPr>
+        <w:t>รวมถึงติดต่อกับอุปกรณ์</w:t>
+      </w:r>
+      <w:proofErr w:type="spellStart"/>
+      <w:r>
+        <w:rPr>
+          <w:rFonts w:ascii="Arial Unicode MS" w:eastAsia="Arial Unicode MS" w:hAnsi="Arial Unicode MS" w:cs="Arial Unicode MS"/>
+          <w:sz w:val="20"/>
+          <w:szCs w:val="20"/>
+          <w:cs/>
+        </w:rPr>
+        <w:t>ต่างๆ</w:t>
+      </w:r>
+      <w:proofErr w:type="spellEnd"/>
     </w:p>
     <w:p>
       <w:pPr>
@@ -14654,21 +15923,41 @@
           <w:szCs w:val="36"/>
           <w:cs/>
         </w:rPr>
-        <w:t xml:space="preserve">แบ่งส่วนต่างๆเป็น </w:t>
-      </w:r>
+        <w:t>แบ่งส่วน</w:t>
+      </w:r>
+      <w:proofErr w:type="spellStart"/>
       <w:r>
         <w:rPr>
           <w:rFonts w:asciiTheme="majorBidi" w:hAnsiTheme="majorBidi" w:cstheme="majorBidi"/>
           <w:sz w:val="36"/>
           <w:szCs w:val="36"/>
-        </w:rPr>
-        <w:t>Modules</w:t>
-      </w:r>
+          <w:cs/>
+        </w:rPr>
+        <w:t>ต่างๆ</w:t>
+      </w:r>
+      <w:proofErr w:type="spellEnd"/>
       <w:r>
         <w:rPr>
           <w:rFonts w:asciiTheme="majorBidi" w:hAnsiTheme="majorBidi" w:cstheme="majorBidi"/>
           <w:sz w:val="36"/>
           <w:szCs w:val="36"/>
+          <w:cs/>
+        </w:rPr>
+        <w:t xml:space="preserve">เป็น </w:t>
+      </w:r>
+      <w:r>
+        <w:rPr>
+          <w:rFonts w:asciiTheme="majorBidi" w:hAnsiTheme="majorBidi" w:cstheme="majorBidi"/>
+          <w:sz w:val="36"/>
+          <w:szCs w:val="36"/>
+        </w:rPr>
+        <w:t>Modules</w:t>
+      </w:r>
+      <w:r>
+        <w:rPr>
+          <w:rFonts w:asciiTheme="majorBidi" w:hAnsiTheme="majorBidi" w:cstheme="majorBidi"/>
+          <w:sz w:val="36"/>
+          <w:szCs w:val="36"/>
         </w:rPr>
         <w:t xml:space="preserve"> </w:t>
       </w:r>
@@ -14687,7 +15976,25 @@
           <w:sz w:val="36"/>
           <w:szCs w:val="36"/>
         </w:rPr>
-        <w:t xml:space="preserve">STM32, Raspberry Pi3, Matlab, Server, Database </w:t>
+        <w:t xml:space="preserve">STM32, Raspberry Pi3, </w:t>
+      </w:r>
+      <w:proofErr w:type="spellStart"/>
+      <w:r>
+        <w:rPr>
+          <w:rFonts w:asciiTheme="majorBidi" w:hAnsiTheme="majorBidi" w:cstheme="majorBidi"/>
+          <w:sz w:val="36"/>
+          <w:szCs w:val="36"/>
+        </w:rPr>
+        <w:t>Matlab</w:t>
+      </w:r>
+      <w:proofErr w:type="spellEnd"/>
+      <w:r>
+        <w:rPr>
+          <w:rFonts w:asciiTheme="majorBidi" w:hAnsiTheme="majorBidi" w:cstheme="majorBidi"/>
+          <w:sz w:val="36"/>
+          <w:szCs w:val="36"/>
+        </w:rPr>
+        <w:t xml:space="preserve">, Server, Database </w:t>
       </w:r>
       <w:r>
         <w:rPr>
@@ -14891,7 +16198,25 @@
           <w:sz w:val="36"/>
           <w:szCs w:val="36"/>
         </w:rPr>
-        <w:t xml:space="preserve">“Matlab” </w:t>
+        <w:t>“</w:t>
+      </w:r>
+      <w:proofErr w:type="spellStart"/>
+      <w:r>
+        <w:rPr>
+          <w:rFonts w:asciiTheme="majorBidi" w:hAnsiTheme="majorBidi" w:cstheme="majorBidi"/>
+          <w:sz w:val="36"/>
+          <w:szCs w:val="36"/>
+        </w:rPr>
+        <w:t>Matlab</w:t>
+      </w:r>
+      <w:proofErr w:type="spellEnd"/>
+      <w:r>
+        <w:rPr>
+          <w:rFonts w:asciiTheme="majorBidi" w:hAnsiTheme="majorBidi" w:cstheme="majorBidi"/>
+          <w:sz w:val="36"/>
+          <w:szCs w:val="36"/>
+        </w:rPr>
+        <w:t xml:space="preserve">” </w:t>
       </w:r>
       <w:r>
         <w:rPr>
@@ -14971,13 +16296,23 @@
           <w:szCs w:val="36"/>
         </w:rPr>
       </w:pPr>
+      <w:proofErr w:type="spellStart"/>
       <w:r>
         <w:rPr>
           <w:rFonts w:asciiTheme="majorBidi" w:hAnsiTheme="majorBidi" w:cstheme="majorBidi"/>
           <w:sz w:val="36"/>
           <w:szCs w:val="36"/>
         </w:rPr>
-        <w:t xml:space="preserve">Matlab </w:t>
+        <w:t>Matlab</w:t>
+      </w:r>
+      <w:proofErr w:type="spellEnd"/>
+      <w:r>
+        <w:rPr>
+          <w:rFonts w:asciiTheme="majorBidi" w:hAnsiTheme="majorBidi" w:cstheme="majorBidi"/>
+          <w:sz w:val="36"/>
+          <w:szCs w:val="36"/>
+        </w:rPr>
+        <w:t xml:space="preserve"> </w:t>
       </w:r>
       <w:r>
         <w:rPr>
@@ -15030,6 +16365,7 @@
         </w:rPr>
         <w:t xml:space="preserve">database </w:t>
       </w:r>
+      <w:proofErr w:type="spellStart"/>
       <w:r>
         <w:rPr>
           <w:rFonts w:asciiTheme="majorBidi" w:hAnsiTheme="majorBidi" w:cstheme="majorBidi" w:hint="cs"/>
@@ -15039,6 +16375,7 @@
         </w:rPr>
         <w:t>ตรงๆ</w:t>
       </w:r>
+      <w:proofErr w:type="spellEnd"/>
     </w:p>
     <w:p>
       <w:pPr>
@@ -15065,13 +16402,23 @@
         </w:rPr>
         <w:t xml:space="preserve">และ </w:t>
       </w:r>
+      <w:proofErr w:type="spellStart"/>
       <w:r>
         <w:rPr>
           <w:rFonts w:asciiTheme="majorBidi" w:hAnsiTheme="majorBidi" w:cstheme="majorBidi"/>
           <w:sz w:val="36"/>
           <w:szCs w:val="36"/>
         </w:rPr>
-        <w:t xml:space="preserve">Respberry Pi </w:t>
+        <w:t>Respberry</w:t>
+      </w:r>
+      <w:proofErr w:type="spellEnd"/>
+      <w:r>
+        <w:rPr>
+          <w:rFonts w:asciiTheme="majorBidi" w:hAnsiTheme="majorBidi" w:cstheme="majorBidi"/>
+          <w:sz w:val="36"/>
+          <w:szCs w:val="36"/>
+        </w:rPr>
+        <w:t xml:space="preserve"> Pi </w:t>
       </w:r>
       <w:r>
         <w:rPr>
@@ -15206,41 +16553,43 @@
           <w:szCs w:val="36"/>
         </w:rPr>
         <w:tab/>
-        <w:t>- Integrate STM32 and RPi (Communicate) using UART (protocal: mod bus).</w:t>
-      </w:r>
-    </w:p>
-    <w:p>
-      <w:pPr>
+        <w:t xml:space="preserve">- Integrate STM32 and </w:t>
+      </w:r>
+      <w:proofErr w:type="spellStart"/>
+      <w:r>
         <w:rPr>
           <w:rFonts w:asciiTheme="majorBidi" w:hAnsiTheme="majorBidi" w:cstheme="majorBidi"/>
           <w:sz w:val="36"/>
           <w:szCs w:val="36"/>
         </w:rPr>
-      </w:pPr>
+        <w:t>RPi</w:t>
+      </w:r>
+      <w:proofErr w:type="spellEnd"/>
       <w:r>
         <w:rPr>
           <w:rFonts w:asciiTheme="majorBidi" w:hAnsiTheme="majorBidi" w:cstheme="majorBidi"/>
           <w:sz w:val="36"/>
           <w:szCs w:val="36"/>
         </w:rPr>
-        <w:tab/>
-        <w:t>- Line get data from ‘W</w:t>
-      </w:r>
+        <w:t xml:space="preserve"> (Communicate) using UART (</w:t>
+      </w:r>
+      <w:proofErr w:type="spellStart"/>
       <w:r>
         <w:rPr>
           <w:rFonts w:asciiTheme="majorBidi" w:hAnsiTheme="majorBidi" w:cstheme="majorBidi"/>
           <w:sz w:val="36"/>
           <w:szCs w:val="36"/>
         </w:rPr>
-        <w:t>underground</w:t>
-      </w:r>
+        <w:t>protocal</w:t>
+      </w:r>
+      <w:proofErr w:type="spellEnd"/>
       <w:r>
         <w:rPr>
           <w:rFonts w:asciiTheme="majorBidi" w:hAnsiTheme="majorBidi" w:cstheme="majorBidi"/>
           <w:sz w:val="36"/>
           <w:szCs w:val="36"/>
         </w:rPr>
-        <w:t>’ API and commit to PostgreSQL database.</w:t>
+        <w:t>: mod bus).</w:t>
       </w:r>
     </w:p>
     <w:p>
@@ -15258,53 +16607,52 @@
           <w:szCs w:val="36"/>
         </w:rPr>
         <w:tab/>
-        <w:t>- Restful + Line</w:t>
-      </w:r>
-    </w:p>
-    <w:p>
-      <w:pPr>
+        <w:t>- Line get data from ‘</w:t>
+      </w:r>
+      <w:proofErr w:type="spellStart"/>
+      <w:r>
         <w:rPr>
           <w:rFonts w:asciiTheme="majorBidi" w:hAnsiTheme="majorBidi" w:cstheme="majorBidi"/>
           <w:sz w:val="36"/>
           <w:szCs w:val="36"/>
         </w:rPr>
-      </w:pPr>
+        <w:t>W</w:t>
+      </w:r>
       <w:r>
         <w:rPr>
           <w:rFonts w:asciiTheme="majorBidi" w:hAnsiTheme="majorBidi" w:cstheme="majorBidi"/>
           <w:sz w:val="36"/>
           <w:szCs w:val="36"/>
         </w:rPr>
-        <w:lastRenderedPageBreak/>
-        <w:t xml:space="preserve">Sub module: </w:t>
-      </w:r>
-    </w:p>
-    <w:p>
-      <w:pPr>
+        <w:t>underground</w:t>
+      </w:r>
+      <w:proofErr w:type="spellEnd"/>
+      <w:r>
         <w:rPr>
           <w:rFonts w:asciiTheme="majorBidi" w:hAnsiTheme="majorBidi" w:cstheme="majorBidi"/>
           <w:sz w:val="36"/>
           <w:szCs w:val="36"/>
         </w:rPr>
-      </w:pPr>
-      <w:r>
+        <w:t>’ API and commit to PostgreSQL database.</w:t>
+      </w:r>
+    </w:p>
+    <w:p>
+      <w:pPr>
         <w:rPr>
           <w:rFonts w:asciiTheme="majorBidi" w:hAnsiTheme="majorBidi" w:cstheme="majorBidi"/>
           <w:sz w:val="36"/>
           <w:szCs w:val="36"/>
         </w:rPr>
-        <w:tab/>
-        <w:t>Pi + Camera + local database</w:t>
-      </w:r>
-    </w:p>
-    <w:p>
-      <w:pPr>
+      </w:pPr>
+      <w:r>
         <w:rPr>
           <w:rFonts w:asciiTheme="majorBidi" w:hAnsiTheme="majorBidi" w:cstheme="majorBidi"/>
           <w:sz w:val="36"/>
           <w:szCs w:val="36"/>
         </w:rPr>
-      </w:pPr>
+        <w:tab/>
+        <w:t>- Restful + Line</w:t>
+      </w:r>
     </w:p>
     <w:p>
       <w:pPr>
@@ -15320,12 +16668,12 @@
           <w:sz w:val="36"/>
           <w:szCs w:val="36"/>
         </w:rPr>
-        <w:t>Integration Update (3/16/2017):</w:t>
+        <w:lastRenderedPageBreak/>
+        <w:t xml:space="preserve">Sub module: </w:t>
       </w:r>
     </w:p>
     <w:p>
       <w:pPr>
-        <w:ind w:firstLine="720"/>
         <w:rPr>
           <w:rFonts w:asciiTheme="majorBidi" w:hAnsiTheme="majorBidi" w:cstheme="majorBidi"/>
           <w:sz w:val="36"/>
@@ -15338,62 +16686,169 @@
           <w:sz w:val="36"/>
           <w:szCs w:val="36"/>
         </w:rPr>
-        <w:t>-</w:t>
-      </w:r>
-      <w:r>
+        <w:tab/>
+        <w:t>Pi + Camera + local database</w:t>
+      </w:r>
+    </w:p>
+    <w:p>
+      <w:pPr>
         <w:rPr>
           <w:rFonts w:asciiTheme="majorBidi" w:hAnsiTheme="majorBidi" w:cstheme="majorBidi"/>
           <w:sz w:val="36"/>
           <w:szCs w:val="36"/>
         </w:rPr>
-        <w:t>Continue</w:t>
-      </w:r>
-      <w:r>
+      </w:pPr>
+    </w:p>
+    <w:p>
+      <w:pPr>
         <w:rPr>
           <w:rFonts w:asciiTheme="majorBidi" w:hAnsiTheme="majorBidi" w:cstheme="majorBidi"/>
           <w:sz w:val="36"/>
           <w:szCs w:val="36"/>
         </w:rPr>
-        <w:t xml:space="preserve"> ModBus between RPi and STM32</w:t>
-      </w:r>
-    </w:p>
-    <w:p>
-      <w:pPr>
-        <w:ind w:firstLine="720"/>
+      </w:pPr>
+      <w:r>
         <w:rPr>
           <w:rFonts w:asciiTheme="majorBidi" w:hAnsiTheme="majorBidi" w:cstheme="majorBidi"/>
           <w:sz w:val="36"/>
           <w:szCs w:val="36"/>
         </w:rPr>
-      </w:pPr>
-      <w:r>
+        <w:t>Integration Update (3/16/2017):</w:t>
+      </w:r>
+    </w:p>
+    <w:p>
+      <w:pPr>
+        <w:ind w:firstLine="720"/>
         <w:rPr>
           <w:rFonts w:asciiTheme="majorBidi" w:hAnsiTheme="majorBidi" w:cstheme="majorBidi"/>
           <w:sz w:val="36"/>
           <w:szCs w:val="36"/>
         </w:rPr>
-        <w:t>-Matlab integrate with Database</w:t>
-      </w:r>
-    </w:p>
-    <w:p>
-      <w:pPr>
-        <w:ind w:firstLine="720"/>
+      </w:pPr>
+      <w:r>
         <w:rPr>
           <w:rFonts w:asciiTheme="majorBidi" w:hAnsiTheme="majorBidi" w:cstheme="majorBidi"/>
           <w:sz w:val="36"/>
           <w:szCs w:val="36"/>
         </w:rPr>
-      </w:pPr>
+        <w:t>-</w:t>
+      </w:r>
       <w:r>
         <w:rPr>
           <w:rFonts w:asciiTheme="majorBidi" w:hAnsiTheme="majorBidi" w:cstheme="majorBidi"/>
           <w:sz w:val="36"/>
           <w:szCs w:val="36"/>
         </w:rPr>
-        <w:t>-Line bot continue with restful and Wunderground</w:t>
-      </w:r>
-      <w:bookmarkStart w:id="5" w:name="_GoBack"/>
-      <w:bookmarkEnd w:id="5"/>
+        <w:t>Continue</w:t>
+      </w:r>
+      <w:r>
+        <w:rPr>
+          <w:rFonts w:asciiTheme="majorBidi" w:hAnsiTheme="majorBidi" w:cstheme="majorBidi"/>
+          <w:sz w:val="36"/>
+          <w:szCs w:val="36"/>
+        </w:rPr>
+        <w:t xml:space="preserve"> </w:t>
+      </w:r>
+      <w:proofErr w:type="spellStart"/>
+      <w:r>
+        <w:rPr>
+          <w:rFonts w:asciiTheme="majorBidi" w:hAnsiTheme="majorBidi" w:cstheme="majorBidi"/>
+          <w:sz w:val="36"/>
+          <w:szCs w:val="36"/>
+        </w:rPr>
+        <w:t>ModBus</w:t>
+      </w:r>
+      <w:proofErr w:type="spellEnd"/>
+      <w:r>
+        <w:rPr>
+          <w:rFonts w:asciiTheme="majorBidi" w:hAnsiTheme="majorBidi" w:cstheme="majorBidi"/>
+          <w:sz w:val="36"/>
+          <w:szCs w:val="36"/>
+        </w:rPr>
+        <w:t xml:space="preserve"> between </w:t>
+      </w:r>
+      <w:proofErr w:type="spellStart"/>
+      <w:r>
+        <w:rPr>
+          <w:rFonts w:asciiTheme="majorBidi" w:hAnsiTheme="majorBidi" w:cstheme="majorBidi"/>
+          <w:sz w:val="36"/>
+          <w:szCs w:val="36"/>
+        </w:rPr>
+        <w:t>RPi</w:t>
+      </w:r>
+      <w:proofErr w:type="spellEnd"/>
+      <w:r>
+        <w:rPr>
+          <w:rFonts w:asciiTheme="majorBidi" w:hAnsiTheme="majorBidi" w:cstheme="majorBidi"/>
+          <w:sz w:val="36"/>
+          <w:szCs w:val="36"/>
+        </w:rPr>
+        <w:t xml:space="preserve"> and STM32</w:t>
+      </w:r>
+    </w:p>
+    <w:p>
+      <w:pPr>
+        <w:ind w:firstLine="720"/>
+        <w:rPr>
+          <w:rFonts w:asciiTheme="majorBidi" w:hAnsiTheme="majorBidi" w:cstheme="majorBidi"/>
+          <w:sz w:val="36"/>
+          <w:szCs w:val="36"/>
+        </w:rPr>
+      </w:pPr>
+      <w:r>
+        <w:rPr>
+          <w:rFonts w:asciiTheme="majorBidi" w:hAnsiTheme="majorBidi" w:cstheme="majorBidi"/>
+          <w:sz w:val="36"/>
+          <w:szCs w:val="36"/>
+        </w:rPr>
+        <w:t>-</w:t>
+      </w:r>
+      <w:proofErr w:type="spellStart"/>
+      <w:r>
+        <w:rPr>
+          <w:rFonts w:asciiTheme="majorBidi" w:hAnsiTheme="majorBidi" w:cstheme="majorBidi"/>
+          <w:sz w:val="36"/>
+          <w:szCs w:val="36"/>
+        </w:rPr>
+        <w:t>Matlab</w:t>
+      </w:r>
+      <w:proofErr w:type="spellEnd"/>
+      <w:r>
+        <w:rPr>
+          <w:rFonts w:asciiTheme="majorBidi" w:hAnsiTheme="majorBidi" w:cstheme="majorBidi"/>
+          <w:sz w:val="36"/>
+          <w:szCs w:val="36"/>
+        </w:rPr>
+        <w:t xml:space="preserve"> integrate with Database</w:t>
+      </w:r>
+    </w:p>
+    <w:p>
+      <w:pPr>
+        <w:ind w:firstLine="720"/>
+        <w:rPr>
+          <w:rFonts w:asciiTheme="majorBidi" w:hAnsiTheme="majorBidi" w:cstheme="majorBidi"/>
+          <w:sz w:val="36"/>
+          <w:szCs w:val="36"/>
+        </w:rPr>
+      </w:pPr>
+      <w:r>
+        <w:rPr>
+          <w:rFonts w:asciiTheme="majorBidi" w:hAnsiTheme="majorBidi" w:cstheme="majorBidi"/>
+          <w:sz w:val="36"/>
+          <w:szCs w:val="36"/>
+        </w:rPr>
+        <w:t xml:space="preserve">-Line bot continue with restful and </w:t>
+      </w:r>
+      <w:proofErr w:type="spellStart"/>
+      <w:r>
+        <w:rPr>
+          <w:rFonts w:asciiTheme="majorBidi" w:hAnsiTheme="majorBidi" w:cstheme="majorBidi"/>
+          <w:sz w:val="36"/>
+          <w:szCs w:val="36"/>
+        </w:rPr>
+        <w:t>Wunderground</w:t>
+      </w:r>
+      <w:proofErr w:type="spellEnd"/>
       <w:r>
         <w:rPr>
           <w:rFonts w:asciiTheme="majorBidi" w:hAnsiTheme="majorBidi" w:cstheme="majorBidi"/>

</xml_diff>